<commit_message>
commit atualização de documentos gerais
</commit_message>
<xml_diff>
--- a/Requisitos/ESPECIFICACAO DE REQUISITOS SUPLEMENTARES.docx
+++ b/Requisitos/ESPECIFICACAO DE REQUISITOS SUPLEMENTARES.docx
@@ -23,7 +23,12 @@
         <w:t xml:space="preserve"> </w:t>
       </w:r>
       <w:r>
-        <w:t>Cadastro de moto taxistas</w:t>
+        <w:t>Cadastrar</w:t>
+      </w:r>
+      <w:bookmarkStart w:id="0" w:name="_GoBack"/>
+      <w:bookmarkEnd w:id="0"/>
+      <w:r>
+        <w:t xml:space="preserve"> moto taxistas</w:t>
       </w:r>
     </w:p>
     <w:p>
@@ -1604,8 +1609,6 @@
           <w:lang w:eastAsia="pt-BR"/>
         </w:rPr>
       </w:pPr>
-      <w:bookmarkStart w:id="0" w:name="_GoBack"/>
-      <w:bookmarkEnd w:id="0"/>
     </w:p>
     <w:p>
       <w:pPr>
@@ -2232,7 +2235,7 @@
               <w:noProof/>
               <w:sz w:val="20"/>
             </w:rPr>
-            <w:t>3</w:t>
+            <w:t>1</w:t>
           </w:r>
           <w:r>
             <w:rPr>

</xml_diff>

<commit_message>
commit atualizações na ortografia
</commit_message>
<xml_diff>
--- a/Requisitos/ESPECIFICACAO DE REQUISITOS SUPLEMENTARES.docx
+++ b/Requisitos/ESPECIFICACAO DE REQUISITOS SUPLEMENTARES.docx
@@ -755,8 +755,6 @@
           <w:lang w:eastAsia="pt-BR"/>
         </w:rPr>
       </w:pPr>
-      <w:bookmarkStart w:id="0" w:name="_GoBack"/>
-      <w:bookmarkEnd w:id="0"/>
     </w:p>
     <w:p>
       <w:pPr>
@@ -857,6 +855,17 @@
         </w:rPr>
         <w:t>.</w:t>
       </w:r>
+    </w:p>
+    <w:p>
+      <w:pPr>
+        <w:pStyle w:val="Corpodetexto"/>
+        <w:ind w:left="0"/>
+        <w:rPr>
+          <w:sz w:val="24"/>
+          <w:szCs w:val="24"/>
+          <w:lang w:eastAsia="pt-BR"/>
+        </w:rPr>
+      </w:pPr>
     </w:p>
     <w:p>
       <w:pPr>
@@ -1643,6 +1652,13 @@
     </w:p>
     <w:p>
       <w:pPr>
+        <w:rPr>
+          <w:lang w:eastAsia="pt-BR"/>
+        </w:rPr>
+      </w:pPr>
+    </w:p>
+    <w:p>
+      <w:pPr>
         <w:pStyle w:val="PargrafodaLista"/>
         <w:numPr>
           <w:ilvl w:val="0"/>
@@ -1664,7 +1680,29 @@
           <w:szCs w:val="20"/>
           <w:lang w:eastAsia="pt-BR"/>
         </w:rPr>
-        <w:t>No passo 2 do fluxo principal, se o sistema identifi</w:t>
+        <w:t xml:space="preserve">No passo </w:t>
+      </w:r>
+      <w:proofErr w:type="gramStart"/>
+      <w:r>
+        <w:rPr>
+          <w:rFonts w:ascii="Arial" w:hAnsi="Arial"/>
+          <w:iCs/>
+          <w:sz w:val="20"/>
+          <w:szCs w:val="20"/>
+          <w:lang w:eastAsia="pt-BR"/>
+        </w:rPr>
+        <w:t>2</w:t>
+      </w:r>
+      <w:proofErr w:type="gramEnd"/>
+      <w:r>
+        <w:rPr>
+          <w:rFonts w:ascii="Arial" w:hAnsi="Arial"/>
+          <w:iCs/>
+          <w:sz w:val="20"/>
+          <w:szCs w:val="20"/>
+          <w:lang w:eastAsia="pt-BR"/>
+        </w:rPr>
+        <w:t xml:space="preserve"> do fluxo principal, se o sistema identifi</w:t>
       </w:r>
       <w:r>
         <w:rPr>
@@ -2023,13 +2061,13 @@
         </w:numPr>
       </w:pPr>
       <w:r>
-        <w:t xml:space="preserve">Usuário entra na tela principal do sistema </w:t>
-      </w:r>
-      <w:proofErr w:type="gramStart"/>
-      <w:r>
-        <w:t>MotoTaxiJÁ</w:t>
-      </w:r>
-      <w:proofErr w:type="gramEnd"/>
+        <w:t>Usuário entra na tela principal do sistema MotoTaxiJÁ</w:t>
+      </w:r>
+      <w:r>
+        <w:t>;</w:t>
+      </w:r>
+      <w:bookmarkStart w:id="0" w:name="_GoBack"/>
+      <w:bookmarkEnd w:id="0"/>
     </w:p>
     <w:p>
       <w:pPr>
@@ -2103,6 +2141,12 @@
         </w:rPr>
         <w:t>&gt;</w:t>
       </w:r>
+      <w:r>
+        <w:rPr>
+          <w:sz w:val="20"/>
+        </w:rPr>
+        <w:t>;</w:t>
+      </w:r>
     </w:p>
     <w:p>
       <w:pPr>
@@ -2124,6 +2168,12 @@
         </w:rPr>
         <w:t>Valida os dados</w:t>
       </w:r>
+      <w:r>
+        <w:rPr>
+          <w:rFonts w:ascii="Arial" w:hAnsi="Arial"/>
+        </w:rPr>
+        <w:t>;</w:t>
+      </w:r>
     </w:p>
     <w:p>
       <w:pPr>
@@ -2143,7 +2193,7 @@
         <w:rPr>
           <w:sz w:val="24"/>
         </w:rPr>
-        <w:t>.</w:t>
+        <w:t>;</w:t>
       </w:r>
     </w:p>
     <w:p>
@@ -2169,6 +2219,12 @@
     </w:p>
     <w:p>
       <w:pPr>
+        <w:pStyle w:val="Corpodetexto"/>
+        <w:ind w:left="0"/>
+      </w:pPr>
+    </w:p>
+    <w:p>
+      <w:pPr>
         <w:pStyle w:val="Ttulo2"/>
         <w:numPr>
           <w:ilvl w:val="1"/>
@@ -2210,13 +2266,7 @@
         <w:rPr>
           <w:lang w:eastAsia="pt-BR"/>
         </w:rPr>
-        <w:t xml:space="preserve"> </w:t>
-      </w:r>
-      <w:r>
-        <w:rPr>
-          <w:lang w:eastAsia="pt-BR"/>
-        </w:rPr>
-        <w:t>Invalido</w:t>
+        <w:t xml:space="preserve"> Invalido</w:t>
       </w:r>
     </w:p>
     <w:p>
@@ -2235,6 +2285,9 @@
         <w:t>MotoTaxiJÁ</w:t>
       </w:r>
       <w:proofErr w:type="gramEnd"/>
+      <w:r>
+        <w:t>;</w:t>
+      </w:r>
     </w:p>
     <w:p>
       <w:pPr>
@@ -2283,7 +2336,7 @@
         <w:pStyle w:val="bp"/>
         <w:numPr>
           <w:ilvl w:val="0"/>
-          <w:numId w:val="6"/>
+          <w:numId w:val="19"/>
         </w:numPr>
         <w:spacing w:before="0" w:after="0"/>
         <w:rPr>
@@ -2308,6 +2361,12 @@
           <w:sz w:val="20"/>
         </w:rPr>
         <w:t>&gt;</w:t>
+      </w:r>
+      <w:r>
+        <w:rPr>
+          <w:sz w:val="20"/>
+        </w:rPr>
+        <w:t>;</w:t>
       </w:r>
     </w:p>
     <w:p>
@@ -2343,7 +2402,19 @@
         <w:t>!”</w:t>
       </w:r>
       <w:r>
-        <w:t>.</w:t>
+        <w:t>;</w:t>
+      </w:r>
+    </w:p>
+    <w:p>
+      <w:pPr>
+        <w:pStyle w:val="Corpodetexto"/>
+        <w:numPr>
+          <w:ilvl w:val="0"/>
+          <w:numId w:val="19"/>
+        </w:numPr>
+      </w:pPr>
+      <w:r>
+        <w:t>Volta para a tela de Cadastro.</w:t>
       </w:r>
     </w:p>
     <w:p>
@@ -2383,13 +2454,7 @@
         <w:rPr>
           <w:lang w:eastAsia="pt-BR"/>
         </w:rPr>
-        <w:t xml:space="preserve">Cadastrar moto taxista - </w:t>
-      </w:r>
-      <w:r>
-        <w:rPr>
-          <w:lang w:eastAsia="pt-BR"/>
-        </w:rPr>
-        <w:t>Verificar E-mail Invalido</w:t>
+        <w:t>Cadastrar moto taxista - Verificar E-mail Invalido</w:t>
       </w:r>
     </w:p>
     <w:p>
@@ -2408,6 +2473,9 @@
         <w:t>MotoTaxiJÁ</w:t>
       </w:r>
       <w:proofErr w:type="gramEnd"/>
+      <w:r>
+        <w:t>;</w:t>
+      </w:r>
     </w:p>
     <w:p>
       <w:pPr>
@@ -2456,7 +2524,7 @@
         <w:pStyle w:val="bp"/>
         <w:numPr>
           <w:ilvl w:val="0"/>
-          <w:numId w:val="6"/>
+          <w:numId w:val="32"/>
         </w:numPr>
         <w:spacing w:before="0" w:after="0"/>
         <w:rPr>
@@ -2481,6 +2549,12 @@
           <w:sz w:val="20"/>
         </w:rPr>
         <w:t>&gt;</w:t>
+      </w:r>
+      <w:r>
+        <w:rPr>
+          <w:sz w:val="20"/>
+        </w:rPr>
+        <w:t>;</w:t>
       </w:r>
     </w:p>
     <w:p>
@@ -2492,22 +2566,22 @@
         </w:numPr>
       </w:pPr>
       <w:r>
-        <w:t xml:space="preserve">O sistema Informa uma mensagem </w:t>
-      </w:r>
-      <w:r>
-        <w:t>“E-mail</w:t>
-      </w:r>
-      <w:r>
-        <w:t xml:space="preserve"> invalido! D</w:t>
-      </w:r>
-      <w:r>
-        <w:t>igite seu E-mail</w:t>
-      </w:r>
-      <w:r>
-        <w:t xml:space="preserve"> novamente!”</w:t>
-      </w:r>
-      <w:r>
-        <w:t>.</w:t>
+        <w:t>O sistema Informa uma mensagem “E-mail invalido! Digite seu E-mail novamente!”</w:t>
+      </w:r>
+      <w:r>
+        <w:t>;</w:t>
+      </w:r>
+    </w:p>
+    <w:p>
+      <w:pPr>
+        <w:pStyle w:val="Corpodetexto"/>
+        <w:numPr>
+          <w:ilvl w:val="0"/>
+          <w:numId w:val="32"/>
+        </w:numPr>
+      </w:pPr>
+      <w:r>
+        <w:t>Volta para a tela de Cadastro.</w:t>
       </w:r>
     </w:p>
     <w:p>
@@ -2542,31 +2616,7 @@
         <w:rPr>
           <w:lang w:eastAsia="pt-BR"/>
         </w:rPr>
-        <w:t xml:space="preserve"> - </w:t>
-      </w:r>
-      <w:r>
-        <w:rPr>
-          <w:lang w:eastAsia="pt-BR"/>
-        </w:rPr>
-        <w:t>Cadastrar moto taxista</w:t>
-      </w:r>
-      <w:r>
-        <w:rPr>
-          <w:lang w:eastAsia="pt-BR"/>
-        </w:rPr>
-        <w:t xml:space="preserve"> – </w:t>
-      </w:r>
-      <w:r>
-        <w:rPr>
-          <w:lang w:eastAsia="pt-BR"/>
-        </w:rPr>
-        <w:t>Verificar Login Invalido</w:t>
-      </w:r>
-      <w:r>
-        <w:rPr>
-          <w:lang w:eastAsia="pt-BR"/>
-        </w:rPr>
-        <w:t xml:space="preserve"> </w:t>
+        <w:t xml:space="preserve"> - Cadastrar moto taxista – Verificar Login Invalido </w:t>
       </w:r>
     </w:p>
     <w:p>
@@ -2585,6 +2635,9 @@
         <w:t>MotoTaxiJÁ</w:t>
       </w:r>
       <w:proofErr w:type="gramEnd"/>
+      <w:r>
+        <w:t>;</w:t>
+      </w:r>
     </w:p>
     <w:p>
       <w:pPr>
@@ -2633,7 +2686,7 @@
         <w:pStyle w:val="bp"/>
         <w:numPr>
           <w:ilvl w:val="0"/>
-          <w:numId w:val="6"/>
+          <w:numId w:val="33"/>
         </w:numPr>
         <w:spacing w:before="0" w:after="0"/>
         <w:rPr>
@@ -2658,6 +2711,12 @@
           <w:sz w:val="20"/>
         </w:rPr>
         <w:t>&gt;</w:t>
+      </w:r>
+      <w:r>
+        <w:rPr>
+          <w:sz w:val="20"/>
+        </w:rPr>
+        <w:t>;</w:t>
       </w:r>
     </w:p>
     <w:p>
@@ -2681,7 +2740,19 @@
         <w:t>Login</w:t>
       </w:r>
       <w:r>
-        <w:t xml:space="preserve"> novamente!”.</w:t>
+        <w:t xml:space="preserve"> novamente!”;</w:t>
+      </w:r>
+    </w:p>
+    <w:p>
+      <w:pPr>
+        <w:pStyle w:val="Corpodetexto"/>
+        <w:numPr>
+          <w:ilvl w:val="0"/>
+          <w:numId w:val="33"/>
+        </w:numPr>
+      </w:pPr>
+      <w:r>
+        <w:t>Volta para a tela de Cadastro.</w:t>
       </w:r>
     </w:p>
     <w:p>
@@ -2701,13 +2772,7 @@
         <w:rPr>
           <w:lang w:eastAsia="pt-BR"/>
         </w:rPr>
-        <w:t>Cen</w:t>
-      </w:r>
-      <w:r>
-        <w:rPr>
-          <w:lang w:eastAsia="pt-BR"/>
-        </w:rPr>
-        <w:t xml:space="preserve">ário </w:t>
+        <w:t xml:space="preserve">Cenário </w:t>
       </w:r>
       <w:proofErr w:type="gramStart"/>
       <w:r>
@@ -2721,13 +2786,7 @@
         <w:rPr>
           <w:lang w:eastAsia="pt-BR"/>
         </w:rPr>
-        <w:t xml:space="preserve"> - Cadastrar moto taxista</w:t>
-      </w:r>
-      <w:r>
-        <w:rPr>
-          <w:lang w:eastAsia="pt-BR"/>
-        </w:rPr>
-        <w:t xml:space="preserve"> - </w:t>
+        <w:t xml:space="preserve"> - Cadastrar moto taxista - </w:t>
       </w:r>
       <w:r>
         <w:rPr>
@@ -2752,6 +2811,9 @@
         <w:t>MotoTaxiJÁ</w:t>
       </w:r>
       <w:proofErr w:type="gramEnd"/>
+      <w:r>
+        <w:t>;</w:t>
+      </w:r>
     </w:p>
     <w:p>
       <w:pPr>
@@ -2800,7 +2862,7 @@
         <w:pStyle w:val="bp"/>
         <w:numPr>
           <w:ilvl w:val="0"/>
-          <w:numId w:val="6"/>
+          <w:numId w:val="35"/>
         </w:numPr>
         <w:spacing w:before="0" w:after="0"/>
         <w:rPr>
@@ -2825,6 +2887,12 @@
           <w:sz w:val="20"/>
         </w:rPr>
         <w:t>&gt;</w:t>
+      </w:r>
+      <w:r>
+        <w:rPr>
+          <w:sz w:val="20"/>
+        </w:rPr>
+        <w:t>;</w:t>
       </w:r>
     </w:p>
     <w:p>
@@ -2836,13 +2904,22 @@
         </w:numPr>
       </w:pPr>
       <w:r>
-        <w:t>O sistema Informa uma mensagem “Senha invalido! D</w:t>
-      </w:r>
-      <w:r>
-        <w:t>igite sua</w:t>
-      </w:r>
-      <w:r>
-        <w:t xml:space="preserve"> Senha novamente!”.</w:t>
+        <w:t>O sistema Informa uma mensagem “Senha invalido! Digite sua</w:t>
+      </w:r>
+      <w:r>
+        <w:t xml:space="preserve"> Senha novamente!”;</w:t>
+      </w:r>
+    </w:p>
+    <w:p>
+      <w:pPr>
+        <w:pStyle w:val="Corpodetexto"/>
+        <w:numPr>
+          <w:ilvl w:val="0"/>
+          <w:numId w:val="35"/>
+        </w:numPr>
+      </w:pPr>
+      <w:r>
+        <w:t>Volta para a tela de Cadastro.</w:t>
       </w:r>
     </w:p>
     <w:p>
@@ -2868,13 +2945,7 @@
         <w:rPr>
           <w:lang w:eastAsia="pt-BR"/>
         </w:rPr>
-        <w:t>Cen</w:t>
-      </w:r>
-      <w:r>
-        <w:rPr>
-          <w:lang w:eastAsia="pt-BR"/>
-        </w:rPr>
-        <w:t xml:space="preserve">ário </w:t>
+        <w:t xml:space="preserve">Cenário </w:t>
       </w:r>
       <w:proofErr w:type="gramStart"/>
       <w:r>
@@ -2888,13 +2959,7 @@
         <w:rPr>
           <w:lang w:eastAsia="pt-BR"/>
         </w:rPr>
-        <w:t xml:space="preserve"> - Cadastrar moto taxista -</w:t>
-      </w:r>
-      <w:r>
-        <w:rPr>
-          <w:lang w:eastAsia="pt-BR"/>
-        </w:rPr>
-        <w:t xml:space="preserve"> </w:t>
+        <w:t xml:space="preserve"> - Cadastrar moto taxista - </w:t>
       </w:r>
       <w:r>
         <w:rPr>
@@ -2926,6 +2991,9 @@
         <w:t>MotoTaxiJÁ</w:t>
       </w:r>
       <w:proofErr w:type="gramEnd"/>
+      <w:r>
+        <w:t>;</w:t>
+      </w:r>
     </w:p>
     <w:p>
       <w:pPr>
@@ -2963,17 +3031,7 @@
         </w:numPr>
       </w:pPr>
       <w:r>
-        <w:lastRenderedPageBreak/>
-        <w:t xml:space="preserve">Não </w:t>
-      </w:r>
-      <w:r>
-        <w:t>Digit</w:t>
-      </w:r>
-      <w:r>
-        <w:t>a seus dados de cadastro pessoa Obrigatórios</w:t>
-      </w:r>
-      <w:r>
-        <w:t>;</w:t>
+        <w:t>Não Digita seus dados de cadastro pessoa Obrigatórios;</w:t>
       </w:r>
     </w:p>
     <w:p>
@@ -3007,6 +3065,12 @@
         </w:rPr>
         <w:t>&gt;</w:t>
       </w:r>
+      <w:r>
+        <w:rPr>
+          <w:sz w:val="20"/>
+        </w:rPr>
+        <w:t>;</w:t>
+      </w:r>
     </w:p>
     <w:p>
       <w:pPr>
@@ -3050,7 +3114,14 @@
     <w:p>
       <w:pPr>
         <w:pStyle w:val="Corpodetexto"/>
-      </w:pPr>
+        <w:numPr>
+          <w:ilvl w:val="0"/>
+          <w:numId w:val="36"/>
+        </w:numPr>
+      </w:pPr>
+      <w:r>
+        <w:t>Volta para a tela de Cadastro.</w:t>
+      </w:r>
     </w:p>
     <w:p>
       <w:pPr>
@@ -3105,6 +3176,9 @@
         <w:t>MotoTaxiJÁ</w:t>
       </w:r>
       <w:proofErr w:type="gramEnd"/>
+      <w:r>
+        <w:t>;</w:t>
+      </w:r>
     </w:p>
     <w:p>
       <w:pPr>
@@ -3150,7 +3224,7 @@
         <w:pStyle w:val="bp"/>
         <w:numPr>
           <w:ilvl w:val="0"/>
-          <w:numId w:val="36"/>
+          <w:numId w:val="37"/>
         </w:numPr>
         <w:spacing w:before="0" w:after="0"/>
         <w:rPr>
@@ -3175,6 +3249,12 @@
           <w:sz w:val="20"/>
         </w:rPr>
         <w:t>&gt;</w:t>
+      </w:r>
+      <w:r>
+        <w:rPr>
+          <w:sz w:val="20"/>
+        </w:rPr>
+        <w:t>;</w:t>
       </w:r>
     </w:p>
     <w:p>
@@ -3210,16 +3290,31 @@
         </w:numPr>
       </w:pPr>
       <w:r>
+        <w:t xml:space="preserve">O sistema </w:t>
+      </w:r>
+      <w:r>
         <w:rPr>
           <w:rFonts w:ascii="Arial" w:hAnsi="Arial"/>
         </w:rPr>
-        <w:t>Exibe mensagem</w:t>
+        <w:t>e</w:t>
       </w:r>
       <w:r>
         <w:rPr>
           <w:rFonts w:ascii="Arial" w:hAnsi="Arial"/>
         </w:rPr>
-        <w:t xml:space="preserve"> “Cadastro realizado com sucesso!”.</w:t>
+        <w:t>xibe mensagem</w:t>
+      </w:r>
+      <w:r>
+        <w:rPr>
+          <w:rFonts w:ascii="Arial" w:hAnsi="Arial"/>
+        </w:rPr>
+        <w:t xml:space="preserve"> “Erro ao enviar dados Cadastrados! </w:t>
+      </w:r>
+      <w:r>
+        <w:rPr>
+          <w:rFonts w:ascii="Arial" w:hAnsi="Arial"/>
+        </w:rPr>
+        <w:t>Por Favor, tente novamente!”;</w:t>
       </w:r>
     </w:p>
     <w:p>
@@ -3231,63 +3326,7 @@
         </w:numPr>
       </w:pPr>
       <w:r>
-        <w:t xml:space="preserve">O sistema </w:t>
-      </w:r>
-      <w:r>
-        <w:rPr>
-          <w:rFonts w:ascii="Arial" w:hAnsi="Arial"/>
-        </w:rPr>
-        <w:t>e</w:t>
-      </w:r>
-      <w:r>
-        <w:rPr>
-          <w:rFonts w:ascii="Arial" w:hAnsi="Arial"/>
-        </w:rPr>
-        <w:t>xibe mensagem</w:t>
-      </w:r>
-      <w:r>
-        <w:rPr>
-          <w:rFonts w:ascii="Arial" w:hAnsi="Arial"/>
-        </w:rPr>
-        <w:t xml:space="preserve"> “</w:t>
-      </w:r>
-      <w:r>
-        <w:rPr>
-          <w:rFonts w:ascii="Arial" w:hAnsi="Arial"/>
-        </w:rPr>
-        <w:t>Erro ao enviar dados Cadastrados</w:t>
-      </w:r>
-      <w:r>
-        <w:rPr>
-          <w:rFonts w:ascii="Arial" w:hAnsi="Arial"/>
-        </w:rPr>
-        <w:t>!</w:t>
-      </w:r>
-      <w:r>
-        <w:rPr>
-          <w:rFonts w:ascii="Arial" w:hAnsi="Arial"/>
-        </w:rPr>
-        <w:t xml:space="preserve"> </w:t>
-      </w:r>
-      <w:proofErr w:type="gramStart"/>
-      <w:r>
-        <w:rPr>
-          <w:rFonts w:ascii="Arial" w:hAnsi="Arial"/>
-        </w:rPr>
-        <w:t>Por Favor</w:t>
-      </w:r>
-      <w:proofErr w:type="gramEnd"/>
-      <w:r>
-        <w:rPr>
-          <w:rFonts w:ascii="Arial" w:hAnsi="Arial"/>
-        </w:rPr>
-        <w:t xml:space="preserve"> tente novamente!</w:t>
-      </w:r>
-      <w:r>
-        <w:rPr>
-          <w:rFonts w:ascii="Arial" w:hAnsi="Arial"/>
-        </w:rPr>
-        <w:t>”.</w:t>
+        <w:t>Volta para a tela de Cadastro.</w:t>
       </w:r>
     </w:p>
     <w:p>
@@ -4608,7 +4647,7 @@
   <w:abstractNum w:abstractNumId="8">
     <w:nsid w:val="0A9F30F4"/>
     <w:multiLevelType w:val="hybridMultilevel"/>
-    <w:tmpl w:val="56264B88"/>
+    <w:tmpl w:val="4F74A5DE"/>
     <w:lvl w:ilvl="0" w:tplc="0409000F">
       <w:start w:val="1"/>
       <w:numFmt w:val="decimal"/>
@@ -5155,7 +5194,7 @@
   <w:abstractNum w:abstractNumId="13">
     <w:nsid w:val="1ECF268A"/>
     <w:multiLevelType w:val="hybridMultilevel"/>
-    <w:tmpl w:val="56264B88"/>
+    <w:tmpl w:val="D08AE474"/>
     <w:lvl w:ilvl="0" w:tplc="0409000F">
       <w:start w:val="1"/>
       <w:numFmt w:val="decimal"/>
@@ -5470,7 +5509,7 @@
   <w:abstractNum w:abstractNumId="16">
     <w:nsid w:val="2524050D"/>
     <w:multiLevelType w:val="hybridMultilevel"/>
-    <w:tmpl w:val="56264B88"/>
+    <w:tmpl w:val="E640C928"/>
     <w:lvl w:ilvl="0" w:tplc="0409000F">
       <w:start w:val="1"/>
       <w:numFmt w:val="decimal"/>
@@ -5809,7 +5848,7 @@
   <w:abstractNum w:abstractNumId="19">
     <w:nsid w:val="39A70901"/>
     <w:multiLevelType w:val="hybridMultilevel"/>
-    <w:tmpl w:val="56264B88"/>
+    <w:tmpl w:val="57328966"/>
     <w:lvl w:ilvl="0" w:tplc="0409000F">
       <w:start w:val="1"/>
       <w:numFmt w:val="decimal"/>
@@ -6464,7 +6503,7 @@
   <w:abstractNum w:abstractNumId="25">
     <w:nsid w:val="49532FF4"/>
     <w:multiLevelType w:val="hybridMultilevel"/>
-    <w:tmpl w:val="8E56102C"/>
+    <w:tmpl w:val="79CE56EC"/>
     <w:lvl w:ilvl="0" w:tplc="0409000F">
       <w:start w:val="1"/>
       <w:numFmt w:val="decimal"/>
@@ -8895,7 +8934,7 @@
   <a:extraClrSchemeLst/>
   <a:extLst>
     <a:ext uri="{05A4C25C-085E-4340-85A3-A5531E510DB2}">
-      <thm15:themeFamily xmlns:thm15="http://schemas.microsoft.com/office/thememl/2012/main" xmlns="" name="Office Theme" id="{62F939B6-93AF-4DB8-9C6B-D6C7DFDC589F}" vid="{4A3C46E8-61CC-4603-A589-7422A47A8E4A}"/>
+      <thm15:themeFamily xmlns="" xmlns:thm15="http://schemas.microsoft.com/office/thememl/2012/main" name="Office Theme" id="{62F939B6-93AF-4DB8-9C6B-D6C7DFDC589F}" vid="{4A3C46E8-61CC-4603-A589-7422A47A8E4A}"/>
     </a:ext>
   </a:extLst>
 </a:theme>

</xml_diff>

<commit_message>
Commit Requisito e cenarios de teste realizar Login
</commit_message>
<xml_diff>
--- a/Requisitos/ESPECIFICACAO DE REQUISITOS SUPLEMENTARES.docx
+++ b/Requisitos/ESPECIFICACAO DE REQUISITOS SUPLEMENTARES.docx
@@ -140,7 +140,7 @@
         <w:pStyle w:val="Corpodetexto"/>
         <w:numPr>
           <w:ilvl w:val="0"/>
-          <w:numId w:val="5"/>
+          <w:numId w:val="3"/>
         </w:numPr>
         <w:rPr>
           <w:sz w:val="24"/>
@@ -186,7 +186,7 @@
         <w:pStyle w:val="Corpodetexto"/>
         <w:numPr>
           <w:ilvl w:val="0"/>
-          <w:numId w:val="5"/>
+          <w:numId w:val="3"/>
         </w:numPr>
         <w:rPr>
           <w:sz w:val="24"/>
@@ -231,7 +231,7 @@
       <w:pPr>
         <w:numPr>
           <w:ilvl w:val="2"/>
-          <w:numId w:val="13"/>
+          <w:numId w:val="5"/>
         </w:numPr>
         <w:shd w:val="clear" w:color="auto" w:fill="FFFFFF"/>
         <w:tabs>
@@ -257,7 +257,7 @@
       <w:pPr>
         <w:numPr>
           <w:ilvl w:val="2"/>
-          <w:numId w:val="13"/>
+          <w:numId w:val="5"/>
         </w:numPr>
         <w:shd w:val="clear" w:color="auto" w:fill="FFFFFF"/>
         <w:tabs>
@@ -283,7 +283,7 @@
       <w:pPr>
         <w:numPr>
           <w:ilvl w:val="2"/>
-          <w:numId w:val="13"/>
+          <w:numId w:val="5"/>
         </w:numPr>
         <w:shd w:val="clear" w:color="auto" w:fill="FFFFFF"/>
         <w:tabs>
@@ -316,7 +316,7 @@
       <w:pPr>
         <w:numPr>
           <w:ilvl w:val="2"/>
-          <w:numId w:val="13"/>
+          <w:numId w:val="5"/>
         </w:numPr>
         <w:shd w:val="clear" w:color="auto" w:fill="FFFFFF"/>
         <w:tabs>
@@ -342,7 +342,7 @@
       <w:pPr>
         <w:numPr>
           <w:ilvl w:val="2"/>
-          <w:numId w:val="13"/>
+          <w:numId w:val="5"/>
         </w:numPr>
         <w:shd w:val="clear" w:color="auto" w:fill="FFFFFF"/>
         <w:tabs>
@@ -368,7 +368,7 @@
       <w:pPr>
         <w:numPr>
           <w:ilvl w:val="2"/>
-          <w:numId w:val="13"/>
+          <w:numId w:val="5"/>
         </w:numPr>
         <w:shd w:val="clear" w:color="auto" w:fill="FFFFFF"/>
         <w:tabs>
@@ -394,7 +394,7 @@
       <w:pPr>
         <w:numPr>
           <w:ilvl w:val="2"/>
-          <w:numId w:val="13"/>
+          <w:numId w:val="5"/>
         </w:numPr>
         <w:shd w:val="clear" w:color="auto" w:fill="FFFFFF"/>
         <w:tabs>
@@ -420,7 +420,7 @@
       <w:pPr>
         <w:numPr>
           <w:ilvl w:val="2"/>
-          <w:numId w:val="13"/>
+          <w:numId w:val="5"/>
         </w:numPr>
         <w:shd w:val="clear" w:color="auto" w:fill="FFFFFF"/>
         <w:tabs>
@@ -446,7 +446,7 @@
       <w:pPr>
         <w:numPr>
           <w:ilvl w:val="2"/>
-          <w:numId w:val="13"/>
+          <w:numId w:val="5"/>
         </w:numPr>
         <w:shd w:val="clear" w:color="auto" w:fill="FFFFFF"/>
         <w:tabs>
@@ -479,7 +479,7 @@
       <w:pPr>
         <w:numPr>
           <w:ilvl w:val="2"/>
-          <w:numId w:val="13"/>
+          <w:numId w:val="5"/>
         </w:numPr>
         <w:shd w:val="clear" w:color="auto" w:fill="FFFFFF"/>
         <w:tabs>
@@ -522,7 +522,7 @@
       <w:pPr>
         <w:numPr>
           <w:ilvl w:val="2"/>
-          <w:numId w:val="13"/>
+          <w:numId w:val="5"/>
         </w:numPr>
         <w:shd w:val="clear" w:color="auto" w:fill="FFFFFF"/>
         <w:tabs>
@@ -585,7 +585,7 @@
       <w:pPr>
         <w:numPr>
           <w:ilvl w:val="2"/>
-          <w:numId w:val="13"/>
+          <w:numId w:val="5"/>
         </w:numPr>
         <w:shd w:val="clear" w:color="auto" w:fill="FFFFFF"/>
         <w:tabs>
@@ -641,7 +641,7 @@
       <w:pPr>
         <w:numPr>
           <w:ilvl w:val="2"/>
-          <w:numId w:val="13"/>
+          <w:numId w:val="5"/>
         </w:numPr>
         <w:shd w:val="clear" w:color="auto" w:fill="FFFFFF"/>
         <w:tabs>
@@ -704,7 +704,7 @@
       <w:pPr>
         <w:numPr>
           <w:ilvl w:val="2"/>
-          <w:numId w:val="13"/>
+          <w:numId w:val="5"/>
         </w:numPr>
         <w:shd w:val="clear" w:color="auto" w:fill="FFFFFF"/>
         <w:tabs>
@@ -737,7 +737,7 @@
       <w:pPr>
         <w:numPr>
           <w:ilvl w:val="2"/>
-          <w:numId w:val="13"/>
+          <w:numId w:val="5"/>
         </w:numPr>
         <w:shd w:val="clear" w:color="auto" w:fill="FFFFFF"/>
         <w:tabs>
@@ -789,7 +789,7 @@
         <w:pStyle w:val="Corpodetexto"/>
         <w:numPr>
           <w:ilvl w:val="0"/>
-          <w:numId w:val="5"/>
+          <w:numId w:val="3"/>
         </w:numPr>
         <w:rPr>
           <w:sz w:val="24"/>
@@ -837,7 +837,7 @@
         <w:pStyle w:val="Corpodetexto"/>
         <w:numPr>
           <w:ilvl w:val="0"/>
-          <w:numId w:val="5"/>
+          <w:numId w:val="3"/>
         </w:numPr>
         <w:rPr>
           <w:sz w:val="24"/>
@@ -893,7 +893,7 @@
         <w:pStyle w:val="Corpodetexto"/>
         <w:numPr>
           <w:ilvl w:val="0"/>
-          <w:numId w:val="5"/>
+          <w:numId w:val="3"/>
         </w:numPr>
         <w:rPr>
           <w:sz w:val="24"/>
@@ -1014,7 +1014,7 @@
         <w:pStyle w:val="Ttulo3"/>
         <w:numPr>
           <w:ilvl w:val="0"/>
-          <w:numId w:val="27"/>
+          <w:numId w:val="12"/>
         </w:numPr>
         <w:rPr>
           <w:lang w:eastAsia="pt-BR"/>
@@ -1045,7 +1045,7 @@
       <w:pPr>
         <w:numPr>
           <w:ilvl w:val="0"/>
-          <w:numId w:val="27"/>
+          <w:numId w:val="12"/>
         </w:numPr>
         <w:shd w:val="clear" w:color="auto" w:fill="FFFFFF"/>
         <w:tabs>
@@ -1324,7 +1324,7 @@
         <w:pStyle w:val="Ttulo2"/>
         <w:numPr>
           <w:ilvl w:val="1"/>
-          <w:numId w:val="20"/>
+          <w:numId w:val="7"/>
         </w:numPr>
         <w:rPr>
           <w:lang w:eastAsia="pt-BR"/>
@@ -1730,7 +1730,7 @@
         <w:pStyle w:val="PargrafodaLista"/>
         <w:numPr>
           <w:ilvl w:val="0"/>
-          <w:numId w:val="22"/>
+          <w:numId w:val="8"/>
         </w:numPr>
         <w:rPr>
           <w:rFonts w:ascii="Arial" w:hAnsi="Arial"/>
@@ -1810,7 +1810,7 @@
       <w:pPr>
         <w:numPr>
           <w:ilvl w:val="1"/>
-          <w:numId w:val="23"/>
+          <w:numId w:val="9"/>
         </w:numPr>
         <w:tabs>
           <w:tab w:val="left" w:pos="2160"/>
@@ -1840,7 +1840,7 @@
       <w:pPr>
         <w:numPr>
           <w:ilvl w:val="1"/>
-          <w:numId w:val="23"/>
+          <w:numId w:val="9"/>
         </w:numPr>
         <w:tabs>
           <w:tab w:val="left" w:pos="2160"/>
@@ -1946,7 +1946,7 @@
         <w:pStyle w:val="PargrafodaLista"/>
         <w:numPr>
           <w:ilvl w:val="0"/>
-          <w:numId w:val="25"/>
+          <w:numId w:val="10"/>
         </w:numPr>
         <w:shd w:val="clear" w:color="auto" w:fill="FFFFFF"/>
         <w:spacing w:after="240"/>
@@ -1996,7 +1996,7 @@
         <w:pStyle w:val="PargrafodaLista"/>
         <w:numPr>
           <w:ilvl w:val="0"/>
-          <w:numId w:val="26"/>
+          <w:numId w:val="11"/>
         </w:numPr>
         <w:tabs>
           <w:tab w:val="left" w:pos="1440"/>
@@ -2026,7 +2026,7 @@
         <w:pStyle w:val="PargrafodaLista"/>
         <w:numPr>
           <w:ilvl w:val="0"/>
-          <w:numId w:val="26"/>
+          <w:numId w:val="11"/>
         </w:numPr>
         <w:tabs>
           <w:tab w:val="left" w:pos="1440"/>
@@ -2115,7 +2115,7 @@
         <w:pStyle w:val="PargrafodaLista"/>
         <w:numPr>
           <w:ilvl w:val="0"/>
-          <w:numId w:val="38"/>
+          <w:numId w:val="18"/>
         </w:numPr>
         <w:shd w:val="clear" w:color="auto" w:fill="FFFFFF"/>
         <w:spacing w:after="240"/>
@@ -2185,7 +2185,7 @@
         <w:pStyle w:val="PargrafodaLista"/>
         <w:numPr>
           <w:ilvl w:val="0"/>
-          <w:numId w:val="39"/>
+          <w:numId w:val="19"/>
         </w:numPr>
         <w:tabs>
           <w:tab w:val="left" w:pos="1440"/>
@@ -2216,7 +2216,7 @@
         <w:pStyle w:val="PargrafodaLista"/>
         <w:numPr>
           <w:ilvl w:val="0"/>
-          <w:numId w:val="39"/>
+          <w:numId w:val="19"/>
         </w:numPr>
         <w:tabs>
           <w:tab w:val="left" w:pos="1440"/>
@@ -2310,7 +2310,15 @@
         <w:ind w:left="720" w:hanging="720"/>
       </w:pPr>
       <w:r>
-        <w:t xml:space="preserve">Cenário 1 </w:t>
+        <w:t xml:space="preserve">Cenário </w:t>
+      </w:r>
+      <w:proofErr w:type="gramStart"/>
+      <w:r>
+        <w:t>1</w:t>
+      </w:r>
+      <w:proofErr w:type="gramEnd"/>
+      <w:r>
+        <w:t xml:space="preserve"> </w:t>
       </w:r>
       <w:r>
         <w:t>Cadastrar moto taxista com sucesso</w:t>
@@ -2321,7 +2329,7 @@
         <w:pStyle w:val="Corpodetexto"/>
         <w:numPr>
           <w:ilvl w:val="0"/>
-          <w:numId w:val="6"/>
+          <w:numId w:val="4"/>
         </w:numPr>
       </w:pPr>
       <w:r>
@@ -2336,7 +2344,7 @@
         <w:pStyle w:val="Corpodetexto"/>
         <w:numPr>
           <w:ilvl w:val="0"/>
-          <w:numId w:val="6"/>
+          <w:numId w:val="4"/>
         </w:numPr>
       </w:pPr>
       <w:r>
@@ -2363,7 +2371,7 @@
         <w:pStyle w:val="Corpodetexto"/>
         <w:numPr>
           <w:ilvl w:val="0"/>
-          <w:numId w:val="6"/>
+          <w:numId w:val="4"/>
         </w:numPr>
       </w:pPr>
       <w:r>
@@ -2375,7 +2383,7 @@
         <w:pStyle w:val="bp"/>
         <w:numPr>
           <w:ilvl w:val="0"/>
-          <w:numId w:val="6"/>
+          <w:numId w:val="4"/>
         </w:numPr>
         <w:spacing w:before="0" w:after="0"/>
         <w:rPr>
@@ -2414,7 +2422,7 @@
         <w:pStyle w:val="Corpodetexto"/>
         <w:numPr>
           <w:ilvl w:val="0"/>
-          <w:numId w:val="6"/>
+          <w:numId w:val="4"/>
         </w:numPr>
       </w:pPr>
       <w:r>
@@ -2441,7 +2449,7 @@
         <w:pStyle w:val="Corpodetexto"/>
         <w:numPr>
           <w:ilvl w:val="0"/>
-          <w:numId w:val="6"/>
+          <w:numId w:val="4"/>
         </w:numPr>
       </w:pPr>
       <w:r>
@@ -2462,7 +2470,7 @@
         <w:pStyle w:val="Corpodetexto"/>
         <w:numPr>
           <w:ilvl w:val="0"/>
-          <w:numId w:val="6"/>
+          <w:numId w:val="4"/>
         </w:numPr>
       </w:pPr>
       <w:r>
@@ -2535,7 +2543,7 @@
         <w:pStyle w:val="Corpodetexto"/>
         <w:numPr>
           <w:ilvl w:val="0"/>
-          <w:numId w:val="19"/>
+          <w:numId w:val="6"/>
         </w:numPr>
       </w:pPr>
       <w:r>
@@ -2555,7 +2563,7 @@
         <w:pStyle w:val="Corpodetexto"/>
         <w:numPr>
           <w:ilvl w:val="0"/>
-          <w:numId w:val="19"/>
+          <w:numId w:val="6"/>
         </w:numPr>
       </w:pPr>
       <w:r>
@@ -2579,7 +2587,7 @@
         <w:pStyle w:val="Corpodetexto"/>
         <w:numPr>
           <w:ilvl w:val="0"/>
-          <w:numId w:val="19"/>
+          <w:numId w:val="6"/>
         </w:numPr>
       </w:pPr>
       <w:r>
@@ -2597,7 +2605,7 @@
         <w:pStyle w:val="bp"/>
         <w:numPr>
           <w:ilvl w:val="0"/>
-          <w:numId w:val="19"/>
+          <w:numId w:val="6"/>
         </w:numPr>
         <w:spacing w:before="0" w:after="0"/>
         <w:rPr>
@@ -2635,7 +2643,7 @@
         <w:pStyle w:val="Corpodetexto"/>
         <w:numPr>
           <w:ilvl w:val="0"/>
-          <w:numId w:val="19"/>
+          <w:numId w:val="6"/>
         </w:numPr>
       </w:pPr>
       <w:r>
@@ -2671,7 +2679,7 @@
         <w:pStyle w:val="Corpodetexto"/>
         <w:numPr>
           <w:ilvl w:val="0"/>
-          <w:numId w:val="19"/>
+          <w:numId w:val="6"/>
         </w:numPr>
       </w:pPr>
       <w:r>
@@ -2723,7 +2731,7 @@
         <w:pStyle w:val="Corpodetexto"/>
         <w:numPr>
           <w:ilvl w:val="0"/>
-          <w:numId w:val="32"/>
+          <w:numId w:val="13"/>
         </w:numPr>
       </w:pPr>
       <w:r>
@@ -2743,7 +2751,7 @@
         <w:pStyle w:val="Corpodetexto"/>
         <w:numPr>
           <w:ilvl w:val="0"/>
-          <w:numId w:val="32"/>
+          <w:numId w:val="13"/>
         </w:numPr>
       </w:pPr>
       <w:r>
@@ -2767,7 +2775,7 @@
         <w:pStyle w:val="Corpodetexto"/>
         <w:numPr>
           <w:ilvl w:val="0"/>
-          <w:numId w:val="32"/>
+          <w:numId w:val="13"/>
         </w:numPr>
       </w:pPr>
       <w:r>
@@ -2785,7 +2793,7 @@
         <w:pStyle w:val="bp"/>
         <w:numPr>
           <w:ilvl w:val="0"/>
-          <w:numId w:val="32"/>
+          <w:numId w:val="13"/>
         </w:numPr>
         <w:spacing w:before="0" w:after="0"/>
         <w:rPr>
@@ -2823,7 +2831,7 @@
         <w:pStyle w:val="Corpodetexto"/>
         <w:numPr>
           <w:ilvl w:val="0"/>
-          <w:numId w:val="32"/>
+          <w:numId w:val="13"/>
         </w:numPr>
       </w:pPr>
       <w:r>
@@ -2838,7 +2846,7 @@
         <w:pStyle w:val="Corpodetexto"/>
         <w:numPr>
           <w:ilvl w:val="0"/>
-          <w:numId w:val="32"/>
+          <w:numId w:val="13"/>
         </w:numPr>
       </w:pPr>
       <w:r>
@@ -2885,7 +2893,7 @@
         <w:pStyle w:val="Corpodetexto"/>
         <w:numPr>
           <w:ilvl w:val="0"/>
-          <w:numId w:val="33"/>
+          <w:numId w:val="14"/>
         </w:numPr>
       </w:pPr>
       <w:r>
@@ -2905,7 +2913,7 @@
         <w:pStyle w:val="Corpodetexto"/>
         <w:numPr>
           <w:ilvl w:val="0"/>
-          <w:numId w:val="33"/>
+          <w:numId w:val="14"/>
         </w:numPr>
       </w:pPr>
       <w:r>
@@ -2929,7 +2937,7 @@
         <w:pStyle w:val="Corpodetexto"/>
         <w:numPr>
           <w:ilvl w:val="0"/>
-          <w:numId w:val="33"/>
+          <w:numId w:val="14"/>
         </w:numPr>
       </w:pPr>
       <w:r>
@@ -2947,7 +2955,7 @@
         <w:pStyle w:val="bp"/>
         <w:numPr>
           <w:ilvl w:val="0"/>
-          <w:numId w:val="33"/>
+          <w:numId w:val="14"/>
         </w:numPr>
         <w:spacing w:before="0" w:after="0"/>
         <w:rPr>
@@ -2985,7 +2993,7 @@
         <w:pStyle w:val="Corpodetexto"/>
         <w:numPr>
           <w:ilvl w:val="0"/>
-          <w:numId w:val="33"/>
+          <w:numId w:val="14"/>
         </w:numPr>
       </w:pPr>
       <w:r>
@@ -3009,7 +3017,7 @@
         <w:pStyle w:val="Corpodetexto"/>
         <w:numPr>
           <w:ilvl w:val="0"/>
-          <w:numId w:val="33"/>
+          <w:numId w:val="14"/>
         </w:numPr>
       </w:pPr>
       <w:r>
@@ -3061,7 +3069,7 @@
         <w:pStyle w:val="Corpodetexto"/>
         <w:numPr>
           <w:ilvl w:val="0"/>
-          <w:numId w:val="35"/>
+          <w:numId w:val="15"/>
         </w:numPr>
       </w:pPr>
       <w:r>
@@ -3082,7 +3090,7 @@
         <w:pStyle w:val="Corpodetexto"/>
         <w:numPr>
           <w:ilvl w:val="0"/>
-          <w:numId w:val="35"/>
+          <w:numId w:val="15"/>
         </w:numPr>
       </w:pPr>
       <w:r>
@@ -3106,7 +3114,7 @@
         <w:pStyle w:val="Corpodetexto"/>
         <w:numPr>
           <w:ilvl w:val="0"/>
-          <w:numId w:val="35"/>
+          <w:numId w:val="15"/>
         </w:numPr>
       </w:pPr>
       <w:r>
@@ -3124,7 +3132,7 @@
         <w:pStyle w:val="bp"/>
         <w:numPr>
           <w:ilvl w:val="0"/>
-          <w:numId w:val="35"/>
+          <w:numId w:val="15"/>
         </w:numPr>
         <w:spacing w:before="0" w:after="0"/>
         <w:rPr>
@@ -3162,7 +3170,7 @@
         <w:pStyle w:val="Corpodetexto"/>
         <w:numPr>
           <w:ilvl w:val="0"/>
-          <w:numId w:val="35"/>
+          <w:numId w:val="15"/>
         </w:numPr>
       </w:pPr>
       <w:r>
@@ -3177,7 +3185,7 @@
         <w:pStyle w:val="Corpodetexto"/>
         <w:numPr>
           <w:ilvl w:val="0"/>
-          <w:numId w:val="35"/>
+          <w:numId w:val="15"/>
         </w:numPr>
       </w:pPr>
       <w:r>
@@ -3242,7 +3250,7 @@
         <w:pStyle w:val="Corpodetexto"/>
         <w:numPr>
           <w:ilvl w:val="0"/>
-          <w:numId w:val="36"/>
+          <w:numId w:val="16"/>
         </w:numPr>
       </w:pPr>
       <w:r>
@@ -3262,7 +3270,7 @@
         <w:pStyle w:val="Corpodetexto"/>
         <w:numPr>
           <w:ilvl w:val="0"/>
-          <w:numId w:val="36"/>
+          <w:numId w:val="16"/>
         </w:numPr>
       </w:pPr>
       <w:r>
@@ -3289,7 +3297,7 @@
         <w:pStyle w:val="Corpodetexto"/>
         <w:numPr>
           <w:ilvl w:val="0"/>
-          <w:numId w:val="36"/>
+          <w:numId w:val="16"/>
         </w:numPr>
       </w:pPr>
       <w:r>
@@ -3301,7 +3309,7 @@
         <w:pStyle w:val="bp"/>
         <w:numPr>
           <w:ilvl w:val="0"/>
-          <w:numId w:val="36"/>
+          <w:numId w:val="16"/>
         </w:numPr>
         <w:spacing w:before="0" w:after="0"/>
         <w:rPr>
@@ -3339,7 +3347,7 @@
         <w:pStyle w:val="Corpodetexto"/>
         <w:numPr>
           <w:ilvl w:val="0"/>
-          <w:numId w:val="36"/>
+          <w:numId w:val="16"/>
         </w:numPr>
       </w:pPr>
       <w:r>
@@ -3378,7 +3386,7 @@
         <w:pStyle w:val="Corpodetexto"/>
         <w:numPr>
           <w:ilvl w:val="0"/>
-          <w:numId w:val="36"/>
+          <w:numId w:val="16"/>
         </w:numPr>
       </w:pPr>
       <w:r>
@@ -3427,7 +3435,7 @@
         <w:pStyle w:val="Corpodetexto"/>
         <w:numPr>
           <w:ilvl w:val="0"/>
-          <w:numId w:val="37"/>
+          <w:numId w:val="17"/>
         </w:numPr>
       </w:pPr>
       <w:r>
@@ -3447,7 +3455,7 @@
         <w:pStyle w:val="Corpodetexto"/>
         <w:numPr>
           <w:ilvl w:val="0"/>
-          <w:numId w:val="37"/>
+          <w:numId w:val="17"/>
         </w:numPr>
       </w:pPr>
       <w:r>
@@ -3474,7 +3482,7 @@
         <w:pStyle w:val="Corpodetexto"/>
         <w:numPr>
           <w:ilvl w:val="0"/>
-          <w:numId w:val="37"/>
+          <w:numId w:val="17"/>
         </w:numPr>
       </w:pPr>
       <w:r>
@@ -3486,7 +3494,7 @@
         <w:pStyle w:val="bp"/>
         <w:numPr>
           <w:ilvl w:val="0"/>
-          <w:numId w:val="37"/>
+          <w:numId w:val="17"/>
         </w:numPr>
         <w:spacing w:before="0" w:after="0"/>
         <w:rPr>
@@ -3524,7 +3532,7 @@
         <w:pStyle w:val="Corpodetexto"/>
         <w:numPr>
           <w:ilvl w:val="0"/>
-          <w:numId w:val="37"/>
+          <w:numId w:val="17"/>
         </w:numPr>
       </w:pPr>
       <w:r>
@@ -3548,7 +3556,7 @@
         <w:pStyle w:val="Corpodetexto"/>
         <w:numPr>
           <w:ilvl w:val="0"/>
-          <w:numId w:val="37"/>
+          <w:numId w:val="17"/>
         </w:numPr>
       </w:pPr>
       <w:r>
@@ -3584,7 +3592,7 @@
         <w:pStyle w:val="Corpodetexto"/>
         <w:numPr>
           <w:ilvl w:val="0"/>
-          <w:numId w:val="37"/>
+          <w:numId w:val="17"/>
         </w:numPr>
       </w:pPr>
       <w:r>
@@ -3642,7 +3650,7 @@
         <w:pStyle w:val="Corpodetexto"/>
         <w:numPr>
           <w:ilvl w:val="0"/>
-          <w:numId w:val="40"/>
+          <w:numId w:val="20"/>
         </w:numPr>
       </w:pPr>
       <w:r>
@@ -3662,7 +3670,7 @@
         <w:pStyle w:val="Corpodetexto"/>
         <w:numPr>
           <w:ilvl w:val="0"/>
-          <w:numId w:val="40"/>
+          <w:numId w:val="20"/>
         </w:numPr>
       </w:pPr>
       <w:r>
@@ -3683,7 +3691,7 @@
         <w:pStyle w:val="Corpodetexto"/>
         <w:numPr>
           <w:ilvl w:val="0"/>
-          <w:numId w:val="40"/>
+          <w:numId w:val="20"/>
         </w:numPr>
       </w:pPr>
       <w:r>
@@ -3700,7 +3708,7 @@
         <w:pStyle w:val="bp"/>
         <w:numPr>
           <w:ilvl w:val="0"/>
-          <w:numId w:val="40"/>
+          <w:numId w:val="20"/>
         </w:numPr>
         <w:spacing w:before="0" w:after="0"/>
         <w:rPr>
@@ -3738,7 +3746,7 @@
         <w:pStyle w:val="Corpodetexto"/>
         <w:numPr>
           <w:ilvl w:val="0"/>
-          <w:numId w:val="40"/>
+          <w:numId w:val="20"/>
         </w:numPr>
       </w:pPr>
       <w:r>
@@ -3759,7 +3767,7 @@
         <w:pStyle w:val="Corpodetexto"/>
         <w:numPr>
           <w:ilvl w:val="0"/>
-          <w:numId w:val="40"/>
+          <w:numId w:val="20"/>
         </w:numPr>
       </w:pPr>
       <w:r>
@@ -3823,7 +3831,7 @@
         <w:pStyle w:val="Corpodetexto"/>
         <w:numPr>
           <w:ilvl w:val="0"/>
-          <w:numId w:val="44"/>
+          <w:numId w:val="23"/>
         </w:numPr>
       </w:pPr>
       <w:r>
@@ -3843,7 +3851,7 @@
         <w:pStyle w:val="Corpodetexto"/>
         <w:numPr>
           <w:ilvl w:val="0"/>
-          <w:numId w:val="44"/>
+          <w:numId w:val="23"/>
         </w:numPr>
       </w:pPr>
       <w:r>
@@ -3865,7 +3873,7 @@
         <w:pStyle w:val="Corpodetexto"/>
         <w:numPr>
           <w:ilvl w:val="0"/>
-          <w:numId w:val="44"/>
+          <w:numId w:val="23"/>
         </w:numPr>
       </w:pPr>
       <w:r>
@@ -3882,7 +3890,7 @@
         <w:pStyle w:val="bp"/>
         <w:numPr>
           <w:ilvl w:val="0"/>
-          <w:numId w:val="44"/>
+          <w:numId w:val="23"/>
         </w:numPr>
         <w:spacing w:before="0" w:after="0"/>
         <w:rPr>
@@ -3920,7 +3928,7 @@
         <w:pStyle w:val="Corpodetexto"/>
         <w:numPr>
           <w:ilvl w:val="0"/>
-          <w:numId w:val="44"/>
+          <w:numId w:val="23"/>
         </w:numPr>
       </w:pPr>
       <w:r>
@@ -3941,7 +3949,7 @@
         <w:pStyle w:val="Corpodetexto"/>
         <w:numPr>
           <w:ilvl w:val="0"/>
-          <w:numId w:val="44"/>
+          <w:numId w:val="23"/>
         </w:numPr>
       </w:pPr>
       <w:r>
@@ -3992,7 +4000,7 @@
         <w:pStyle w:val="Corpodetexto"/>
         <w:numPr>
           <w:ilvl w:val="0"/>
-          <w:numId w:val="42"/>
+          <w:numId w:val="21"/>
         </w:numPr>
       </w:pPr>
       <w:r>
@@ -4012,7 +4020,7 @@
         <w:pStyle w:val="Corpodetexto"/>
         <w:numPr>
           <w:ilvl w:val="0"/>
-          <w:numId w:val="42"/>
+          <w:numId w:val="21"/>
         </w:numPr>
       </w:pPr>
       <w:r>
@@ -4033,7 +4041,7 @@
         <w:pStyle w:val="Corpodetexto"/>
         <w:numPr>
           <w:ilvl w:val="0"/>
-          <w:numId w:val="42"/>
+          <w:numId w:val="21"/>
         </w:numPr>
       </w:pPr>
       <w:r>
@@ -4050,7 +4058,7 @@
         <w:pStyle w:val="bp"/>
         <w:numPr>
           <w:ilvl w:val="0"/>
-          <w:numId w:val="42"/>
+          <w:numId w:val="21"/>
         </w:numPr>
         <w:spacing w:before="0" w:after="0"/>
         <w:rPr>
@@ -4088,7 +4096,7 @@
         <w:pStyle w:val="Corpodetexto"/>
         <w:numPr>
           <w:ilvl w:val="0"/>
-          <w:numId w:val="42"/>
+          <w:numId w:val="21"/>
         </w:numPr>
       </w:pPr>
       <w:r>
@@ -4109,7 +4117,7 @@
         <w:pStyle w:val="Corpodetexto"/>
         <w:numPr>
           <w:ilvl w:val="0"/>
-          <w:numId w:val="42"/>
+          <w:numId w:val="21"/>
         </w:numPr>
       </w:pPr>
       <w:r>
@@ -4160,7 +4168,7 @@
         <w:pStyle w:val="Corpodetexto"/>
         <w:numPr>
           <w:ilvl w:val="0"/>
-          <w:numId w:val="43"/>
+          <w:numId w:val="22"/>
         </w:numPr>
       </w:pPr>
       <w:r>
@@ -4180,7 +4188,7 @@
         <w:pStyle w:val="Corpodetexto"/>
         <w:numPr>
           <w:ilvl w:val="0"/>
-          <w:numId w:val="43"/>
+          <w:numId w:val="22"/>
         </w:numPr>
       </w:pPr>
       <w:r>
@@ -4201,7 +4209,7 @@
         <w:pStyle w:val="Corpodetexto"/>
         <w:numPr>
           <w:ilvl w:val="0"/>
-          <w:numId w:val="43"/>
+          <w:numId w:val="22"/>
         </w:numPr>
       </w:pPr>
       <w:r>
@@ -4218,7 +4226,7 @@
         <w:pStyle w:val="bp"/>
         <w:numPr>
           <w:ilvl w:val="0"/>
-          <w:numId w:val="43"/>
+          <w:numId w:val="22"/>
         </w:numPr>
         <w:spacing w:before="0" w:after="0"/>
         <w:rPr>
@@ -4256,7 +4264,7 @@
         <w:pStyle w:val="Corpodetexto"/>
         <w:numPr>
           <w:ilvl w:val="0"/>
-          <w:numId w:val="43"/>
+          <w:numId w:val="22"/>
         </w:numPr>
       </w:pPr>
       <w:r>
@@ -4277,7 +4285,7 @@
         <w:pStyle w:val="Corpodetexto"/>
         <w:numPr>
           <w:ilvl w:val="0"/>
-          <w:numId w:val="43"/>
+          <w:numId w:val="22"/>
         </w:numPr>
       </w:pPr>
       <w:r>
@@ -4391,10 +4399,7 @@
         <w:t>Este c</w:t>
       </w:r>
       <w:r>
-        <w:t>aso de uso permite que o usuário</w:t>
-      </w:r>
-      <w:r>
-        <w:t xml:space="preserve"> (já</w:t>
+        <w:t>aso de uso permite que o usuário (já</w:t>
       </w:r>
       <w:r>
         <w:t xml:space="preserve"> cadastrado) possa </w:t>
@@ -4502,7 +4507,7 @@
       <w:pPr>
         <w:numPr>
           <w:ilvl w:val="0"/>
-          <w:numId w:val="46"/>
+          <w:numId w:val="25"/>
         </w:numPr>
         <w:tabs>
           <w:tab w:val="clear" w:pos="360"/>
@@ -4543,7 +4548,7 @@
       <w:pPr>
         <w:numPr>
           <w:ilvl w:val="0"/>
-          <w:numId w:val="46"/>
+          <w:numId w:val="25"/>
         </w:numPr>
         <w:tabs>
           <w:tab w:val="clear" w:pos="360"/>
@@ -4571,41 +4576,30 @@
         <w:t xml:space="preserve">já cadastrado </w:t>
       </w:r>
       <w:r>
-        <w:t>e c</w:t>
-      </w:r>
-      <w:r>
-        <w:t xml:space="preserve">lica no botão </w:t>
+        <w:t xml:space="preserve">e clica no botão </w:t>
       </w:r>
       <w:r>
         <w:rPr>
           <w:b/>
         </w:rPr>
-        <w:t>[E</w:t>
+        <w:t>[Entrar</w:t>
       </w:r>
       <w:r>
         <w:rPr>
           <w:b/>
         </w:rPr>
-        <w:t>ntrar</w:t>
-      </w:r>
-      <w:proofErr w:type="gramStart"/>
+        <w:t>]</w:t>
+      </w:r>
       <w:r>
         <w:rPr>
           <w:b/>
         </w:rPr>
-        <w:t>]</w:t>
+        <w:t xml:space="preserve">. </w:t>
       </w:r>
       <w:r>
         <w:rPr>
           <w:b/>
         </w:rPr>
-        <w:t>.</w:t>
-      </w:r>
-      <w:proofErr w:type="gramEnd"/>
-      <w:r>
-        <w:rPr>
-          <w:b/>
-        </w:rPr>
         <w:t>[FA01]</w:t>
       </w:r>
     </w:p>
@@ -4614,7 +4608,7 @@
         <w:pStyle w:val="bullettabelaatividades25"/>
         <w:numPr>
           <w:ilvl w:val="0"/>
-          <w:numId w:val="46"/>
+          <w:numId w:val="25"/>
         </w:numPr>
         <w:tabs>
           <w:tab w:val="clear" w:pos="360"/>
@@ -4685,15 +4679,19 @@
       <w:r>
         <w:t xml:space="preserve"> e permite ou não a entrada do moto taxista no </w:t>
       </w:r>
-      <w:proofErr w:type="gramStart"/>
       <w:r>
         <w:t>sistema</w:t>
       </w:r>
       <w:r>
-        <w:t>.</w:t>
-      </w:r>
-      <w:proofErr w:type="gramEnd"/>
-      <w:r>
+        <w:rPr>
+          <w:b/>
+        </w:rPr>
+        <w:t xml:space="preserve">. </w:t>
+      </w:r>
+      <w:r>
+        <w:rPr>
+          <w:b/>
+        </w:rPr>
         <w:t>[FE01]</w:t>
       </w:r>
     </w:p>
@@ -4702,7 +4700,7 @@
         <w:pStyle w:val="bullettabelaatividades25"/>
         <w:numPr>
           <w:ilvl w:val="0"/>
-          <w:numId w:val="46"/>
+          <w:numId w:val="25"/>
         </w:numPr>
         <w:tabs>
           <w:tab w:val="clear" w:pos="360"/>
@@ -4727,7 +4725,7 @@
         <w:pStyle w:val="bullettabelaatividades25"/>
         <w:numPr>
           <w:ilvl w:val="0"/>
-          <w:numId w:val="46"/>
+          <w:numId w:val="25"/>
         </w:numPr>
         <w:tabs>
           <w:tab w:val="clear" w:pos="360"/>
@@ -4769,22 +4767,55 @@
         <w:pStyle w:val="Ttulo2"/>
       </w:pPr>
       <w:r>
-        <w:t xml:space="preserve">[FA01] No passo </w:t>
+        <w:t xml:space="preserve">[FA01] </w:t>
+      </w:r>
+      <w:r>
+        <w:rPr>
+          <w:rFonts w:ascii="Times New Roman" w:hAnsi="Times New Roman"/>
+          <w:b w:val="0"/>
+          <w:sz w:val="24"/>
+          <w:lang w:eastAsia="pt-BR"/>
+        </w:rPr>
+        <w:t xml:space="preserve">No passo </w:t>
       </w:r>
       <w:proofErr w:type="gramStart"/>
       <w:r>
+        <w:rPr>
+          <w:rFonts w:ascii="Times New Roman" w:hAnsi="Times New Roman"/>
+          <w:b w:val="0"/>
+          <w:sz w:val="24"/>
+          <w:lang w:eastAsia="pt-BR"/>
+        </w:rPr>
         <w:t>2</w:t>
       </w:r>
       <w:proofErr w:type="gramEnd"/>
       <w:r>
+        <w:rPr>
+          <w:rFonts w:ascii="Times New Roman" w:hAnsi="Times New Roman"/>
+          <w:b w:val="0"/>
+          <w:sz w:val="24"/>
+          <w:lang w:eastAsia="pt-BR"/>
+        </w:rPr>
         <w:t xml:space="preserve">, caso o moto taxista desista de entrar no sistema ele clica em [Cancelar]. O sistema vai para o passo </w:t>
       </w:r>
       <w:proofErr w:type="gramStart"/>
       <w:r>
+        <w:rPr>
+          <w:rFonts w:ascii="Times New Roman" w:hAnsi="Times New Roman"/>
+          <w:b w:val="0"/>
+          <w:sz w:val="24"/>
+          <w:lang w:eastAsia="pt-BR"/>
+        </w:rPr>
         <w:t>5</w:t>
       </w:r>
       <w:proofErr w:type="gramEnd"/>
       <w:r>
+        <w:rPr>
+          <w:rFonts w:ascii="Times New Roman" w:hAnsi="Times New Roman"/>
+          <w:b w:val="0"/>
+          <w:sz w:val="24"/>
+          <w:lang w:eastAsia="pt-BR"/>
+        </w:rPr>
         <w:t xml:space="preserve"> e o caso de uso é encerrado.</w:t>
       </w:r>
     </w:p>
@@ -4803,7 +4834,7 @@
         <w:widowControl w:val="0"/>
         <w:numPr>
           <w:ilvl w:val="0"/>
-          <w:numId w:val="49"/>
+          <w:numId w:val="28"/>
         </w:numPr>
         <w:spacing w:before="120" w:after="60" w:line="240" w:lineRule="atLeast"/>
         <w:contextualSpacing w:val="0"/>
@@ -4823,7 +4854,7 @@
         <w:widowControl w:val="0"/>
         <w:numPr>
           <w:ilvl w:val="0"/>
-          <w:numId w:val="49"/>
+          <w:numId w:val="28"/>
         </w:numPr>
         <w:spacing w:before="120" w:after="60" w:line="240" w:lineRule="atLeast"/>
         <w:contextualSpacing w:val="0"/>
@@ -4843,7 +4874,7 @@
         <w:widowControl w:val="0"/>
         <w:numPr>
           <w:ilvl w:val="0"/>
-          <w:numId w:val="49"/>
+          <w:numId w:val="28"/>
         </w:numPr>
         <w:spacing w:before="120" w:after="60" w:line="240" w:lineRule="atLeast"/>
         <w:contextualSpacing w:val="0"/>
@@ -4863,7 +4894,7 @@
         <w:widowControl w:val="0"/>
         <w:numPr>
           <w:ilvl w:val="0"/>
-          <w:numId w:val="49"/>
+          <w:numId w:val="28"/>
         </w:numPr>
         <w:spacing w:before="120" w:after="60" w:line="240" w:lineRule="atLeast"/>
         <w:contextualSpacing w:val="0"/>
@@ -4883,7 +4914,7 @@
         <w:widowControl w:val="0"/>
         <w:numPr>
           <w:ilvl w:val="0"/>
-          <w:numId w:val="49"/>
+          <w:numId w:val="28"/>
         </w:numPr>
         <w:spacing w:before="120" w:after="60" w:line="240" w:lineRule="atLeast"/>
         <w:contextualSpacing w:val="0"/>
@@ -4903,7 +4934,7 @@
         <w:widowControl w:val="0"/>
         <w:numPr>
           <w:ilvl w:val="0"/>
-          <w:numId w:val="49"/>
+          <w:numId w:val="28"/>
         </w:numPr>
         <w:spacing w:before="120" w:after="60" w:line="240" w:lineRule="atLeast"/>
         <w:contextualSpacing w:val="0"/>
@@ -4923,7 +4954,7 @@
         <w:widowControl w:val="0"/>
         <w:numPr>
           <w:ilvl w:val="0"/>
-          <w:numId w:val="49"/>
+          <w:numId w:val="28"/>
         </w:numPr>
         <w:spacing w:before="120" w:after="60" w:line="240" w:lineRule="atLeast"/>
         <w:contextualSpacing w:val="0"/>
@@ -4943,7 +4974,7 @@
         <w:widowControl w:val="0"/>
         <w:numPr>
           <w:ilvl w:val="0"/>
-          <w:numId w:val="49"/>
+          <w:numId w:val="28"/>
         </w:numPr>
         <w:spacing w:before="120" w:after="60" w:line="240" w:lineRule="atLeast"/>
         <w:contextualSpacing w:val="0"/>
@@ -4963,7 +4994,7 @@
         <w:widowControl w:val="0"/>
         <w:numPr>
           <w:ilvl w:val="0"/>
-          <w:numId w:val="49"/>
+          <w:numId w:val="28"/>
         </w:numPr>
         <w:spacing w:before="120" w:after="60" w:line="240" w:lineRule="atLeast"/>
         <w:contextualSpacing w:val="0"/>
@@ -4983,7 +5014,7 @@
         <w:widowControl w:val="0"/>
         <w:numPr>
           <w:ilvl w:val="0"/>
-          <w:numId w:val="49"/>
+          <w:numId w:val="28"/>
         </w:numPr>
         <w:spacing w:before="120" w:after="60" w:line="240" w:lineRule="atLeast"/>
         <w:contextualSpacing w:val="0"/>
@@ -5003,7 +5034,7 @@
         <w:widowControl w:val="0"/>
         <w:numPr>
           <w:ilvl w:val="0"/>
-          <w:numId w:val="49"/>
+          <w:numId w:val="28"/>
         </w:numPr>
         <w:spacing w:before="120" w:after="60" w:line="240" w:lineRule="atLeast"/>
         <w:contextualSpacing w:val="0"/>
@@ -5023,7 +5054,7 @@
         <w:widowControl w:val="0"/>
         <w:numPr>
           <w:ilvl w:val="0"/>
-          <w:numId w:val="49"/>
+          <w:numId w:val="28"/>
         </w:numPr>
         <w:spacing w:before="120" w:after="60" w:line="240" w:lineRule="atLeast"/>
         <w:contextualSpacing w:val="0"/>
@@ -5043,7 +5074,7 @@
         <w:widowControl w:val="0"/>
         <w:numPr>
           <w:ilvl w:val="0"/>
-          <w:numId w:val="49"/>
+          <w:numId w:val="28"/>
         </w:numPr>
         <w:spacing w:before="120" w:after="60" w:line="240" w:lineRule="atLeast"/>
         <w:contextualSpacing w:val="0"/>
@@ -5063,7 +5094,7 @@
         <w:widowControl w:val="0"/>
         <w:numPr>
           <w:ilvl w:val="0"/>
-          <w:numId w:val="49"/>
+          <w:numId w:val="28"/>
         </w:numPr>
         <w:spacing w:before="120" w:after="60" w:line="240" w:lineRule="atLeast"/>
         <w:contextualSpacing w:val="0"/>
@@ -5089,7 +5120,7 @@
         <w:pStyle w:val="Numerada"/>
         <w:numPr>
           <w:ilvl w:val="0"/>
-          <w:numId w:val="47"/>
+          <w:numId w:val="26"/>
         </w:numPr>
         <w:rPr>
           <w:rFonts w:ascii="Times New Roman" w:hAnsi="Times New Roman"/>
@@ -5099,24 +5130,32 @@
       <w:r>
         <w:rPr>
           <w:rFonts w:ascii="Times New Roman" w:hAnsi="Times New Roman"/>
+          <w:b/>
           <w:sz w:val="24"/>
         </w:rPr>
-        <w:t xml:space="preserve">[FE01] No passo </w:t>
-      </w:r>
-      <w:proofErr w:type="gramStart"/>
+        <w:t>[FE01]</w:t>
+      </w:r>
       <w:r>
         <w:rPr>
           <w:rFonts w:ascii="Times New Roman" w:hAnsi="Times New Roman"/>
           <w:sz w:val="24"/>
         </w:rPr>
-        <w:t>3</w:t>
-      </w:r>
-      <w:proofErr w:type="gramEnd"/>
+        <w:t xml:space="preserve"> No passo </w:t>
+      </w:r>
+      <w:proofErr w:type="gramStart"/>
       <w:r>
         <w:rPr>
           <w:rFonts w:ascii="Times New Roman" w:hAnsi="Times New Roman"/>
           <w:sz w:val="24"/>
         </w:rPr>
+        <w:t>3</w:t>
+      </w:r>
+      <w:proofErr w:type="gramEnd"/>
+      <w:r>
+        <w:rPr>
+          <w:rFonts w:ascii="Times New Roman" w:hAnsi="Times New Roman"/>
+          <w:sz w:val="24"/>
+        </w:rPr>
         <w:t>, caso qualquer um dos dados digitados pelo usuário estejam incorretos, o sistema informará, através de uma mensagem, que os dados digitados estão incorretos e pedirá ao usuário que ele digite novamente seus dados.</w:t>
       </w:r>
     </w:p>
@@ -5136,51 +5175,543 @@
     </w:p>
     <w:p>
       <w:pPr>
+        <w:pStyle w:val="Ttulo2"/>
+        <w:tabs>
+          <w:tab w:val="clear" w:pos="718"/>
+          <w:tab w:val="num" w:pos="576"/>
+        </w:tabs>
+        <w:ind w:left="720" w:hanging="720"/>
+      </w:pPr>
+      <w:r>
+        <w:rPr>
+          <w:lang w:eastAsia="pt-BR"/>
+        </w:rPr>
+        <w:t xml:space="preserve">Cenário 1 – Realizar Login moto taxista – Verificar Login Invalido </w:t>
+      </w:r>
+    </w:p>
+    <w:p>
+      <w:pPr>
         <w:pStyle w:val="Corpodetexto"/>
-      </w:pPr>
-    </w:p>
-    <w:p/>
-    <w:p>
-      <w:pPr>
-        <w:pStyle w:val="Ttulo1"/>
-      </w:pPr>
-      <w:r>
-        <w:t>Pós-condições</w:t>
-      </w:r>
-    </w:p>
-    <w:p>
-      <w:r>
-        <w:t xml:space="preserve">            </w:t>
-      </w:r>
-      <w:r>
-        <w:t>Usuário habilitado a usar o sistema.</w:t>
-      </w:r>
-    </w:p>
-    <w:p>
-      <w:pPr>
-        <w:pStyle w:val="Ttulo1"/>
-      </w:pPr>
-      <w:r>
-        <w:t>Requisitos Adicionais</w:t>
-      </w:r>
-    </w:p>
-    <w:p>
-      <w:pPr>
-        <w:rPr>
-          <w:lang w:val="en-US"/>
-        </w:rPr>
+        <w:numPr>
+          <w:ilvl w:val="0"/>
+          <w:numId w:val="29"/>
+        </w:numPr>
+      </w:pPr>
+      <w:r>
+        <w:t xml:space="preserve">Usuário entra na tela principal do sistema </w:t>
+      </w:r>
+      <w:proofErr w:type="gramStart"/>
+      <w:r>
+        <w:t>MotoTaxiJÁ</w:t>
+      </w:r>
+      <w:proofErr w:type="gramEnd"/>
+      <w:r>
+        <w:t>;</w:t>
+      </w:r>
+    </w:p>
+    <w:p>
+      <w:pPr>
+        <w:pStyle w:val="Corpodetexto"/>
+        <w:numPr>
+          <w:ilvl w:val="0"/>
+          <w:numId w:val="29"/>
+        </w:numPr>
+      </w:pPr>
+      <w:r>
+        <w:t>Digita seus dados de Login com o campo Login Invalido;</w:t>
+      </w:r>
+    </w:p>
+    <w:p>
+      <w:pPr>
+        <w:pStyle w:val="Corpodetexto"/>
+        <w:numPr>
+          <w:ilvl w:val="0"/>
+          <w:numId w:val="29"/>
+        </w:numPr>
+      </w:pPr>
+      <w:r>
+        <w:t>Clica na Opção &lt;</w:t>
+      </w:r>
+      <w:r>
+        <w:rPr>
+          <w:b/>
+        </w:rPr>
+        <w:t>Entrar</w:t>
+      </w:r>
+      <w:r>
+        <w:t>&gt;;</w:t>
+      </w:r>
+    </w:p>
+    <w:p>
+      <w:pPr>
+        <w:pStyle w:val="Corpodetexto"/>
+        <w:numPr>
+          <w:ilvl w:val="0"/>
+          <w:numId w:val="29"/>
+        </w:numPr>
+      </w:pPr>
+      <w:r>
+        <w:t>O sistema Informa uma mensagem “Login invalido! Digite seu Login novamente!”;</w:t>
+      </w:r>
+    </w:p>
+    <w:p>
+      <w:pPr>
+        <w:pStyle w:val="Corpodetexto"/>
+        <w:numPr>
+          <w:ilvl w:val="0"/>
+          <w:numId w:val="29"/>
+        </w:numPr>
+      </w:pPr>
+      <w:r>
+        <w:t>Volta para a tela de Login.</w:t>
+      </w:r>
+    </w:p>
+    <w:p>
+      <w:pPr>
+        <w:pStyle w:val="Corpodetexto"/>
+        <w:ind w:left="0"/>
+      </w:pPr>
+    </w:p>
+    <w:p>
+      <w:pPr>
+        <w:pStyle w:val="Ttulo2"/>
+        <w:rPr>
+          <w:lang w:eastAsia="pt-BR"/>
+        </w:rPr>
+      </w:pPr>
+      <w:r>
+        <w:rPr>
+          <w:lang w:eastAsia="pt-BR"/>
+        </w:rPr>
+        <w:t xml:space="preserve">Cenário 5 - </w:t>
+      </w:r>
+      <w:r>
+        <w:rPr>
+          <w:lang w:eastAsia="pt-BR"/>
+        </w:rPr>
+        <w:t xml:space="preserve">Realizar Login </w:t>
+      </w:r>
+      <w:r>
+        <w:rPr>
+          <w:lang w:eastAsia="pt-BR"/>
+        </w:rPr>
+        <w:t xml:space="preserve">moto taxista - </w:t>
+      </w:r>
+      <w:r>
+        <w:rPr>
+          <w:lang w:eastAsia="pt-BR"/>
+        </w:rPr>
+        <w:t>Verificar Senha Invalida</w:t>
+      </w:r>
+    </w:p>
+    <w:p>
+      <w:pPr>
+        <w:pStyle w:val="Corpodetexto"/>
+        <w:numPr>
+          <w:ilvl w:val="0"/>
+          <w:numId w:val="30"/>
+        </w:numPr>
+      </w:pPr>
+      <w:r>
+        <w:t xml:space="preserve">Usuário entra na tela principal do sistema </w:t>
+      </w:r>
+      <w:proofErr w:type="gramStart"/>
+      <w:r>
+        <w:t>MotoTaxiJÁ</w:t>
+      </w:r>
+      <w:proofErr w:type="gramEnd"/>
+      <w:r>
+        <w:t>;</w:t>
+      </w:r>
+    </w:p>
+    <w:p>
+      <w:pPr>
+        <w:pStyle w:val="Corpodetexto"/>
+        <w:numPr>
+          <w:ilvl w:val="0"/>
+          <w:numId w:val="30"/>
+        </w:numPr>
+      </w:pPr>
+      <w:r>
+        <w:t>Digita seus dados de senha com o campo Senha Invalida;</w:t>
+      </w:r>
+    </w:p>
+    <w:p>
+      <w:pPr>
+        <w:pStyle w:val="bp"/>
+        <w:numPr>
+          <w:ilvl w:val="0"/>
+          <w:numId w:val="30"/>
+        </w:numPr>
+        <w:spacing w:before="0" w:after="0"/>
+        <w:rPr>
+          <w:sz w:val="20"/>
+        </w:rPr>
+      </w:pPr>
+      <w:r>
+        <w:rPr>
+          <w:sz w:val="20"/>
+        </w:rPr>
+        <w:t>Clica na Opção &lt;</w:t>
+      </w:r>
+      <w:r>
+        <w:rPr>
+          <w:b/>
+          <w:sz w:val="20"/>
+        </w:rPr>
+        <w:t>En</w:t>
+      </w:r>
+      <w:r>
+        <w:rPr>
+          <w:b/>
+          <w:sz w:val="20"/>
+        </w:rPr>
+        <w:t>trar</w:t>
+      </w:r>
+      <w:r>
+        <w:rPr>
+          <w:sz w:val="20"/>
+        </w:rPr>
+        <w:t>&gt;</w:t>
+      </w:r>
+      <w:r>
+        <w:rPr>
+          <w:sz w:val="20"/>
+        </w:rPr>
+        <w:t>;</w:t>
+      </w:r>
+    </w:p>
+    <w:p>
+      <w:pPr>
+        <w:pStyle w:val="Corpodetexto"/>
+        <w:numPr>
+          <w:ilvl w:val="0"/>
+          <w:numId w:val="30"/>
+        </w:numPr>
+      </w:pPr>
+      <w:r>
+        <w:t>O sistema Informa uma mensagem “Senha invalido! Digite sua Senha novamente!”;</w:t>
+      </w:r>
+    </w:p>
+    <w:p>
+      <w:pPr>
+        <w:pStyle w:val="Corpodetexto"/>
+        <w:numPr>
+          <w:ilvl w:val="0"/>
+          <w:numId w:val="30"/>
+        </w:numPr>
+      </w:pPr>
+      <w:r>
+        <w:t>Volta para a tela de Login.</w:t>
+      </w:r>
+    </w:p>
+    <w:p>
+      <w:pPr>
+        <w:rPr>
+          <w:lang w:eastAsia="pt-BR"/>
+        </w:rPr>
+      </w:pPr>
+    </w:p>
+    <w:p>
+      <w:pPr>
+        <w:pStyle w:val="Ttulo2"/>
+        <w:tabs>
+          <w:tab w:val="clear" w:pos="718"/>
+          <w:tab w:val="num" w:pos="576"/>
+        </w:tabs>
+        <w:ind w:left="720" w:hanging="720"/>
+        <w:rPr>
+          <w:lang w:eastAsia="pt-BR"/>
+        </w:rPr>
+      </w:pPr>
+      <w:r>
+        <w:rPr>
+          <w:lang w:eastAsia="pt-BR"/>
+        </w:rPr>
+        <w:lastRenderedPageBreak/>
+        <w:t xml:space="preserve">Cenário 6 </w:t>
+      </w:r>
+      <w:r>
+        <w:rPr>
+          <w:lang w:eastAsia="pt-BR"/>
+        </w:rPr>
+        <w:t>–</w:t>
+      </w:r>
+      <w:r>
+        <w:rPr>
+          <w:lang w:eastAsia="pt-BR"/>
+        </w:rPr>
+        <w:t xml:space="preserve"> </w:t>
+      </w:r>
+      <w:r>
+        <w:rPr>
+          <w:lang w:eastAsia="pt-BR"/>
+        </w:rPr>
+        <w:t>Realizar Login</w:t>
+      </w:r>
+      <w:r>
+        <w:rPr>
+          <w:lang w:eastAsia="pt-BR"/>
+        </w:rPr>
+        <w:t xml:space="preserve"> moto taxista - </w:t>
+      </w:r>
+      <w:r>
+        <w:rPr>
+          <w:lang w:eastAsia="pt-BR"/>
+        </w:rPr>
+        <w:t>Campos Obrigatórios não preenchidos</w:t>
+      </w:r>
+    </w:p>
+    <w:p>
+      <w:pPr>
+        <w:rPr>
+          <w:lang w:eastAsia="pt-BR"/>
+        </w:rPr>
+      </w:pPr>
+    </w:p>
+    <w:p>
+      <w:pPr>
+        <w:pStyle w:val="Corpodetexto"/>
+        <w:numPr>
+          <w:ilvl w:val="0"/>
+          <w:numId w:val="31"/>
+        </w:numPr>
+      </w:pPr>
+      <w:r>
+        <w:t xml:space="preserve">Usuário entra na tela principal do sistema </w:t>
+      </w:r>
+      <w:proofErr w:type="gramStart"/>
+      <w:r>
+        <w:t>MotoTaxiJÁ</w:t>
+      </w:r>
+      <w:proofErr w:type="gramEnd"/>
+      <w:r>
+        <w:t>;</w:t>
+      </w:r>
+    </w:p>
+    <w:p>
+      <w:pPr>
+        <w:pStyle w:val="Corpodetexto"/>
+        <w:numPr>
+          <w:ilvl w:val="0"/>
+          <w:numId w:val="31"/>
+        </w:numPr>
       </w:pPr>
       <w:r>
         <w:t>N</w:t>
       </w:r>
       <w:r>
-        <w:rPr>
-          <w:lang w:val="en-US"/>
-        </w:rPr>
-        <w:t>/A</w:t>
+        <w:t>ão Digita seus dados de Login</w:t>
+      </w:r>
+      <w:r>
+        <w:t xml:space="preserve"> </w:t>
+      </w:r>
+      <w:r>
+        <w:t>de Usuário Obrigatório</w:t>
+      </w:r>
+      <w:r>
+        <w:t>;</w:t>
+      </w:r>
+    </w:p>
+    <w:p>
+      <w:pPr>
+        <w:pStyle w:val="Corpodetexto"/>
+        <w:numPr>
+          <w:ilvl w:val="0"/>
+          <w:numId w:val="14"/>
+        </w:numPr>
+      </w:pPr>
+      <w:r>
+        <w:t>Clica na Opção &lt;</w:t>
+      </w:r>
+      <w:r>
+        <w:rPr>
+          <w:b/>
+        </w:rPr>
+        <w:t>Entrar</w:t>
+      </w:r>
+      <w:r>
+        <w:t>&gt;;</w:t>
+      </w:r>
+    </w:p>
+    <w:p>
+      <w:pPr>
+        <w:pStyle w:val="Corpodetexto"/>
+        <w:numPr>
+          <w:ilvl w:val="0"/>
+          <w:numId w:val="31"/>
+        </w:numPr>
+      </w:pPr>
+      <w:r>
+        <w:t>O sistema Informa uma mensagem “Campos Obrigatórios não Preenchidos! Digite os campos Marcados!”.</w:t>
+      </w:r>
+    </w:p>
+    <w:p>
+      <w:pPr>
+        <w:pStyle w:val="Corpodetexto"/>
+        <w:numPr>
+          <w:ilvl w:val="0"/>
+          <w:numId w:val="31"/>
+        </w:numPr>
+      </w:pPr>
+      <w:r>
+        <w:t xml:space="preserve">Volta para a tela de </w:t>
+      </w:r>
+      <w:r>
+        <w:t>Login</w:t>
+      </w:r>
+      <w:r>
+        <w:t>.</w:t>
+      </w:r>
+    </w:p>
+    <w:p>
+      <w:pPr>
+        <w:pStyle w:val="Ttulo2"/>
+        <w:tabs>
+          <w:tab w:val="clear" w:pos="718"/>
+          <w:tab w:val="num" w:pos="576"/>
+        </w:tabs>
+        <w:ind w:left="720" w:hanging="720"/>
+        <w:rPr>
+          <w:lang w:eastAsia="pt-BR"/>
+        </w:rPr>
+      </w:pPr>
+      <w:r>
+        <w:rPr>
+          <w:lang w:eastAsia="pt-BR"/>
+        </w:rPr>
+        <w:t xml:space="preserve">Cenário 6 – Realizar Login moto taxista </w:t>
+      </w:r>
+      <w:r>
+        <w:rPr>
+          <w:lang w:eastAsia="pt-BR"/>
+        </w:rPr>
+        <w:t>–</w:t>
+      </w:r>
+      <w:r>
+        <w:rPr>
+          <w:lang w:eastAsia="pt-BR"/>
+        </w:rPr>
+        <w:t xml:space="preserve"> </w:t>
+      </w:r>
+      <w:r>
+        <w:rPr>
+          <w:lang w:eastAsia="pt-BR"/>
+        </w:rPr>
+        <w:t>Botão [Cancelar] Login</w:t>
+      </w:r>
+    </w:p>
+    <w:p>
+      <w:pPr>
+        <w:pStyle w:val="Corpodetexto"/>
+        <w:numPr>
+          <w:ilvl w:val="0"/>
+          <w:numId w:val="32"/>
+        </w:numPr>
+      </w:pPr>
+      <w:r>
+        <w:t xml:space="preserve">Usuário entra na tela principal do sistema </w:t>
+      </w:r>
+      <w:proofErr w:type="gramStart"/>
+      <w:r>
+        <w:t>MotoTaxiJÁ</w:t>
+      </w:r>
+      <w:proofErr w:type="gramEnd"/>
+      <w:r>
+        <w:t>;</w:t>
+      </w:r>
+    </w:p>
+    <w:p>
+      <w:pPr>
+        <w:pStyle w:val="Corpodetexto"/>
+        <w:numPr>
+          <w:ilvl w:val="0"/>
+          <w:numId w:val="32"/>
+        </w:numPr>
+      </w:pPr>
+      <w:r>
+        <w:t>Não Digita seus dados de Login de Usuário Obrigatório;</w:t>
+      </w:r>
+    </w:p>
+    <w:p>
+      <w:pPr>
+        <w:pStyle w:val="Corpodetexto"/>
+        <w:numPr>
+          <w:ilvl w:val="0"/>
+          <w:numId w:val="32"/>
+        </w:numPr>
+      </w:pPr>
+      <w:r>
+        <w:t>Clica na Opção &lt;</w:t>
+      </w:r>
+      <w:r>
+        <w:rPr>
+          <w:b/>
+        </w:rPr>
+        <w:t>Cancelar</w:t>
+      </w:r>
+      <w:r>
+        <w:t>&gt;;</w:t>
+      </w:r>
+    </w:p>
+    <w:p>
+      <w:pPr>
+        <w:pStyle w:val="Corpodetexto"/>
+        <w:numPr>
+          <w:ilvl w:val="0"/>
+          <w:numId w:val="32"/>
+        </w:numPr>
+      </w:pPr>
+      <w:r>
+        <w:t xml:space="preserve">O </w:t>
       </w:r>
       <w:bookmarkStart w:id="0" w:name="_GoBack"/>
       <w:bookmarkEnd w:id="0"/>
+      <w:r>
+        <w:t>sistema sai da Aplicação MotoTaxiJÁ.</w:t>
+      </w:r>
+    </w:p>
+    <w:p/>
+    <w:p/>
+    <w:p>
+      <w:pPr>
+        <w:pStyle w:val="Ttulo1"/>
+      </w:pPr>
+      <w:r>
+        <w:t>Pós-condições</w:t>
+      </w:r>
+    </w:p>
+    <w:p>
+      <w:r>
+        <w:t xml:space="preserve">            Moto Taxista</w:t>
+      </w:r>
+      <w:r>
+        <w:t xml:space="preserve"> habilitado a usar o sistema.</w:t>
+      </w:r>
+    </w:p>
+    <w:p>
+      <w:pPr>
+        <w:pStyle w:val="Ttulo1"/>
+      </w:pPr>
+      <w:r>
+        <w:t>Requisitos Adicionais</w:t>
+      </w:r>
+    </w:p>
+    <w:p>
+      <w:pPr>
+        <w:rPr>
+          <w:lang w:val="en-US"/>
+        </w:rPr>
+      </w:pPr>
+      <w:r>
+        <w:t>N</w:t>
+      </w:r>
+      <w:r>
+        <w:rPr>
+          <w:lang w:val="en-US"/>
+        </w:rPr>
+        <w:t>/A</w:t>
+      </w:r>
     </w:p>
     <w:sectPr>
       <w:headerReference w:type="default" r:id="rId8"/>
@@ -5323,7 +5854,7 @@
               <w:noProof/>
               <w:sz w:val="20"/>
             </w:rPr>
-            <w:t>6</w:t>
+            <w:t>7</w:t>
           </w:r>
           <w:r>
             <w:rPr>
@@ -5377,7 +5908,7 @@
               <w:sz w:val="20"/>
               <w:szCs w:val="20"/>
             </w:rPr>
-            <w:t>6</w:t>
+            <w:t>7</w:t>
           </w:r>
           <w:r>
             <w:rPr>
@@ -6156,120 +6687,6 @@
     </w:lvl>
   </w:abstractNum>
   <w:abstractNum w:abstractNumId="6">
-    <w:nsid w:val="00C94A96"/>
-    <w:multiLevelType w:val="hybridMultilevel"/>
-    <w:tmpl w:val="5E0A3DFC"/>
-    <w:lvl w:ilvl="0" w:tplc="0409000F">
-      <w:start w:val="1"/>
-      <w:numFmt w:val="decimal"/>
-      <w:lvlText w:val="%1."/>
-      <w:lvlJc w:val="left"/>
-      <w:pPr>
-        <w:tabs>
-          <w:tab w:val="num" w:pos="1440"/>
-        </w:tabs>
-        <w:ind w:left="1440" w:hanging="360"/>
-      </w:pPr>
-    </w:lvl>
-    <w:lvl w:ilvl="1" w:tplc="44D646C4">
-      <w:start w:val="1"/>
-      <w:numFmt w:val="decimal"/>
-      <w:lvlText w:val="%2"/>
-      <w:lvlJc w:val="left"/>
-      <w:pPr>
-        <w:ind w:left="2160" w:hanging="360"/>
-      </w:pPr>
-      <w:rPr>
-        <w:rFonts w:hint="default"/>
-        <w:sz w:val="20"/>
-      </w:rPr>
-    </w:lvl>
-    <w:lvl w:ilvl="2" w:tplc="0409001B" w:tentative="1">
-      <w:start w:val="1"/>
-      <w:numFmt w:val="lowerRoman"/>
-      <w:lvlText w:val="%3."/>
-      <w:lvlJc w:val="right"/>
-      <w:pPr>
-        <w:tabs>
-          <w:tab w:val="num" w:pos="2880"/>
-        </w:tabs>
-        <w:ind w:left="2880" w:hanging="180"/>
-      </w:pPr>
-    </w:lvl>
-    <w:lvl w:ilvl="3" w:tplc="0409000F" w:tentative="1">
-      <w:start w:val="1"/>
-      <w:numFmt w:val="decimal"/>
-      <w:lvlText w:val="%4."/>
-      <w:lvlJc w:val="left"/>
-      <w:pPr>
-        <w:tabs>
-          <w:tab w:val="num" w:pos="3600"/>
-        </w:tabs>
-        <w:ind w:left="3600" w:hanging="360"/>
-      </w:pPr>
-    </w:lvl>
-    <w:lvl w:ilvl="4" w:tplc="04090019" w:tentative="1">
-      <w:start w:val="1"/>
-      <w:numFmt w:val="lowerLetter"/>
-      <w:lvlText w:val="%5."/>
-      <w:lvlJc w:val="left"/>
-      <w:pPr>
-        <w:tabs>
-          <w:tab w:val="num" w:pos="4320"/>
-        </w:tabs>
-        <w:ind w:left="4320" w:hanging="360"/>
-      </w:pPr>
-    </w:lvl>
-    <w:lvl w:ilvl="5" w:tplc="0409001B" w:tentative="1">
-      <w:start w:val="1"/>
-      <w:numFmt w:val="lowerRoman"/>
-      <w:lvlText w:val="%6."/>
-      <w:lvlJc w:val="right"/>
-      <w:pPr>
-        <w:tabs>
-          <w:tab w:val="num" w:pos="5040"/>
-        </w:tabs>
-        <w:ind w:left="5040" w:hanging="180"/>
-      </w:pPr>
-    </w:lvl>
-    <w:lvl w:ilvl="6" w:tplc="0409000F" w:tentative="1">
-      <w:start w:val="1"/>
-      <w:numFmt w:val="decimal"/>
-      <w:lvlText w:val="%7."/>
-      <w:lvlJc w:val="left"/>
-      <w:pPr>
-        <w:tabs>
-          <w:tab w:val="num" w:pos="5760"/>
-        </w:tabs>
-        <w:ind w:left="5760" w:hanging="360"/>
-      </w:pPr>
-    </w:lvl>
-    <w:lvl w:ilvl="7" w:tplc="04090019" w:tentative="1">
-      <w:start w:val="1"/>
-      <w:numFmt w:val="lowerLetter"/>
-      <w:lvlText w:val="%8."/>
-      <w:lvlJc w:val="left"/>
-      <w:pPr>
-        <w:tabs>
-          <w:tab w:val="num" w:pos="6480"/>
-        </w:tabs>
-        <w:ind w:left="6480" w:hanging="360"/>
-      </w:pPr>
-    </w:lvl>
-    <w:lvl w:ilvl="8" w:tplc="0409001B" w:tentative="1">
-      <w:start w:val="1"/>
-      <w:numFmt w:val="lowerRoman"/>
-      <w:lvlText w:val="%9."/>
-      <w:lvlJc w:val="right"/>
-      <w:pPr>
-        <w:tabs>
-          <w:tab w:val="num" w:pos="7200"/>
-        </w:tabs>
-        <w:ind w:left="7200" w:hanging="180"/>
-      </w:pPr>
-    </w:lvl>
-  </w:abstractNum>
-  <w:abstractNum w:abstractNumId="7">
     <w:nsid w:val="015133B1"/>
     <w:multiLevelType w:val="hybridMultilevel"/>
     <w:tmpl w:val="AD727C90"/>
@@ -6355,104 +6772,7 @@
       </w:pPr>
     </w:lvl>
   </w:abstractNum>
-  <w:abstractNum w:abstractNumId="8">
-    <w:nsid w:val="020B1BEC"/>
-    <w:multiLevelType w:val="multilevel"/>
-    <w:tmpl w:val="CBE468D0"/>
-    <w:lvl w:ilvl="0">
-      <w:start w:val="1"/>
-      <w:numFmt w:val="decimal"/>
-      <w:lvlText w:val="%1."/>
-      <w:legacy w:legacy="1" w:legacySpace="144" w:legacyIndent="0"/>
-      <w:lvlJc w:val="left"/>
-      <w:pPr>
-        <w:ind w:left="0" w:firstLine="0"/>
-      </w:pPr>
-    </w:lvl>
-    <w:lvl w:ilvl="1">
-      <w:start w:val="1"/>
-      <w:numFmt w:val="decimal"/>
-      <w:lvlText w:val="%2."/>
-      <w:lvlJc w:val="left"/>
-      <w:pPr>
-        <w:tabs>
-          <w:tab w:val="num" w:pos="360"/>
-        </w:tabs>
-        <w:ind w:left="360" w:hanging="360"/>
-      </w:pPr>
-    </w:lvl>
-    <w:lvl w:ilvl="2">
-      <w:start w:val="1"/>
-      <w:numFmt w:val="decimal"/>
-      <w:lvlText w:val="%1.%2.%3"/>
-      <w:legacy w:legacy="1" w:legacySpace="144" w:legacyIndent="0"/>
-      <w:lvlJc w:val="left"/>
-      <w:pPr>
-        <w:ind w:left="0" w:firstLine="0"/>
-      </w:pPr>
-    </w:lvl>
-    <w:lvl w:ilvl="3">
-      <w:start w:val="1"/>
-      <w:numFmt w:val="decimal"/>
-      <w:lvlText w:val="%1.%2.%3.%4"/>
-      <w:legacy w:legacy="1" w:legacySpace="144" w:legacyIndent="0"/>
-      <w:lvlJc w:val="left"/>
-      <w:pPr>
-        <w:ind w:left="0" w:firstLine="0"/>
-      </w:pPr>
-    </w:lvl>
-    <w:lvl w:ilvl="4">
-      <w:start w:val="1"/>
-      <w:numFmt w:val="decimal"/>
-      <w:lvlText w:val="%1.%2.%3.%4.%5"/>
-      <w:legacy w:legacy="1" w:legacySpace="144" w:legacyIndent="0"/>
-      <w:lvlJc w:val="left"/>
-      <w:pPr>
-        <w:ind w:left="0" w:firstLine="0"/>
-      </w:pPr>
-    </w:lvl>
-    <w:lvl w:ilvl="5">
-      <w:start w:val="1"/>
-      <w:numFmt w:val="decimal"/>
-      <w:lvlText w:val="%1.%2.%3.%4.%5.%6"/>
-      <w:legacy w:legacy="1" w:legacySpace="144" w:legacyIndent="0"/>
-      <w:lvlJc w:val="left"/>
-      <w:pPr>
-        <w:ind w:left="0" w:firstLine="0"/>
-      </w:pPr>
-    </w:lvl>
-    <w:lvl w:ilvl="6">
-      <w:start w:val="1"/>
-      <w:numFmt w:val="decimal"/>
-      <w:lvlText w:val="%1.%2.%3.%4.%5.%6.%7"/>
-      <w:legacy w:legacy="1" w:legacySpace="144" w:legacyIndent="0"/>
-      <w:lvlJc w:val="left"/>
-      <w:pPr>
-        <w:ind w:left="0" w:firstLine="0"/>
-      </w:pPr>
-    </w:lvl>
-    <w:lvl w:ilvl="7">
-      <w:start w:val="1"/>
-      <w:numFmt w:val="decimal"/>
-      <w:lvlText w:val="%1.%2.%3.%4.%5.%6.%7.%8"/>
-      <w:legacy w:legacy="1" w:legacySpace="144" w:legacyIndent="0"/>
-      <w:lvlJc w:val="left"/>
-      <w:pPr>
-        <w:ind w:left="0" w:firstLine="0"/>
-      </w:pPr>
-    </w:lvl>
-    <w:lvl w:ilvl="8">
-      <w:start w:val="1"/>
-      <w:numFmt w:val="decimal"/>
-      <w:lvlText w:val="%1.%2.%3.%4.%5.%6.%7.%8.%9"/>
-      <w:legacy w:legacy="1" w:legacySpace="144" w:legacyIndent="0"/>
-      <w:lvlJc w:val="left"/>
-      <w:pPr>
-        <w:ind w:left="0" w:firstLine="0"/>
-      </w:pPr>
-    </w:lvl>
-  </w:abstractNum>
-  <w:abstractNum w:abstractNumId="9">
+  <w:abstractNum w:abstractNumId="7">
     <w:nsid w:val="0A9F30F4"/>
     <w:multiLevelType w:val="hybridMultilevel"/>
     <w:tmpl w:val="4F74A5DE"/>
@@ -6565,10 +6885,10 @@
       </w:pPr>
     </w:lvl>
   </w:abstractNum>
-  <w:abstractNum w:abstractNumId="10">
-    <w:nsid w:val="0B172063"/>
+  <w:abstractNum w:abstractNumId="8">
+    <w:nsid w:val="14634FFE"/>
     <w:multiLevelType w:val="hybridMultilevel"/>
-    <w:tmpl w:val="8E56102C"/>
+    <w:tmpl w:val="56264B88"/>
     <w:lvl w:ilvl="0" w:tplc="0409000F">
       <w:start w:val="1"/>
       <w:numFmt w:val="decimal"/>
@@ -6581,7 +6901,7 @@
         <w:ind w:left="1440" w:hanging="360"/>
       </w:pPr>
     </w:lvl>
-    <w:lvl w:ilvl="1" w:tplc="04090019">
+    <w:lvl w:ilvl="1" w:tplc="04090019" w:tentative="1">
       <w:start w:val="1"/>
       <w:numFmt w:val="lowerLetter"/>
       <w:lvlText w:val="%2."/>
@@ -6678,105 +6998,10 @@
       </w:pPr>
     </w:lvl>
   </w:abstractNum>
-  <w:abstractNum w:abstractNumId="11">
-    <w:nsid w:val="0BCC3C42"/>
-    <w:multiLevelType w:val="multilevel"/>
-    <w:tmpl w:val="C48CDC3E"/>
-    <w:lvl w:ilvl="0">
-      <w:start w:val="1"/>
-      <w:numFmt w:val="decimal"/>
-      <w:lvlText w:val="%1."/>
-      <w:legacy w:legacy="1" w:legacySpace="144" w:legacyIndent="0"/>
-      <w:lvlJc w:val="left"/>
-      <w:pPr>
-        <w:ind w:left="0" w:firstLine="0"/>
-      </w:pPr>
-    </w:lvl>
-    <w:lvl w:ilvl="1">
-      <w:start w:val="1"/>
-      <w:numFmt w:val="decimal"/>
-      <w:lvlText w:val="%1.%2"/>
-      <w:legacy w:legacy="1" w:legacySpace="144" w:legacyIndent="0"/>
-      <w:lvlJc w:val="left"/>
-      <w:pPr>
-        <w:ind w:left="0" w:firstLine="0"/>
-      </w:pPr>
-    </w:lvl>
-    <w:lvl w:ilvl="2">
-      <w:start w:val="1"/>
-      <w:numFmt w:val="decimal"/>
-      <w:lvlText w:val="%1.%2.%3"/>
-      <w:legacy w:legacy="1" w:legacySpace="144" w:legacyIndent="0"/>
-      <w:lvlJc w:val="left"/>
-      <w:pPr>
-        <w:ind w:left="0" w:firstLine="0"/>
-      </w:pPr>
-    </w:lvl>
-    <w:lvl w:ilvl="3">
-      <w:start w:val="1"/>
-      <w:numFmt w:val="decimal"/>
-      <w:lvlText w:val="%1.%2.%3.%4"/>
-      <w:legacy w:legacy="1" w:legacySpace="144" w:legacyIndent="0"/>
-      <w:lvlJc w:val="left"/>
-      <w:pPr>
-        <w:ind w:left="0" w:firstLine="0"/>
-      </w:pPr>
-    </w:lvl>
-    <w:lvl w:ilvl="4">
-      <w:start w:val="1"/>
-      <w:numFmt w:val="decimal"/>
-      <w:lvlText w:val="%1.%2.%3.%4.%5"/>
-      <w:legacy w:legacy="1" w:legacySpace="144" w:legacyIndent="0"/>
-      <w:lvlJc w:val="left"/>
-      <w:pPr>
-        <w:ind w:left="0" w:firstLine="0"/>
-      </w:pPr>
-    </w:lvl>
-    <w:lvl w:ilvl="5">
-      <w:start w:val="1"/>
-      <w:numFmt w:val="decimal"/>
-      <w:lvlText w:val="%1.%2.%3.%4.%5.%6"/>
-      <w:legacy w:legacy="1" w:legacySpace="144" w:legacyIndent="0"/>
-      <w:lvlJc w:val="left"/>
-      <w:pPr>
-        <w:ind w:left="0" w:firstLine="0"/>
-      </w:pPr>
-    </w:lvl>
-    <w:lvl w:ilvl="6">
-      <w:start w:val="1"/>
-      <w:numFmt w:val="decimal"/>
-      <w:lvlText w:val="%1.%2.%3.%4.%5.%6.%7"/>
-      <w:legacy w:legacy="1" w:legacySpace="144" w:legacyIndent="0"/>
-      <w:lvlJc w:val="left"/>
-      <w:pPr>
-        <w:ind w:left="0" w:firstLine="0"/>
-      </w:pPr>
-    </w:lvl>
-    <w:lvl w:ilvl="7">
-      <w:start w:val="1"/>
-      <w:numFmt w:val="decimal"/>
-      <w:lvlText w:val="%1.%2.%3.%4.%5.%6.%7.%8"/>
-      <w:legacy w:legacy="1" w:legacySpace="144" w:legacyIndent="0"/>
-      <w:lvlJc w:val="left"/>
-      <w:pPr>
-        <w:ind w:left="0" w:firstLine="0"/>
-      </w:pPr>
-    </w:lvl>
-    <w:lvl w:ilvl="8">
-      <w:start w:val="1"/>
-      <w:numFmt w:val="decimal"/>
-      <w:lvlText w:val="%1.%2.%3.%4.%5.%6.%7.%8.%9"/>
-      <w:legacy w:legacy="1" w:legacySpace="144" w:legacyIndent="0"/>
-      <w:lvlJc w:val="left"/>
-      <w:pPr>
-        <w:ind w:left="0" w:firstLine="0"/>
-      </w:pPr>
-    </w:lvl>
-  </w:abstractNum>
-  <w:abstractNum w:abstractNumId="12">
-    <w:nsid w:val="0D6C1DCE"/>
+  <w:abstractNum w:abstractNumId="9">
+    <w:nsid w:val="18B332AB"/>
     <w:multiLevelType w:val="hybridMultilevel"/>
-    <w:tmpl w:val="8E56102C"/>
+    <w:tmpl w:val="57328966"/>
     <w:lvl w:ilvl="0" w:tplc="0409000F">
       <w:start w:val="1"/>
       <w:numFmt w:val="decimal"/>
@@ -6886,7 +7111,7 @@
       </w:pPr>
     </w:lvl>
   </w:abstractNum>
-  <w:abstractNum w:abstractNumId="13">
+  <w:abstractNum w:abstractNumId="10">
     <w:nsid w:val="1ACF2986"/>
     <w:multiLevelType w:val="multilevel"/>
     <w:tmpl w:val="3C46A6A2"/>
@@ -6999,7 +7224,7 @@
       </w:rPr>
     </w:lvl>
   </w:abstractNum>
-  <w:abstractNum w:abstractNumId="14">
+  <w:abstractNum w:abstractNumId="11">
     <w:nsid w:val="1ECF268A"/>
     <w:multiLevelType w:val="hybridMultilevel"/>
     <w:tmpl w:val="D08AE474"/>
@@ -7112,209 +7337,7 @@
       </w:pPr>
     </w:lvl>
   </w:abstractNum>
-  <w:abstractNum w:abstractNumId="15">
-    <w:nsid w:val="20A46871"/>
-    <w:multiLevelType w:val="multilevel"/>
-    <w:tmpl w:val="8E6C6436"/>
-    <w:lvl w:ilvl="0">
-      <w:start w:val="1"/>
-      <w:numFmt w:val="decimal"/>
-      <w:lvlText w:val="%1."/>
-      <w:lvlJc w:val="left"/>
-      <w:pPr>
-        <w:ind w:left="1080" w:hanging="360"/>
-      </w:pPr>
-      <w:rPr>
-        <w:rFonts w:hint="default"/>
-      </w:rPr>
-    </w:lvl>
-    <w:lvl w:ilvl="1">
-      <w:start w:val="1"/>
-      <w:numFmt w:val="lowerLetter"/>
-      <w:lvlText w:val="%2."/>
-      <w:lvlJc w:val="left"/>
-      <w:pPr>
-        <w:ind w:left="1800" w:hanging="360"/>
-      </w:pPr>
-    </w:lvl>
-    <w:lvl w:ilvl="2">
-      <w:start w:val="1"/>
-      <w:numFmt w:val="decimal"/>
-      <w:lvlText w:val="%3."/>
-      <w:lvlJc w:val="left"/>
-      <w:pPr>
-        <w:ind w:left="2520" w:hanging="180"/>
-      </w:pPr>
-    </w:lvl>
-    <w:lvl w:ilvl="3" w:tentative="1">
-      <w:start w:val="1"/>
-      <w:numFmt w:val="decimal"/>
-      <w:lvlText w:val="%4."/>
-      <w:lvlJc w:val="left"/>
-      <w:pPr>
-        <w:ind w:left="3240" w:hanging="360"/>
-      </w:pPr>
-    </w:lvl>
-    <w:lvl w:ilvl="4" w:tentative="1">
-      <w:start w:val="1"/>
-      <w:numFmt w:val="lowerLetter"/>
-      <w:lvlText w:val="%5."/>
-      <w:lvlJc w:val="left"/>
-      <w:pPr>
-        <w:ind w:left="3960" w:hanging="360"/>
-      </w:pPr>
-    </w:lvl>
-    <w:lvl w:ilvl="5" w:tentative="1">
-      <w:start w:val="1"/>
-      <w:numFmt w:val="lowerRoman"/>
-      <w:lvlText w:val="%6."/>
-      <w:lvlJc w:val="right"/>
-      <w:pPr>
-        <w:ind w:left="4680" w:hanging="180"/>
-      </w:pPr>
-    </w:lvl>
-    <w:lvl w:ilvl="6" w:tentative="1">
-      <w:start w:val="1"/>
-      <w:numFmt w:val="decimal"/>
-      <w:lvlText w:val="%7."/>
-      <w:lvlJc w:val="left"/>
-      <w:pPr>
-        <w:ind w:left="5400" w:hanging="360"/>
-      </w:pPr>
-    </w:lvl>
-    <w:lvl w:ilvl="7" w:tentative="1">
-      <w:start w:val="1"/>
-      <w:numFmt w:val="lowerLetter"/>
-      <w:lvlText w:val="%8."/>
-      <w:lvlJc w:val="left"/>
-      <w:pPr>
-        <w:ind w:left="6120" w:hanging="360"/>
-      </w:pPr>
-    </w:lvl>
-    <w:lvl w:ilvl="8" w:tentative="1">
-      <w:start w:val="1"/>
-      <w:numFmt w:val="lowerRoman"/>
-      <w:lvlText w:val="%9."/>
-      <w:lvlJc w:val="right"/>
-      <w:pPr>
-        <w:ind w:left="6840" w:hanging="180"/>
-      </w:pPr>
-    </w:lvl>
-  </w:abstractNum>
-  <w:abstractNum w:abstractNumId="16">
-    <w:nsid w:val="21B43147"/>
-    <w:multiLevelType w:val="multilevel"/>
-    <w:tmpl w:val="00000005"/>
-    <w:lvl w:ilvl="0">
-      <w:start w:val="1"/>
-      <w:numFmt w:val="decimal"/>
-      <w:lvlText w:val="%1."/>
-      <w:lvlJc w:val="left"/>
-      <w:pPr>
-        <w:tabs>
-          <w:tab w:val="num" w:pos="720"/>
-        </w:tabs>
-        <w:ind w:left="720" w:hanging="360"/>
-      </w:pPr>
-    </w:lvl>
-    <w:lvl w:ilvl="1">
-      <w:start w:val="1"/>
-      <w:numFmt w:val="decimal"/>
-      <w:lvlText w:val="%2."/>
-      <w:lvlJc w:val="left"/>
-      <w:pPr>
-        <w:tabs>
-          <w:tab w:val="num" w:pos="1069"/>
-        </w:tabs>
-        <w:ind w:left="1069" w:hanging="360"/>
-      </w:pPr>
-    </w:lvl>
-    <w:lvl w:ilvl="2">
-      <w:start w:val="1"/>
-      <w:numFmt w:val="decimal"/>
-      <w:lvlText w:val="%3."/>
-      <w:lvlJc w:val="left"/>
-      <w:pPr>
-        <w:tabs>
-          <w:tab w:val="num" w:pos="1440"/>
-        </w:tabs>
-        <w:ind w:left="1440" w:hanging="360"/>
-      </w:pPr>
-    </w:lvl>
-    <w:lvl w:ilvl="3">
-      <w:start w:val="1"/>
-      <w:numFmt w:val="decimal"/>
-      <w:lvlText w:val="%4."/>
-      <w:lvlJc w:val="left"/>
-      <w:pPr>
-        <w:tabs>
-          <w:tab w:val="num" w:pos="1800"/>
-        </w:tabs>
-        <w:ind w:left="1800" w:hanging="360"/>
-      </w:pPr>
-    </w:lvl>
-    <w:lvl w:ilvl="4">
-      <w:start w:val="1"/>
-      <w:numFmt w:val="decimal"/>
-      <w:lvlText w:val="%5."/>
-      <w:lvlJc w:val="left"/>
-      <w:pPr>
-        <w:tabs>
-          <w:tab w:val="num" w:pos="2160"/>
-        </w:tabs>
-        <w:ind w:left="2160" w:hanging="360"/>
-      </w:pPr>
-    </w:lvl>
-    <w:lvl w:ilvl="5">
-      <w:start w:val="1"/>
-      <w:numFmt w:val="decimal"/>
-      <w:lvlText w:val="%6."/>
-      <w:lvlJc w:val="left"/>
-      <w:pPr>
-        <w:tabs>
-          <w:tab w:val="num" w:pos="2520"/>
-        </w:tabs>
-        <w:ind w:left="2520" w:hanging="360"/>
-      </w:pPr>
-    </w:lvl>
-    <w:lvl w:ilvl="6">
-      <w:start w:val="1"/>
-      <w:numFmt w:val="decimal"/>
-      <w:lvlText w:val="%7."/>
-      <w:lvlJc w:val="left"/>
-      <w:pPr>
-        <w:tabs>
-          <w:tab w:val="num" w:pos="2880"/>
-        </w:tabs>
-        <w:ind w:left="2880" w:hanging="360"/>
-      </w:pPr>
-    </w:lvl>
-    <w:lvl w:ilvl="7">
-      <w:start w:val="1"/>
-      <w:numFmt w:val="decimal"/>
-      <w:lvlText w:val="%8."/>
-      <w:lvlJc w:val="left"/>
-      <w:pPr>
-        <w:tabs>
-          <w:tab w:val="num" w:pos="3240"/>
-        </w:tabs>
-        <w:ind w:left="3240" w:hanging="360"/>
-      </w:pPr>
-    </w:lvl>
-    <w:lvl w:ilvl="8">
-      <w:start w:val="1"/>
-      <w:numFmt w:val="decimal"/>
-      <w:lvlText w:val="%9."/>
-      <w:lvlJc w:val="left"/>
-      <w:pPr>
-        <w:tabs>
-          <w:tab w:val="num" w:pos="3600"/>
-        </w:tabs>
-        <w:ind w:left="3600" w:hanging="360"/>
-      </w:pPr>
-    </w:lvl>
-  </w:abstractNum>
-  <w:abstractNum w:abstractNumId="17">
+  <w:abstractNum w:abstractNumId="12">
     <w:nsid w:val="2524050D"/>
     <w:multiLevelType w:val="hybridMultilevel"/>
     <w:tmpl w:val="E640C928"/>
@@ -7427,120 +7450,7 @@
       </w:pPr>
     </w:lvl>
   </w:abstractNum>
-  <w:abstractNum w:abstractNumId="18">
-    <w:nsid w:val="299B4F77"/>
-    <w:multiLevelType w:val="hybridMultilevel"/>
-    <w:tmpl w:val="8E56102C"/>
-    <w:lvl w:ilvl="0" w:tplc="0409000F">
-      <w:start w:val="1"/>
-      <w:numFmt w:val="decimal"/>
-      <w:lvlText w:val="%1."/>
-      <w:lvlJc w:val="left"/>
-      <w:pPr>
-        <w:tabs>
-          <w:tab w:val="num" w:pos="1440"/>
-        </w:tabs>
-        <w:ind w:left="1440" w:hanging="360"/>
-      </w:pPr>
-    </w:lvl>
-    <w:lvl w:ilvl="1" w:tplc="04090019" w:tentative="1">
-      <w:start w:val="1"/>
-      <w:numFmt w:val="lowerLetter"/>
-      <w:lvlText w:val="%2."/>
-      <w:lvlJc w:val="left"/>
-      <w:pPr>
-        <w:tabs>
-          <w:tab w:val="num" w:pos="2160"/>
-        </w:tabs>
-        <w:ind w:left="2160" w:hanging="360"/>
-      </w:pPr>
-    </w:lvl>
-    <w:lvl w:ilvl="2" w:tplc="0409001B" w:tentative="1">
-      <w:start w:val="1"/>
-      <w:numFmt w:val="lowerRoman"/>
-      <w:lvlText w:val="%3."/>
-      <w:lvlJc w:val="right"/>
-      <w:pPr>
-        <w:tabs>
-          <w:tab w:val="num" w:pos="2880"/>
-        </w:tabs>
-        <w:ind w:left="2880" w:hanging="180"/>
-      </w:pPr>
-    </w:lvl>
-    <w:lvl w:ilvl="3" w:tplc="0409000F" w:tentative="1">
-      <w:start w:val="1"/>
-      <w:numFmt w:val="decimal"/>
-      <w:lvlText w:val="%4."/>
-      <w:lvlJc w:val="left"/>
-      <w:pPr>
-        <w:tabs>
-          <w:tab w:val="num" w:pos="3600"/>
-        </w:tabs>
-        <w:ind w:left="3600" w:hanging="360"/>
-      </w:pPr>
-    </w:lvl>
-    <w:lvl w:ilvl="4" w:tplc="04090019" w:tentative="1">
-      <w:start w:val="1"/>
-      <w:numFmt w:val="lowerLetter"/>
-      <w:lvlText w:val="%5."/>
-      <w:lvlJc w:val="left"/>
-      <w:pPr>
-        <w:tabs>
-          <w:tab w:val="num" w:pos="4320"/>
-        </w:tabs>
-        <w:ind w:left="4320" w:hanging="360"/>
-      </w:pPr>
-    </w:lvl>
-    <w:lvl w:ilvl="5" w:tplc="0409001B" w:tentative="1">
-      <w:start w:val="1"/>
-      <w:numFmt w:val="lowerRoman"/>
-      <w:lvlText w:val="%6."/>
-      <w:lvlJc w:val="right"/>
-      <w:pPr>
-        <w:tabs>
-          <w:tab w:val="num" w:pos="5040"/>
-        </w:tabs>
-        <w:ind w:left="5040" w:hanging="180"/>
-      </w:pPr>
-    </w:lvl>
-    <w:lvl w:ilvl="6" w:tplc="0409000F" w:tentative="1">
-      <w:start w:val="1"/>
-      <w:numFmt w:val="decimal"/>
-      <w:lvlText w:val="%7."/>
-      <w:lvlJc w:val="left"/>
-      <w:pPr>
-        <w:tabs>
-          <w:tab w:val="num" w:pos="5760"/>
-        </w:tabs>
-        <w:ind w:left="5760" w:hanging="360"/>
-      </w:pPr>
-    </w:lvl>
-    <w:lvl w:ilvl="7" w:tplc="04090019" w:tentative="1">
-      <w:start w:val="1"/>
-      <w:numFmt w:val="lowerLetter"/>
-      <w:lvlText w:val="%8."/>
-      <w:lvlJc w:val="left"/>
-      <w:pPr>
-        <w:tabs>
-          <w:tab w:val="num" w:pos="6480"/>
-        </w:tabs>
-        <w:ind w:left="6480" w:hanging="360"/>
-      </w:pPr>
-    </w:lvl>
-    <w:lvl w:ilvl="8" w:tplc="0409001B" w:tentative="1">
-      <w:start w:val="1"/>
-      <w:numFmt w:val="lowerRoman"/>
-      <w:lvlText w:val="%9."/>
-      <w:lvlJc w:val="right"/>
-      <w:pPr>
-        <w:tabs>
-          <w:tab w:val="num" w:pos="7200"/>
-        </w:tabs>
-        <w:ind w:left="7200" w:hanging="180"/>
-      </w:pPr>
-    </w:lvl>
-  </w:abstractNum>
-  <w:abstractNum w:abstractNumId="19">
+  <w:abstractNum w:abstractNumId="13">
     <w:nsid w:val="2C2D6ED4"/>
     <w:multiLevelType w:val="multilevel"/>
     <w:tmpl w:val="A04642A6"/>
@@ -7653,7 +7563,7 @@
       </w:rPr>
     </w:lvl>
   </w:abstractNum>
-  <w:abstractNum w:abstractNumId="20">
+  <w:abstractNum w:abstractNumId="14">
     <w:nsid w:val="30113196"/>
     <w:multiLevelType w:val="hybridMultilevel"/>
     <w:tmpl w:val="E640C928"/>
@@ -7766,7 +7676,7 @@
       </w:pPr>
     </w:lvl>
   </w:abstractNum>
-  <w:abstractNum w:abstractNumId="21">
+  <w:abstractNum w:abstractNumId="15">
     <w:nsid w:val="318E60BF"/>
     <w:multiLevelType w:val="hybridMultilevel"/>
     <w:tmpl w:val="8E56102C"/>
@@ -7879,7 +7789,7 @@
       </w:pPr>
     </w:lvl>
   </w:abstractNum>
-  <w:abstractNum w:abstractNumId="22">
+  <w:abstractNum w:abstractNumId="16">
     <w:nsid w:val="33894F44"/>
     <w:multiLevelType w:val="hybridMultilevel"/>
     <w:tmpl w:val="E640C928"/>
@@ -7992,7 +7902,7 @@
       </w:pPr>
     </w:lvl>
   </w:abstractNum>
-  <w:abstractNum w:abstractNumId="23">
+  <w:abstractNum w:abstractNumId="17">
     <w:nsid w:val="39A70901"/>
     <w:multiLevelType w:val="hybridMultilevel"/>
     <w:tmpl w:val="57328966"/>
@@ -8105,120 +8015,7 @@
       </w:pPr>
     </w:lvl>
   </w:abstractNum>
-  <w:abstractNum w:abstractNumId="24">
-    <w:nsid w:val="3AD67191"/>
-    <w:multiLevelType w:val="hybridMultilevel"/>
-    <w:tmpl w:val="14CC398A"/>
-    <w:lvl w:ilvl="0" w:tplc="0409000F">
-      <w:start w:val="1"/>
-      <w:numFmt w:val="decimal"/>
-      <w:lvlText w:val="%1."/>
-      <w:lvlJc w:val="left"/>
-      <w:pPr>
-        <w:tabs>
-          <w:tab w:val="num" w:pos="1440"/>
-        </w:tabs>
-        <w:ind w:left="1440" w:hanging="360"/>
-      </w:pPr>
-    </w:lvl>
-    <w:lvl w:ilvl="1" w:tplc="04090019" w:tentative="1">
-      <w:start w:val="1"/>
-      <w:numFmt w:val="lowerLetter"/>
-      <w:lvlText w:val="%2."/>
-      <w:lvlJc w:val="left"/>
-      <w:pPr>
-        <w:tabs>
-          <w:tab w:val="num" w:pos="2160"/>
-        </w:tabs>
-        <w:ind w:left="2160" w:hanging="360"/>
-      </w:pPr>
-    </w:lvl>
-    <w:lvl w:ilvl="2" w:tplc="0409001B" w:tentative="1">
-      <w:start w:val="1"/>
-      <w:numFmt w:val="lowerRoman"/>
-      <w:lvlText w:val="%3."/>
-      <w:lvlJc w:val="right"/>
-      <w:pPr>
-        <w:tabs>
-          <w:tab w:val="num" w:pos="2880"/>
-        </w:tabs>
-        <w:ind w:left="2880" w:hanging="180"/>
-      </w:pPr>
-    </w:lvl>
-    <w:lvl w:ilvl="3" w:tplc="0409000F" w:tentative="1">
-      <w:start w:val="1"/>
-      <w:numFmt w:val="decimal"/>
-      <w:lvlText w:val="%4."/>
-      <w:lvlJc w:val="left"/>
-      <w:pPr>
-        <w:tabs>
-          <w:tab w:val="num" w:pos="3600"/>
-        </w:tabs>
-        <w:ind w:left="3600" w:hanging="360"/>
-      </w:pPr>
-    </w:lvl>
-    <w:lvl w:ilvl="4" w:tplc="04090019" w:tentative="1">
-      <w:start w:val="1"/>
-      <w:numFmt w:val="lowerLetter"/>
-      <w:lvlText w:val="%5."/>
-      <w:lvlJc w:val="left"/>
-      <w:pPr>
-        <w:tabs>
-          <w:tab w:val="num" w:pos="4320"/>
-        </w:tabs>
-        <w:ind w:left="4320" w:hanging="360"/>
-      </w:pPr>
-    </w:lvl>
-    <w:lvl w:ilvl="5" w:tplc="0409001B" w:tentative="1">
-      <w:start w:val="1"/>
-      <w:numFmt w:val="lowerRoman"/>
-      <w:lvlText w:val="%6."/>
-      <w:lvlJc w:val="right"/>
-      <w:pPr>
-        <w:tabs>
-          <w:tab w:val="num" w:pos="5040"/>
-        </w:tabs>
-        <w:ind w:left="5040" w:hanging="180"/>
-      </w:pPr>
-    </w:lvl>
-    <w:lvl w:ilvl="6" w:tplc="0409000F" w:tentative="1">
-      <w:start w:val="1"/>
-      <w:numFmt w:val="decimal"/>
-      <w:lvlText w:val="%7."/>
-      <w:lvlJc w:val="left"/>
-      <w:pPr>
-        <w:tabs>
-          <w:tab w:val="num" w:pos="5760"/>
-        </w:tabs>
-        <w:ind w:left="5760" w:hanging="360"/>
-      </w:pPr>
-    </w:lvl>
-    <w:lvl w:ilvl="7" w:tplc="04090019" w:tentative="1">
-      <w:start w:val="1"/>
-      <w:numFmt w:val="lowerLetter"/>
-      <w:lvlText w:val="%8."/>
-      <w:lvlJc w:val="left"/>
-      <w:pPr>
-        <w:tabs>
-          <w:tab w:val="num" w:pos="6480"/>
-        </w:tabs>
-        <w:ind w:left="6480" w:hanging="360"/>
-      </w:pPr>
-    </w:lvl>
-    <w:lvl w:ilvl="8" w:tplc="0409001B" w:tentative="1">
-      <w:start w:val="1"/>
-      <w:numFmt w:val="lowerRoman"/>
-      <w:lvlText w:val="%9."/>
-      <w:lvlJc w:val="right"/>
-      <w:pPr>
-        <w:tabs>
-          <w:tab w:val="num" w:pos="7200"/>
-        </w:tabs>
-        <w:ind w:left="7200" w:hanging="180"/>
-      </w:pPr>
-    </w:lvl>
-  </w:abstractNum>
-  <w:abstractNum w:abstractNumId="25">
+  <w:abstractNum w:abstractNumId="18">
     <w:nsid w:val="3C9B355A"/>
     <w:multiLevelType w:val="singleLevel"/>
     <w:tmpl w:val="0409000F"/>
@@ -8235,96 +8032,7 @@
       </w:pPr>
     </w:lvl>
   </w:abstractNum>
-  <w:abstractNum w:abstractNumId="26">
-    <w:nsid w:val="3D5514CA"/>
-    <w:multiLevelType w:val="hybridMultilevel"/>
-    <w:tmpl w:val="42DA29B6"/>
-    <w:lvl w:ilvl="0" w:tplc="7C821D44">
-      <w:start w:val="1"/>
-      <w:numFmt w:val="decimal"/>
-      <w:lvlText w:val="%1."/>
-      <w:lvlJc w:val="left"/>
-      <w:pPr>
-        <w:ind w:left="1080" w:hanging="360"/>
-      </w:pPr>
-      <w:rPr>
-        <w:rFonts w:hint="default"/>
-      </w:rPr>
-    </w:lvl>
-    <w:lvl w:ilvl="1" w:tplc="04160019" w:tentative="1">
-      <w:start w:val="1"/>
-      <w:numFmt w:val="lowerLetter"/>
-      <w:lvlText w:val="%2."/>
-      <w:lvlJc w:val="left"/>
-      <w:pPr>
-        <w:ind w:left="1800" w:hanging="360"/>
-      </w:pPr>
-    </w:lvl>
-    <w:lvl w:ilvl="2" w:tplc="0416001B" w:tentative="1">
-      <w:start w:val="1"/>
-      <w:numFmt w:val="lowerRoman"/>
-      <w:lvlText w:val="%3."/>
-      <w:lvlJc w:val="right"/>
-      <w:pPr>
-        <w:ind w:left="2520" w:hanging="180"/>
-      </w:pPr>
-    </w:lvl>
-    <w:lvl w:ilvl="3" w:tplc="0416000F" w:tentative="1">
-      <w:start w:val="1"/>
-      <w:numFmt w:val="decimal"/>
-      <w:lvlText w:val="%4."/>
-      <w:lvlJc w:val="left"/>
-      <w:pPr>
-        <w:ind w:left="3240" w:hanging="360"/>
-      </w:pPr>
-    </w:lvl>
-    <w:lvl w:ilvl="4" w:tplc="04160019" w:tentative="1">
-      <w:start w:val="1"/>
-      <w:numFmt w:val="lowerLetter"/>
-      <w:lvlText w:val="%5."/>
-      <w:lvlJc w:val="left"/>
-      <w:pPr>
-        <w:ind w:left="3960" w:hanging="360"/>
-      </w:pPr>
-    </w:lvl>
-    <w:lvl w:ilvl="5" w:tplc="0416001B" w:tentative="1">
-      <w:start w:val="1"/>
-      <w:numFmt w:val="lowerRoman"/>
-      <w:lvlText w:val="%6."/>
-      <w:lvlJc w:val="right"/>
-      <w:pPr>
-        <w:ind w:left="4680" w:hanging="180"/>
-      </w:pPr>
-    </w:lvl>
-    <w:lvl w:ilvl="6" w:tplc="0416000F" w:tentative="1">
-      <w:start w:val="1"/>
-      <w:numFmt w:val="decimal"/>
-      <w:lvlText w:val="%7."/>
-      <w:lvlJc w:val="left"/>
-      <w:pPr>
-        <w:ind w:left="5400" w:hanging="360"/>
-      </w:pPr>
-    </w:lvl>
-    <w:lvl w:ilvl="7" w:tplc="04160019" w:tentative="1">
-      <w:start w:val="1"/>
-      <w:numFmt w:val="lowerLetter"/>
-      <w:lvlText w:val="%8."/>
-      <w:lvlJc w:val="left"/>
-      <w:pPr>
-        <w:ind w:left="6120" w:hanging="360"/>
-      </w:pPr>
-    </w:lvl>
-    <w:lvl w:ilvl="8" w:tplc="0416001B" w:tentative="1">
-      <w:start w:val="1"/>
-      <w:numFmt w:val="lowerRoman"/>
-      <w:lvlText w:val="%9."/>
-      <w:lvlJc w:val="right"/>
-      <w:pPr>
-        <w:ind w:left="6840" w:hanging="180"/>
-      </w:pPr>
-    </w:lvl>
-  </w:abstractNum>
-  <w:abstractNum w:abstractNumId="27">
+  <w:abstractNum w:abstractNumId="19">
     <w:nsid w:val="3D6229E8"/>
     <w:multiLevelType w:val="hybridMultilevel"/>
     <w:tmpl w:val="AD727C90"/>
@@ -8410,7 +8118,7 @@
       </w:pPr>
     </w:lvl>
   </w:abstractNum>
-  <w:abstractNum w:abstractNumId="28">
+  <w:abstractNum w:abstractNumId="20">
     <w:nsid w:val="3F3805E7"/>
     <w:multiLevelType w:val="hybridMultilevel"/>
     <w:tmpl w:val="56264B88"/>
@@ -8523,7 +8231,120 @@
       </w:pPr>
     </w:lvl>
   </w:abstractNum>
-  <w:abstractNum w:abstractNumId="29">
+  <w:abstractNum w:abstractNumId="21">
+    <w:nsid w:val="4230752F"/>
+    <w:multiLevelType w:val="hybridMultilevel"/>
+    <w:tmpl w:val="E640C928"/>
+    <w:lvl w:ilvl="0" w:tplc="0409000F">
+      <w:start w:val="1"/>
+      <w:numFmt w:val="decimal"/>
+      <w:lvlText w:val="%1."/>
+      <w:lvlJc w:val="left"/>
+      <w:pPr>
+        <w:tabs>
+          <w:tab w:val="num" w:pos="1440"/>
+        </w:tabs>
+        <w:ind w:left="1440" w:hanging="360"/>
+      </w:pPr>
+    </w:lvl>
+    <w:lvl w:ilvl="1" w:tplc="04090019" w:tentative="1">
+      <w:start w:val="1"/>
+      <w:numFmt w:val="lowerLetter"/>
+      <w:lvlText w:val="%2."/>
+      <w:lvlJc w:val="left"/>
+      <w:pPr>
+        <w:tabs>
+          <w:tab w:val="num" w:pos="2160"/>
+        </w:tabs>
+        <w:ind w:left="2160" w:hanging="360"/>
+      </w:pPr>
+    </w:lvl>
+    <w:lvl w:ilvl="2" w:tplc="0409001B" w:tentative="1">
+      <w:start w:val="1"/>
+      <w:numFmt w:val="lowerRoman"/>
+      <w:lvlText w:val="%3."/>
+      <w:lvlJc w:val="right"/>
+      <w:pPr>
+        <w:tabs>
+          <w:tab w:val="num" w:pos="2880"/>
+        </w:tabs>
+        <w:ind w:left="2880" w:hanging="180"/>
+      </w:pPr>
+    </w:lvl>
+    <w:lvl w:ilvl="3" w:tplc="0409000F" w:tentative="1">
+      <w:start w:val="1"/>
+      <w:numFmt w:val="decimal"/>
+      <w:lvlText w:val="%4."/>
+      <w:lvlJc w:val="left"/>
+      <w:pPr>
+        <w:tabs>
+          <w:tab w:val="num" w:pos="3600"/>
+        </w:tabs>
+        <w:ind w:left="3600" w:hanging="360"/>
+      </w:pPr>
+    </w:lvl>
+    <w:lvl w:ilvl="4" w:tplc="04090019" w:tentative="1">
+      <w:start w:val="1"/>
+      <w:numFmt w:val="lowerLetter"/>
+      <w:lvlText w:val="%5."/>
+      <w:lvlJc w:val="left"/>
+      <w:pPr>
+        <w:tabs>
+          <w:tab w:val="num" w:pos="4320"/>
+        </w:tabs>
+        <w:ind w:left="4320" w:hanging="360"/>
+      </w:pPr>
+    </w:lvl>
+    <w:lvl w:ilvl="5" w:tplc="0409001B" w:tentative="1">
+      <w:start w:val="1"/>
+      <w:numFmt w:val="lowerRoman"/>
+      <w:lvlText w:val="%6."/>
+      <w:lvlJc w:val="right"/>
+      <w:pPr>
+        <w:tabs>
+          <w:tab w:val="num" w:pos="5040"/>
+        </w:tabs>
+        <w:ind w:left="5040" w:hanging="180"/>
+      </w:pPr>
+    </w:lvl>
+    <w:lvl w:ilvl="6" w:tplc="0409000F" w:tentative="1">
+      <w:start w:val="1"/>
+      <w:numFmt w:val="decimal"/>
+      <w:lvlText w:val="%7."/>
+      <w:lvlJc w:val="left"/>
+      <w:pPr>
+        <w:tabs>
+          <w:tab w:val="num" w:pos="5760"/>
+        </w:tabs>
+        <w:ind w:left="5760" w:hanging="360"/>
+      </w:pPr>
+    </w:lvl>
+    <w:lvl w:ilvl="7" w:tplc="04090019" w:tentative="1">
+      <w:start w:val="1"/>
+      <w:numFmt w:val="lowerLetter"/>
+      <w:lvlText w:val="%8."/>
+      <w:lvlJc w:val="left"/>
+      <w:pPr>
+        <w:tabs>
+          <w:tab w:val="num" w:pos="6480"/>
+        </w:tabs>
+        <w:ind w:left="6480" w:hanging="360"/>
+      </w:pPr>
+    </w:lvl>
+    <w:lvl w:ilvl="8" w:tplc="0409001B" w:tentative="1">
+      <w:start w:val="1"/>
+      <w:numFmt w:val="lowerRoman"/>
+      <w:lvlText w:val="%9."/>
+      <w:lvlJc w:val="right"/>
+      <w:pPr>
+        <w:tabs>
+          <w:tab w:val="num" w:pos="7200"/>
+        </w:tabs>
+        <w:ind w:left="7200" w:hanging="180"/>
+      </w:pPr>
+    </w:lvl>
+  </w:abstractNum>
+  <w:abstractNum w:abstractNumId="22">
     <w:nsid w:val="42F87869"/>
     <w:multiLevelType w:val="hybridMultilevel"/>
     <w:tmpl w:val="9AC640AA"/>
@@ -8636,7 +8457,7 @@
       </w:pPr>
     </w:lvl>
   </w:abstractNum>
-  <w:abstractNum w:abstractNumId="30">
+  <w:abstractNum w:abstractNumId="23">
     <w:nsid w:val="47512566"/>
     <w:multiLevelType w:val="multilevel"/>
     <w:tmpl w:val="2A126D4C"/>
@@ -8777,7 +8598,7 @@
       </w:rPr>
     </w:lvl>
   </w:abstractNum>
-  <w:abstractNum w:abstractNumId="31">
+  <w:abstractNum w:abstractNumId="24">
     <w:nsid w:val="49532FF4"/>
     <w:multiLevelType w:val="hybridMultilevel"/>
     <w:tmpl w:val="79CE56EC"/>
@@ -8890,7 +8711,7 @@
       </w:pPr>
     </w:lvl>
   </w:abstractNum>
-  <w:abstractNum w:abstractNumId="32">
+  <w:abstractNum w:abstractNumId="25">
     <w:nsid w:val="4A515444"/>
     <w:multiLevelType w:val="hybridMultilevel"/>
     <w:tmpl w:val="42DA29B6"/>
@@ -8979,7 +8800,120 @@
       </w:pPr>
     </w:lvl>
   </w:abstractNum>
-  <w:abstractNum w:abstractNumId="33">
+  <w:abstractNum w:abstractNumId="26">
+    <w:nsid w:val="4A9D2682"/>
+    <w:multiLevelType w:val="hybridMultilevel"/>
+    <w:tmpl w:val="56264B88"/>
+    <w:lvl w:ilvl="0" w:tplc="0409000F">
+      <w:start w:val="1"/>
+      <w:numFmt w:val="decimal"/>
+      <w:lvlText w:val="%1."/>
+      <w:lvlJc w:val="left"/>
+      <w:pPr>
+        <w:tabs>
+          <w:tab w:val="num" w:pos="1440"/>
+        </w:tabs>
+        <w:ind w:left="1440" w:hanging="360"/>
+      </w:pPr>
+    </w:lvl>
+    <w:lvl w:ilvl="1" w:tplc="04090019" w:tentative="1">
+      <w:start w:val="1"/>
+      <w:numFmt w:val="lowerLetter"/>
+      <w:lvlText w:val="%2."/>
+      <w:lvlJc w:val="left"/>
+      <w:pPr>
+        <w:tabs>
+          <w:tab w:val="num" w:pos="2160"/>
+        </w:tabs>
+        <w:ind w:left="2160" w:hanging="360"/>
+      </w:pPr>
+    </w:lvl>
+    <w:lvl w:ilvl="2" w:tplc="0409001B" w:tentative="1">
+      <w:start w:val="1"/>
+      <w:numFmt w:val="lowerRoman"/>
+      <w:lvlText w:val="%3."/>
+      <w:lvlJc w:val="right"/>
+      <w:pPr>
+        <w:tabs>
+          <w:tab w:val="num" w:pos="2880"/>
+        </w:tabs>
+        <w:ind w:left="2880" w:hanging="180"/>
+      </w:pPr>
+    </w:lvl>
+    <w:lvl w:ilvl="3" w:tplc="0409000F" w:tentative="1">
+      <w:start w:val="1"/>
+      <w:numFmt w:val="decimal"/>
+      <w:lvlText w:val="%4."/>
+      <w:lvlJc w:val="left"/>
+      <w:pPr>
+        <w:tabs>
+          <w:tab w:val="num" w:pos="3600"/>
+        </w:tabs>
+        <w:ind w:left="3600" w:hanging="360"/>
+      </w:pPr>
+    </w:lvl>
+    <w:lvl w:ilvl="4" w:tplc="04090019" w:tentative="1">
+      <w:start w:val="1"/>
+      <w:numFmt w:val="lowerLetter"/>
+      <w:lvlText w:val="%5."/>
+      <w:lvlJc w:val="left"/>
+      <w:pPr>
+        <w:tabs>
+          <w:tab w:val="num" w:pos="4320"/>
+        </w:tabs>
+        <w:ind w:left="4320" w:hanging="360"/>
+      </w:pPr>
+    </w:lvl>
+    <w:lvl w:ilvl="5" w:tplc="0409001B" w:tentative="1">
+      <w:start w:val="1"/>
+      <w:numFmt w:val="lowerRoman"/>
+      <w:lvlText w:val="%6."/>
+      <w:lvlJc w:val="right"/>
+      <w:pPr>
+        <w:tabs>
+          <w:tab w:val="num" w:pos="5040"/>
+        </w:tabs>
+        <w:ind w:left="5040" w:hanging="180"/>
+      </w:pPr>
+    </w:lvl>
+    <w:lvl w:ilvl="6" w:tplc="0409000F" w:tentative="1">
+      <w:start w:val="1"/>
+      <w:numFmt w:val="decimal"/>
+      <w:lvlText w:val="%7."/>
+      <w:lvlJc w:val="left"/>
+      <w:pPr>
+        <w:tabs>
+          <w:tab w:val="num" w:pos="5760"/>
+        </w:tabs>
+        <w:ind w:left="5760" w:hanging="360"/>
+      </w:pPr>
+    </w:lvl>
+    <w:lvl w:ilvl="7" w:tplc="04090019" w:tentative="1">
+      <w:start w:val="1"/>
+      <w:numFmt w:val="lowerLetter"/>
+      <w:lvlText w:val="%8."/>
+      <w:lvlJc w:val="left"/>
+      <w:pPr>
+        <w:tabs>
+          <w:tab w:val="num" w:pos="6480"/>
+        </w:tabs>
+        <w:ind w:left="6480" w:hanging="360"/>
+      </w:pPr>
+    </w:lvl>
+    <w:lvl w:ilvl="8" w:tplc="0409001B" w:tentative="1">
+      <w:start w:val="1"/>
+      <w:numFmt w:val="lowerRoman"/>
+      <w:lvlText w:val="%9."/>
+      <w:lvlJc w:val="right"/>
+      <w:pPr>
+        <w:tabs>
+          <w:tab w:val="num" w:pos="7200"/>
+        </w:tabs>
+        <w:ind w:left="7200" w:hanging="180"/>
+      </w:pPr>
+    </w:lvl>
+  </w:abstractNum>
+  <w:abstractNum w:abstractNumId="27">
     <w:nsid w:val="4F1F1334"/>
     <w:multiLevelType w:val="hybridMultilevel"/>
     <w:tmpl w:val="CDCEDE06"/>
@@ -9121,209 +9055,7 @@
       </w:rPr>
     </w:lvl>
   </w:abstractNum>
-  <w:abstractNum w:abstractNumId="34">
-    <w:nsid w:val="4F2344EE"/>
-    <w:multiLevelType w:val="multilevel"/>
-    <w:tmpl w:val="42DA29B6"/>
-    <w:lvl w:ilvl="0">
-      <w:start w:val="1"/>
-      <w:numFmt w:val="decimal"/>
-      <w:lvlText w:val="%1."/>
-      <w:lvlJc w:val="left"/>
-      <w:pPr>
-        <w:ind w:left="1080" w:hanging="360"/>
-      </w:pPr>
-      <w:rPr>
-        <w:rFonts w:hint="default"/>
-      </w:rPr>
-    </w:lvl>
-    <w:lvl w:ilvl="1" w:tentative="1">
-      <w:start w:val="1"/>
-      <w:numFmt w:val="lowerLetter"/>
-      <w:lvlText w:val="%2."/>
-      <w:lvlJc w:val="left"/>
-      <w:pPr>
-        <w:ind w:left="1800" w:hanging="360"/>
-      </w:pPr>
-    </w:lvl>
-    <w:lvl w:ilvl="2">
-      <w:start w:val="1"/>
-      <w:numFmt w:val="lowerRoman"/>
-      <w:lvlText w:val="%3."/>
-      <w:lvlJc w:val="right"/>
-      <w:pPr>
-        <w:ind w:left="2520" w:hanging="180"/>
-      </w:pPr>
-    </w:lvl>
-    <w:lvl w:ilvl="3" w:tentative="1">
-      <w:start w:val="1"/>
-      <w:numFmt w:val="decimal"/>
-      <w:lvlText w:val="%4."/>
-      <w:lvlJc w:val="left"/>
-      <w:pPr>
-        <w:ind w:left="3240" w:hanging="360"/>
-      </w:pPr>
-    </w:lvl>
-    <w:lvl w:ilvl="4" w:tentative="1">
-      <w:start w:val="1"/>
-      <w:numFmt w:val="lowerLetter"/>
-      <w:lvlText w:val="%5."/>
-      <w:lvlJc w:val="left"/>
-      <w:pPr>
-        <w:ind w:left="3960" w:hanging="360"/>
-      </w:pPr>
-    </w:lvl>
-    <w:lvl w:ilvl="5" w:tentative="1">
-      <w:start w:val="1"/>
-      <w:numFmt w:val="lowerRoman"/>
-      <w:lvlText w:val="%6."/>
-      <w:lvlJc w:val="right"/>
-      <w:pPr>
-        <w:ind w:left="4680" w:hanging="180"/>
-      </w:pPr>
-    </w:lvl>
-    <w:lvl w:ilvl="6" w:tentative="1">
-      <w:start w:val="1"/>
-      <w:numFmt w:val="decimal"/>
-      <w:lvlText w:val="%7."/>
-      <w:lvlJc w:val="left"/>
-      <w:pPr>
-        <w:ind w:left="5400" w:hanging="360"/>
-      </w:pPr>
-    </w:lvl>
-    <w:lvl w:ilvl="7" w:tentative="1">
-      <w:start w:val="1"/>
-      <w:numFmt w:val="lowerLetter"/>
-      <w:lvlText w:val="%8."/>
-      <w:lvlJc w:val="left"/>
-      <w:pPr>
-        <w:ind w:left="6120" w:hanging="360"/>
-      </w:pPr>
-    </w:lvl>
-    <w:lvl w:ilvl="8" w:tentative="1">
-      <w:start w:val="1"/>
-      <w:numFmt w:val="lowerRoman"/>
-      <w:lvlText w:val="%9."/>
-      <w:lvlJc w:val="right"/>
-      <w:pPr>
-        <w:ind w:left="6840" w:hanging="180"/>
-      </w:pPr>
-    </w:lvl>
-  </w:abstractNum>
-  <w:abstractNum w:abstractNumId="35">
-    <w:nsid w:val="51253C79"/>
-    <w:multiLevelType w:val="hybridMultilevel"/>
-    <w:tmpl w:val="E640C928"/>
-    <w:lvl w:ilvl="0" w:tplc="0409000F">
-      <w:start w:val="1"/>
-      <w:numFmt w:val="decimal"/>
-      <w:lvlText w:val="%1."/>
-      <w:lvlJc w:val="left"/>
-      <w:pPr>
-        <w:tabs>
-          <w:tab w:val="num" w:pos="1440"/>
-        </w:tabs>
-        <w:ind w:left="1440" w:hanging="360"/>
-      </w:pPr>
-    </w:lvl>
-    <w:lvl w:ilvl="1" w:tplc="04090019" w:tentative="1">
-      <w:start w:val="1"/>
-      <w:numFmt w:val="lowerLetter"/>
-      <w:lvlText w:val="%2."/>
-      <w:lvlJc w:val="left"/>
-      <w:pPr>
-        <w:tabs>
-          <w:tab w:val="num" w:pos="2160"/>
-        </w:tabs>
-        <w:ind w:left="2160" w:hanging="360"/>
-      </w:pPr>
-    </w:lvl>
-    <w:lvl w:ilvl="2" w:tplc="0409001B" w:tentative="1">
-      <w:start w:val="1"/>
-      <w:numFmt w:val="lowerRoman"/>
-      <w:lvlText w:val="%3."/>
-      <w:lvlJc w:val="right"/>
-      <w:pPr>
-        <w:tabs>
-          <w:tab w:val="num" w:pos="2880"/>
-        </w:tabs>
-        <w:ind w:left="2880" w:hanging="180"/>
-      </w:pPr>
-    </w:lvl>
-    <w:lvl w:ilvl="3" w:tplc="0409000F" w:tentative="1">
-      <w:start w:val="1"/>
-      <w:numFmt w:val="decimal"/>
-      <w:lvlText w:val="%4."/>
-      <w:lvlJc w:val="left"/>
-      <w:pPr>
-        <w:tabs>
-          <w:tab w:val="num" w:pos="3600"/>
-        </w:tabs>
-        <w:ind w:left="3600" w:hanging="360"/>
-      </w:pPr>
-    </w:lvl>
-    <w:lvl w:ilvl="4" w:tplc="04090019" w:tentative="1">
-      <w:start w:val="1"/>
-      <w:numFmt w:val="lowerLetter"/>
-      <w:lvlText w:val="%5."/>
-      <w:lvlJc w:val="left"/>
-      <w:pPr>
-        <w:tabs>
-          <w:tab w:val="num" w:pos="4320"/>
-        </w:tabs>
-        <w:ind w:left="4320" w:hanging="360"/>
-      </w:pPr>
-    </w:lvl>
-    <w:lvl w:ilvl="5" w:tplc="0409001B" w:tentative="1">
-      <w:start w:val="1"/>
-      <w:numFmt w:val="lowerRoman"/>
-      <w:lvlText w:val="%6."/>
-      <w:lvlJc w:val="right"/>
-      <w:pPr>
-        <w:tabs>
-          <w:tab w:val="num" w:pos="5040"/>
-        </w:tabs>
-        <w:ind w:left="5040" w:hanging="180"/>
-      </w:pPr>
-    </w:lvl>
-    <w:lvl w:ilvl="6" w:tplc="0409000F" w:tentative="1">
-      <w:start w:val="1"/>
-      <w:numFmt w:val="decimal"/>
-      <w:lvlText w:val="%7."/>
-      <w:lvlJc w:val="left"/>
-      <w:pPr>
-        <w:tabs>
-          <w:tab w:val="num" w:pos="5760"/>
-        </w:tabs>
-        <w:ind w:left="5760" w:hanging="360"/>
-      </w:pPr>
-    </w:lvl>
-    <w:lvl w:ilvl="7" w:tplc="04090019" w:tentative="1">
-      <w:start w:val="1"/>
-      <w:numFmt w:val="lowerLetter"/>
-      <w:lvlText w:val="%8."/>
-      <w:lvlJc w:val="left"/>
-      <w:pPr>
-        <w:tabs>
-          <w:tab w:val="num" w:pos="6480"/>
-        </w:tabs>
-        <w:ind w:left="6480" w:hanging="360"/>
-      </w:pPr>
-    </w:lvl>
-    <w:lvl w:ilvl="8" w:tplc="0409001B" w:tentative="1">
-      <w:start w:val="1"/>
-      <w:numFmt w:val="lowerRoman"/>
-      <w:lvlText w:val="%9."/>
-      <w:lvlJc w:val="right"/>
-      <w:pPr>
-        <w:tabs>
-          <w:tab w:val="num" w:pos="7200"/>
-        </w:tabs>
-        <w:ind w:left="7200" w:hanging="180"/>
-      </w:pPr>
-    </w:lvl>
-  </w:abstractNum>
-  <w:abstractNum w:abstractNumId="36">
+  <w:abstractNum w:abstractNumId="28">
     <w:nsid w:val="52C45F07"/>
     <w:multiLevelType w:val="singleLevel"/>
     <w:tmpl w:val="46E8AAE2"/>
@@ -9344,7 +9076,7 @@
       </w:rPr>
     </w:lvl>
   </w:abstractNum>
-  <w:abstractNum w:abstractNumId="37">
+  <w:abstractNum w:abstractNumId="29">
     <w:nsid w:val="53AE1235"/>
     <w:multiLevelType w:val="hybridMultilevel"/>
     <w:tmpl w:val="46BE6D5E"/>
@@ -9457,120 +9189,7 @@
       </w:rPr>
     </w:lvl>
   </w:abstractNum>
-  <w:abstractNum w:abstractNumId="38">
-    <w:nsid w:val="54CD00C1"/>
-    <w:multiLevelType w:val="hybridMultilevel"/>
-    <w:tmpl w:val="15FCA8D6"/>
-    <w:lvl w:ilvl="0" w:tplc="04160001">
-      <w:start w:val="1"/>
-      <w:numFmt w:val="bullet"/>
-      <w:lvlText w:val=""/>
-      <w:lvlJc w:val="left"/>
-      <w:pPr>
-        <w:ind w:left="1800" w:hanging="360"/>
-      </w:pPr>
-      <w:rPr>
-        <w:rFonts w:ascii="Symbol" w:hAnsi="Symbol" w:hint="default"/>
-      </w:rPr>
-    </w:lvl>
-    <w:lvl w:ilvl="1" w:tplc="04160003" w:tentative="1">
-      <w:start w:val="1"/>
-      <w:numFmt w:val="bullet"/>
-      <w:lvlText w:val="o"/>
-      <w:lvlJc w:val="left"/>
-      <w:pPr>
-        <w:ind w:left="2520" w:hanging="360"/>
-      </w:pPr>
-      <w:rPr>
-        <w:rFonts w:ascii="Courier New" w:hAnsi="Courier New" w:cs="Courier New" w:hint="default"/>
-      </w:rPr>
-    </w:lvl>
-    <w:lvl w:ilvl="2" w:tplc="04160005" w:tentative="1">
-      <w:start w:val="1"/>
-      <w:numFmt w:val="bullet"/>
-      <w:lvlText w:val=""/>
-      <w:lvlJc w:val="left"/>
-      <w:pPr>
-        <w:ind w:left="3240" w:hanging="360"/>
-      </w:pPr>
-      <w:rPr>
-        <w:rFonts w:ascii="Wingdings" w:hAnsi="Wingdings" w:hint="default"/>
-      </w:rPr>
-    </w:lvl>
-    <w:lvl w:ilvl="3" w:tplc="04160001" w:tentative="1">
-      <w:start w:val="1"/>
-      <w:numFmt w:val="bullet"/>
-      <w:lvlText w:val=""/>
-      <w:lvlJc w:val="left"/>
-      <w:pPr>
-        <w:ind w:left="3960" w:hanging="360"/>
-      </w:pPr>
-      <w:rPr>
-        <w:rFonts w:ascii="Symbol" w:hAnsi="Symbol" w:hint="default"/>
-      </w:rPr>
-    </w:lvl>
-    <w:lvl w:ilvl="4" w:tplc="04160003" w:tentative="1">
-      <w:start w:val="1"/>
-      <w:numFmt w:val="bullet"/>
-      <w:lvlText w:val="o"/>
-      <w:lvlJc w:val="left"/>
-      <w:pPr>
-        <w:ind w:left="4680" w:hanging="360"/>
-      </w:pPr>
-      <w:rPr>
-        <w:rFonts w:ascii="Courier New" w:hAnsi="Courier New" w:cs="Courier New" w:hint="default"/>
-      </w:rPr>
-    </w:lvl>
-    <w:lvl w:ilvl="5" w:tplc="04160005" w:tentative="1">
-      <w:start w:val="1"/>
-      <w:numFmt w:val="bullet"/>
-      <w:lvlText w:val=""/>
-      <w:lvlJc w:val="left"/>
-      <w:pPr>
-        <w:ind w:left="5400" w:hanging="360"/>
-      </w:pPr>
-      <w:rPr>
-        <w:rFonts w:ascii="Wingdings" w:hAnsi="Wingdings" w:hint="default"/>
-      </w:rPr>
-    </w:lvl>
-    <w:lvl w:ilvl="6" w:tplc="04160001" w:tentative="1">
-      <w:start w:val="1"/>
-      <w:numFmt w:val="bullet"/>
-      <w:lvlText w:val=""/>
-      <w:lvlJc w:val="left"/>
-      <w:pPr>
-        <w:ind w:left="6120" w:hanging="360"/>
-      </w:pPr>
-      <w:rPr>
-        <w:rFonts w:ascii="Symbol" w:hAnsi="Symbol" w:hint="default"/>
-      </w:rPr>
-    </w:lvl>
-    <w:lvl w:ilvl="7" w:tplc="04160003" w:tentative="1">
-      <w:start w:val="1"/>
-      <w:numFmt w:val="bullet"/>
-      <w:lvlText w:val="o"/>
-      <w:lvlJc w:val="left"/>
-      <w:pPr>
-        <w:ind w:left="6840" w:hanging="360"/>
-      </w:pPr>
-      <w:rPr>
-        <w:rFonts w:ascii="Courier New" w:hAnsi="Courier New" w:cs="Courier New" w:hint="default"/>
-      </w:rPr>
-    </w:lvl>
-    <w:lvl w:ilvl="8" w:tplc="04160005" w:tentative="1">
-      <w:start w:val="1"/>
-      <w:numFmt w:val="bullet"/>
-      <w:lvlText w:val=""/>
-      <w:lvlJc w:val="left"/>
-      <w:pPr>
-        <w:ind w:left="7560" w:hanging="360"/>
-      </w:pPr>
-      <w:rPr>
-        <w:rFonts w:ascii="Wingdings" w:hAnsi="Wingdings" w:hint="default"/>
-      </w:rPr>
-    </w:lvl>
-  </w:abstractNum>
-  <w:abstractNum w:abstractNumId="39">
+  <w:abstractNum w:abstractNumId="30">
     <w:nsid w:val="579D711C"/>
     <w:multiLevelType w:val="multilevel"/>
     <w:tmpl w:val="0416001F"/>
@@ -9656,7 +9275,7 @@
       </w:pPr>
     </w:lvl>
   </w:abstractNum>
-  <w:abstractNum w:abstractNumId="40">
+  <w:abstractNum w:abstractNumId="31">
     <w:nsid w:val="5BD37CDA"/>
     <w:multiLevelType w:val="hybridMultilevel"/>
     <w:tmpl w:val="5C1E5E22"/>
@@ -9769,322 +9388,7 @@
       </w:pPr>
     </w:lvl>
   </w:abstractNum>
-  <w:abstractNum w:abstractNumId="41">
-    <w:nsid w:val="5CF62338"/>
-    <w:multiLevelType w:val="hybridMultilevel"/>
-    <w:tmpl w:val="8E56102C"/>
-    <w:lvl w:ilvl="0" w:tplc="0409000F">
-      <w:start w:val="1"/>
-      <w:numFmt w:val="decimal"/>
-      <w:lvlText w:val="%1."/>
-      <w:lvlJc w:val="left"/>
-      <w:pPr>
-        <w:tabs>
-          <w:tab w:val="num" w:pos="1440"/>
-        </w:tabs>
-        <w:ind w:left="1440" w:hanging="360"/>
-      </w:pPr>
-    </w:lvl>
-    <w:lvl w:ilvl="1" w:tplc="04090019" w:tentative="1">
-      <w:start w:val="1"/>
-      <w:numFmt w:val="lowerLetter"/>
-      <w:lvlText w:val="%2."/>
-      <w:lvlJc w:val="left"/>
-      <w:pPr>
-        <w:tabs>
-          <w:tab w:val="num" w:pos="2160"/>
-        </w:tabs>
-        <w:ind w:left="2160" w:hanging="360"/>
-      </w:pPr>
-    </w:lvl>
-    <w:lvl w:ilvl="2" w:tplc="0409001B" w:tentative="1">
-      <w:start w:val="1"/>
-      <w:numFmt w:val="lowerRoman"/>
-      <w:lvlText w:val="%3."/>
-      <w:lvlJc w:val="right"/>
-      <w:pPr>
-        <w:tabs>
-          <w:tab w:val="num" w:pos="2880"/>
-        </w:tabs>
-        <w:ind w:left="2880" w:hanging="180"/>
-      </w:pPr>
-    </w:lvl>
-    <w:lvl w:ilvl="3" w:tplc="0409000F" w:tentative="1">
-      <w:start w:val="1"/>
-      <w:numFmt w:val="decimal"/>
-      <w:lvlText w:val="%4."/>
-      <w:lvlJc w:val="left"/>
-      <w:pPr>
-        <w:tabs>
-          <w:tab w:val="num" w:pos="3600"/>
-        </w:tabs>
-        <w:ind w:left="3600" w:hanging="360"/>
-      </w:pPr>
-    </w:lvl>
-    <w:lvl w:ilvl="4" w:tplc="04090019" w:tentative="1">
-      <w:start w:val="1"/>
-      <w:numFmt w:val="lowerLetter"/>
-      <w:lvlText w:val="%5."/>
-      <w:lvlJc w:val="left"/>
-      <w:pPr>
-        <w:tabs>
-          <w:tab w:val="num" w:pos="4320"/>
-        </w:tabs>
-        <w:ind w:left="4320" w:hanging="360"/>
-      </w:pPr>
-    </w:lvl>
-    <w:lvl w:ilvl="5" w:tplc="0409001B" w:tentative="1">
-      <w:start w:val="1"/>
-      <w:numFmt w:val="lowerRoman"/>
-      <w:lvlText w:val="%6."/>
-      <w:lvlJc w:val="right"/>
-      <w:pPr>
-        <w:tabs>
-          <w:tab w:val="num" w:pos="5040"/>
-        </w:tabs>
-        <w:ind w:left="5040" w:hanging="180"/>
-      </w:pPr>
-    </w:lvl>
-    <w:lvl w:ilvl="6" w:tplc="0409000F" w:tentative="1">
-      <w:start w:val="1"/>
-      <w:numFmt w:val="decimal"/>
-      <w:lvlText w:val="%7."/>
-      <w:lvlJc w:val="left"/>
-      <w:pPr>
-        <w:tabs>
-          <w:tab w:val="num" w:pos="5760"/>
-        </w:tabs>
-        <w:ind w:left="5760" w:hanging="360"/>
-      </w:pPr>
-    </w:lvl>
-    <w:lvl w:ilvl="7" w:tplc="04090019" w:tentative="1">
-      <w:start w:val="1"/>
-      <w:numFmt w:val="lowerLetter"/>
-      <w:lvlText w:val="%8."/>
-      <w:lvlJc w:val="left"/>
-      <w:pPr>
-        <w:tabs>
-          <w:tab w:val="num" w:pos="6480"/>
-        </w:tabs>
-        <w:ind w:left="6480" w:hanging="360"/>
-      </w:pPr>
-    </w:lvl>
-    <w:lvl w:ilvl="8" w:tplc="0409001B" w:tentative="1">
-      <w:start w:val="1"/>
-      <w:numFmt w:val="lowerRoman"/>
-      <w:lvlText w:val="%9."/>
-      <w:lvlJc w:val="right"/>
-      <w:pPr>
-        <w:tabs>
-          <w:tab w:val="num" w:pos="7200"/>
-        </w:tabs>
-        <w:ind w:left="7200" w:hanging="180"/>
-      </w:pPr>
-    </w:lvl>
-  </w:abstractNum>
-  <w:abstractNum w:abstractNumId="42">
-    <w:nsid w:val="628C5B56"/>
-    <w:multiLevelType w:val="multilevel"/>
-    <w:tmpl w:val="8E6C6436"/>
-    <w:lvl w:ilvl="0">
-      <w:start w:val="1"/>
-      <w:numFmt w:val="decimal"/>
-      <w:lvlText w:val="%1."/>
-      <w:lvlJc w:val="left"/>
-      <w:pPr>
-        <w:ind w:left="1080" w:hanging="360"/>
-      </w:pPr>
-      <w:rPr>
-        <w:rFonts w:hint="default"/>
-      </w:rPr>
-    </w:lvl>
-    <w:lvl w:ilvl="1">
-      <w:start w:val="1"/>
-      <w:numFmt w:val="lowerLetter"/>
-      <w:lvlText w:val="%2."/>
-      <w:lvlJc w:val="left"/>
-      <w:pPr>
-        <w:ind w:left="1800" w:hanging="360"/>
-      </w:pPr>
-    </w:lvl>
-    <w:lvl w:ilvl="2">
-      <w:start w:val="1"/>
-      <w:numFmt w:val="decimal"/>
-      <w:lvlText w:val="%3."/>
-      <w:lvlJc w:val="left"/>
-      <w:pPr>
-        <w:ind w:left="2520" w:hanging="180"/>
-      </w:pPr>
-    </w:lvl>
-    <w:lvl w:ilvl="3" w:tentative="1">
-      <w:start w:val="1"/>
-      <w:numFmt w:val="decimal"/>
-      <w:lvlText w:val="%4."/>
-      <w:lvlJc w:val="left"/>
-      <w:pPr>
-        <w:ind w:left="3240" w:hanging="360"/>
-      </w:pPr>
-    </w:lvl>
-    <w:lvl w:ilvl="4" w:tentative="1">
-      <w:start w:val="1"/>
-      <w:numFmt w:val="lowerLetter"/>
-      <w:lvlText w:val="%5."/>
-      <w:lvlJc w:val="left"/>
-      <w:pPr>
-        <w:ind w:left="3960" w:hanging="360"/>
-      </w:pPr>
-    </w:lvl>
-    <w:lvl w:ilvl="5" w:tentative="1">
-      <w:start w:val="1"/>
-      <w:numFmt w:val="lowerRoman"/>
-      <w:lvlText w:val="%6."/>
-      <w:lvlJc w:val="right"/>
-      <w:pPr>
-        <w:ind w:left="4680" w:hanging="180"/>
-      </w:pPr>
-    </w:lvl>
-    <w:lvl w:ilvl="6" w:tentative="1">
-      <w:start w:val="1"/>
-      <w:numFmt w:val="decimal"/>
-      <w:lvlText w:val="%7."/>
-      <w:lvlJc w:val="left"/>
-      <w:pPr>
-        <w:ind w:left="5400" w:hanging="360"/>
-      </w:pPr>
-    </w:lvl>
-    <w:lvl w:ilvl="7" w:tentative="1">
-      <w:start w:val="1"/>
-      <w:numFmt w:val="lowerLetter"/>
-      <w:lvlText w:val="%8."/>
-      <w:lvlJc w:val="left"/>
-      <w:pPr>
-        <w:ind w:left="6120" w:hanging="360"/>
-      </w:pPr>
-    </w:lvl>
-    <w:lvl w:ilvl="8" w:tentative="1">
-      <w:start w:val="1"/>
-      <w:numFmt w:val="lowerRoman"/>
-      <w:lvlText w:val="%9."/>
-      <w:lvlJc w:val="right"/>
-      <w:pPr>
-        <w:ind w:left="6840" w:hanging="180"/>
-      </w:pPr>
-    </w:lvl>
-  </w:abstractNum>
-  <w:abstractNum w:abstractNumId="43">
-    <w:nsid w:val="64136B33"/>
-    <w:multiLevelType w:val="hybridMultilevel"/>
-    <w:tmpl w:val="EE1E8ABA"/>
-    <w:lvl w:ilvl="0" w:tplc="EDF45478">
-      <w:numFmt w:val="bullet"/>
-      <w:lvlText w:val=""/>
-      <w:lvlJc w:val="left"/>
-      <w:pPr>
-        <w:ind w:left="1800" w:hanging="360"/>
-      </w:pPr>
-      <w:rPr>
-        <w:rFonts w:ascii="Symbol" w:eastAsia="Times New Roman" w:hAnsi="Symbol" w:cs="Times New Roman" w:hint="default"/>
-        <w:b/>
-      </w:rPr>
-    </w:lvl>
-    <w:lvl w:ilvl="1" w:tplc="04160003" w:tentative="1">
-      <w:start w:val="1"/>
-      <w:numFmt w:val="bullet"/>
-      <w:lvlText w:val="o"/>
-      <w:lvlJc w:val="left"/>
-      <w:pPr>
-        <w:ind w:left="2520" w:hanging="360"/>
-      </w:pPr>
-      <w:rPr>
-        <w:rFonts w:ascii="Courier New" w:hAnsi="Courier New" w:cs="Courier New" w:hint="default"/>
-      </w:rPr>
-    </w:lvl>
-    <w:lvl w:ilvl="2" w:tplc="04160005" w:tentative="1">
-      <w:start w:val="1"/>
-      <w:numFmt w:val="bullet"/>
-      <w:lvlText w:val=""/>
-      <w:lvlJc w:val="left"/>
-      <w:pPr>
-        <w:ind w:left="3240" w:hanging="360"/>
-      </w:pPr>
-      <w:rPr>
-        <w:rFonts w:ascii="Wingdings" w:hAnsi="Wingdings" w:hint="default"/>
-      </w:rPr>
-    </w:lvl>
-    <w:lvl w:ilvl="3" w:tplc="04160001" w:tentative="1">
-      <w:start w:val="1"/>
-      <w:numFmt w:val="bullet"/>
-      <w:lvlText w:val=""/>
-      <w:lvlJc w:val="left"/>
-      <w:pPr>
-        <w:ind w:left="3960" w:hanging="360"/>
-      </w:pPr>
-      <w:rPr>
-        <w:rFonts w:ascii="Symbol" w:hAnsi="Symbol" w:hint="default"/>
-      </w:rPr>
-    </w:lvl>
-    <w:lvl w:ilvl="4" w:tplc="04160003" w:tentative="1">
-      <w:start w:val="1"/>
-      <w:numFmt w:val="bullet"/>
-      <w:lvlText w:val="o"/>
-      <w:lvlJc w:val="left"/>
-      <w:pPr>
-        <w:ind w:left="4680" w:hanging="360"/>
-      </w:pPr>
-      <w:rPr>
-        <w:rFonts w:ascii="Courier New" w:hAnsi="Courier New" w:cs="Courier New" w:hint="default"/>
-      </w:rPr>
-    </w:lvl>
-    <w:lvl w:ilvl="5" w:tplc="04160005" w:tentative="1">
-      <w:start w:val="1"/>
-      <w:numFmt w:val="bullet"/>
-      <w:lvlText w:val=""/>
-      <w:lvlJc w:val="left"/>
-      <w:pPr>
-        <w:ind w:left="5400" w:hanging="360"/>
-      </w:pPr>
-      <w:rPr>
-        <w:rFonts w:ascii="Wingdings" w:hAnsi="Wingdings" w:hint="default"/>
-      </w:rPr>
-    </w:lvl>
-    <w:lvl w:ilvl="6" w:tplc="04160001" w:tentative="1">
-      <w:start w:val="1"/>
-      <w:numFmt w:val="bullet"/>
-      <w:lvlText w:val=""/>
-      <w:lvlJc w:val="left"/>
-      <w:pPr>
-        <w:ind w:left="6120" w:hanging="360"/>
-      </w:pPr>
-      <w:rPr>
-        <w:rFonts w:ascii="Symbol" w:hAnsi="Symbol" w:hint="default"/>
-      </w:rPr>
-    </w:lvl>
-    <w:lvl w:ilvl="7" w:tplc="04160003" w:tentative="1">
-      <w:start w:val="1"/>
-      <w:numFmt w:val="bullet"/>
-      <w:lvlText w:val="o"/>
-      <w:lvlJc w:val="left"/>
-      <w:pPr>
-        <w:ind w:left="6840" w:hanging="360"/>
-      </w:pPr>
-      <w:rPr>
-        <w:rFonts w:ascii="Courier New" w:hAnsi="Courier New" w:cs="Courier New" w:hint="default"/>
-      </w:rPr>
-    </w:lvl>
-    <w:lvl w:ilvl="8" w:tplc="04160005" w:tentative="1">
-      <w:start w:val="1"/>
-      <w:numFmt w:val="bullet"/>
-      <w:lvlText w:val=""/>
-      <w:lvlJc w:val="left"/>
-      <w:pPr>
-        <w:ind w:left="7560" w:hanging="360"/>
-      </w:pPr>
-      <w:rPr>
-        <w:rFonts w:ascii="Wingdings" w:hAnsi="Wingdings" w:hint="default"/>
-      </w:rPr>
-    </w:lvl>
-  </w:abstractNum>
-  <w:abstractNum w:abstractNumId="44">
+  <w:abstractNum w:abstractNumId="32">
     <w:nsid w:val="6ACE3AA6"/>
     <w:multiLevelType w:val="hybridMultilevel"/>
     <w:tmpl w:val="E640C928"/>
@@ -10197,7 +9501,7 @@
       </w:pPr>
     </w:lvl>
   </w:abstractNum>
-  <w:abstractNum w:abstractNumId="45">
+  <w:abstractNum w:abstractNumId="33">
     <w:nsid w:val="71C61267"/>
     <w:multiLevelType w:val="hybridMultilevel"/>
     <w:tmpl w:val="AD727C90"/>
@@ -10280,119 +9584,6 @@
       <w:lvlJc w:val="right"/>
       <w:pPr>
         <w:ind w:left="6840" w:hanging="180"/>
-      </w:pPr>
-    </w:lvl>
-  </w:abstractNum>
-  <w:abstractNum w:abstractNumId="46">
-    <w:nsid w:val="72E1041C"/>
-    <w:multiLevelType w:val="hybridMultilevel"/>
-    <w:tmpl w:val="8E56102C"/>
-    <w:lvl w:ilvl="0" w:tplc="0409000F">
-      <w:start w:val="1"/>
-      <w:numFmt w:val="decimal"/>
-      <w:lvlText w:val="%1."/>
-      <w:lvlJc w:val="left"/>
-      <w:pPr>
-        <w:tabs>
-          <w:tab w:val="num" w:pos="1440"/>
-        </w:tabs>
-        <w:ind w:left="1440" w:hanging="360"/>
-      </w:pPr>
-    </w:lvl>
-    <w:lvl w:ilvl="1" w:tplc="04090019">
-      <w:start w:val="1"/>
-      <w:numFmt w:val="lowerLetter"/>
-      <w:lvlText w:val="%2."/>
-      <w:lvlJc w:val="left"/>
-      <w:pPr>
-        <w:tabs>
-          <w:tab w:val="num" w:pos="2160"/>
-        </w:tabs>
-        <w:ind w:left="2160" w:hanging="360"/>
-      </w:pPr>
-    </w:lvl>
-    <w:lvl w:ilvl="2" w:tplc="0409001B" w:tentative="1">
-      <w:start w:val="1"/>
-      <w:numFmt w:val="lowerRoman"/>
-      <w:lvlText w:val="%3."/>
-      <w:lvlJc w:val="right"/>
-      <w:pPr>
-        <w:tabs>
-          <w:tab w:val="num" w:pos="2880"/>
-        </w:tabs>
-        <w:ind w:left="2880" w:hanging="180"/>
-      </w:pPr>
-    </w:lvl>
-    <w:lvl w:ilvl="3" w:tplc="0409000F" w:tentative="1">
-      <w:start w:val="1"/>
-      <w:numFmt w:val="decimal"/>
-      <w:lvlText w:val="%4."/>
-      <w:lvlJc w:val="left"/>
-      <w:pPr>
-        <w:tabs>
-          <w:tab w:val="num" w:pos="3600"/>
-        </w:tabs>
-        <w:ind w:left="3600" w:hanging="360"/>
-      </w:pPr>
-    </w:lvl>
-    <w:lvl w:ilvl="4" w:tplc="04090019" w:tentative="1">
-      <w:start w:val="1"/>
-      <w:numFmt w:val="lowerLetter"/>
-      <w:lvlText w:val="%5."/>
-      <w:lvlJc w:val="left"/>
-      <w:pPr>
-        <w:tabs>
-          <w:tab w:val="num" w:pos="4320"/>
-        </w:tabs>
-        <w:ind w:left="4320" w:hanging="360"/>
-      </w:pPr>
-    </w:lvl>
-    <w:lvl w:ilvl="5" w:tplc="0409001B" w:tentative="1">
-      <w:start w:val="1"/>
-      <w:numFmt w:val="lowerRoman"/>
-      <w:lvlText w:val="%6."/>
-      <w:lvlJc w:val="right"/>
-      <w:pPr>
-        <w:tabs>
-          <w:tab w:val="num" w:pos="5040"/>
-        </w:tabs>
-        <w:ind w:left="5040" w:hanging="180"/>
-      </w:pPr>
-    </w:lvl>
-    <w:lvl w:ilvl="6" w:tplc="0409000F" w:tentative="1">
-      <w:start w:val="1"/>
-      <w:numFmt w:val="decimal"/>
-      <w:lvlText w:val="%7."/>
-      <w:lvlJc w:val="left"/>
-      <w:pPr>
-        <w:tabs>
-          <w:tab w:val="num" w:pos="5760"/>
-        </w:tabs>
-        <w:ind w:left="5760" w:hanging="360"/>
-      </w:pPr>
-    </w:lvl>
-    <w:lvl w:ilvl="7" w:tplc="04090019" w:tentative="1">
-      <w:start w:val="1"/>
-      <w:numFmt w:val="lowerLetter"/>
-      <w:lvlText w:val="%8."/>
-      <w:lvlJc w:val="left"/>
-      <w:pPr>
-        <w:tabs>
-          <w:tab w:val="num" w:pos="6480"/>
-        </w:tabs>
-        <w:ind w:left="6480" w:hanging="360"/>
-      </w:pPr>
-    </w:lvl>
-    <w:lvl w:ilvl="8" w:tplc="0409001B" w:tentative="1">
-      <w:start w:val="1"/>
-      <w:numFmt w:val="lowerRoman"/>
-      <w:lvlText w:val="%9."/>
-      <w:lvlJc w:val="right"/>
-      <w:pPr>
-        <w:tabs>
-          <w:tab w:val="num" w:pos="7200"/>
-        </w:tabs>
-        <w:ind w:left="7200" w:hanging="180"/>
       </w:pPr>
     </w:lvl>
   </w:abstractNum>
@@ -10403,57 +9594,18 @@
     <w:abstractNumId w:val="1"/>
   </w:num>
   <w:num w:numId="3">
-    <w:abstractNumId w:val="11"/>
+    <w:abstractNumId w:val="31"/>
   </w:num>
   <w:num w:numId="4">
-    <w:abstractNumId w:val="8"/>
+    <w:abstractNumId w:val="15"/>
   </w:num>
   <w:num w:numId="5">
-    <w:abstractNumId w:val="40"/>
+    <w:abstractNumId w:val="29"/>
   </w:num>
   <w:num w:numId="6">
-    <w:abstractNumId w:val="21"/>
+    <w:abstractNumId w:val="24"/>
   </w:num>
   <w:num w:numId="7">
-    <w:abstractNumId w:val="24"/>
-  </w:num>
-  <w:num w:numId="8">
-    <w:abstractNumId w:val="6"/>
-  </w:num>
-  <w:num w:numId="9">
-    <w:abstractNumId w:val="38"/>
-  </w:num>
-  <w:num w:numId="10">
-    <w:abstractNumId w:val="43"/>
-  </w:num>
-  <w:num w:numId="11">
-    <w:abstractNumId w:val="26"/>
-  </w:num>
-  <w:num w:numId="12">
-    <w:abstractNumId w:val="5"/>
-  </w:num>
-  <w:num w:numId="13">
-    <w:abstractNumId w:val="37"/>
-  </w:num>
-  <w:num w:numId="14">
-    <w:abstractNumId w:val="3"/>
-  </w:num>
-  <w:num w:numId="15">
-    <w:abstractNumId w:val="4"/>
-  </w:num>
-  <w:num w:numId="16">
-    <w:abstractNumId w:val="2"/>
-  </w:num>
-  <w:num w:numId="17">
-    <w:abstractNumId w:val="34"/>
-  </w:num>
-  <w:num w:numId="18">
-    <w:abstractNumId w:val="42"/>
-  </w:num>
-  <w:num w:numId="19">
-    <w:abstractNumId w:val="31"/>
-  </w:num>
-  <w:num w:numId="20">
     <w:abstractNumId w:val="1"/>
     <w:lvlOverride w:ilvl="0">
       <w:startOverride w:val="1"/>
@@ -10483,93 +9635,82 @@
       <w:startOverride w:val="1"/>
     </w:lvlOverride>
   </w:num>
+  <w:num w:numId="8">
+    <w:abstractNumId w:val="19"/>
+  </w:num>
+  <w:num w:numId="9">
+    <w:abstractNumId w:val="23"/>
+  </w:num>
+  <w:num w:numId="10">
+    <w:abstractNumId w:val="6"/>
+  </w:num>
+  <w:num w:numId="11">
+    <w:abstractNumId w:val="10"/>
+  </w:num>
+  <w:num w:numId="12">
+    <w:abstractNumId w:val="25"/>
+  </w:num>
+  <w:num w:numId="13">
+    <w:abstractNumId w:val="7"/>
+  </w:num>
+  <w:num w:numId="14">
+    <w:abstractNumId w:val="12"/>
+  </w:num>
+  <w:num w:numId="15">
+    <w:abstractNumId w:val="17"/>
+  </w:num>
+  <w:num w:numId="16">
+    <w:abstractNumId w:val="20"/>
+  </w:num>
+  <w:num w:numId="17">
+    <w:abstractNumId w:val="11"/>
+  </w:num>
+  <w:num w:numId="18">
+    <w:abstractNumId w:val="33"/>
+  </w:num>
+  <w:num w:numId="19">
+    <w:abstractNumId w:val="13"/>
+  </w:num>
+  <w:num w:numId="20">
+    <w:abstractNumId w:val="14"/>
+  </w:num>
   <w:num w:numId="21">
     <w:abstractNumId w:val="16"/>
   </w:num>
   <w:num w:numId="22">
+    <w:abstractNumId w:val="32"/>
+  </w:num>
+  <w:num w:numId="23">
+    <w:abstractNumId w:val="22"/>
+  </w:num>
+  <w:num w:numId="24">
+    <w:abstractNumId w:val="28"/>
+  </w:num>
+  <w:num w:numId="25">
+    <w:abstractNumId w:val="18"/>
+  </w:num>
+  <w:num w:numId="26">
     <w:abstractNumId w:val="27"/>
   </w:num>
-  <w:num w:numId="23">
+  <w:num w:numId="27">
+    <w:abstractNumId w:val="0"/>
+  </w:num>
+  <w:num w:numId="28">
     <w:abstractNumId w:val="30"/>
   </w:num>
-  <w:num w:numId="24">
-    <w:abstractNumId w:val="15"/>
-  </w:num>
-  <w:num w:numId="25">
-    <w:abstractNumId w:val="7"/>
-  </w:num>
-  <w:num w:numId="26">
-    <w:abstractNumId w:val="13"/>
-  </w:num>
-  <w:num w:numId="27">
-    <w:abstractNumId w:val="32"/>
-  </w:num>
-  <w:num w:numId="28">
-    <w:abstractNumId w:val="18"/>
-  </w:num>
   <w:num w:numId="29">
-    <w:abstractNumId w:val="12"/>
+    <w:abstractNumId w:val="21"/>
   </w:num>
   <w:num w:numId="30">
-    <w:abstractNumId w:val="41"/>
+    <w:abstractNumId w:val="9"/>
   </w:num>
   <w:num w:numId="31">
-    <w:abstractNumId w:val="46"/>
+    <w:abstractNumId w:val="26"/>
   </w:num>
   <w:num w:numId="32">
-    <w:abstractNumId w:val="9"/>
+    <w:abstractNumId w:val="8"/>
   </w:num>
-  <w:num w:numId="33">
-    <w:abstractNumId w:val="17"/>
-  </w:num>
-  <w:num w:numId="34">
-    <w:abstractNumId w:val="10"/>
-  </w:num>
-  <w:num w:numId="35">
-    <w:abstractNumId w:val="23"/>
-  </w:num>
-  <w:num w:numId="36">
-    <w:abstractNumId w:val="28"/>
-  </w:num>
-  <w:num w:numId="37">
-    <w:abstractNumId w:val="14"/>
-  </w:num>
-  <w:num w:numId="38">
-    <w:abstractNumId w:val="45"/>
-  </w:num>
-  <w:num w:numId="39">
-    <w:abstractNumId w:val="19"/>
-  </w:num>
-  <w:num w:numId="40">
-    <w:abstractNumId w:val="20"/>
-  </w:num>
-  <w:num w:numId="41">
-    <w:abstractNumId w:val="35"/>
-  </w:num>
-  <w:num w:numId="42">
-    <w:abstractNumId w:val="22"/>
-  </w:num>
-  <w:num w:numId="43">
-    <w:abstractNumId w:val="44"/>
-  </w:num>
-  <w:num w:numId="44">
-    <w:abstractNumId w:val="29"/>
-  </w:num>
-  <w:num w:numId="45">
-    <w:abstractNumId w:val="36"/>
-  </w:num>
-  <w:num w:numId="46">
-    <w:abstractNumId w:val="25"/>
-  </w:num>
-  <w:num w:numId="47">
-    <w:abstractNumId w:val="33"/>
-  </w:num>
-  <w:num w:numId="48">
-    <w:abstractNumId w:val="0"/>
-  </w:num>
-  <w:num w:numId="49">
-    <w:abstractNumId w:val="39"/>
-  </w:num>
+  <w:numIdMacAtCleanup w:val="30"/>
 </w:numbering>
 </file>
 
@@ -11067,7 +10208,7 @@
     <w:rsid w:val="009E4E30"/>
     <w:pPr>
       <w:numPr>
-        <w:numId w:val="45"/>
+        <w:numId w:val="24"/>
       </w:numPr>
       <w:spacing w:before="60" w:after="60"/>
       <w:jc w:val="both"/>
@@ -11084,7 +10225,7 @@
     <w:rsid w:val="00747452"/>
     <w:pPr>
       <w:numPr>
-        <w:numId w:val="48"/>
+        <w:numId w:val="27"/>
       </w:numPr>
       <w:spacing w:before="60" w:after="60"/>
       <w:jc w:val="both"/>
@@ -11607,7 +10748,7 @@
     <w:rsid w:val="009E4E30"/>
     <w:pPr>
       <w:numPr>
-        <w:numId w:val="45"/>
+        <w:numId w:val="24"/>
       </w:numPr>
       <w:spacing w:before="60" w:after="60"/>
       <w:jc w:val="both"/>
@@ -11624,7 +10765,7 @@
     <w:rsid w:val="00747452"/>
     <w:pPr>
       <w:numPr>
-        <w:numId w:val="48"/>
+        <w:numId w:val="27"/>
       </w:numPr>
       <w:spacing w:before="60" w:after="60"/>
       <w:jc w:val="both"/>
@@ -11908,7 +11049,7 @@
   <a:extraClrSchemeLst/>
   <a:extLst>
     <a:ext uri="{05A4C25C-085E-4340-85A3-A5531E510DB2}">
-      <thm15:themeFamily xmlns="" xmlns:thm15="http://schemas.microsoft.com/office/thememl/2012/main" name="Office Theme" id="{62F939B6-93AF-4DB8-9C6B-D6C7DFDC589F}" vid="{4A3C46E8-61CC-4603-A589-7422A47A8E4A}"/>
+      <thm15:themeFamily xmlns:thm15="http://schemas.microsoft.com/office/thememl/2012/main" xmlns="" name="Office Theme" id="{62F939B6-93AF-4DB8-9C6B-D6C7DFDC589F}" vid="{4A3C46E8-61CC-4603-A589-7422A47A8E4A}"/>
     </a:ext>
   </a:extLst>
 </a:theme>

</xml_diff>

<commit_message>
mudança nos requisitos de cadastro 1
</commit_message>
<xml_diff>
--- a/Requisitos/ESPECIFICACAO DE REQUISITOS SUPLEMENTARES.docx
+++ b/Requisitos/ESPECIFICACAO DE REQUISITOS SUPLEMENTARES.docx
@@ -713,6 +713,21 @@
     </w:p>
     <w:p>
       <w:pPr>
+        <w:shd w:val="clear" w:color="auto" w:fill="FFFFFF"/>
+        <w:tabs>
+          <w:tab w:val="left" w:pos="1440"/>
+          <w:tab w:val="left" w:pos="2160"/>
+        </w:tabs>
+        <w:suppressAutoHyphens/>
+        <w:jc w:val="both"/>
+        <w:rPr>
+          <w:rFonts w:ascii="Verdana" w:hAnsi="Verdana"/>
+          <w:color w:val="000000"/>
+        </w:rPr>
+      </w:pPr>
+    </w:p>
+    <w:p>
+      <w:pPr>
         <w:pStyle w:val="Corpodetexto"/>
         <w:ind w:left="0"/>
         <w:rPr>
@@ -741,7 +756,7 @@
           <w:szCs w:val="24"/>
           <w:lang w:eastAsia="pt-BR"/>
         </w:rPr>
-        <w:t>O usuário submete os dados ao sistema</w:t>
+        <w:t xml:space="preserve">O usuário </w:t>
       </w:r>
       <w:r>
         <w:rPr>
@@ -749,7 +764,16 @@
           <w:szCs w:val="24"/>
           <w:lang w:eastAsia="pt-BR"/>
         </w:rPr>
-        <w:t>[FE05]. [FE06].</w:t>
+        <w:t xml:space="preserve">clica no botão </w:t>
+      </w:r>
+      <w:r>
+        <w:rPr>
+          <w:b/>
+          <w:sz w:val="24"/>
+          <w:szCs w:val="24"/>
+          <w:lang w:eastAsia="pt-BR"/>
+        </w:rPr>
+        <w:t>[Cadastrar].</w:t>
       </w:r>
     </w:p>
     <w:p>
@@ -771,7 +795,15 @@
           <w:szCs w:val="24"/>
           <w:lang w:eastAsia="pt-BR"/>
         </w:rPr>
-        <w:t>O sistema cadastra o usuário.</w:t>
+        <w:t>O usuário submete os dados ao sistema</w:t>
+      </w:r>
+      <w:r>
+        <w:rPr>
+          <w:sz w:val="24"/>
+          <w:szCs w:val="24"/>
+          <w:lang w:eastAsia="pt-BR"/>
+        </w:rPr>
+        <w:t>[FE05]. [FE06].</w:t>
       </w:r>
     </w:p>
     <w:p>
@@ -793,14 +825,36 @@
           <w:szCs w:val="24"/>
           <w:lang w:eastAsia="pt-BR"/>
         </w:rPr>
-        <w:t>O caso de uso é encerrado</w:t>
-      </w:r>
-      <w:r>
+        <w:t>O sistema cadastra o usuário.</w:t>
+      </w:r>
+    </w:p>
+    <w:p>
+      <w:pPr>
+        <w:pStyle w:val="Corpodetexto"/>
+        <w:numPr>
+          <w:ilvl w:val="0"/>
+          <w:numId w:val="5"/>
+        </w:numPr>
         <w:rPr>
           <w:sz w:val="24"/>
           <w:szCs w:val="24"/>
           <w:lang w:eastAsia="pt-BR"/>
         </w:rPr>
+      </w:pPr>
+      <w:r>
+        <w:rPr>
+          <w:sz w:val="24"/>
+          <w:szCs w:val="24"/>
+          <w:lang w:eastAsia="pt-BR"/>
+        </w:rPr>
+        <w:t>O caso de uso é encerrado</w:t>
+      </w:r>
+      <w:r>
+        <w:rPr>
+          <w:sz w:val="24"/>
+          <w:szCs w:val="24"/>
+          <w:lang w:eastAsia="pt-BR"/>
+        </w:rPr>
         <w:t>.</w:t>
       </w:r>
     </w:p>
@@ -820,6 +874,7 @@
         <w:pStyle w:val="Ttulo1"/>
       </w:pPr>
       <w:r>
+        <w:lastRenderedPageBreak/>
         <w:t>Fluxos Alternativos</w:t>
       </w:r>
     </w:p>
@@ -1704,13 +1759,7 @@
         <w:rPr>
           <w:lang w:eastAsia="pt-BR"/>
         </w:rPr>
-        <w:t>[FA07</w:t>
-      </w:r>
-      <w:r>
-        <w:rPr>
-          <w:lang w:eastAsia="pt-BR"/>
-        </w:rPr>
-        <w:t>] – Usuário já cadastrado</w:t>
+        <w:t>[FA07] – Usuário já cadastrado</w:t>
       </w:r>
     </w:p>
     <w:p>
@@ -1745,6 +1794,7 @@
           <w:szCs w:val="20"/>
           <w:lang w:eastAsia="pt-BR"/>
         </w:rPr>
+        <w:lastRenderedPageBreak/>
         <w:t xml:space="preserve">No passo 3 do fluxo principal, caso o sistema identifique que </w:t>
       </w:r>
       <w:r>
@@ -1870,11 +1920,199 @@
     </w:p>
     <w:p>
       <w:pPr>
+        <w:tabs>
+          <w:tab w:val="left" w:pos="1440"/>
+        </w:tabs>
+        <w:suppressAutoHyphens/>
+        <w:rPr>
+          <w:rFonts w:ascii="Arial" w:hAnsi="Arial"/>
+          <w:iCs/>
+          <w:sz w:val="20"/>
+          <w:szCs w:val="20"/>
+          <w:lang w:eastAsia="pt-BR"/>
+        </w:rPr>
+      </w:pPr>
+    </w:p>
+    <w:p>
+      <w:pPr>
+        <w:pStyle w:val="Ttulo2"/>
+        <w:rPr>
+          <w:lang w:eastAsia="pt-BR"/>
+        </w:rPr>
+      </w:pPr>
+      <w:r>
+        <w:rPr>
+          <w:lang w:eastAsia="pt-BR"/>
+        </w:rPr>
+        <w:t>[FA08] – Botão Cancelar</w:t>
+      </w:r>
+    </w:p>
+    <w:p>
+      <w:pPr>
+        <w:pStyle w:val="PargrafodaLista"/>
+        <w:numPr>
+          <w:ilvl w:val="0"/>
+          <w:numId w:val="45"/>
+        </w:numPr>
+        <w:shd w:val="clear" w:color="auto" w:fill="FFFFFF"/>
+        <w:spacing w:after="240"/>
+        <w:rPr>
+          <w:rFonts w:ascii="Arial" w:hAnsi="Arial"/>
+          <w:iCs/>
+          <w:sz w:val="20"/>
+          <w:szCs w:val="20"/>
+          <w:lang w:eastAsia="pt-BR"/>
+        </w:rPr>
+      </w:pPr>
+      <w:r>
+        <w:rPr>
+          <w:rFonts w:ascii="Arial" w:hAnsi="Arial"/>
+          <w:iCs/>
+          <w:sz w:val="20"/>
+          <w:szCs w:val="20"/>
+          <w:lang w:eastAsia="pt-BR"/>
+        </w:rPr>
+        <w:t xml:space="preserve">No passo 3 do fluxo principal, </w:t>
+      </w:r>
+      <w:r>
+        <w:rPr>
+          <w:rFonts w:ascii="Arial" w:hAnsi="Arial"/>
+          <w:iCs/>
+          <w:sz w:val="20"/>
+          <w:szCs w:val="20"/>
+          <w:lang w:eastAsia="pt-BR"/>
+        </w:rPr>
+        <w:t>caso o usuário clique no botão Cancelar</w:t>
+      </w:r>
+      <w:r>
+        <w:rPr>
+          <w:rFonts w:ascii="Arial" w:hAnsi="Arial"/>
+          <w:iCs/>
+          <w:sz w:val="20"/>
+          <w:szCs w:val="20"/>
+          <w:lang w:eastAsia="pt-BR"/>
+        </w:rPr>
+        <w:t xml:space="preserve"> os seguintes passos são executados:</w:t>
+      </w:r>
+    </w:p>
+    <w:p>
+      <w:pPr>
+        <w:pStyle w:val="PargrafodaLista"/>
+        <w:numPr>
+          <w:ilvl w:val="0"/>
+          <w:numId w:val="46"/>
+        </w:numPr>
+        <w:tabs>
+          <w:tab w:val="left" w:pos="1440"/>
+        </w:tabs>
+        <w:suppressAutoHyphens/>
+        <w:rPr>
+          <w:rFonts w:ascii="Arial" w:hAnsi="Arial"/>
+          <w:iCs/>
+          <w:sz w:val="20"/>
+          <w:szCs w:val="20"/>
+          <w:lang w:eastAsia="pt-BR"/>
+        </w:rPr>
+      </w:pPr>
+      <w:r>
+        <w:rPr>
+          <w:rFonts w:ascii="Arial" w:hAnsi="Arial"/>
+          <w:iCs/>
+          <w:sz w:val="20"/>
+          <w:szCs w:val="20"/>
+          <w:lang w:eastAsia="pt-BR"/>
+        </w:rPr>
+        <w:t>O sistema exi</w:t>
+      </w:r>
+      <w:r>
+        <w:rPr>
+          <w:rFonts w:ascii="Arial" w:hAnsi="Arial"/>
+          <w:iCs/>
+          <w:sz w:val="20"/>
+          <w:szCs w:val="20"/>
+          <w:lang w:eastAsia="pt-BR"/>
+        </w:rPr>
+        <w:t>be uma mensagem indicando o “Cadastro cancelado”</w:t>
+      </w:r>
+      <w:r>
+        <w:rPr>
+          <w:rFonts w:ascii="Arial" w:hAnsi="Arial"/>
+          <w:iCs/>
+          <w:sz w:val="20"/>
+          <w:szCs w:val="20"/>
+          <w:lang w:eastAsia="pt-BR"/>
+        </w:rPr>
+        <w:t>.</w:t>
+      </w:r>
+    </w:p>
+    <w:p>
+      <w:pPr>
+        <w:pStyle w:val="PargrafodaLista"/>
+        <w:numPr>
+          <w:ilvl w:val="0"/>
+          <w:numId w:val="46"/>
+        </w:numPr>
+        <w:tabs>
+          <w:tab w:val="left" w:pos="1440"/>
+        </w:tabs>
+        <w:suppressAutoHyphens/>
+        <w:rPr>
+          <w:rFonts w:ascii="Arial" w:hAnsi="Arial"/>
+          <w:iCs/>
+          <w:sz w:val="20"/>
+          <w:szCs w:val="20"/>
+          <w:lang w:eastAsia="pt-BR"/>
+        </w:rPr>
+      </w:pPr>
+      <w:r>
+        <w:rPr>
+          <w:rFonts w:ascii="Arial" w:hAnsi="Arial"/>
+          <w:iCs/>
+          <w:sz w:val="20"/>
+          <w:szCs w:val="20"/>
+          <w:lang w:eastAsia="pt-BR"/>
+        </w:rPr>
+        <w:t>O fluxo ret</w:t>
+      </w:r>
+      <w:r>
+        <w:rPr>
+          <w:rFonts w:ascii="Arial" w:hAnsi="Arial"/>
+          <w:iCs/>
+          <w:sz w:val="20"/>
+          <w:szCs w:val="20"/>
+          <w:lang w:eastAsia="pt-BR"/>
+        </w:rPr>
+        <w:t>orna ao passo 2 do fluxo principal</w:t>
+      </w:r>
+      <w:r>
+        <w:rPr>
+          <w:rFonts w:ascii="Arial" w:hAnsi="Arial"/>
+          <w:iCs/>
+          <w:sz w:val="20"/>
+          <w:szCs w:val="20"/>
+          <w:lang w:eastAsia="pt-BR"/>
+        </w:rPr>
+        <w:t>.</w:t>
+      </w:r>
+    </w:p>
+    <w:p>
+      <w:pPr>
+        <w:rPr>
+          <w:lang w:eastAsia="pt-BR"/>
+        </w:rPr>
+      </w:pPr>
+    </w:p>
+    <w:p>
+      <w:pPr>
         <w:pStyle w:val="Ttulo1"/>
       </w:pPr>
-      <w:r>
-        <w:lastRenderedPageBreak/>
-        <w:t xml:space="preserve">Subfluxos </w:t>
+      <w:proofErr w:type="spellStart"/>
+      <w:r>
+        <w:t>Subfluxos</w:t>
+      </w:r>
+      <w:proofErr w:type="spellEnd"/>
+      <w:r>
+        <w:t xml:space="preserve"> </w:t>
       </w:r>
     </w:p>
     <w:p>
@@ -2449,6 +2687,7 @@
         </w:numPr>
       </w:pPr>
       <w:r>
+        <w:lastRenderedPageBreak/>
         <w:t>Usuário entra na tela principal do sistema MotoTaxiJÁ</w:t>
       </w:r>
       <w:r>
@@ -2621,7 +2860,6 @@
         </w:numPr>
       </w:pPr>
       <w:r>
-        <w:lastRenderedPageBreak/>
         <w:t>Clica na Opç</w:t>
       </w:r>
       <w:r>
@@ -3036,8 +3274,6 @@
         </w:rPr>
         <w:t xml:space="preserve">O sistema </w:t>
       </w:r>
-      <w:bookmarkStart w:id="0" w:name="_GoBack"/>
-      <w:bookmarkEnd w:id="0"/>
       <w:r>
         <w:rPr>
           <w:rFonts w:ascii="Arial" w:hAnsi="Arial"/>
@@ -3166,6 +3402,7 @@
         </w:numPr>
       </w:pPr>
       <w:r>
+        <w:lastRenderedPageBreak/>
         <w:t>Clica na Opção &lt;</w:t>
       </w:r>
       <w:r>
@@ -3332,7 +3569,6 @@
         </w:numPr>
       </w:pPr>
       <w:r>
-        <w:lastRenderedPageBreak/>
         <w:t>Usuário entra na tela principal do sistema MotoTaxiJÁ;</w:t>
       </w:r>
     </w:p>
@@ -3344,27 +3580,8 @@
           <w:numId w:val="43"/>
         </w:numPr>
       </w:pPr>
-      <w:r>
-        <w:t>Clica na Opção &lt;</w:t>
-      </w:r>
-      <w:r>
-        <w:rPr>
-          <w:b/>
-        </w:rPr>
-        <w:t>Cadastrar</w:t>
-      </w:r>
-      <w:r>
-        <w:t>&gt;;</w:t>
-      </w:r>
-    </w:p>
-    <w:p>
-      <w:pPr>
-        <w:pStyle w:val="Corpodetexto"/>
-        <w:numPr>
-          <w:ilvl w:val="0"/>
-          <w:numId w:val="43"/>
-        </w:numPr>
-      </w:pPr>
+      <w:bookmarkStart w:id="0" w:name="_GoBack"/>
+      <w:bookmarkEnd w:id="0"/>
       <w:r>
         <w:t xml:space="preserve">Digita seus dados de cadastro </w:t>
       </w:r>
@@ -3650,7 +3867,7 @@
               <w:noProof/>
               <w:sz w:val="20"/>
             </w:rPr>
-            <w:t>3</w:t>
+            <w:t>5</w:t>
           </w:r>
           <w:r>
             <w:rPr>
@@ -4759,6 +4976,92 @@
     </w:lvl>
   </w:abstractNum>
   <w:abstractNum w:abstractNumId="8">
+    <w:nsid w:val="07353081"/>
+    <w:multiLevelType w:val="hybridMultilevel"/>
+    <w:tmpl w:val="AD727C90"/>
+    <w:lvl w:ilvl="0" w:tplc="0416000F">
+      <w:start w:val="1"/>
+      <w:numFmt w:val="decimal"/>
+      <w:lvlText w:val="%1."/>
+      <w:lvlJc w:val="left"/>
+      <w:pPr>
+        <w:ind w:left="1080" w:hanging="360"/>
+      </w:pPr>
+    </w:lvl>
+    <w:lvl w:ilvl="1" w:tplc="04160019" w:tentative="1">
+      <w:start w:val="1"/>
+      <w:numFmt w:val="lowerLetter"/>
+      <w:lvlText w:val="%2."/>
+      <w:lvlJc w:val="left"/>
+      <w:pPr>
+        <w:ind w:left="1800" w:hanging="360"/>
+      </w:pPr>
+    </w:lvl>
+    <w:lvl w:ilvl="2" w:tplc="0416001B" w:tentative="1">
+      <w:start w:val="1"/>
+      <w:numFmt w:val="lowerRoman"/>
+      <w:lvlText w:val="%3."/>
+      <w:lvlJc w:val="right"/>
+      <w:pPr>
+        <w:ind w:left="2520" w:hanging="180"/>
+      </w:pPr>
+    </w:lvl>
+    <w:lvl w:ilvl="3" w:tplc="0416000F" w:tentative="1">
+      <w:start w:val="1"/>
+      <w:numFmt w:val="decimal"/>
+      <w:lvlText w:val="%4."/>
+      <w:lvlJc w:val="left"/>
+      <w:pPr>
+        <w:ind w:left="3240" w:hanging="360"/>
+      </w:pPr>
+    </w:lvl>
+    <w:lvl w:ilvl="4" w:tplc="04160019" w:tentative="1">
+      <w:start w:val="1"/>
+      <w:numFmt w:val="lowerLetter"/>
+      <w:lvlText w:val="%5."/>
+      <w:lvlJc w:val="left"/>
+      <w:pPr>
+        <w:ind w:left="3960" w:hanging="360"/>
+      </w:pPr>
+    </w:lvl>
+    <w:lvl w:ilvl="5" w:tplc="0416001B" w:tentative="1">
+      <w:start w:val="1"/>
+      <w:numFmt w:val="lowerRoman"/>
+      <w:lvlText w:val="%6."/>
+      <w:lvlJc w:val="right"/>
+      <w:pPr>
+        <w:ind w:left="4680" w:hanging="180"/>
+      </w:pPr>
+    </w:lvl>
+    <w:lvl w:ilvl="6" w:tplc="0416000F" w:tentative="1">
+      <w:start w:val="1"/>
+      <w:numFmt w:val="decimal"/>
+      <w:lvlText w:val="%7."/>
+      <w:lvlJc w:val="left"/>
+      <w:pPr>
+        <w:ind w:left="5400" w:hanging="360"/>
+      </w:pPr>
+    </w:lvl>
+    <w:lvl w:ilvl="7" w:tplc="04160019" w:tentative="1">
+      <w:start w:val="1"/>
+      <w:numFmt w:val="lowerLetter"/>
+      <w:lvlText w:val="%8."/>
+      <w:lvlJc w:val="left"/>
+      <w:pPr>
+        <w:ind w:left="6120" w:hanging="360"/>
+      </w:pPr>
+    </w:lvl>
+    <w:lvl w:ilvl="8" w:tplc="0416001B" w:tentative="1">
+      <w:start w:val="1"/>
+      <w:numFmt w:val="lowerRoman"/>
+      <w:lvlText w:val="%9."/>
+      <w:lvlJc w:val="right"/>
+      <w:pPr>
+        <w:ind w:left="6840" w:hanging="180"/>
+      </w:pPr>
+    </w:lvl>
+  </w:abstractNum>
+  <w:abstractNum w:abstractNumId="9">
     <w:nsid w:val="0A9F30F4"/>
     <w:multiLevelType w:val="hybridMultilevel"/>
     <w:tmpl w:val="4F74A5DE"/>
@@ -4871,7 +5174,7 @@
       </w:pPr>
     </w:lvl>
   </w:abstractNum>
-  <w:abstractNum w:abstractNumId="9">
+  <w:abstractNum w:abstractNumId="10">
     <w:nsid w:val="0B172063"/>
     <w:multiLevelType w:val="hybridMultilevel"/>
     <w:tmpl w:val="8E56102C"/>
@@ -4984,7 +5287,7 @@
       </w:pPr>
     </w:lvl>
   </w:abstractNum>
-  <w:abstractNum w:abstractNumId="10">
+  <w:abstractNum w:abstractNumId="11">
     <w:nsid w:val="0BCC3C42"/>
     <w:multiLevelType w:val="multilevel"/>
     <w:tmpl w:val="C48CDC3E"/>
@@ -5079,7 +5382,7 @@
       </w:pPr>
     </w:lvl>
   </w:abstractNum>
-  <w:abstractNum w:abstractNumId="11">
+  <w:abstractNum w:abstractNumId="12">
     <w:nsid w:val="0D6C1DCE"/>
     <w:multiLevelType w:val="hybridMultilevel"/>
     <w:tmpl w:val="8E56102C"/>
@@ -5192,7 +5495,7 @@
       </w:pPr>
     </w:lvl>
   </w:abstractNum>
-  <w:abstractNum w:abstractNumId="12">
+  <w:abstractNum w:abstractNumId="13">
     <w:nsid w:val="1ACF2986"/>
     <w:multiLevelType w:val="multilevel"/>
     <w:tmpl w:val="3C46A6A2"/>
@@ -5305,7 +5608,7 @@
       </w:rPr>
     </w:lvl>
   </w:abstractNum>
-  <w:abstractNum w:abstractNumId="13">
+  <w:abstractNum w:abstractNumId="14">
     <w:nsid w:val="1ECF268A"/>
     <w:multiLevelType w:val="hybridMultilevel"/>
     <w:tmpl w:val="D08AE474"/>
@@ -5418,7 +5721,7 @@
       </w:pPr>
     </w:lvl>
   </w:abstractNum>
-  <w:abstractNum w:abstractNumId="14">
+  <w:abstractNum w:abstractNumId="15">
     <w:nsid w:val="20A46871"/>
     <w:multiLevelType w:val="multilevel"/>
     <w:tmpl w:val="8E6C6436"/>
@@ -5507,7 +5810,7 @@
       </w:pPr>
     </w:lvl>
   </w:abstractNum>
-  <w:abstractNum w:abstractNumId="15">
+  <w:abstractNum w:abstractNumId="16">
     <w:nsid w:val="21B43147"/>
     <w:multiLevelType w:val="multilevel"/>
     <w:tmpl w:val="00000005"/>
@@ -5620,7 +5923,7 @@
       </w:pPr>
     </w:lvl>
   </w:abstractNum>
-  <w:abstractNum w:abstractNumId="16">
+  <w:abstractNum w:abstractNumId="17">
     <w:nsid w:val="2524050D"/>
     <w:multiLevelType w:val="hybridMultilevel"/>
     <w:tmpl w:val="E640C928"/>
@@ -5733,7 +6036,7 @@
       </w:pPr>
     </w:lvl>
   </w:abstractNum>
-  <w:abstractNum w:abstractNumId="17">
+  <w:abstractNum w:abstractNumId="18">
     <w:nsid w:val="299B4F77"/>
     <w:multiLevelType w:val="hybridMultilevel"/>
     <w:tmpl w:val="8E56102C"/>
@@ -5846,7 +6149,7 @@
       </w:pPr>
     </w:lvl>
   </w:abstractNum>
-  <w:abstractNum w:abstractNumId="18">
+  <w:abstractNum w:abstractNumId="19">
     <w:nsid w:val="2C2D6ED4"/>
     <w:multiLevelType w:val="multilevel"/>
     <w:tmpl w:val="A04642A6"/>
@@ -5959,7 +6262,7 @@
       </w:rPr>
     </w:lvl>
   </w:abstractNum>
-  <w:abstractNum w:abstractNumId="19">
+  <w:abstractNum w:abstractNumId="20">
     <w:nsid w:val="30113196"/>
     <w:multiLevelType w:val="hybridMultilevel"/>
     <w:tmpl w:val="E640C928"/>
@@ -6072,7 +6375,7 @@
       </w:pPr>
     </w:lvl>
   </w:abstractNum>
-  <w:abstractNum w:abstractNumId="20">
+  <w:abstractNum w:abstractNumId="21">
     <w:nsid w:val="318E60BF"/>
     <w:multiLevelType w:val="hybridMultilevel"/>
     <w:tmpl w:val="8E56102C"/>
@@ -6185,7 +6488,7 @@
       </w:pPr>
     </w:lvl>
   </w:abstractNum>
-  <w:abstractNum w:abstractNumId="21">
+  <w:abstractNum w:abstractNumId="22">
     <w:nsid w:val="33894F44"/>
     <w:multiLevelType w:val="hybridMultilevel"/>
     <w:tmpl w:val="E640C928"/>
@@ -6298,7 +6601,7 @@
       </w:pPr>
     </w:lvl>
   </w:abstractNum>
-  <w:abstractNum w:abstractNumId="22">
+  <w:abstractNum w:abstractNumId="23">
     <w:nsid w:val="39A70901"/>
     <w:multiLevelType w:val="hybridMultilevel"/>
     <w:tmpl w:val="57328966"/>
@@ -6411,7 +6714,7 @@
       </w:pPr>
     </w:lvl>
   </w:abstractNum>
-  <w:abstractNum w:abstractNumId="23">
+  <w:abstractNum w:abstractNumId="24">
     <w:nsid w:val="3AD67191"/>
     <w:multiLevelType w:val="hybridMultilevel"/>
     <w:tmpl w:val="14CC398A"/>
@@ -6524,7 +6827,7 @@
       </w:pPr>
     </w:lvl>
   </w:abstractNum>
-  <w:abstractNum w:abstractNumId="24">
+  <w:abstractNum w:abstractNumId="25">
     <w:nsid w:val="3D5514CA"/>
     <w:multiLevelType w:val="hybridMultilevel"/>
     <w:tmpl w:val="42DA29B6"/>
@@ -6613,7 +6916,7 @@
       </w:pPr>
     </w:lvl>
   </w:abstractNum>
-  <w:abstractNum w:abstractNumId="25">
+  <w:abstractNum w:abstractNumId="26">
     <w:nsid w:val="3D6229E8"/>
     <w:multiLevelType w:val="hybridMultilevel"/>
     <w:tmpl w:val="AD727C90"/>
@@ -6699,7 +7002,7 @@
       </w:pPr>
     </w:lvl>
   </w:abstractNum>
-  <w:abstractNum w:abstractNumId="26">
+  <w:abstractNum w:abstractNumId="27">
     <w:nsid w:val="3F3805E7"/>
     <w:multiLevelType w:val="hybridMultilevel"/>
     <w:tmpl w:val="56264B88"/>
@@ -6812,7 +7115,7 @@
       </w:pPr>
     </w:lvl>
   </w:abstractNum>
-  <w:abstractNum w:abstractNumId="27">
+  <w:abstractNum w:abstractNumId="28">
     <w:nsid w:val="42F87869"/>
     <w:multiLevelType w:val="hybridMultilevel"/>
     <w:tmpl w:val="9AC640AA"/>
@@ -6925,7 +7228,7 @@
       </w:pPr>
     </w:lvl>
   </w:abstractNum>
-  <w:abstractNum w:abstractNumId="28">
+  <w:abstractNum w:abstractNumId="29">
     <w:nsid w:val="47512566"/>
     <w:multiLevelType w:val="multilevel"/>
     <w:tmpl w:val="2A126D4C"/>
@@ -7066,7 +7369,7 @@
       </w:rPr>
     </w:lvl>
   </w:abstractNum>
-  <w:abstractNum w:abstractNumId="29">
+  <w:abstractNum w:abstractNumId="30">
     <w:nsid w:val="49532FF4"/>
     <w:multiLevelType w:val="hybridMultilevel"/>
     <w:tmpl w:val="79CE56EC"/>
@@ -7179,7 +7482,7 @@
       </w:pPr>
     </w:lvl>
   </w:abstractNum>
-  <w:abstractNum w:abstractNumId="30">
+  <w:abstractNum w:abstractNumId="31">
     <w:nsid w:val="4A515444"/>
     <w:multiLevelType w:val="hybridMultilevel"/>
     <w:tmpl w:val="42DA29B6"/>
@@ -7268,7 +7571,7 @@
       </w:pPr>
     </w:lvl>
   </w:abstractNum>
-  <w:abstractNum w:abstractNumId="31">
+  <w:abstractNum w:abstractNumId="32">
     <w:nsid w:val="4F2344EE"/>
     <w:multiLevelType w:val="multilevel"/>
     <w:tmpl w:val="42DA29B6"/>
@@ -7357,7 +7660,7 @@
       </w:pPr>
     </w:lvl>
   </w:abstractNum>
-  <w:abstractNum w:abstractNumId="32">
+  <w:abstractNum w:abstractNumId="33">
     <w:nsid w:val="51253C79"/>
     <w:multiLevelType w:val="hybridMultilevel"/>
     <w:tmpl w:val="E640C928"/>
@@ -7470,7 +7773,7 @@
       </w:pPr>
     </w:lvl>
   </w:abstractNum>
-  <w:abstractNum w:abstractNumId="33">
+  <w:abstractNum w:abstractNumId="34">
     <w:nsid w:val="53AE1235"/>
     <w:multiLevelType w:val="hybridMultilevel"/>
     <w:tmpl w:val="46BE6D5E"/>
@@ -7583,7 +7886,7 @@
       </w:rPr>
     </w:lvl>
   </w:abstractNum>
-  <w:abstractNum w:abstractNumId="34">
+  <w:abstractNum w:abstractNumId="35">
     <w:nsid w:val="54CD00C1"/>
     <w:multiLevelType w:val="hybridMultilevel"/>
     <w:tmpl w:val="15FCA8D6"/>
@@ -7696,7 +7999,7 @@
       </w:rPr>
     </w:lvl>
   </w:abstractNum>
-  <w:abstractNum w:abstractNumId="35">
+  <w:abstractNum w:abstractNumId="36">
     <w:nsid w:val="5BD37CDA"/>
     <w:multiLevelType w:val="hybridMultilevel"/>
     <w:tmpl w:val="5C1E5E22"/>
@@ -7809,7 +8112,7 @@
       </w:pPr>
     </w:lvl>
   </w:abstractNum>
-  <w:abstractNum w:abstractNumId="36">
+  <w:abstractNum w:abstractNumId="37">
     <w:nsid w:val="5CF62338"/>
     <w:multiLevelType w:val="hybridMultilevel"/>
     <w:tmpl w:val="8E56102C"/>
@@ -7922,7 +8225,7 @@
       </w:pPr>
     </w:lvl>
   </w:abstractNum>
-  <w:abstractNum w:abstractNumId="37">
+  <w:abstractNum w:abstractNumId="38">
     <w:nsid w:val="628C5B56"/>
     <w:multiLevelType w:val="multilevel"/>
     <w:tmpl w:val="8E6C6436"/>
@@ -8011,7 +8314,7 @@
       </w:pPr>
     </w:lvl>
   </w:abstractNum>
-  <w:abstractNum w:abstractNumId="38">
+  <w:abstractNum w:abstractNumId="39">
     <w:nsid w:val="64136B33"/>
     <w:multiLevelType w:val="hybridMultilevel"/>
     <w:tmpl w:val="EE1E8ABA"/>
@@ -8124,7 +8427,120 @@
       </w:rPr>
     </w:lvl>
   </w:abstractNum>
-  <w:abstractNum w:abstractNumId="39">
+  <w:abstractNum w:abstractNumId="40">
+    <w:nsid w:val="65BD466F"/>
+    <w:multiLevelType w:val="multilevel"/>
+    <w:tmpl w:val="A04642A6"/>
+    <w:lvl w:ilvl="0">
+      <w:start w:val="2"/>
+      <w:numFmt w:val="decimal"/>
+      <w:lvlText w:val="%1."/>
+      <w:lvlJc w:val="left"/>
+      <w:pPr>
+        <w:ind w:left="1080" w:hanging="360"/>
+      </w:pPr>
+      <w:rPr>
+        <w:rFonts w:hint="default"/>
+      </w:rPr>
+    </w:lvl>
+    <w:lvl w:ilvl="1">
+      <w:start w:val="1"/>
+      <w:numFmt w:val="lowerLetter"/>
+      <w:lvlText w:val="%2."/>
+      <w:lvlJc w:val="left"/>
+      <w:pPr>
+        <w:ind w:left="1800" w:hanging="360"/>
+      </w:pPr>
+      <w:rPr>
+        <w:rFonts w:hint="default"/>
+      </w:rPr>
+    </w:lvl>
+    <w:lvl w:ilvl="2">
+      <w:start w:val="1"/>
+      <w:numFmt w:val="decimal"/>
+      <w:lvlText w:val="%3."/>
+      <w:lvlJc w:val="left"/>
+      <w:pPr>
+        <w:ind w:left="2520" w:hanging="180"/>
+      </w:pPr>
+      <w:rPr>
+        <w:rFonts w:hint="default"/>
+      </w:rPr>
+    </w:lvl>
+    <w:lvl w:ilvl="3">
+      <w:start w:val="1"/>
+      <w:numFmt w:val="decimal"/>
+      <w:lvlText w:val="%4."/>
+      <w:lvlJc w:val="left"/>
+      <w:pPr>
+        <w:ind w:left="3240" w:hanging="360"/>
+      </w:pPr>
+      <w:rPr>
+        <w:rFonts w:hint="default"/>
+      </w:rPr>
+    </w:lvl>
+    <w:lvl w:ilvl="4">
+      <w:start w:val="1"/>
+      <w:numFmt w:val="lowerLetter"/>
+      <w:lvlText w:val="%5."/>
+      <w:lvlJc w:val="left"/>
+      <w:pPr>
+        <w:ind w:left="3960" w:hanging="360"/>
+      </w:pPr>
+      <w:rPr>
+        <w:rFonts w:hint="default"/>
+      </w:rPr>
+    </w:lvl>
+    <w:lvl w:ilvl="5">
+      <w:start w:val="1"/>
+      <w:numFmt w:val="lowerRoman"/>
+      <w:lvlText w:val="%6."/>
+      <w:lvlJc w:val="right"/>
+      <w:pPr>
+        <w:ind w:left="4680" w:hanging="180"/>
+      </w:pPr>
+      <w:rPr>
+        <w:rFonts w:hint="default"/>
+      </w:rPr>
+    </w:lvl>
+    <w:lvl w:ilvl="6">
+      <w:start w:val="1"/>
+      <w:numFmt w:val="decimal"/>
+      <w:lvlText w:val="%7."/>
+      <w:lvlJc w:val="left"/>
+      <w:pPr>
+        <w:ind w:left="5400" w:hanging="360"/>
+      </w:pPr>
+      <w:rPr>
+        <w:rFonts w:hint="default"/>
+      </w:rPr>
+    </w:lvl>
+    <w:lvl w:ilvl="7">
+      <w:start w:val="1"/>
+      <w:numFmt w:val="lowerLetter"/>
+      <w:lvlText w:val="%8."/>
+      <w:lvlJc w:val="left"/>
+      <w:pPr>
+        <w:ind w:left="6120" w:hanging="360"/>
+      </w:pPr>
+      <w:rPr>
+        <w:rFonts w:hint="default"/>
+      </w:rPr>
+    </w:lvl>
+    <w:lvl w:ilvl="8">
+      <w:start w:val="1"/>
+      <w:numFmt w:val="lowerRoman"/>
+      <w:lvlText w:val="%9."/>
+      <w:lvlJc w:val="right"/>
+      <w:pPr>
+        <w:ind w:left="6840" w:hanging="180"/>
+      </w:pPr>
+      <w:rPr>
+        <w:rFonts w:hint="default"/>
+      </w:rPr>
+    </w:lvl>
+  </w:abstractNum>
+  <w:abstractNum w:abstractNumId="41">
     <w:nsid w:val="6ACE3AA6"/>
     <w:multiLevelType w:val="hybridMultilevel"/>
     <w:tmpl w:val="E640C928"/>
@@ -8237,7 +8653,7 @@
       </w:pPr>
     </w:lvl>
   </w:abstractNum>
-  <w:abstractNum w:abstractNumId="40">
+  <w:abstractNum w:abstractNumId="42">
     <w:nsid w:val="71C61267"/>
     <w:multiLevelType w:val="hybridMultilevel"/>
     <w:tmpl w:val="AD727C90"/>
@@ -8323,7 +8739,7 @@
       </w:pPr>
     </w:lvl>
   </w:abstractNum>
-  <w:abstractNum w:abstractNumId="41">
+  <w:abstractNum w:abstractNumId="43">
     <w:nsid w:val="72E1041C"/>
     <w:multiLevelType w:val="hybridMultilevel"/>
     <w:tmpl w:val="8E56102C"/>
@@ -8443,37 +8859,37 @@
     <w:abstractNumId w:val="0"/>
   </w:num>
   <w:num w:numId="3">
-    <w:abstractNumId w:val="10"/>
+    <w:abstractNumId w:val="11"/>
   </w:num>
   <w:num w:numId="4">
     <w:abstractNumId w:val="7"/>
   </w:num>
   <w:num w:numId="5">
-    <w:abstractNumId w:val="35"/>
+    <w:abstractNumId w:val="36"/>
   </w:num>
   <w:num w:numId="6">
-    <w:abstractNumId w:val="20"/>
+    <w:abstractNumId w:val="21"/>
   </w:num>
   <w:num w:numId="7">
-    <w:abstractNumId w:val="23"/>
+    <w:abstractNumId w:val="24"/>
   </w:num>
   <w:num w:numId="8">
     <w:abstractNumId w:val="5"/>
   </w:num>
   <w:num w:numId="9">
-    <w:abstractNumId w:val="34"/>
+    <w:abstractNumId w:val="35"/>
   </w:num>
   <w:num w:numId="10">
-    <w:abstractNumId w:val="38"/>
+    <w:abstractNumId w:val="39"/>
   </w:num>
   <w:num w:numId="11">
-    <w:abstractNumId w:val="24"/>
+    <w:abstractNumId w:val="25"/>
   </w:num>
   <w:num w:numId="12">
     <w:abstractNumId w:val="4"/>
   </w:num>
   <w:num w:numId="13">
-    <w:abstractNumId w:val="33"/>
+    <w:abstractNumId w:val="34"/>
   </w:num>
   <w:num w:numId="14">
     <w:abstractNumId w:val="2"/>
@@ -8485,13 +8901,13 @@
     <w:abstractNumId w:val="1"/>
   </w:num>
   <w:num w:numId="17">
-    <w:abstractNumId w:val="31"/>
+    <w:abstractNumId w:val="32"/>
   </w:num>
   <w:num w:numId="18">
-    <w:abstractNumId w:val="37"/>
+    <w:abstractNumId w:val="38"/>
   </w:num>
   <w:num w:numId="19">
-    <w:abstractNumId w:val="29"/>
+    <w:abstractNumId w:val="30"/>
   </w:num>
   <w:num w:numId="20">
     <w:abstractNumId w:val="0"/>
@@ -8524,76 +8940,82 @@
     </w:lvlOverride>
   </w:num>
   <w:num w:numId="21">
-    <w:abstractNumId w:val="15"/>
+    <w:abstractNumId w:val="16"/>
   </w:num>
   <w:num w:numId="22">
-    <w:abstractNumId w:val="25"/>
+    <w:abstractNumId w:val="26"/>
   </w:num>
   <w:num w:numId="23">
-    <w:abstractNumId w:val="28"/>
+    <w:abstractNumId w:val="29"/>
   </w:num>
   <w:num w:numId="24">
-    <w:abstractNumId w:val="14"/>
+    <w:abstractNumId w:val="15"/>
   </w:num>
   <w:num w:numId="25">
     <w:abstractNumId w:val="6"/>
   </w:num>
   <w:num w:numId="26">
+    <w:abstractNumId w:val="13"/>
+  </w:num>
+  <w:num w:numId="27">
+    <w:abstractNumId w:val="31"/>
+  </w:num>
+  <w:num w:numId="28">
+    <w:abstractNumId w:val="18"/>
+  </w:num>
+  <w:num w:numId="29">
     <w:abstractNumId w:val="12"/>
   </w:num>
-  <w:num w:numId="27">
-    <w:abstractNumId w:val="30"/>
+  <w:num w:numId="30">
+    <w:abstractNumId w:val="37"/>
   </w:num>
-  <w:num w:numId="28">
+  <w:num w:numId="31">
+    <w:abstractNumId w:val="43"/>
+  </w:num>
+  <w:num w:numId="32">
+    <w:abstractNumId w:val="9"/>
+  </w:num>
+  <w:num w:numId="33">
     <w:abstractNumId w:val="17"/>
   </w:num>
-  <w:num w:numId="29">
-    <w:abstractNumId w:val="11"/>
+  <w:num w:numId="34">
+    <w:abstractNumId w:val="10"/>
   </w:num>
-  <w:num w:numId="30">
-    <w:abstractNumId w:val="36"/>
+  <w:num w:numId="35">
+    <w:abstractNumId w:val="23"/>
   </w:num>
-  <w:num w:numId="31">
+  <w:num w:numId="36">
+    <w:abstractNumId w:val="27"/>
+  </w:num>
+  <w:num w:numId="37">
+    <w:abstractNumId w:val="14"/>
+  </w:num>
+  <w:num w:numId="38">
+    <w:abstractNumId w:val="42"/>
+  </w:num>
+  <w:num w:numId="39">
+    <w:abstractNumId w:val="19"/>
+  </w:num>
+  <w:num w:numId="40">
+    <w:abstractNumId w:val="20"/>
+  </w:num>
+  <w:num w:numId="41">
+    <w:abstractNumId w:val="33"/>
+  </w:num>
+  <w:num w:numId="42">
+    <w:abstractNumId w:val="22"/>
+  </w:num>
+  <w:num w:numId="43">
     <w:abstractNumId w:val="41"/>
   </w:num>
-  <w:num w:numId="32">
+  <w:num w:numId="44">
+    <w:abstractNumId w:val="28"/>
+  </w:num>
+  <w:num w:numId="45">
     <w:abstractNumId w:val="8"/>
   </w:num>
-  <w:num w:numId="33">
-    <w:abstractNumId w:val="16"/>
-  </w:num>
-  <w:num w:numId="34">
-    <w:abstractNumId w:val="9"/>
-  </w:num>
-  <w:num w:numId="35">
-    <w:abstractNumId w:val="22"/>
-  </w:num>
-  <w:num w:numId="36">
-    <w:abstractNumId w:val="26"/>
-  </w:num>
-  <w:num w:numId="37">
-    <w:abstractNumId w:val="13"/>
-  </w:num>
-  <w:num w:numId="38">
+  <w:num w:numId="46">
     <w:abstractNumId w:val="40"/>
-  </w:num>
-  <w:num w:numId="39">
-    <w:abstractNumId w:val="18"/>
-  </w:num>
-  <w:num w:numId="40">
-    <w:abstractNumId w:val="19"/>
-  </w:num>
-  <w:num w:numId="41">
-    <w:abstractNumId w:val="32"/>
-  </w:num>
-  <w:num w:numId="42">
-    <w:abstractNumId w:val="21"/>
-  </w:num>
-  <w:num w:numId="43">
-    <w:abstractNumId w:val="39"/>
-  </w:num>
-  <w:num w:numId="44">
-    <w:abstractNumId w:val="27"/>
   </w:num>
 </w:numbering>
 </file>

</xml_diff>

<commit_message>
reconstrução dos casos de testes dia 27
</commit_message>
<xml_diff>
--- a/Requisitos/ESPECIFICACAO DE REQUISITOS SUPLEMENTARES.docx
+++ b/Requisitos/ESPECIFICACAO DE REQUISITOS SUPLEMENTARES.docx
@@ -1,6 +1,6 @@
 
 <file path=word/document.xml><?xml version="1.0" encoding="utf-8"?>
-<w:document xmlns:wpc="http://schemas.microsoft.com/office/word/2010/wordprocessingCanvas" xmlns:mc="http://schemas.openxmlformats.org/markup-compatibility/2006" xmlns:o="urn:schemas-microsoft-com:office:office" xmlns:r="http://schemas.openxmlformats.org/officeDocument/2006/relationships" xmlns:m="http://schemas.openxmlformats.org/officeDocument/2006/math" xmlns:v="urn:schemas-microsoft-com:vml" xmlns:wp14="http://schemas.microsoft.com/office/word/2010/wordprocessingDrawing" xmlns:wp="http://schemas.openxmlformats.org/drawingml/2006/wordprocessingDrawing" xmlns:w10="urn:schemas-microsoft-com:office:word" xmlns:w="http://schemas.openxmlformats.org/wordprocessingml/2006/main" xmlns:w14="http://schemas.microsoft.com/office/word/2010/wordml" xmlns:w15="http://schemas.microsoft.com/office/word/2012/wordml" xmlns:wpg="http://schemas.microsoft.com/office/word/2010/wordprocessingGroup" xmlns:wpi="http://schemas.microsoft.com/office/word/2010/wordprocessingInk" xmlns:wne="http://schemas.microsoft.com/office/word/2006/wordml" xmlns:wps="http://schemas.microsoft.com/office/word/2010/wordprocessingShape" mc:Ignorable="w14 w15 wp14">
+<w:document xmlns:wpc="http://schemas.microsoft.com/office/word/2010/wordprocessingCanvas" xmlns:mc="http://schemas.openxmlformats.org/markup-compatibility/2006" xmlns:o="urn:schemas-microsoft-com:office:office" xmlns:r="http://schemas.openxmlformats.org/officeDocument/2006/relationships" xmlns:m="http://schemas.openxmlformats.org/officeDocument/2006/math" xmlns:v="urn:schemas-microsoft-com:vml" xmlns:wp14="http://schemas.microsoft.com/office/word/2010/wordprocessingDrawing" xmlns:wp="http://schemas.openxmlformats.org/drawingml/2006/wordprocessingDrawing" xmlns:w10="urn:schemas-microsoft-com:office:word" xmlns:w="http://schemas.openxmlformats.org/wordprocessingml/2006/main" xmlns:w14="http://schemas.microsoft.com/office/word/2010/wordml" xmlns:wpg="http://schemas.microsoft.com/office/word/2010/wordprocessingGroup" xmlns:wpi="http://schemas.microsoft.com/office/word/2010/wordprocessingInk" xmlns:wne="http://schemas.microsoft.com/office/word/2006/wordml" xmlns:wps="http://schemas.microsoft.com/office/word/2010/wordprocessingShape" mc:Ignorable="w14 wp14">
   <w:body>
     <w:p>
       <w:pPr>
@@ -2082,17 +2082,7 @@
           <w:szCs w:val="20"/>
           <w:lang w:eastAsia="pt-BR"/>
         </w:rPr>
-        <w:t>orna ao passo 2 do fluxo principal</w:t>
-      </w:r>
-      <w:r>
-        <w:rPr>
-          <w:rFonts w:ascii="Arial" w:hAnsi="Arial"/>
-          <w:iCs/>
-          <w:sz w:val="20"/>
-          <w:szCs w:val="20"/>
-          <w:lang w:eastAsia="pt-BR"/>
-        </w:rPr>
-        <w:t>.</w:t>
+        <w:t>orna ao passo 2 do fluxo principal.</w:t>
       </w:r>
     </w:p>
     <w:p>
@@ -2106,13 +2096,8 @@
       <w:pPr>
         <w:pStyle w:val="Ttulo1"/>
       </w:pPr>
-      <w:proofErr w:type="spellStart"/>
-      <w:r>
-        <w:t>Subfluxos</w:t>
-      </w:r>
-      <w:proofErr w:type="spellEnd"/>
-      <w:r>
-        <w:t xml:space="preserve"> </w:t>
+      <w:r>
+        <w:t xml:space="preserve">Subfluxos </w:t>
       </w:r>
     </w:p>
     <w:p>
@@ -3580,8 +3565,6 @@
           <w:numId w:val="43"/>
         </w:numPr>
       </w:pPr>
-      <w:bookmarkStart w:id="0" w:name="_GoBack"/>
-      <w:bookmarkEnd w:id="0"/>
       <w:r>
         <w:t xml:space="preserve">Digita seus dados de cadastro </w:t>
       </w:r>
@@ -3724,11 +3707,2227 @@
         <w:t>N/A</w:t>
       </w:r>
     </w:p>
+    <w:p>
+      <w:pPr>
+        <w:pStyle w:val="Corpodetexto"/>
+      </w:pPr>
+    </w:p>
+    <w:p>
+      <w:pPr>
+        <w:pStyle w:val="Corpodetexto"/>
+      </w:pPr>
+    </w:p>
+    <w:p>
+      <w:pPr>
+        <w:pStyle w:val="Ttulo"/>
+      </w:pPr>
+      <w:r>
+        <w:t>Caso de Uso:</w:t>
+      </w:r>
+      <w:r>
+        <w:rPr>
+          <w:rFonts w:ascii="Times" w:hAnsi="Times"/>
+          <w:i/>
+          <w:color w:val="0000FF"/>
+        </w:rPr>
+        <w:t xml:space="preserve"> </w:t>
+      </w:r>
+      <w:r>
+        <w:t>Realizar</w:t>
+      </w:r>
+      <w:r>
+        <w:rPr>
+          <w:rFonts w:ascii="Times" w:hAnsi="Times"/>
+          <w:color w:val="0000FF"/>
+        </w:rPr>
+        <w:t xml:space="preserve"> </w:t>
+      </w:r>
+      <w:r>
+        <w:t>Login</w:t>
+      </w:r>
+      <w:r>
+        <w:t xml:space="preserve"> moto taxistas</w:t>
+      </w:r>
+    </w:p>
+    <w:p>
+      <w:pPr>
+        <w:pStyle w:val="Ttulo1"/>
+      </w:pPr>
+      <w:r>
+        <w:t>Descrição Resumida</w:t>
+      </w:r>
+    </w:p>
+    <w:p>
+      <w:pPr>
+        <w:pStyle w:val="NormalWeb"/>
+        <w:spacing w:after="120" w:line="240" w:lineRule="atLeast"/>
+        <w:jc w:val="both"/>
+      </w:pPr>
+      <w:r>
+        <w:t>Este c</w:t>
+      </w:r>
+      <w:r>
+        <w:t>aso de uso permite que o usuário</w:t>
+      </w:r>
+      <w:r>
+        <w:t xml:space="preserve"> (já cadastrado) possa se </w:t>
+      </w:r>
+      <w:proofErr w:type="spellStart"/>
+      <w:r>
+        <w:t>logar</w:t>
+      </w:r>
+      <w:proofErr w:type="spellEnd"/>
+      <w:r>
+        <w:t xml:space="preserve"> e assim ter acesso </w:t>
+      </w:r>
+      <w:r>
+        <w:t xml:space="preserve">a usabilidade do sistema </w:t>
+      </w:r>
+      <w:proofErr w:type="gramStart"/>
+      <w:r>
+        <w:t>MotoTaxiJÁ</w:t>
+      </w:r>
+      <w:proofErr w:type="gramEnd"/>
+      <w:r>
+        <w:t xml:space="preserve">. </w:t>
+      </w:r>
+    </w:p>
+    <w:p>
+      <w:pPr>
+        <w:pStyle w:val="Ttulo1"/>
+      </w:pPr>
+      <w:r>
+        <w:t>Descrição dos Atores</w:t>
+      </w:r>
+    </w:p>
+    <w:p>
+      <w:pPr>
+        <w:pStyle w:val="Ttulo2"/>
+        <w:rPr>
+          <w:rFonts w:ascii="Times New Roman" w:hAnsi="Times New Roman"/>
+          <w:b w:val="0"/>
+          <w:sz w:val="24"/>
+          <w:szCs w:val="24"/>
+          <w:lang w:eastAsia="pt-BR"/>
+        </w:rPr>
+      </w:pPr>
+      <w:r>
+        <w:rPr>
+          <w:rFonts w:ascii="Times New Roman" w:hAnsi="Times New Roman"/>
+          <w:b w:val="0"/>
+          <w:sz w:val="24"/>
+          <w:szCs w:val="24"/>
+          <w:lang w:eastAsia="pt-BR"/>
+        </w:rPr>
+        <w:t>Moto taxista já</w:t>
+      </w:r>
+      <w:r>
+        <w:rPr>
+          <w:rFonts w:ascii="Times New Roman" w:hAnsi="Times New Roman"/>
+          <w:b w:val="0"/>
+          <w:sz w:val="24"/>
+          <w:szCs w:val="24"/>
+          <w:lang w:eastAsia="pt-BR"/>
+        </w:rPr>
+        <w:t xml:space="preserve"> cadastrado</w:t>
+      </w:r>
+    </w:p>
+    <w:p>
+      <w:pPr>
+        <w:pStyle w:val="Ttulo1"/>
+      </w:pPr>
+      <w:r>
+        <w:t>Pré-condições</w:t>
+      </w:r>
+    </w:p>
+    <w:p>
+      <w:pPr>
+        <w:pStyle w:val="Corpodetexto"/>
+      </w:pPr>
+      <w:r>
+        <w:t>Moto Taxista</w:t>
+      </w:r>
+      <w:r>
+        <w:t xml:space="preserve"> cadastrado no sistema e acessando a Internet.</w:t>
+      </w:r>
+    </w:p>
+    <w:p>
+      <w:pPr>
+        <w:pStyle w:val="Ttulo1"/>
+      </w:pPr>
+      <w:r>
+        <w:t>Fluxo Principal</w:t>
+      </w:r>
+    </w:p>
+    <w:p>
+      <w:pPr>
+        <w:pStyle w:val="Corpodetexto"/>
+        <w:numPr>
+          <w:ilvl w:val="0"/>
+          <w:numId w:val="47"/>
+        </w:numPr>
+        <w:rPr>
+          <w:sz w:val="24"/>
+          <w:szCs w:val="24"/>
+          <w:lang w:eastAsia="pt-BR"/>
+        </w:rPr>
+      </w:pPr>
+      <w:r>
+        <w:rPr>
+          <w:sz w:val="24"/>
+          <w:szCs w:val="24"/>
+          <w:lang w:eastAsia="pt-BR"/>
+        </w:rPr>
+        <w:t>O usuário</w:t>
+      </w:r>
+      <w:r>
+        <w:rPr>
+          <w:sz w:val="24"/>
+          <w:szCs w:val="24"/>
+          <w:lang w:eastAsia="pt-BR"/>
+        </w:rPr>
+        <w:t xml:space="preserve"> solicita ao sistema a funcio</w:t>
+      </w:r>
+      <w:r>
+        <w:rPr>
+          <w:sz w:val="24"/>
+          <w:szCs w:val="24"/>
+          <w:lang w:eastAsia="pt-BR"/>
+        </w:rPr>
+        <w:t xml:space="preserve">nalidade </w:t>
+      </w:r>
+      <w:r>
+        <w:rPr>
+          <w:sz w:val="24"/>
+          <w:szCs w:val="24"/>
+          <w:lang w:eastAsia="pt-BR"/>
+        </w:rPr>
+        <w:t>Realizar Login</w:t>
+      </w:r>
+      <w:r>
+        <w:rPr>
+          <w:sz w:val="24"/>
+          <w:szCs w:val="24"/>
+          <w:lang w:eastAsia="pt-BR"/>
+        </w:rPr>
+        <w:t>.</w:t>
+      </w:r>
+    </w:p>
+    <w:p>
+      <w:pPr>
+        <w:pStyle w:val="Corpodetexto"/>
+        <w:numPr>
+          <w:ilvl w:val="0"/>
+          <w:numId w:val="47"/>
+        </w:numPr>
+        <w:rPr>
+          <w:sz w:val="24"/>
+          <w:szCs w:val="24"/>
+          <w:lang w:eastAsia="pt-BR"/>
+        </w:rPr>
+      </w:pPr>
+      <w:r>
+        <w:rPr>
+          <w:sz w:val="24"/>
+          <w:szCs w:val="24"/>
+          <w:lang w:eastAsia="pt-BR"/>
+        </w:rPr>
+        <w:t>O usuário</w:t>
+      </w:r>
+      <w:r>
+        <w:rPr>
+          <w:sz w:val="24"/>
+          <w:szCs w:val="24"/>
+          <w:lang w:eastAsia="pt-BR"/>
+        </w:rPr>
+        <w:t xml:space="preserve"> digita os dados </w:t>
+      </w:r>
+      <w:r>
+        <w:rPr>
+          <w:sz w:val="24"/>
+          <w:szCs w:val="24"/>
+          <w:lang w:eastAsia="pt-BR"/>
+        </w:rPr>
+        <w:t xml:space="preserve">necessários para realizar o </w:t>
+      </w:r>
+      <w:r>
+        <w:rPr>
+          <w:sz w:val="24"/>
+          <w:szCs w:val="24"/>
+          <w:lang w:eastAsia="pt-BR"/>
+        </w:rPr>
+        <w:t>Login</w:t>
+      </w:r>
+      <w:r>
+        <w:rPr>
+          <w:sz w:val="24"/>
+          <w:szCs w:val="24"/>
+          <w:lang w:eastAsia="pt-BR"/>
+        </w:rPr>
+        <w:t>:</w:t>
+      </w:r>
+    </w:p>
+    <w:p>
+      <w:pPr>
+        <w:numPr>
+          <w:ilvl w:val="2"/>
+          <w:numId w:val="13"/>
+        </w:numPr>
+        <w:shd w:val="clear" w:color="auto" w:fill="FFFFFF"/>
+        <w:tabs>
+          <w:tab w:val="left" w:pos="1440"/>
+          <w:tab w:val="left" w:pos="2160"/>
+        </w:tabs>
+        <w:suppressAutoHyphens/>
+        <w:jc w:val="both"/>
+        <w:rPr>
+          <w:rFonts w:ascii="Verdana" w:hAnsi="Verdana"/>
+          <w:color w:val="000000"/>
+        </w:rPr>
+      </w:pPr>
+      <w:r>
+        <w:rPr>
+          <w:rFonts w:ascii="Verdana" w:hAnsi="Verdana"/>
+          <w:color w:val="000000"/>
+        </w:rPr>
+        <w:t>Login</w:t>
+      </w:r>
+      <w:r>
+        <w:rPr>
+          <w:rFonts w:ascii="Verdana" w:hAnsi="Verdana"/>
+          <w:color w:val="000000"/>
+        </w:rPr>
+        <w:t xml:space="preserve"> e </w:t>
+      </w:r>
+      <w:r>
+        <w:rPr>
+          <w:rFonts w:ascii="Verdana" w:hAnsi="Verdana"/>
+          <w:color w:val="000000"/>
+        </w:rPr>
+        <w:t>Senha</w:t>
+      </w:r>
+      <w:r>
+        <w:rPr>
+          <w:rFonts w:ascii="Verdana" w:hAnsi="Verdana"/>
+          <w:color w:val="000000"/>
+        </w:rPr>
+        <w:t xml:space="preserve"> [FA001]</w:t>
+      </w:r>
+    </w:p>
+    <w:p>
+      <w:pPr>
+        <w:pStyle w:val="Corpodetexto"/>
+        <w:ind w:left="0"/>
+        <w:rPr>
+          <w:sz w:val="24"/>
+          <w:szCs w:val="24"/>
+          <w:lang w:eastAsia="pt-BR"/>
+        </w:rPr>
+      </w:pPr>
+    </w:p>
+    <w:p>
+      <w:pPr>
+        <w:pStyle w:val="Corpodetexto"/>
+        <w:numPr>
+          <w:ilvl w:val="0"/>
+          <w:numId w:val="47"/>
+        </w:numPr>
+        <w:rPr>
+          <w:sz w:val="24"/>
+          <w:szCs w:val="24"/>
+          <w:lang w:eastAsia="pt-BR"/>
+        </w:rPr>
+      </w:pPr>
+      <w:r>
+        <w:rPr>
+          <w:sz w:val="24"/>
+          <w:szCs w:val="24"/>
+          <w:lang w:eastAsia="pt-BR"/>
+        </w:rPr>
+        <w:lastRenderedPageBreak/>
+        <w:t xml:space="preserve">O usuário </w:t>
+      </w:r>
+      <w:r>
+        <w:rPr>
+          <w:sz w:val="24"/>
+          <w:szCs w:val="24"/>
+          <w:lang w:eastAsia="pt-BR"/>
+        </w:rPr>
+        <w:t xml:space="preserve">clica no botão </w:t>
+      </w:r>
+      <w:r>
+        <w:rPr>
+          <w:b/>
+          <w:sz w:val="24"/>
+          <w:szCs w:val="24"/>
+          <w:lang w:eastAsia="pt-BR"/>
+        </w:rPr>
+        <w:t>[En</w:t>
+      </w:r>
+      <w:r>
+        <w:rPr>
+          <w:b/>
+          <w:sz w:val="24"/>
+          <w:szCs w:val="24"/>
+          <w:lang w:eastAsia="pt-BR"/>
+        </w:rPr>
+        <w:t>trar].</w:t>
+      </w:r>
+    </w:p>
+    <w:p>
+      <w:pPr>
+        <w:pStyle w:val="Corpodetexto"/>
+        <w:numPr>
+          <w:ilvl w:val="0"/>
+          <w:numId w:val="47"/>
+        </w:numPr>
+        <w:rPr>
+          <w:sz w:val="24"/>
+          <w:szCs w:val="24"/>
+          <w:lang w:eastAsia="pt-BR"/>
+        </w:rPr>
+      </w:pPr>
+      <w:r>
+        <w:rPr>
+          <w:sz w:val="24"/>
+          <w:szCs w:val="24"/>
+          <w:lang w:eastAsia="pt-BR"/>
+        </w:rPr>
+        <w:t xml:space="preserve">O usuário submete os dados ao </w:t>
+      </w:r>
+      <w:proofErr w:type="gramStart"/>
+      <w:r>
+        <w:rPr>
+          <w:sz w:val="24"/>
+          <w:szCs w:val="24"/>
+          <w:lang w:eastAsia="pt-BR"/>
+        </w:rPr>
+        <w:t>sistema</w:t>
+      </w:r>
+      <w:r>
+        <w:rPr>
+          <w:sz w:val="24"/>
+          <w:szCs w:val="24"/>
+          <w:lang w:eastAsia="pt-BR"/>
+        </w:rPr>
+        <w:t>[</w:t>
+      </w:r>
+      <w:proofErr w:type="gramEnd"/>
+      <w:r>
+        <w:rPr>
+          <w:sz w:val="24"/>
+          <w:szCs w:val="24"/>
+          <w:lang w:eastAsia="pt-BR"/>
+        </w:rPr>
+        <w:t>FA02]</w:t>
+      </w:r>
+      <w:r>
+        <w:rPr>
+          <w:sz w:val="24"/>
+          <w:szCs w:val="24"/>
+          <w:lang w:eastAsia="pt-BR"/>
+        </w:rPr>
+        <w:t>.</w:t>
+      </w:r>
+    </w:p>
+    <w:p>
+      <w:pPr>
+        <w:pStyle w:val="Corpodetexto"/>
+        <w:numPr>
+          <w:ilvl w:val="0"/>
+          <w:numId w:val="47"/>
+        </w:numPr>
+        <w:rPr>
+          <w:sz w:val="24"/>
+          <w:szCs w:val="24"/>
+          <w:lang w:eastAsia="pt-BR"/>
+        </w:rPr>
+      </w:pPr>
+      <w:r>
+        <w:rPr>
+          <w:sz w:val="24"/>
+          <w:szCs w:val="24"/>
+          <w:lang w:eastAsia="pt-BR"/>
+        </w:rPr>
+        <w:t xml:space="preserve">O sistema </w:t>
+      </w:r>
+      <w:r>
+        <w:rPr>
+          <w:sz w:val="24"/>
+          <w:szCs w:val="24"/>
+          <w:lang w:eastAsia="pt-BR"/>
+        </w:rPr>
+        <w:t>autentica</w:t>
+      </w:r>
+      <w:r>
+        <w:rPr>
+          <w:sz w:val="24"/>
+          <w:szCs w:val="24"/>
+          <w:lang w:eastAsia="pt-BR"/>
+        </w:rPr>
+        <w:t xml:space="preserve"> o usuário</w:t>
+      </w:r>
+      <w:r>
+        <w:rPr>
+          <w:sz w:val="24"/>
+          <w:szCs w:val="24"/>
+          <w:lang w:eastAsia="pt-BR"/>
+        </w:rPr>
+        <w:t xml:space="preserve"> e permite seu acesso ao sistema</w:t>
+      </w:r>
+      <w:r>
+        <w:rPr>
+          <w:sz w:val="24"/>
+          <w:szCs w:val="24"/>
+          <w:lang w:eastAsia="pt-BR"/>
+        </w:rPr>
+        <w:t>.</w:t>
+      </w:r>
+    </w:p>
+    <w:p>
+      <w:pPr>
+        <w:pStyle w:val="Corpodetexto"/>
+        <w:numPr>
+          <w:ilvl w:val="0"/>
+          <w:numId w:val="47"/>
+        </w:numPr>
+        <w:rPr>
+          <w:sz w:val="24"/>
+          <w:szCs w:val="24"/>
+          <w:lang w:eastAsia="pt-BR"/>
+        </w:rPr>
+      </w:pPr>
+      <w:r>
+        <w:rPr>
+          <w:sz w:val="24"/>
+          <w:szCs w:val="24"/>
+          <w:lang w:eastAsia="pt-BR"/>
+        </w:rPr>
+        <w:t>O caso de uso é encerrado.</w:t>
+      </w:r>
+    </w:p>
+    <w:p>
+      <w:pPr>
+        <w:pStyle w:val="Corpodetexto"/>
+        <w:ind w:left="0"/>
+        <w:rPr>
+          <w:sz w:val="24"/>
+          <w:szCs w:val="24"/>
+          <w:lang w:eastAsia="pt-BR"/>
+        </w:rPr>
+      </w:pPr>
+    </w:p>
+    <w:p>
+      <w:pPr>
+        <w:pStyle w:val="Ttulo1"/>
+      </w:pPr>
+      <w:r>
+        <w:t>Fluxos Alternativos</w:t>
+      </w:r>
+    </w:p>
+    <w:p/>
+    <w:p>
+      <w:pPr>
+        <w:pStyle w:val="Ttulo2"/>
+        <w:numPr>
+          <w:ilvl w:val="1"/>
+          <w:numId w:val="20"/>
+        </w:numPr>
+        <w:rPr>
+          <w:lang w:eastAsia="pt-BR"/>
+        </w:rPr>
+      </w:pPr>
+      <w:r>
+        <w:rPr>
+          <w:lang w:eastAsia="pt-BR"/>
+        </w:rPr>
+        <w:t xml:space="preserve"> </w:t>
+      </w:r>
+      <w:r>
+        <w:rPr>
+          <w:lang w:eastAsia="pt-BR"/>
+        </w:rPr>
+        <w:t>[</w:t>
+      </w:r>
+      <w:r>
+        <w:rPr>
+          <w:lang w:eastAsia="pt-BR"/>
+        </w:rPr>
+        <w:t>FA</w:t>
+      </w:r>
+      <w:r>
+        <w:rPr>
+          <w:lang w:eastAsia="pt-BR"/>
+        </w:rPr>
+        <w:t>03]</w:t>
+      </w:r>
+      <w:r>
+        <w:rPr>
+          <w:lang w:eastAsia="pt-BR"/>
+        </w:rPr>
+        <w:t xml:space="preserve"> – </w:t>
+      </w:r>
+      <w:r>
+        <w:t>Autenticação do usuário</w:t>
+      </w:r>
+    </w:p>
+    <w:p>
+      <w:pPr>
+        <w:rPr>
+          <w:lang w:eastAsia="pt-BR"/>
+        </w:rPr>
+      </w:pPr>
+    </w:p>
+    <w:p>
+      <w:pPr>
+        <w:pStyle w:val="Ttulo3"/>
+        <w:numPr>
+          <w:ilvl w:val="0"/>
+          <w:numId w:val="0"/>
+        </w:numPr>
+        <w:ind w:left="720" w:hanging="720"/>
+        <w:rPr>
+          <w:rFonts w:ascii="Times New Roman" w:hAnsi="Times New Roman"/>
+          <w:sz w:val="24"/>
+        </w:rPr>
+      </w:pPr>
+      <w:r>
+        <w:rPr>
+          <w:lang w:eastAsia="pt-BR"/>
+        </w:rPr>
+        <w:t xml:space="preserve">              1.   No passo </w:t>
+      </w:r>
+      <w:proofErr w:type="gramStart"/>
+      <w:r>
+        <w:rPr>
+          <w:rFonts w:ascii="Times New Roman" w:hAnsi="Times New Roman"/>
+          <w:sz w:val="24"/>
+        </w:rPr>
+        <w:t>2</w:t>
+      </w:r>
+      <w:proofErr w:type="gramEnd"/>
+      <w:r>
+        <w:rPr>
+          <w:rFonts w:ascii="Times New Roman" w:hAnsi="Times New Roman"/>
+          <w:sz w:val="24"/>
+        </w:rPr>
+        <w:t>, caso qualquer um dos dados digitados pelo usuário estejam incorretos, o sistema informará, através de uma mensagem, que os dados digitados estão incorretos e pedirá ao usuário que ele digite novamente seus dados.</w:t>
+      </w:r>
+    </w:p>
+    <w:p>
+      <w:pPr>
+        <w:numPr>
+          <w:ilvl w:val="1"/>
+          <w:numId w:val="48"/>
+        </w:numPr>
+        <w:tabs>
+          <w:tab w:val="left" w:pos="2160"/>
+        </w:tabs>
+        <w:suppressAutoHyphens/>
+        <w:jc w:val="both"/>
+        <w:rPr>
+          <w:rFonts w:ascii="Arial" w:hAnsi="Arial"/>
+          <w:iCs/>
+          <w:sz w:val="20"/>
+          <w:szCs w:val="20"/>
+          <w:lang w:eastAsia="pt-BR"/>
+        </w:rPr>
+      </w:pPr>
+      <w:r>
+        <w:rPr>
+          <w:lang w:eastAsia="pt-BR"/>
+        </w:rPr>
+        <w:t xml:space="preserve"> </w:t>
+      </w:r>
+      <w:r>
+        <w:rPr>
+          <w:rFonts w:ascii="Arial" w:hAnsi="Arial"/>
+          <w:iCs/>
+          <w:sz w:val="20"/>
+          <w:szCs w:val="20"/>
+          <w:lang w:eastAsia="pt-BR"/>
+        </w:rPr>
+        <w:t xml:space="preserve">O sistema retorna para o passo </w:t>
+      </w:r>
+      <w:proofErr w:type="gramStart"/>
+      <w:r>
+        <w:rPr>
+          <w:rFonts w:ascii="Arial" w:hAnsi="Arial"/>
+          <w:iCs/>
+          <w:sz w:val="20"/>
+          <w:szCs w:val="20"/>
+          <w:lang w:eastAsia="pt-BR"/>
+        </w:rPr>
+        <w:t>2</w:t>
+      </w:r>
+      <w:proofErr w:type="gramEnd"/>
+      <w:r>
+        <w:rPr>
+          <w:rFonts w:ascii="Arial" w:hAnsi="Arial"/>
+          <w:iCs/>
+          <w:sz w:val="20"/>
+          <w:szCs w:val="20"/>
+          <w:lang w:eastAsia="pt-BR"/>
+        </w:rPr>
+        <w:t xml:space="preserve"> do fluxo principal</w:t>
+      </w:r>
+      <w:r>
+        <w:rPr>
+          <w:rFonts w:ascii="Arial" w:hAnsi="Arial"/>
+          <w:iCs/>
+          <w:sz w:val="20"/>
+          <w:szCs w:val="20"/>
+          <w:lang w:eastAsia="pt-BR"/>
+        </w:rPr>
+        <w:t>.</w:t>
+      </w:r>
+    </w:p>
+    <w:p>
+      <w:pPr>
+        <w:pStyle w:val="Ttulo3"/>
+        <w:numPr>
+          <w:ilvl w:val="0"/>
+          <w:numId w:val="0"/>
+        </w:numPr>
+        <w:ind w:left="720" w:hanging="720"/>
+        <w:rPr>
+          <w:lang w:eastAsia="pt-BR"/>
+        </w:rPr>
+      </w:pPr>
+      <w:bookmarkStart w:id="0" w:name="_GoBack"/>
+      <w:bookmarkEnd w:id="0"/>
+    </w:p>
+    <w:p>
+      <w:pPr>
+        <w:pStyle w:val="Ttulo3"/>
+        <w:numPr>
+          <w:ilvl w:val="0"/>
+          <w:numId w:val="0"/>
+        </w:numPr>
+        <w:ind w:left="720" w:hanging="720"/>
+        <w:rPr>
+          <w:b/>
+          <w:iCs w:val="0"/>
+          <w:lang w:eastAsia="pt-BR"/>
+        </w:rPr>
+      </w:pPr>
+    </w:p>
+    <w:p>
+      <w:pPr>
+        <w:pStyle w:val="Ttulo2"/>
+        <w:rPr>
+          <w:lang w:eastAsia="pt-BR"/>
+        </w:rPr>
+      </w:pPr>
+      <w:r>
+        <w:rPr>
+          <w:lang w:eastAsia="pt-BR"/>
+        </w:rPr>
+        <w:t>[FA</w:t>
+      </w:r>
+      <w:r>
+        <w:rPr>
+          <w:lang w:eastAsia="pt-BR"/>
+        </w:rPr>
+        <w:t>05] – Campos Obrigatórios não preenchidos</w:t>
+      </w:r>
+    </w:p>
+    <w:p>
+      <w:pPr>
+        <w:rPr>
+          <w:lang w:eastAsia="pt-BR"/>
+        </w:rPr>
+      </w:pPr>
+    </w:p>
+    <w:p>
+      <w:pPr>
+        <w:pStyle w:val="PargrafodaLista"/>
+        <w:numPr>
+          <w:ilvl w:val="0"/>
+          <w:numId w:val="22"/>
+        </w:numPr>
+        <w:rPr>
+          <w:rFonts w:ascii="Arial" w:hAnsi="Arial"/>
+          <w:iCs/>
+          <w:sz w:val="20"/>
+          <w:szCs w:val="20"/>
+          <w:lang w:eastAsia="pt-BR"/>
+        </w:rPr>
+      </w:pPr>
+      <w:r>
+        <w:rPr>
+          <w:rFonts w:ascii="Arial" w:hAnsi="Arial"/>
+          <w:iCs/>
+          <w:sz w:val="20"/>
+          <w:szCs w:val="20"/>
+          <w:lang w:eastAsia="pt-BR"/>
+        </w:rPr>
+        <w:t xml:space="preserve">No passo </w:t>
+      </w:r>
+      <w:proofErr w:type="gramStart"/>
+      <w:r>
+        <w:rPr>
+          <w:rFonts w:ascii="Arial" w:hAnsi="Arial"/>
+          <w:iCs/>
+          <w:sz w:val="20"/>
+          <w:szCs w:val="20"/>
+          <w:lang w:eastAsia="pt-BR"/>
+        </w:rPr>
+        <w:t>2</w:t>
+      </w:r>
+      <w:proofErr w:type="gramEnd"/>
+      <w:r>
+        <w:rPr>
+          <w:rFonts w:ascii="Arial" w:hAnsi="Arial"/>
+          <w:iCs/>
+          <w:sz w:val="20"/>
+          <w:szCs w:val="20"/>
+          <w:lang w:eastAsia="pt-BR"/>
+        </w:rPr>
+        <w:t xml:space="preserve"> do fluxo principal, se o sistema identifi</w:t>
+      </w:r>
+      <w:r>
+        <w:rPr>
+          <w:rFonts w:ascii="Arial" w:hAnsi="Arial"/>
+          <w:iCs/>
+          <w:sz w:val="20"/>
+          <w:szCs w:val="20"/>
+          <w:lang w:eastAsia="pt-BR"/>
+        </w:rPr>
+        <w:t>car que o usuário não preencheu</w:t>
+      </w:r>
+      <w:r>
+        <w:rPr>
+          <w:rFonts w:ascii="Arial" w:hAnsi="Arial"/>
+          <w:iCs/>
+          <w:sz w:val="20"/>
+          <w:szCs w:val="20"/>
+          <w:lang w:eastAsia="pt-BR"/>
+        </w:rPr>
+        <w:t xml:space="preserve"> algum </w:t>
+      </w:r>
+      <w:r>
+        <w:rPr>
+          <w:rFonts w:ascii="Arial" w:hAnsi="Arial"/>
+          <w:iCs/>
+          <w:sz w:val="20"/>
+          <w:szCs w:val="20"/>
+          <w:lang w:eastAsia="pt-BR"/>
+        </w:rPr>
+        <w:t xml:space="preserve">dos </w:t>
+      </w:r>
+      <w:r>
+        <w:rPr>
+          <w:rFonts w:ascii="Arial" w:hAnsi="Arial"/>
+          <w:iCs/>
+          <w:sz w:val="20"/>
+          <w:szCs w:val="20"/>
+          <w:lang w:eastAsia="pt-BR"/>
+        </w:rPr>
+        <w:t>campo obrigatório</w:t>
+      </w:r>
+      <w:r>
+        <w:rPr>
+          <w:rFonts w:ascii="Arial" w:hAnsi="Arial"/>
+          <w:iCs/>
+          <w:sz w:val="20"/>
+          <w:szCs w:val="20"/>
+          <w:lang w:eastAsia="pt-BR"/>
+        </w:rPr>
+        <w:t>s</w:t>
+      </w:r>
+      <w:r>
+        <w:rPr>
+          <w:rFonts w:ascii="Arial" w:hAnsi="Arial"/>
+          <w:iCs/>
+          <w:sz w:val="20"/>
+          <w:szCs w:val="20"/>
+          <w:lang w:eastAsia="pt-BR"/>
+        </w:rPr>
+        <w:t>, os seguintes passos são executados:</w:t>
+      </w:r>
+    </w:p>
+    <w:p>
+      <w:pPr>
+        <w:ind w:left="720"/>
+        <w:jc w:val="both"/>
+        <w:rPr>
+          <w:rFonts w:ascii="Arial" w:hAnsi="Arial"/>
+          <w:iCs/>
+          <w:sz w:val="20"/>
+          <w:szCs w:val="20"/>
+          <w:lang w:eastAsia="pt-BR"/>
+        </w:rPr>
+      </w:pPr>
+    </w:p>
+    <w:p>
+      <w:pPr>
+        <w:numPr>
+          <w:ilvl w:val="1"/>
+          <w:numId w:val="48"/>
+        </w:numPr>
+        <w:tabs>
+          <w:tab w:val="left" w:pos="2160"/>
+        </w:tabs>
+        <w:suppressAutoHyphens/>
+        <w:jc w:val="both"/>
+        <w:rPr>
+          <w:rFonts w:ascii="Arial" w:hAnsi="Arial"/>
+          <w:iCs/>
+          <w:sz w:val="20"/>
+          <w:szCs w:val="20"/>
+          <w:lang w:eastAsia="pt-BR"/>
+        </w:rPr>
+      </w:pPr>
+      <w:r>
+        <w:rPr>
+          <w:rFonts w:ascii="Arial" w:hAnsi="Arial"/>
+          <w:iCs/>
+          <w:sz w:val="20"/>
+          <w:szCs w:val="20"/>
+          <w:lang w:eastAsia="pt-BR"/>
+        </w:rPr>
+        <w:t>O sistema emite uma mensagem de “Campo não preenchido”.</w:t>
+      </w:r>
+    </w:p>
+    <w:p>
+      <w:pPr>
+        <w:numPr>
+          <w:ilvl w:val="1"/>
+          <w:numId w:val="48"/>
+        </w:numPr>
+        <w:tabs>
+          <w:tab w:val="left" w:pos="2160"/>
+        </w:tabs>
+        <w:suppressAutoHyphens/>
+        <w:jc w:val="both"/>
+        <w:rPr>
+          <w:rFonts w:ascii="Arial" w:hAnsi="Arial"/>
+          <w:iCs/>
+          <w:sz w:val="20"/>
+          <w:szCs w:val="20"/>
+          <w:lang w:eastAsia="pt-BR"/>
+        </w:rPr>
+      </w:pPr>
+      <w:r>
+        <w:rPr>
+          <w:rFonts w:ascii="Arial" w:hAnsi="Arial"/>
+          <w:iCs/>
+          <w:sz w:val="20"/>
+          <w:szCs w:val="20"/>
+          <w:lang w:eastAsia="pt-BR"/>
+        </w:rPr>
+        <w:t xml:space="preserve">O sistema retorna para o passo </w:t>
+      </w:r>
+      <w:proofErr w:type="gramStart"/>
+      <w:r>
+        <w:rPr>
+          <w:rFonts w:ascii="Arial" w:hAnsi="Arial"/>
+          <w:iCs/>
+          <w:sz w:val="20"/>
+          <w:szCs w:val="20"/>
+          <w:lang w:eastAsia="pt-BR"/>
+        </w:rPr>
+        <w:t>2</w:t>
+      </w:r>
+      <w:proofErr w:type="gramEnd"/>
+      <w:r>
+        <w:rPr>
+          <w:rFonts w:ascii="Arial" w:hAnsi="Arial"/>
+          <w:iCs/>
+          <w:sz w:val="20"/>
+          <w:szCs w:val="20"/>
+          <w:lang w:eastAsia="pt-BR"/>
+        </w:rPr>
+        <w:t xml:space="preserve"> do fluxo principal</w:t>
+      </w:r>
+      <w:r>
+        <w:rPr>
+          <w:rFonts w:ascii="Arial" w:hAnsi="Arial"/>
+          <w:iCs/>
+          <w:sz w:val="20"/>
+          <w:szCs w:val="20"/>
+          <w:lang w:eastAsia="pt-BR"/>
+        </w:rPr>
+        <w:t>.</w:t>
+      </w:r>
+    </w:p>
+    <w:p>
+      <w:pPr>
+        <w:rPr>
+          <w:lang w:eastAsia="pt-BR"/>
+        </w:rPr>
+      </w:pPr>
+    </w:p>
+    <w:p>
+      <w:pPr>
+        <w:pStyle w:val="Ttulo2"/>
+        <w:rPr>
+          <w:lang w:eastAsia="pt-BR"/>
+        </w:rPr>
+      </w:pPr>
+      <w:r>
+        <w:rPr>
+          <w:lang w:eastAsia="pt-BR"/>
+        </w:rPr>
+        <w:t>[FA</w:t>
+      </w:r>
+      <w:r>
+        <w:rPr>
+          <w:lang w:eastAsia="pt-BR"/>
+        </w:rPr>
+        <w:t>06] – Erro ao enviar Dados</w:t>
+      </w:r>
+    </w:p>
+    <w:p>
+      <w:pPr>
+        <w:tabs>
+          <w:tab w:val="left" w:pos="2160"/>
+        </w:tabs>
+        <w:suppressAutoHyphens/>
+        <w:jc w:val="both"/>
+        <w:rPr>
+          <w:rFonts w:ascii="Arial" w:hAnsi="Arial"/>
+          <w:iCs/>
+          <w:sz w:val="20"/>
+          <w:szCs w:val="20"/>
+          <w:lang w:eastAsia="pt-BR"/>
+        </w:rPr>
+      </w:pPr>
+    </w:p>
+    <w:p>
+      <w:pPr>
+        <w:pStyle w:val="PargrafodaLista"/>
+        <w:numPr>
+          <w:ilvl w:val="0"/>
+          <w:numId w:val="25"/>
+        </w:numPr>
+        <w:shd w:val="clear" w:color="auto" w:fill="FFFFFF"/>
+        <w:spacing w:after="240"/>
+        <w:rPr>
+          <w:rFonts w:ascii="Arial" w:hAnsi="Arial"/>
+          <w:iCs/>
+          <w:sz w:val="20"/>
+          <w:szCs w:val="20"/>
+          <w:lang w:eastAsia="pt-BR"/>
+        </w:rPr>
+      </w:pPr>
+      <w:r>
+        <w:rPr>
+          <w:rFonts w:ascii="Arial" w:hAnsi="Arial"/>
+          <w:iCs/>
+          <w:sz w:val="20"/>
+          <w:szCs w:val="20"/>
+          <w:lang w:eastAsia="pt-BR"/>
+        </w:rPr>
+        <w:t xml:space="preserve">No passo </w:t>
+      </w:r>
+      <w:proofErr w:type="gramStart"/>
+      <w:r>
+        <w:rPr>
+          <w:rFonts w:ascii="Arial" w:hAnsi="Arial"/>
+          <w:iCs/>
+          <w:sz w:val="20"/>
+          <w:szCs w:val="20"/>
+          <w:lang w:eastAsia="pt-BR"/>
+        </w:rPr>
+        <w:t>3</w:t>
+      </w:r>
+      <w:proofErr w:type="gramEnd"/>
+      <w:r>
+        <w:rPr>
+          <w:rFonts w:ascii="Arial" w:hAnsi="Arial"/>
+          <w:iCs/>
+          <w:sz w:val="20"/>
+          <w:szCs w:val="20"/>
+          <w:lang w:eastAsia="pt-BR"/>
+        </w:rPr>
+        <w:t xml:space="preserve"> do fluxo principal, caso o sistema identifique que ocorreu algum erro no envio das informações, os seguintes passos são executados:</w:t>
+      </w:r>
+    </w:p>
+    <w:p>
+      <w:pPr>
+        <w:pStyle w:val="PargrafodaLista"/>
+        <w:numPr>
+          <w:ilvl w:val="0"/>
+          <w:numId w:val="26"/>
+        </w:numPr>
+        <w:tabs>
+          <w:tab w:val="left" w:pos="1440"/>
+        </w:tabs>
+        <w:suppressAutoHyphens/>
+        <w:rPr>
+          <w:rFonts w:ascii="Arial" w:hAnsi="Arial"/>
+          <w:iCs/>
+          <w:sz w:val="20"/>
+          <w:szCs w:val="20"/>
+          <w:lang w:eastAsia="pt-BR"/>
+        </w:rPr>
+      </w:pPr>
+      <w:r>
+        <w:rPr>
+          <w:rFonts w:ascii="Arial" w:hAnsi="Arial"/>
+          <w:iCs/>
+          <w:sz w:val="20"/>
+          <w:szCs w:val="20"/>
+          <w:lang w:eastAsia="pt-BR"/>
+        </w:rPr>
+        <w:t>O sistema exibe uma mensagem indicando o erro.</w:t>
+      </w:r>
+    </w:p>
+    <w:p>
+      <w:pPr>
+        <w:pStyle w:val="PargrafodaLista"/>
+        <w:numPr>
+          <w:ilvl w:val="0"/>
+          <w:numId w:val="26"/>
+        </w:numPr>
+        <w:tabs>
+          <w:tab w:val="left" w:pos="1440"/>
+        </w:tabs>
+        <w:suppressAutoHyphens/>
+        <w:rPr>
+          <w:rFonts w:ascii="Arial" w:hAnsi="Arial"/>
+          <w:iCs/>
+          <w:sz w:val="20"/>
+          <w:szCs w:val="20"/>
+          <w:lang w:eastAsia="pt-BR"/>
+        </w:rPr>
+      </w:pPr>
+      <w:r>
+        <w:rPr>
+          <w:rFonts w:ascii="Arial" w:hAnsi="Arial"/>
+          <w:iCs/>
+          <w:sz w:val="20"/>
+          <w:szCs w:val="20"/>
+          <w:lang w:eastAsia="pt-BR"/>
+        </w:rPr>
+        <w:t>O fluxo ret</w:t>
+      </w:r>
+      <w:r>
+        <w:rPr>
+          <w:rFonts w:ascii="Arial" w:hAnsi="Arial"/>
+          <w:iCs/>
+          <w:sz w:val="20"/>
+          <w:szCs w:val="20"/>
+          <w:lang w:eastAsia="pt-BR"/>
+        </w:rPr>
+        <w:t xml:space="preserve">orna ao passo </w:t>
+      </w:r>
+      <w:proofErr w:type="gramStart"/>
+      <w:r>
+        <w:rPr>
+          <w:rFonts w:ascii="Arial" w:hAnsi="Arial"/>
+          <w:iCs/>
+          <w:sz w:val="20"/>
+          <w:szCs w:val="20"/>
+          <w:lang w:eastAsia="pt-BR"/>
+        </w:rPr>
+        <w:t>2</w:t>
+      </w:r>
+      <w:proofErr w:type="gramEnd"/>
+      <w:r>
+        <w:rPr>
+          <w:rFonts w:ascii="Arial" w:hAnsi="Arial"/>
+          <w:iCs/>
+          <w:sz w:val="20"/>
+          <w:szCs w:val="20"/>
+          <w:lang w:eastAsia="pt-BR"/>
+        </w:rPr>
+        <w:t xml:space="preserve"> do fluxo principal</w:t>
+      </w:r>
+    </w:p>
+    <w:p>
+      <w:pPr>
+        <w:pStyle w:val="Ttulo2"/>
+        <w:rPr>
+          <w:lang w:eastAsia="pt-BR"/>
+        </w:rPr>
+      </w:pPr>
+      <w:r>
+        <w:rPr>
+          <w:lang w:eastAsia="pt-BR"/>
+        </w:rPr>
+        <w:t>[FA07] – Usuário já cadastrado</w:t>
+      </w:r>
+    </w:p>
+    <w:p>
+      <w:pPr>
+        <w:rPr>
+          <w:lang w:eastAsia="pt-BR"/>
+        </w:rPr>
+      </w:pPr>
+    </w:p>
+    <w:p>
+      <w:pPr>
+        <w:pStyle w:val="PargrafodaLista"/>
+        <w:numPr>
+          <w:ilvl w:val="0"/>
+          <w:numId w:val="38"/>
+        </w:numPr>
+        <w:shd w:val="clear" w:color="auto" w:fill="FFFFFF"/>
+        <w:spacing w:after="240"/>
+        <w:rPr>
+          <w:rFonts w:ascii="Arial" w:hAnsi="Arial"/>
+          <w:iCs/>
+          <w:sz w:val="20"/>
+          <w:szCs w:val="20"/>
+          <w:lang w:eastAsia="pt-BR"/>
+        </w:rPr>
+      </w:pPr>
+      <w:r>
+        <w:rPr>
+          <w:rFonts w:ascii="Arial" w:hAnsi="Arial"/>
+          <w:iCs/>
+          <w:sz w:val="20"/>
+          <w:szCs w:val="20"/>
+          <w:lang w:eastAsia="pt-BR"/>
+        </w:rPr>
+        <w:t xml:space="preserve">No passo </w:t>
+      </w:r>
+      <w:proofErr w:type="gramStart"/>
+      <w:r>
+        <w:rPr>
+          <w:rFonts w:ascii="Arial" w:hAnsi="Arial"/>
+          <w:iCs/>
+          <w:sz w:val="20"/>
+          <w:szCs w:val="20"/>
+          <w:lang w:eastAsia="pt-BR"/>
+        </w:rPr>
+        <w:t>3</w:t>
+      </w:r>
+      <w:proofErr w:type="gramEnd"/>
+      <w:r>
+        <w:rPr>
+          <w:rFonts w:ascii="Arial" w:hAnsi="Arial"/>
+          <w:iCs/>
+          <w:sz w:val="20"/>
+          <w:szCs w:val="20"/>
+          <w:lang w:eastAsia="pt-BR"/>
+        </w:rPr>
+        <w:t xml:space="preserve"> do fluxo principal, caso o sistema identifique que </w:t>
+      </w:r>
+      <w:r>
+        <w:rPr>
+          <w:rFonts w:ascii="Arial" w:hAnsi="Arial"/>
+          <w:iCs/>
+          <w:sz w:val="20"/>
+          <w:szCs w:val="20"/>
+          <w:lang w:eastAsia="pt-BR"/>
+        </w:rPr>
+        <w:t>o usuário já está cadastrado</w:t>
+      </w:r>
+      <w:r>
+        <w:rPr>
+          <w:rFonts w:ascii="Arial" w:hAnsi="Arial"/>
+          <w:iCs/>
+          <w:sz w:val="20"/>
+          <w:szCs w:val="20"/>
+          <w:lang w:eastAsia="pt-BR"/>
+        </w:rPr>
+        <w:t xml:space="preserve"> os seguintes passos são executados:</w:t>
+      </w:r>
+    </w:p>
+    <w:p>
+      <w:pPr>
+        <w:pStyle w:val="PargrafodaLista"/>
+        <w:numPr>
+          <w:ilvl w:val="0"/>
+          <w:numId w:val="39"/>
+        </w:numPr>
+        <w:tabs>
+          <w:tab w:val="left" w:pos="1440"/>
+        </w:tabs>
+        <w:suppressAutoHyphens/>
+        <w:rPr>
+          <w:rFonts w:ascii="Arial" w:hAnsi="Arial"/>
+          <w:iCs/>
+          <w:sz w:val="20"/>
+          <w:szCs w:val="20"/>
+          <w:lang w:eastAsia="pt-BR"/>
+        </w:rPr>
+      </w:pPr>
+      <w:r>
+        <w:rPr>
+          <w:rFonts w:ascii="Arial" w:hAnsi="Arial"/>
+          <w:iCs/>
+          <w:sz w:val="20"/>
+          <w:szCs w:val="20"/>
+          <w:lang w:eastAsia="pt-BR"/>
+        </w:rPr>
+        <w:t>O sistema exibe uma mensagem indicando o erro.</w:t>
+      </w:r>
+    </w:p>
+    <w:p>
+      <w:pPr>
+        <w:pStyle w:val="PargrafodaLista"/>
+        <w:numPr>
+          <w:ilvl w:val="0"/>
+          <w:numId w:val="39"/>
+        </w:numPr>
+        <w:tabs>
+          <w:tab w:val="left" w:pos="1440"/>
+        </w:tabs>
+        <w:suppressAutoHyphens/>
+        <w:rPr>
+          <w:rFonts w:ascii="Arial" w:hAnsi="Arial"/>
+          <w:iCs/>
+          <w:sz w:val="20"/>
+          <w:szCs w:val="20"/>
+          <w:lang w:eastAsia="pt-BR"/>
+        </w:rPr>
+      </w:pPr>
+      <w:r>
+        <w:rPr>
+          <w:rFonts w:ascii="Arial" w:hAnsi="Arial"/>
+          <w:iCs/>
+          <w:sz w:val="20"/>
+          <w:szCs w:val="20"/>
+          <w:lang w:eastAsia="pt-BR"/>
+        </w:rPr>
+        <w:t>O fluxo ret</w:t>
+      </w:r>
+      <w:r>
+        <w:rPr>
+          <w:rFonts w:ascii="Arial" w:hAnsi="Arial"/>
+          <w:iCs/>
+          <w:sz w:val="20"/>
+          <w:szCs w:val="20"/>
+          <w:lang w:eastAsia="pt-BR"/>
+        </w:rPr>
+        <w:t xml:space="preserve">orna ao passo </w:t>
+      </w:r>
+      <w:proofErr w:type="gramStart"/>
+      <w:r>
+        <w:rPr>
+          <w:rFonts w:ascii="Arial" w:hAnsi="Arial"/>
+          <w:iCs/>
+          <w:sz w:val="20"/>
+          <w:szCs w:val="20"/>
+          <w:lang w:eastAsia="pt-BR"/>
+        </w:rPr>
+        <w:t>2</w:t>
+      </w:r>
+      <w:proofErr w:type="gramEnd"/>
+      <w:r>
+        <w:rPr>
+          <w:rFonts w:ascii="Arial" w:hAnsi="Arial"/>
+          <w:iCs/>
+          <w:sz w:val="20"/>
+          <w:szCs w:val="20"/>
+          <w:lang w:eastAsia="pt-BR"/>
+        </w:rPr>
+        <w:t xml:space="preserve"> do fluxo principal.</w:t>
+      </w:r>
+    </w:p>
+    <w:p>
+      <w:pPr>
+        <w:tabs>
+          <w:tab w:val="left" w:pos="1440"/>
+        </w:tabs>
+        <w:suppressAutoHyphens/>
+        <w:rPr>
+          <w:rFonts w:ascii="Arial" w:hAnsi="Arial"/>
+          <w:iCs/>
+          <w:sz w:val="20"/>
+          <w:szCs w:val="20"/>
+          <w:lang w:eastAsia="pt-BR"/>
+        </w:rPr>
+      </w:pPr>
+    </w:p>
+    <w:p>
+      <w:pPr>
+        <w:pStyle w:val="Ttulo2"/>
+        <w:rPr>
+          <w:lang w:eastAsia="pt-BR"/>
+        </w:rPr>
+      </w:pPr>
+      <w:r>
+        <w:rPr>
+          <w:lang w:eastAsia="pt-BR"/>
+        </w:rPr>
+        <w:t>[FA08] – Botão Cancelar</w:t>
+      </w:r>
+    </w:p>
+    <w:p>
+      <w:pPr>
+        <w:pStyle w:val="PargrafodaLista"/>
+        <w:numPr>
+          <w:ilvl w:val="0"/>
+          <w:numId w:val="45"/>
+        </w:numPr>
+        <w:shd w:val="clear" w:color="auto" w:fill="FFFFFF"/>
+        <w:spacing w:after="240"/>
+        <w:rPr>
+          <w:rFonts w:ascii="Arial" w:hAnsi="Arial"/>
+          <w:iCs/>
+          <w:sz w:val="20"/>
+          <w:szCs w:val="20"/>
+          <w:lang w:eastAsia="pt-BR"/>
+        </w:rPr>
+      </w:pPr>
+      <w:r>
+        <w:rPr>
+          <w:rFonts w:ascii="Arial" w:hAnsi="Arial"/>
+          <w:iCs/>
+          <w:sz w:val="20"/>
+          <w:szCs w:val="20"/>
+          <w:lang w:eastAsia="pt-BR"/>
+        </w:rPr>
+        <w:t xml:space="preserve">No passo </w:t>
+      </w:r>
+      <w:proofErr w:type="gramStart"/>
+      <w:r>
+        <w:rPr>
+          <w:rFonts w:ascii="Arial" w:hAnsi="Arial"/>
+          <w:iCs/>
+          <w:sz w:val="20"/>
+          <w:szCs w:val="20"/>
+          <w:lang w:eastAsia="pt-BR"/>
+        </w:rPr>
+        <w:t>3</w:t>
+      </w:r>
+      <w:proofErr w:type="gramEnd"/>
+      <w:r>
+        <w:rPr>
+          <w:rFonts w:ascii="Arial" w:hAnsi="Arial"/>
+          <w:iCs/>
+          <w:sz w:val="20"/>
+          <w:szCs w:val="20"/>
+          <w:lang w:eastAsia="pt-BR"/>
+        </w:rPr>
+        <w:t xml:space="preserve"> do fluxo principal, </w:t>
+      </w:r>
+      <w:r>
+        <w:rPr>
+          <w:rFonts w:ascii="Arial" w:hAnsi="Arial"/>
+          <w:iCs/>
+          <w:sz w:val="20"/>
+          <w:szCs w:val="20"/>
+          <w:lang w:eastAsia="pt-BR"/>
+        </w:rPr>
+        <w:t>caso o usuário clique no botão Cancelar</w:t>
+      </w:r>
+      <w:r>
+        <w:rPr>
+          <w:rFonts w:ascii="Arial" w:hAnsi="Arial"/>
+          <w:iCs/>
+          <w:sz w:val="20"/>
+          <w:szCs w:val="20"/>
+          <w:lang w:eastAsia="pt-BR"/>
+        </w:rPr>
+        <w:t xml:space="preserve"> os seguintes passos são executados:</w:t>
+      </w:r>
+    </w:p>
+    <w:p>
+      <w:pPr>
+        <w:pStyle w:val="PargrafodaLista"/>
+        <w:numPr>
+          <w:ilvl w:val="0"/>
+          <w:numId w:val="46"/>
+        </w:numPr>
+        <w:tabs>
+          <w:tab w:val="left" w:pos="1440"/>
+        </w:tabs>
+        <w:suppressAutoHyphens/>
+        <w:rPr>
+          <w:rFonts w:ascii="Arial" w:hAnsi="Arial"/>
+          <w:iCs/>
+          <w:sz w:val="20"/>
+          <w:szCs w:val="20"/>
+          <w:lang w:eastAsia="pt-BR"/>
+        </w:rPr>
+      </w:pPr>
+      <w:r>
+        <w:rPr>
+          <w:rFonts w:ascii="Arial" w:hAnsi="Arial"/>
+          <w:iCs/>
+          <w:sz w:val="20"/>
+          <w:szCs w:val="20"/>
+          <w:lang w:eastAsia="pt-BR"/>
+        </w:rPr>
+        <w:t>O sistema exi</w:t>
+      </w:r>
+      <w:r>
+        <w:rPr>
+          <w:rFonts w:ascii="Arial" w:hAnsi="Arial"/>
+          <w:iCs/>
+          <w:sz w:val="20"/>
+          <w:szCs w:val="20"/>
+          <w:lang w:eastAsia="pt-BR"/>
+        </w:rPr>
+        <w:t>be uma mensagem indicando o “Cadastro cancelado”</w:t>
+      </w:r>
+      <w:r>
+        <w:rPr>
+          <w:rFonts w:ascii="Arial" w:hAnsi="Arial"/>
+          <w:iCs/>
+          <w:sz w:val="20"/>
+          <w:szCs w:val="20"/>
+          <w:lang w:eastAsia="pt-BR"/>
+        </w:rPr>
+        <w:t>.</w:t>
+      </w:r>
+    </w:p>
+    <w:p>
+      <w:pPr>
+        <w:pStyle w:val="PargrafodaLista"/>
+        <w:numPr>
+          <w:ilvl w:val="0"/>
+          <w:numId w:val="46"/>
+        </w:numPr>
+        <w:tabs>
+          <w:tab w:val="left" w:pos="1440"/>
+        </w:tabs>
+        <w:suppressAutoHyphens/>
+        <w:rPr>
+          <w:rFonts w:ascii="Arial" w:hAnsi="Arial"/>
+          <w:iCs/>
+          <w:sz w:val="20"/>
+          <w:szCs w:val="20"/>
+          <w:lang w:eastAsia="pt-BR"/>
+        </w:rPr>
+      </w:pPr>
+      <w:r>
+        <w:rPr>
+          <w:rFonts w:ascii="Arial" w:hAnsi="Arial"/>
+          <w:iCs/>
+          <w:sz w:val="20"/>
+          <w:szCs w:val="20"/>
+          <w:lang w:eastAsia="pt-BR"/>
+        </w:rPr>
+        <w:t>O fluxo ret</w:t>
+      </w:r>
+      <w:r>
+        <w:rPr>
+          <w:rFonts w:ascii="Arial" w:hAnsi="Arial"/>
+          <w:iCs/>
+          <w:sz w:val="20"/>
+          <w:szCs w:val="20"/>
+          <w:lang w:eastAsia="pt-BR"/>
+        </w:rPr>
+        <w:t xml:space="preserve">orna ao passo </w:t>
+      </w:r>
+      <w:proofErr w:type="gramStart"/>
+      <w:r>
+        <w:rPr>
+          <w:rFonts w:ascii="Arial" w:hAnsi="Arial"/>
+          <w:iCs/>
+          <w:sz w:val="20"/>
+          <w:szCs w:val="20"/>
+          <w:lang w:eastAsia="pt-BR"/>
+        </w:rPr>
+        <w:t>2</w:t>
+      </w:r>
+      <w:proofErr w:type="gramEnd"/>
+      <w:r>
+        <w:rPr>
+          <w:rFonts w:ascii="Arial" w:hAnsi="Arial"/>
+          <w:iCs/>
+          <w:sz w:val="20"/>
+          <w:szCs w:val="20"/>
+          <w:lang w:eastAsia="pt-BR"/>
+        </w:rPr>
+        <w:t xml:space="preserve"> do fluxo principal.</w:t>
+      </w:r>
+    </w:p>
+    <w:p>
+      <w:pPr>
+        <w:rPr>
+          <w:lang w:eastAsia="pt-BR"/>
+        </w:rPr>
+      </w:pPr>
+    </w:p>
+    <w:p>
+      <w:pPr>
+        <w:pStyle w:val="Ttulo1"/>
+      </w:pPr>
+      <w:r>
+        <w:lastRenderedPageBreak/>
+        <w:t xml:space="preserve">Subfluxos </w:t>
+      </w:r>
+    </w:p>
+    <w:p>
+      <w:pPr>
+        <w:pStyle w:val="Ttulo3"/>
+        <w:numPr>
+          <w:ilvl w:val="0"/>
+          <w:numId w:val="0"/>
+        </w:numPr>
+        <w:ind w:left="720" w:hanging="720"/>
+        <w:rPr>
+          <w:b/>
+          <w:iCs w:val="0"/>
+          <w:lang w:eastAsia="pt-BR"/>
+        </w:rPr>
+      </w:pPr>
+    </w:p>
+    <w:p>
+      <w:pPr>
+        <w:pStyle w:val="Ttulo1"/>
+      </w:pPr>
+      <w:r>
+        <w:t>Cenários Principais</w:t>
+      </w:r>
+    </w:p>
+    <w:p>
+      <w:pPr>
+        <w:pStyle w:val="Ttulo2"/>
+        <w:numPr>
+          <w:ilvl w:val="1"/>
+          <w:numId w:val="1"/>
+        </w:numPr>
+        <w:tabs>
+          <w:tab w:val="num" w:pos="576"/>
+        </w:tabs>
+        <w:ind w:left="720" w:hanging="720"/>
+      </w:pPr>
+      <w:r>
+        <w:t xml:space="preserve">Cenário </w:t>
+      </w:r>
+      <w:proofErr w:type="gramStart"/>
+      <w:r>
+        <w:t>1</w:t>
+      </w:r>
+      <w:proofErr w:type="gramEnd"/>
+      <w:r>
+        <w:t xml:space="preserve"> Cadastrar moto taxista com sucesso</w:t>
+      </w:r>
+    </w:p>
+    <w:p>
+      <w:pPr>
+        <w:pStyle w:val="Corpodetexto"/>
+        <w:numPr>
+          <w:ilvl w:val="0"/>
+          <w:numId w:val="6"/>
+        </w:numPr>
+      </w:pPr>
+      <w:r>
+        <w:t xml:space="preserve">Usuário entra na tela principal do sistema </w:t>
+      </w:r>
+      <w:proofErr w:type="gramStart"/>
+      <w:r>
+        <w:t>MotoTaxiJÁ</w:t>
+      </w:r>
+      <w:proofErr w:type="gramEnd"/>
+      <w:r>
+        <w:t>;</w:t>
+      </w:r>
+    </w:p>
+    <w:p>
+      <w:pPr>
+        <w:pStyle w:val="Corpodetexto"/>
+        <w:numPr>
+          <w:ilvl w:val="0"/>
+          <w:numId w:val="6"/>
+        </w:numPr>
+      </w:pPr>
+      <w:r>
+        <w:t>Clica na Opção &lt;</w:t>
+      </w:r>
+      <w:r>
+        <w:rPr>
+          <w:b/>
+        </w:rPr>
+        <w:t>Cadastrar</w:t>
+      </w:r>
+      <w:r>
+        <w:t>&gt;;</w:t>
+      </w:r>
+    </w:p>
+    <w:p>
+      <w:pPr>
+        <w:pStyle w:val="Corpodetexto"/>
+        <w:numPr>
+          <w:ilvl w:val="0"/>
+          <w:numId w:val="6"/>
+        </w:numPr>
+      </w:pPr>
+      <w:r>
+        <w:t>Digita seus dados de cadastro pessoal;</w:t>
+      </w:r>
+    </w:p>
+    <w:p>
+      <w:pPr>
+        <w:pStyle w:val="bp"/>
+        <w:numPr>
+          <w:ilvl w:val="0"/>
+          <w:numId w:val="6"/>
+        </w:numPr>
+        <w:spacing w:before="0" w:after="0"/>
+        <w:rPr>
+          <w:rFonts w:ascii="Arial" w:hAnsi="Arial"/>
+          <w:sz w:val="20"/>
+        </w:rPr>
+      </w:pPr>
+      <w:r>
+        <w:rPr>
+          <w:sz w:val="20"/>
+        </w:rPr>
+        <w:t>Clica na Opção &lt;</w:t>
+      </w:r>
+      <w:r>
+        <w:rPr>
+          <w:b/>
+          <w:sz w:val="20"/>
+        </w:rPr>
+        <w:t>Enviar</w:t>
+      </w:r>
+      <w:r>
+        <w:rPr>
+          <w:sz w:val="20"/>
+        </w:rPr>
+        <w:t>&gt;</w:t>
+      </w:r>
+      <w:r>
+        <w:rPr>
+          <w:sz w:val="20"/>
+        </w:rPr>
+        <w:t>;</w:t>
+      </w:r>
+    </w:p>
+    <w:p>
+      <w:pPr>
+        <w:pStyle w:val="Corpodetexto"/>
+        <w:numPr>
+          <w:ilvl w:val="0"/>
+          <w:numId w:val="6"/>
+        </w:numPr>
+      </w:pPr>
+      <w:r>
+        <w:rPr>
+          <w:rFonts w:ascii="Arial" w:hAnsi="Arial"/>
+        </w:rPr>
+        <w:t xml:space="preserve">O sistema </w:t>
+      </w:r>
+      <w:r>
+        <w:rPr>
+          <w:rFonts w:ascii="Arial" w:hAnsi="Arial"/>
+        </w:rPr>
+        <w:t>Valida os dados</w:t>
+      </w:r>
+      <w:r>
+        <w:rPr>
+          <w:rFonts w:ascii="Arial" w:hAnsi="Arial"/>
+        </w:rPr>
+        <w:t>;</w:t>
+      </w:r>
+    </w:p>
+    <w:p>
+      <w:pPr>
+        <w:pStyle w:val="Corpodetexto"/>
+        <w:numPr>
+          <w:ilvl w:val="0"/>
+          <w:numId w:val="6"/>
+        </w:numPr>
+      </w:pPr>
+      <w:r>
+        <w:rPr>
+          <w:rFonts w:ascii="Arial" w:hAnsi="Arial"/>
+        </w:rPr>
+        <w:t>Armazena os dados no sistema</w:t>
+      </w:r>
+      <w:r>
+        <w:rPr>
+          <w:sz w:val="24"/>
+        </w:rPr>
+        <w:t>;</w:t>
+      </w:r>
+    </w:p>
+    <w:p>
+      <w:pPr>
+        <w:pStyle w:val="Corpodetexto"/>
+        <w:numPr>
+          <w:ilvl w:val="0"/>
+          <w:numId w:val="6"/>
+        </w:numPr>
+      </w:pPr>
+      <w:r>
+        <w:rPr>
+          <w:rFonts w:ascii="Arial" w:hAnsi="Arial"/>
+        </w:rPr>
+        <w:t>Exibe mensagem</w:t>
+      </w:r>
+      <w:r>
+        <w:rPr>
+          <w:rFonts w:ascii="Arial" w:hAnsi="Arial"/>
+        </w:rPr>
+        <w:t xml:space="preserve"> “Cadastro realizado com sucesso!”.</w:t>
+      </w:r>
+    </w:p>
+    <w:p>
+      <w:pPr>
+        <w:pStyle w:val="Corpodetexto"/>
+        <w:ind w:left="0"/>
+      </w:pPr>
+    </w:p>
+    <w:p>
+      <w:pPr>
+        <w:pStyle w:val="Ttulo2"/>
+        <w:numPr>
+          <w:ilvl w:val="1"/>
+          <w:numId w:val="1"/>
+        </w:numPr>
+        <w:tabs>
+          <w:tab w:val="num" w:pos="576"/>
+        </w:tabs>
+        <w:ind w:left="720" w:hanging="720"/>
+        <w:rPr>
+          <w:lang w:eastAsia="pt-BR"/>
+        </w:rPr>
+      </w:pPr>
+      <w:r>
+        <w:t xml:space="preserve">Cenário </w:t>
+      </w:r>
+      <w:proofErr w:type="gramStart"/>
+      <w:r>
+        <w:t>2</w:t>
+      </w:r>
+      <w:proofErr w:type="gramEnd"/>
+      <w:r>
+        <w:t xml:space="preserve"> - Cadastrar moto taxista - </w:t>
+      </w:r>
+      <w:r>
+        <w:rPr>
+          <w:lang w:eastAsia="pt-BR"/>
+        </w:rPr>
+        <w:t>Verificar CPF Invalido</w:t>
+      </w:r>
+    </w:p>
+    <w:p>
+      <w:pPr>
+        <w:pStyle w:val="Corpodetexto"/>
+        <w:numPr>
+          <w:ilvl w:val="0"/>
+          <w:numId w:val="19"/>
+        </w:numPr>
+      </w:pPr>
+      <w:r>
+        <w:t xml:space="preserve">Usuário entra na tela principal do sistema </w:t>
+      </w:r>
+      <w:proofErr w:type="gramStart"/>
+      <w:r>
+        <w:t>MotoTaxiJÁ</w:t>
+      </w:r>
+      <w:proofErr w:type="gramEnd"/>
+      <w:r>
+        <w:t>;</w:t>
+      </w:r>
+    </w:p>
+    <w:p>
+      <w:pPr>
+        <w:pStyle w:val="Corpodetexto"/>
+        <w:numPr>
+          <w:ilvl w:val="0"/>
+          <w:numId w:val="19"/>
+        </w:numPr>
+      </w:pPr>
+      <w:r>
+        <w:t>Clica na Opção &lt;</w:t>
+      </w:r>
+      <w:r>
+        <w:rPr>
+          <w:b/>
+        </w:rPr>
+        <w:t>Cadastrar</w:t>
+      </w:r>
+      <w:r>
+        <w:t>&gt;;</w:t>
+      </w:r>
+    </w:p>
+    <w:p>
+      <w:pPr>
+        <w:pStyle w:val="Corpodetexto"/>
+        <w:numPr>
+          <w:ilvl w:val="0"/>
+          <w:numId w:val="19"/>
+        </w:numPr>
+      </w:pPr>
+      <w:r>
+        <w:t>Digita seus dados de cadastro pessoal com o campo CPF Invalido;</w:t>
+      </w:r>
+    </w:p>
+    <w:p>
+      <w:pPr>
+        <w:pStyle w:val="bp"/>
+        <w:numPr>
+          <w:ilvl w:val="0"/>
+          <w:numId w:val="19"/>
+        </w:numPr>
+        <w:spacing w:before="0" w:after="0"/>
+        <w:rPr>
+          <w:sz w:val="20"/>
+        </w:rPr>
+      </w:pPr>
+      <w:r>
+        <w:rPr>
+          <w:sz w:val="20"/>
+        </w:rPr>
+        <w:t>Clica na Opção &lt;</w:t>
+      </w:r>
+      <w:r>
+        <w:rPr>
+          <w:b/>
+          <w:sz w:val="20"/>
+        </w:rPr>
+        <w:t>Enviar</w:t>
+      </w:r>
+      <w:r>
+        <w:rPr>
+          <w:sz w:val="20"/>
+        </w:rPr>
+        <w:t>&gt;</w:t>
+      </w:r>
+      <w:r>
+        <w:rPr>
+          <w:sz w:val="20"/>
+        </w:rPr>
+        <w:t>;</w:t>
+      </w:r>
+    </w:p>
+    <w:p>
+      <w:pPr>
+        <w:pStyle w:val="Corpodetexto"/>
+        <w:numPr>
+          <w:ilvl w:val="0"/>
+          <w:numId w:val="19"/>
+        </w:numPr>
+      </w:pPr>
+      <w:r>
+        <w:t>O sistema Informa uma mensagem “CPF invalido! Digite seu CPF novamente!”;</w:t>
+      </w:r>
+    </w:p>
+    <w:p>
+      <w:pPr>
+        <w:pStyle w:val="Corpodetexto"/>
+        <w:numPr>
+          <w:ilvl w:val="0"/>
+          <w:numId w:val="19"/>
+        </w:numPr>
+      </w:pPr>
+      <w:r>
+        <w:t>Volta para a tela de Cadastro.</w:t>
+      </w:r>
+    </w:p>
+    <w:p>
+      <w:pPr>
+        <w:rPr>
+          <w:lang w:eastAsia="pt-BR"/>
+        </w:rPr>
+      </w:pPr>
+    </w:p>
+    <w:p>
+      <w:pPr>
+        <w:pStyle w:val="Ttulo2"/>
+        <w:tabs>
+          <w:tab w:val="num" w:pos="576"/>
+        </w:tabs>
+        <w:ind w:left="720" w:hanging="720"/>
+      </w:pPr>
+      <w:r>
+        <w:t xml:space="preserve">Cenário </w:t>
+      </w:r>
+      <w:proofErr w:type="gramStart"/>
+      <w:r>
+        <w:t>3</w:t>
+      </w:r>
+      <w:proofErr w:type="gramEnd"/>
+      <w:r>
+        <w:t xml:space="preserve"> –</w:t>
+      </w:r>
+      <w:r>
+        <w:rPr>
+          <w:lang w:eastAsia="pt-BR"/>
+        </w:rPr>
+        <w:t xml:space="preserve"> </w:t>
+      </w:r>
+      <w:r>
+        <w:rPr>
+          <w:lang w:eastAsia="pt-BR"/>
+        </w:rPr>
+        <w:t>Cadastrar moto taxista - Verificar E-mail Invalido</w:t>
+      </w:r>
+    </w:p>
+    <w:p>
+      <w:pPr>
+        <w:pStyle w:val="Corpodetexto"/>
+        <w:numPr>
+          <w:ilvl w:val="0"/>
+          <w:numId w:val="32"/>
+        </w:numPr>
+      </w:pPr>
+      <w:r>
+        <w:t xml:space="preserve">Usuário entra na tela principal do sistema </w:t>
+      </w:r>
+      <w:proofErr w:type="gramStart"/>
+      <w:r>
+        <w:t>MotoTaxiJÁ</w:t>
+      </w:r>
+      <w:proofErr w:type="gramEnd"/>
+      <w:r>
+        <w:t>;</w:t>
+      </w:r>
+    </w:p>
+    <w:p>
+      <w:pPr>
+        <w:pStyle w:val="Corpodetexto"/>
+        <w:numPr>
+          <w:ilvl w:val="0"/>
+          <w:numId w:val="32"/>
+        </w:numPr>
+      </w:pPr>
+      <w:r>
+        <w:t>Clica na Opção &lt;</w:t>
+      </w:r>
+      <w:r>
+        <w:rPr>
+          <w:b/>
+        </w:rPr>
+        <w:t>Cadastrar</w:t>
+      </w:r>
+      <w:r>
+        <w:t>&gt;;</w:t>
+      </w:r>
+    </w:p>
+    <w:p>
+      <w:pPr>
+        <w:pStyle w:val="Corpodetexto"/>
+        <w:numPr>
+          <w:ilvl w:val="0"/>
+          <w:numId w:val="32"/>
+        </w:numPr>
+      </w:pPr>
+      <w:r>
+        <w:t>Digita seus dados de cadastro pessoal com o campo E-mail Invalido;</w:t>
+      </w:r>
+    </w:p>
+    <w:p>
+      <w:pPr>
+        <w:pStyle w:val="bp"/>
+        <w:numPr>
+          <w:ilvl w:val="0"/>
+          <w:numId w:val="32"/>
+        </w:numPr>
+        <w:spacing w:before="0" w:after="0"/>
+        <w:rPr>
+          <w:sz w:val="20"/>
+        </w:rPr>
+      </w:pPr>
+      <w:r>
+        <w:rPr>
+          <w:sz w:val="20"/>
+        </w:rPr>
+        <w:t>Clica na Opção &lt;</w:t>
+      </w:r>
+      <w:r>
+        <w:rPr>
+          <w:b/>
+          <w:sz w:val="20"/>
+        </w:rPr>
+        <w:t>Enviar</w:t>
+      </w:r>
+      <w:r>
+        <w:rPr>
+          <w:sz w:val="20"/>
+        </w:rPr>
+        <w:t>&gt;</w:t>
+      </w:r>
+      <w:r>
+        <w:rPr>
+          <w:sz w:val="20"/>
+        </w:rPr>
+        <w:t>;</w:t>
+      </w:r>
+    </w:p>
+    <w:p>
+      <w:pPr>
+        <w:pStyle w:val="Corpodetexto"/>
+        <w:numPr>
+          <w:ilvl w:val="0"/>
+          <w:numId w:val="32"/>
+        </w:numPr>
+      </w:pPr>
+      <w:r>
+        <w:t>O sistema Informa uma mensagem “E-mail invalido! Digite seu E-mail novamente!”;</w:t>
+      </w:r>
+    </w:p>
+    <w:p>
+      <w:pPr>
+        <w:pStyle w:val="Corpodetexto"/>
+        <w:numPr>
+          <w:ilvl w:val="0"/>
+          <w:numId w:val="32"/>
+        </w:numPr>
+      </w:pPr>
+      <w:r>
+        <w:t>Volta para a tela de Cadastro.</w:t>
+      </w:r>
+    </w:p>
+    <w:p>
+      <w:pPr>
+        <w:pStyle w:val="Corpodetexto"/>
+      </w:pPr>
+    </w:p>
+    <w:p>
+      <w:pPr>
+        <w:pStyle w:val="Ttulo2"/>
+        <w:tabs>
+          <w:tab w:val="num" w:pos="576"/>
+        </w:tabs>
+        <w:ind w:left="720" w:hanging="720"/>
+      </w:pPr>
+      <w:r>
+        <w:rPr>
+          <w:lang w:eastAsia="pt-BR"/>
+        </w:rPr>
+        <w:t xml:space="preserve">Cenário </w:t>
+      </w:r>
+      <w:proofErr w:type="gramStart"/>
+      <w:r>
+        <w:rPr>
+          <w:lang w:eastAsia="pt-BR"/>
+        </w:rPr>
+        <w:t>4</w:t>
+      </w:r>
+      <w:proofErr w:type="gramEnd"/>
+      <w:r>
+        <w:rPr>
+          <w:lang w:eastAsia="pt-BR"/>
+        </w:rPr>
+        <w:t xml:space="preserve"> - Cadastrar moto taxista – Verificar Login Invalido </w:t>
+      </w:r>
+    </w:p>
+    <w:p>
+      <w:pPr>
+        <w:pStyle w:val="Corpodetexto"/>
+        <w:numPr>
+          <w:ilvl w:val="0"/>
+          <w:numId w:val="33"/>
+        </w:numPr>
+      </w:pPr>
+      <w:r>
+        <w:t xml:space="preserve">Usuário entra na tela principal do sistema </w:t>
+      </w:r>
+      <w:proofErr w:type="gramStart"/>
+      <w:r>
+        <w:t>MotoTaxiJÁ</w:t>
+      </w:r>
+      <w:proofErr w:type="gramEnd"/>
+      <w:r>
+        <w:t>;</w:t>
+      </w:r>
+    </w:p>
+    <w:p>
+      <w:pPr>
+        <w:pStyle w:val="Corpodetexto"/>
+        <w:numPr>
+          <w:ilvl w:val="0"/>
+          <w:numId w:val="33"/>
+        </w:numPr>
+      </w:pPr>
+      <w:r>
+        <w:t>Clica na Opção &lt;</w:t>
+      </w:r>
+      <w:r>
+        <w:rPr>
+          <w:b/>
+        </w:rPr>
+        <w:t>Cadastrar</w:t>
+      </w:r>
+      <w:r>
+        <w:t>&gt;;</w:t>
+      </w:r>
+    </w:p>
+    <w:p>
+      <w:pPr>
+        <w:pStyle w:val="Corpodetexto"/>
+        <w:numPr>
+          <w:ilvl w:val="0"/>
+          <w:numId w:val="33"/>
+        </w:numPr>
+      </w:pPr>
+      <w:r>
+        <w:t>Digita seus dados de cadastro pessoal com o campo Login Invalido;</w:t>
+      </w:r>
+    </w:p>
+    <w:p>
+      <w:pPr>
+        <w:pStyle w:val="bp"/>
+        <w:numPr>
+          <w:ilvl w:val="0"/>
+          <w:numId w:val="33"/>
+        </w:numPr>
+        <w:spacing w:before="0" w:after="0"/>
+        <w:rPr>
+          <w:sz w:val="20"/>
+        </w:rPr>
+      </w:pPr>
+      <w:r>
+        <w:rPr>
+          <w:sz w:val="20"/>
+        </w:rPr>
+        <w:t>Clica na Opção &lt;</w:t>
+      </w:r>
+      <w:r>
+        <w:rPr>
+          <w:b/>
+          <w:sz w:val="20"/>
+        </w:rPr>
+        <w:t>Enviar</w:t>
+      </w:r>
+      <w:r>
+        <w:rPr>
+          <w:sz w:val="20"/>
+        </w:rPr>
+        <w:t>&gt;</w:t>
+      </w:r>
+      <w:r>
+        <w:rPr>
+          <w:sz w:val="20"/>
+        </w:rPr>
+        <w:t>;</w:t>
+      </w:r>
+    </w:p>
+    <w:p>
+      <w:pPr>
+        <w:pStyle w:val="Corpodetexto"/>
+        <w:numPr>
+          <w:ilvl w:val="0"/>
+          <w:numId w:val="33"/>
+        </w:numPr>
+      </w:pPr>
+      <w:r>
+        <w:t>O sistema Informa uma mensagem “Login invalido! Digite seu Login novamente!”;</w:t>
+      </w:r>
+    </w:p>
+    <w:p>
+      <w:pPr>
+        <w:pStyle w:val="Corpodetexto"/>
+        <w:numPr>
+          <w:ilvl w:val="0"/>
+          <w:numId w:val="33"/>
+        </w:numPr>
+      </w:pPr>
+      <w:r>
+        <w:t>Volta para a tela de Cadastro.</w:t>
+      </w:r>
+    </w:p>
+    <w:p>
+      <w:pPr>
+        <w:pStyle w:val="Corpodetexto"/>
+        <w:ind w:left="0"/>
+      </w:pPr>
+    </w:p>
+    <w:p>
+      <w:pPr>
+        <w:pStyle w:val="Corpodetexto"/>
+      </w:pPr>
+    </w:p>
     <w:p/>
     <w:p/>
     <w:sectPr>
-      <w:headerReference w:type="default" r:id="rId7"/>
-      <w:footerReference w:type="default" r:id="rId8"/>
+      <w:headerReference w:type="default" r:id="rId8"/>
+      <w:footerReference w:type="default" r:id="rId9"/>
       <w:pgSz w:w="12240" w:h="15840"/>
       <w:pgMar w:top="1440" w:right="1800" w:bottom="1440" w:left="1800" w:header="720" w:footer="720" w:gutter="0"/>
       <w:cols w:space="720"/>
@@ -3739,7 +5938,7 @@
 </file>
 
 <file path=word/endnotes.xml><?xml version="1.0" encoding="utf-8"?>
-<w:endnotes xmlns:wpc="http://schemas.microsoft.com/office/word/2010/wordprocessingCanvas" xmlns:mc="http://schemas.openxmlformats.org/markup-compatibility/2006" xmlns:o="urn:schemas-microsoft-com:office:office" xmlns:r="http://schemas.openxmlformats.org/officeDocument/2006/relationships" xmlns:m="http://schemas.openxmlformats.org/officeDocument/2006/math" xmlns:v="urn:schemas-microsoft-com:vml" xmlns:wp14="http://schemas.microsoft.com/office/word/2010/wordprocessingDrawing" xmlns:wp="http://schemas.openxmlformats.org/drawingml/2006/wordprocessingDrawing" xmlns:w10="urn:schemas-microsoft-com:office:word" xmlns:w="http://schemas.openxmlformats.org/wordprocessingml/2006/main" xmlns:w14="http://schemas.microsoft.com/office/word/2010/wordml" xmlns:w15="http://schemas.microsoft.com/office/word/2012/wordml" xmlns:wpg="http://schemas.microsoft.com/office/word/2010/wordprocessingGroup" xmlns:wpi="http://schemas.microsoft.com/office/word/2010/wordprocessingInk" xmlns:wne="http://schemas.microsoft.com/office/word/2006/wordml" xmlns:wps="http://schemas.microsoft.com/office/word/2010/wordprocessingShape" mc:Ignorable="w14 w15 wp14">
+<w:endnotes xmlns:wpc="http://schemas.microsoft.com/office/word/2010/wordprocessingCanvas" xmlns:mc="http://schemas.openxmlformats.org/markup-compatibility/2006" xmlns:o="urn:schemas-microsoft-com:office:office" xmlns:r="http://schemas.openxmlformats.org/officeDocument/2006/relationships" xmlns:m="http://schemas.openxmlformats.org/officeDocument/2006/math" xmlns:v="urn:schemas-microsoft-com:vml" xmlns:wp14="http://schemas.microsoft.com/office/word/2010/wordprocessingDrawing" xmlns:wp="http://schemas.openxmlformats.org/drawingml/2006/wordprocessingDrawing" xmlns:w10="urn:schemas-microsoft-com:office:word" xmlns:w="http://schemas.openxmlformats.org/wordprocessingml/2006/main" xmlns:w14="http://schemas.microsoft.com/office/word/2010/wordml" xmlns:wpg="http://schemas.microsoft.com/office/word/2010/wordprocessingGroup" xmlns:wpi="http://schemas.microsoft.com/office/word/2010/wordprocessingInk" xmlns:wne="http://schemas.microsoft.com/office/word/2006/wordml" xmlns:wps="http://schemas.microsoft.com/office/word/2010/wordprocessingShape" mc:Ignorable="w14 wp14">
   <w:endnote w:type="separator" w:id="-1">
     <w:p>
       <w:r>
@@ -3758,7 +5957,7 @@
 </file>
 
 <file path=word/footer1.xml><?xml version="1.0" encoding="utf-8"?>
-<w:ftr xmlns:wpc="http://schemas.microsoft.com/office/word/2010/wordprocessingCanvas" xmlns:mc="http://schemas.openxmlformats.org/markup-compatibility/2006" xmlns:o="urn:schemas-microsoft-com:office:office" xmlns:r="http://schemas.openxmlformats.org/officeDocument/2006/relationships" xmlns:m="http://schemas.openxmlformats.org/officeDocument/2006/math" xmlns:v="urn:schemas-microsoft-com:vml" xmlns:wp14="http://schemas.microsoft.com/office/word/2010/wordprocessingDrawing" xmlns:wp="http://schemas.openxmlformats.org/drawingml/2006/wordprocessingDrawing" xmlns:w10="urn:schemas-microsoft-com:office:word" xmlns:w="http://schemas.openxmlformats.org/wordprocessingml/2006/main" xmlns:w14="http://schemas.microsoft.com/office/word/2010/wordml" xmlns:w15="http://schemas.microsoft.com/office/word/2012/wordml" xmlns:wpg="http://schemas.microsoft.com/office/word/2010/wordprocessingGroup" xmlns:wpi="http://schemas.microsoft.com/office/word/2010/wordprocessingInk" xmlns:wne="http://schemas.microsoft.com/office/word/2006/wordml" xmlns:wps="http://schemas.microsoft.com/office/word/2010/wordprocessingShape" mc:Ignorable="w14 w15 wp14">
+<w:ftr xmlns:wpc="http://schemas.microsoft.com/office/word/2010/wordprocessingCanvas" xmlns:mc="http://schemas.openxmlformats.org/markup-compatibility/2006" xmlns:o="urn:schemas-microsoft-com:office:office" xmlns:r="http://schemas.openxmlformats.org/officeDocument/2006/relationships" xmlns:m="http://schemas.openxmlformats.org/officeDocument/2006/math" xmlns:v="urn:schemas-microsoft-com:vml" xmlns:wp14="http://schemas.microsoft.com/office/word/2010/wordprocessingDrawing" xmlns:wp="http://schemas.openxmlformats.org/drawingml/2006/wordprocessingDrawing" xmlns:w10="urn:schemas-microsoft-com:office:word" xmlns:w="http://schemas.openxmlformats.org/wordprocessingml/2006/main" xmlns:w14="http://schemas.microsoft.com/office/word/2010/wordml" xmlns:wpg="http://schemas.microsoft.com/office/word/2010/wordprocessingGroup" xmlns:wpi="http://schemas.microsoft.com/office/word/2010/wordprocessingInk" xmlns:wne="http://schemas.microsoft.com/office/word/2006/wordml" xmlns:wps="http://schemas.microsoft.com/office/word/2010/wordprocessingShape" mc:Ignorable="w14 wp14">
   <w:tbl>
     <w:tblPr>
       <w:tblW w:w="0" w:type="auto"/>
@@ -3867,7 +6066,7 @@
               <w:noProof/>
               <w:sz w:val="20"/>
             </w:rPr>
-            <w:t>5</w:t>
+            <w:t>6</w:t>
           </w:r>
           <w:r>
             <w:rPr>
@@ -3921,7 +6120,7 @@
               <w:sz w:val="20"/>
               <w:szCs w:val="20"/>
             </w:rPr>
-            <w:t>5</w:t>
+            <w:t>8</w:t>
           </w:r>
           <w:r>
             <w:rPr>
@@ -3944,7 +6143,7 @@
 </file>
 
 <file path=word/footnotes.xml><?xml version="1.0" encoding="utf-8"?>
-<w:footnotes xmlns:wpc="http://schemas.microsoft.com/office/word/2010/wordprocessingCanvas" xmlns:mc="http://schemas.openxmlformats.org/markup-compatibility/2006" xmlns:o="urn:schemas-microsoft-com:office:office" xmlns:r="http://schemas.openxmlformats.org/officeDocument/2006/relationships" xmlns:m="http://schemas.openxmlformats.org/officeDocument/2006/math" xmlns:v="urn:schemas-microsoft-com:vml" xmlns:wp14="http://schemas.microsoft.com/office/word/2010/wordprocessingDrawing" xmlns:wp="http://schemas.openxmlformats.org/drawingml/2006/wordprocessingDrawing" xmlns:w10="urn:schemas-microsoft-com:office:word" xmlns:w="http://schemas.openxmlformats.org/wordprocessingml/2006/main" xmlns:w14="http://schemas.microsoft.com/office/word/2010/wordml" xmlns:w15="http://schemas.microsoft.com/office/word/2012/wordml" xmlns:wpg="http://schemas.microsoft.com/office/word/2010/wordprocessingGroup" xmlns:wpi="http://schemas.microsoft.com/office/word/2010/wordprocessingInk" xmlns:wne="http://schemas.microsoft.com/office/word/2006/wordml" xmlns:wps="http://schemas.microsoft.com/office/word/2010/wordprocessingShape" mc:Ignorable="w14 w15 wp14">
+<w:footnotes xmlns:wpc="http://schemas.microsoft.com/office/word/2010/wordprocessingCanvas" xmlns:mc="http://schemas.openxmlformats.org/markup-compatibility/2006" xmlns:o="urn:schemas-microsoft-com:office:office" xmlns:r="http://schemas.openxmlformats.org/officeDocument/2006/relationships" xmlns:m="http://schemas.openxmlformats.org/officeDocument/2006/math" xmlns:v="urn:schemas-microsoft-com:vml" xmlns:wp14="http://schemas.microsoft.com/office/word/2010/wordprocessingDrawing" xmlns:wp="http://schemas.openxmlformats.org/drawingml/2006/wordprocessingDrawing" xmlns:w10="urn:schemas-microsoft-com:office:word" xmlns:w="http://schemas.openxmlformats.org/wordprocessingml/2006/main" xmlns:w14="http://schemas.microsoft.com/office/word/2010/wordml" xmlns:wpg="http://schemas.microsoft.com/office/word/2010/wordprocessingGroup" xmlns:wpi="http://schemas.microsoft.com/office/word/2010/wordprocessingInk" xmlns:wne="http://schemas.microsoft.com/office/word/2006/wordml" xmlns:wps="http://schemas.microsoft.com/office/word/2010/wordprocessingShape" mc:Ignorable="w14 wp14">
   <w:footnote w:type="separator" w:id="-1">
     <w:p>
       <w:r>
@@ -3963,7 +6162,7 @@
 </file>
 
 <file path=word/header1.xml><?xml version="1.0" encoding="utf-8"?>
-<w:hdr xmlns:wpc="http://schemas.microsoft.com/office/word/2010/wordprocessingCanvas" xmlns:mc="http://schemas.openxmlformats.org/markup-compatibility/2006" xmlns:o="urn:schemas-microsoft-com:office:office" xmlns:r="http://schemas.openxmlformats.org/officeDocument/2006/relationships" xmlns:m="http://schemas.openxmlformats.org/officeDocument/2006/math" xmlns:v="urn:schemas-microsoft-com:vml" xmlns:wp14="http://schemas.microsoft.com/office/word/2010/wordprocessingDrawing" xmlns:wp="http://schemas.openxmlformats.org/drawingml/2006/wordprocessingDrawing" xmlns:w10="urn:schemas-microsoft-com:office:word" xmlns:w="http://schemas.openxmlformats.org/wordprocessingml/2006/main" xmlns:w14="http://schemas.microsoft.com/office/word/2010/wordml" xmlns:w15="http://schemas.microsoft.com/office/word/2012/wordml" xmlns:wpg="http://schemas.microsoft.com/office/word/2010/wordprocessingGroup" xmlns:wpi="http://schemas.microsoft.com/office/word/2010/wordprocessingInk" xmlns:wne="http://schemas.microsoft.com/office/word/2006/wordml" xmlns:wps="http://schemas.microsoft.com/office/word/2010/wordprocessingShape" mc:Ignorable="w14 w15 wp14">
+<w:hdr xmlns:wpc="http://schemas.microsoft.com/office/word/2010/wordprocessingCanvas" xmlns:mc="http://schemas.openxmlformats.org/markup-compatibility/2006" xmlns:o="urn:schemas-microsoft-com:office:office" xmlns:r="http://schemas.openxmlformats.org/officeDocument/2006/relationships" xmlns:m="http://schemas.openxmlformats.org/officeDocument/2006/math" xmlns:v="urn:schemas-microsoft-com:vml" xmlns:wp14="http://schemas.microsoft.com/office/word/2010/wordprocessingDrawing" xmlns:wp="http://schemas.openxmlformats.org/drawingml/2006/wordprocessingDrawing" xmlns:w10="urn:schemas-microsoft-com:office:word" xmlns:w="http://schemas.openxmlformats.org/wordprocessingml/2006/main" xmlns:w14="http://schemas.microsoft.com/office/word/2010/wordml" xmlns:wpg="http://schemas.microsoft.com/office/word/2010/wordprocessingGroup" xmlns:wpi="http://schemas.microsoft.com/office/word/2010/wordprocessingInk" xmlns:wne="http://schemas.microsoft.com/office/word/2006/wordml" xmlns:wps="http://schemas.microsoft.com/office/word/2010/wordprocessingShape" mc:Ignorable="w14 wp14">
   <w:tbl>
     <w:tblPr>
       <w:tblW w:w="0" w:type="auto"/>
@@ -4079,7 +6278,7 @@
 </file>
 
 <file path=word/numbering.xml><?xml version="1.0" encoding="utf-8"?>
-<w:numbering xmlns:wpc="http://schemas.microsoft.com/office/word/2010/wordprocessingCanvas" xmlns:mc="http://schemas.openxmlformats.org/markup-compatibility/2006" xmlns:o="urn:schemas-microsoft-com:office:office" xmlns:r="http://schemas.openxmlformats.org/officeDocument/2006/relationships" xmlns:m="http://schemas.openxmlformats.org/officeDocument/2006/math" xmlns:v="urn:schemas-microsoft-com:vml" xmlns:wp14="http://schemas.microsoft.com/office/word/2010/wordprocessingDrawing" xmlns:wp="http://schemas.openxmlformats.org/drawingml/2006/wordprocessingDrawing" xmlns:w10="urn:schemas-microsoft-com:office:word" xmlns:w="http://schemas.openxmlformats.org/wordprocessingml/2006/main" xmlns:w14="http://schemas.microsoft.com/office/word/2010/wordml" xmlns:w15="http://schemas.microsoft.com/office/word/2012/wordml" xmlns:wpg="http://schemas.microsoft.com/office/word/2010/wordprocessingGroup" xmlns:wpi="http://schemas.microsoft.com/office/word/2010/wordprocessingInk" xmlns:wne="http://schemas.microsoft.com/office/word/2006/wordml" xmlns:wps="http://schemas.microsoft.com/office/word/2010/wordprocessingShape" mc:Ignorable="w14 w15 wp14">
+<w:numbering xmlns:wpc="http://schemas.microsoft.com/office/word/2010/wordprocessingCanvas" xmlns:mc="http://schemas.openxmlformats.org/markup-compatibility/2006" xmlns:o="urn:schemas-microsoft-com:office:office" xmlns:r="http://schemas.openxmlformats.org/officeDocument/2006/relationships" xmlns:m="http://schemas.openxmlformats.org/officeDocument/2006/math" xmlns:v="urn:schemas-microsoft-com:vml" xmlns:wp14="http://schemas.microsoft.com/office/word/2010/wordprocessingDrawing" xmlns:wp="http://schemas.openxmlformats.org/drawingml/2006/wordprocessingDrawing" xmlns:w10="urn:schemas-microsoft-com:office:word" xmlns:w="http://schemas.openxmlformats.org/wordprocessingml/2006/main" xmlns:w14="http://schemas.microsoft.com/office/word/2010/wordml" xmlns:wpg="http://schemas.microsoft.com/office/word/2010/wordprocessingGroup" xmlns:wpi="http://schemas.microsoft.com/office/word/2010/wordprocessingInk" xmlns:wne="http://schemas.microsoft.com/office/word/2006/wordml" xmlns:wps="http://schemas.microsoft.com/office/word/2010/wordprocessingShape" mc:Ignorable="w14 wp14">
   <w:abstractNum w:abstractNumId="0">
     <w:nsid w:val="FFFFFFFB"/>
     <w:multiLevelType w:val="multilevel"/>
@@ -7370,6 +9569,119 @@
     </w:lvl>
   </w:abstractNum>
   <w:abstractNum w:abstractNumId="30">
+    <w:nsid w:val="48CE3CD9"/>
+    <w:multiLevelType w:val="hybridMultilevel"/>
+    <w:tmpl w:val="5C1E5E22"/>
+    <w:lvl w:ilvl="0" w:tplc="0409000F">
+      <w:start w:val="1"/>
+      <w:numFmt w:val="decimal"/>
+      <w:lvlText w:val="%1."/>
+      <w:lvlJc w:val="left"/>
+      <w:pPr>
+        <w:tabs>
+          <w:tab w:val="num" w:pos="1636"/>
+        </w:tabs>
+        <w:ind w:left="1636" w:hanging="360"/>
+      </w:pPr>
+    </w:lvl>
+    <w:lvl w:ilvl="1" w:tplc="04090019" w:tentative="1">
+      <w:start w:val="1"/>
+      <w:numFmt w:val="lowerLetter"/>
+      <w:lvlText w:val="%2."/>
+      <w:lvlJc w:val="left"/>
+      <w:pPr>
+        <w:tabs>
+          <w:tab w:val="num" w:pos="2356"/>
+        </w:tabs>
+        <w:ind w:left="2356" w:hanging="360"/>
+      </w:pPr>
+    </w:lvl>
+    <w:lvl w:ilvl="2" w:tplc="0409001B" w:tentative="1">
+      <w:start w:val="1"/>
+      <w:numFmt w:val="lowerRoman"/>
+      <w:lvlText w:val="%3."/>
+      <w:lvlJc w:val="right"/>
+      <w:pPr>
+        <w:tabs>
+          <w:tab w:val="num" w:pos="3076"/>
+        </w:tabs>
+        <w:ind w:left="3076" w:hanging="180"/>
+      </w:pPr>
+    </w:lvl>
+    <w:lvl w:ilvl="3" w:tplc="0409000F">
+      <w:start w:val="1"/>
+      <w:numFmt w:val="decimal"/>
+      <w:lvlText w:val="%4."/>
+      <w:lvlJc w:val="left"/>
+      <w:pPr>
+        <w:tabs>
+          <w:tab w:val="num" w:pos="3796"/>
+        </w:tabs>
+        <w:ind w:left="3796" w:hanging="360"/>
+      </w:pPr>
+    </w:lvl>
+    <w:lvl w:ilvl="4" w:tplc="04090019" w:tentative="1">
+      <w:start w:val="1"/>
+      <w:numFmt w:val="lowerLetter"/>
+      <w:lvlText w:val="%5."/>
+      <w:lvlJc w:val="left"/>
+      <w:pPr>
+        <w:tabs>
+          <w:tab w:val="num" w:pos="4516"/>
+        </w:tabs>
+        <w:ind w:left="4516" w:hanging="360"/>
+      </w:pPr>
+    </w:lvl>
+    <w:lvl w:ilvl="5" w:tplc="0409001B" w:tentative="1">
+      <w:start w:val="1"/>
+      <w:numFmt w:val="lowerRoman"/>
+      <w:lvlText w:val="%6."/>
+      <w:lvlJc w:val="right"/>
+      <w:pPr>
+        <w:tabs>
+          <w:tab w:val="num" w:pos="5236"/>
+        </w:tabs>
+        <w:ind w:left="5236" w:hanging="180"/>
+      </w:pPr>
+    </w:lvl>
+    <w:lvl w:ilvl="6" w:tplc="0409000F" w:tentative="1">
+      <w:start w:val="1"/>
+      <w:numFmt w:val="decimal"/>
+      <w:lvlText w:val="%7."/>
+      <w:lvlJc w:val="left"/>
+      <w:pPr>
+        <w:tabs>
+          <w:tab w:val="num" w:pos="5956"/>
+        </w:tabs>
+        <w:ind w:left="5956" w:hanging="360"/>
+      </w:pPr>
+    </w:lvl>
+    <w:lvl w:ilvl="7" w:tplc="04090019" w:tentative="1">
+      <w:start w:val="1"/>
+      <w:numFmt w:val="lowerLetter"/>
+      <w:lvlText w:val="%8."/>
+      <w:lvlJc w:val="left"/>
+      <w:pPr>
+        <w:tabs>
+          <w:tab w:val="num" w:pos="6676"/>
+        </w:tabs>
+        <w:ind w:left="6676" w:hanging="360"/>
+      </w:pPr>
+    </w:lvl>
+    <w:lvl w:ilvl="8" w:tplc="0409001B" w:tentative="1">
+      <w:start w:val="1"/>
+      <w:numFmt w:val="lowerRoman"/>
+      <w:lvlText w:val="%9."/>
+      <w:lvlJc w:val="right"/>
+      <w:pPr>
+        <w:tabs>
+          <w:tab w:val="num" w:pos="7396"/>
+        </w:tabs>
+        <w:ind w:left="7396" w:hanging="180"/>
+      </w:pPr>
+    </w:lvl>
+  </w:abstractNum>
+  <w:abstractNum w:abstractNumId="31">
     <w:nsid w:val="49532FF4"/>
     <w:multiLevelType w:val="hybridMultilevel"/>
     <w:tmpl w:val="79CE56EC"/>
@@ -7482,7 +9794,7 @@
       </w:pPr>
     </w:lvl>
   </w:abstractNum>
-  <w:abstractNum w:abstractNumId="31">
+  <w:abstractNum w:abstractNumId="32">
     <w:nsid w:val="4A515444"/>
     <w:multiLevelType w:val="hybridMultilevel"/>
     <w:tmpl w:val="42DA29B6"/>
@@ -7571,7 +9883,7 @@
       </w:pPr>
     </w:lvl>
   </w:abstractNum>
-  <w:abstractNum w:abstractNumId="32">
+  <w:abstractNum w:abstractNumId="33">
     <w:nsid w:val="4F2344EE"/>
     <w:multiLevelType w:val="multilevel"/>
     <w:tmpl w:val="42DA29B6"/>
@@ -7660,7 +9972,7 @@
       </w:pPr>
     </w:lvl>
   </w:abstractNum>
-  <w:abstractNum w:abstractNumId="33">
+  <w:abstractNum w:abstractNumId="34">
     <w:nsid w:val="51253C79"/>
     <w:multiLevelType w:val="hybridMultilevel"/>
     <w:tmpl w:val="E640C928"/>
@@ -7773,7 +10085,7 @@
       </w:pPr>
     </w:lvl>
   </w:abstractNum>
-  <w:abstractNum w:abstractNumId="34">
+  <w:abstractNum w:abstractNumId="35">
     <w:nsid w:val="53AE1235"/>
     <w:multiLevelType w:val="hybridMultilevel"/>
     <w:tmpl w:val="46BE6D5E"/>
@@ -7886,7 +10198,7 @@
       </w:rPr>
     </w:lvl>
   </w:abstractNum>
-  <w:abstractNum w:abstractNumId="35">
+  <w:abstractNum w:abstractNumId="36">
     <w:nsid w:val="54CD00C1"/>
     <w:multiLevelType w:val="hybridMultilevel"/>
     <w:tmpl w:val="15FCA8D6"/>
@@ -7999,7 +10311,7 @@
       </w:rPr>
     </w:lvl>
   </w:abstractNum>
-  <w:abstractNum w:abstractNumId="36">
+  <w:abstractNum w:abstractNumId="37">
     <w:nsid w:val="5BD37CDA"/>
     <w:multiLevelType w:val="hybridMultilevel"/>
     <w:tmpl w:val="5C1E5E22"/>
@@ -8112,7 +10424,7 @@
       </w:pPr>
     </w:lvl>
   </w:abstractNum>
-  <w:abstractNum w:abstractNumId="37">
+  <w:abstractNum w:abstractNumId="38">
     <w:nsid w:val="5CF62338"/>
     <w:multiLevelType w:val="hybridMultilevel"/>
     <w:tmpl w:val="8E56102C"/>
@@ -8225,7 +10537,147 @@
       </w:pPr>
     </w:lvl>
   </w:abstractNum>
-  <w:abstractNum w:abstractNumId="38">
+  <w:abstractNum w:abstractNumId="39">
+    <w:nsid w:val="5D303D13"/>
+    <w:multiLevelType w:val="multilevel"/>
+    <w:tmpl w:val="2A126D4C"/>
+    <w:lvl w:ilvl="0">
+      <w:start w:val="1"/>
+      <w:numFmt w:val="decimal"/>
+      <w:lvlText w:val="%1."/>
+      <w:lvlJc w:val="left"/>
+      <w:pPr>
+        <w:tabs>
+          <w:tab w:val="num" w:pos="720"/>
+        </w:tabs>
+        <w:ind w:left="720" w:hanging="360"/>
+      </w:pPr>
+      <w:rPr>
+        <w:rFonts w:hint="default"/>
+      </w:rPr>
+    </w:lvl>
+    <w:lvl w:ilvl="1">
+      <w:start w:val="2"/>
+      <w:numFmt w:val="decimal"/>
+      <w:lvlText w:val="%2."/>
+      <w:lvlJc w:val="left"/>
+      <w:pPr>
+        <w:tabs>
+          <w:tab w:val="num" w:pos="1069"/>
+        </w:tabs>
+        <w:ind w:left="1069" w:hanging="360"/>
+      </w:pPr>
+      <w:rPr>
+        <w:rFonts w:hint="default"/>
+      </w:rPr>
+    </w:lvl>
+    <w:lvl w:ilvl="2">
+      <w:start w:val="1"/>
+      <w:numFmt w:val="decimal"/>
+      <w:lvlText w:val="%3."/>
+      <w:lvlJc w:val="left"/>
+      <w:pPr>
+        <w:tabs>
+          <w:tab w:val="num" w:pos="1440"/>
+        </w:tabs>
+        <w:ind w:left="1440" w:hanging="360"/>
+      </w:pPr>
+      <w:rPr>
+        <w:rFonts w:hint="default"/>
+      </w:rPr>
+    </w:lvl>
+    <w:lvl w:ilvl="3">
+      <w:start w:val="1"/>
+      <w:numFmt w:val="decimal"/>
+      <w:lvlText w:val="%4."/>
+      <w:lvlJc w:val="left"/>
+      <w:pPr>
+        <w:tabs>
+          <w:tab w:val="num" w:pos="1800"/>
+        </w:tabs>
+        <w:ind w:left="1800" w:hanging="360"/>
+      </w:pPr>
+      <w:rPr>
+        <w:rFonts w:hint="default"/>
+      </w:rPr>
+    </w:lvl>
+    <w:lvl w:ilvl="4">
+      <w:start w:val="1"/>
+      <w:numFmt w:val="decimal"/>
+      <w:lvlText w:val="%5."/>
+      <w:lvlJc w:val="left"/>
+      <w:pPr>
+        <w:tabs>
+          <w:tab w:val="num" w:pos="2160"/>
+        </w:tabs>
+        <w:ind w:left="2160" w:hanging="360"/>
+      </w:pPr>
+      <w:rPr>
+        <w:rFonts w:hint="default"/>
+      </w:rPr>
+    </w:lvl>
+    <w:lvl w:ilvl="5">
+      <w:start w:val="1"/>
+      <w:numFmt w:val="decimal"/>
+      <w:lvlText w:val="%6."/>
+      <w:lvlJc w:val="left"/>
+      <w:pPr>
+        <w:tabs>
+          <w:tab w:val="num" w:pos="2520"/>
+        </w:tabs>
+        <w:ind w:left="2520" w:hanging="360"/>
+      </w:pPr>
+      <w:rPr>
+        <w:rFonts w:hint="default"/>
+      </w:rPr>
+    </w:lvl>
+    <w:lvl w:ilvl="6">
+      <w:start w:val="1"/>
+      <w:numFmt w:val="decimal"/>
+      <w:lvlText w:val="%7."/>
+      <w:lvlJc w:val="left"/>
+      <w:pPr>
+        <w:tabs>
+          <w:tab w:val="num" w:pos="2880"/>
+        </w:tabs>
+        <w:ind w:left="2880" w:hanging="360"/>
+      </w:pPr>
+      <w:rPr>
+        <w:rFonts w:hint="default"/>
+      </w:rPr>
+    </w:lvl>
+    <w:lvl w:ilvl="7">
+      <w:start w:val="1"/>
+      <w:numFmt w:val="decimal"/>
+      <w:lvlText w:val="%8."/>
+      <w:lvlJc w:val="left"/>
+      <w:pPr>
+        <w:tabs>
+          <w:tab w:val="num" w:pos="3240"/>
+        </w:tabs>
+        <w:ind w:left="3240" w:hanging="360"/>
+      </w:pPr>
+      <w:rPr>
+        <w:rFonts w:hint="default"/>
+      </w:rPr>
+    </w:lvl>
+    <w:lvl w:ilvl="8">
+      <w:start w:val="1"/>
+      <w:numFmt w:val="decimal"/>
+      <w:lvlText w:val="%9."/>
+      <w:lvlJc w:val="left"/>
+      <w:pPr>
+        <w:tabs>
+          <w:tab w:val="num" w:pos="3600"/>
+        </w:tabs>
+        <w:ind w:left="3600" w:hanging="360"/>
+      </w:pPr>
+      <w:rPr>
+        <w:rFonts w:hint="default"/>
+      </w:rPr>
+    </w:lvl>
+  </w:abstractNum>
+  <w:abstractNum w:abstractNumId="40">
     <w:nsid w:val="628C5B56"/>
     <w:multiLevelType w:val="multilevel"/>
     <w:tmpl w:val="8E6C6436"/>
@@ -8314,7 +10766,7 @@
       </w:pPr>
     </w:lvl>
   </w:abstractNum>
-  <w:abstractNum w:abstractNumId="39">
+  <w:abstractNum w:abstractNumId="41">
     <w:nsid w:val="64136B33"/>
     <w:multiLevelType w:val="hybridMultilevel"/>
     <w:tmpl w:val="EE1E8ABA"/>
@@ -8427,7 +10879,7 @@
       </w:rPr>
     </w:lvl>
   </w:abstractNum>
-  <w:abstractNum w:abstractNumId="40">
+  <w:abstractNum w:abstractNumId="42">
     <w:nsid w:val="65BD466F"/>
     <w:multiLevelType w:val="multilevel"/>
     <w:tmpl w:val="A04642A6"/>
@@ -8540,7 +10992,7 @@
       </w:rPr>
     </w:lvl>
   </w:abstractNum>
-  <w:abstractNum w:abstractNumId="41">
+  <w:abstractNum w:abstractNumId="43">
     <w:nsid w:val="6ACE3AA6"/>
     <w:multiLevelType w:val="hybridMultilevel"/>
     <w:tmpl w:val="E640C928"/>
@@ -8653,7 +11105,7 @@
       </w:pPr>
     </w:lvl>
   </w:abstractNum>
-  <w:abstractNum w:abstractNumId="42">
+  <w:abstractNum w:abstractNumId="44">
     <w:nsid w:val="71C61267"/>
     <w:multiLevelType w:val="hybridMultilevel"/>
     <w:tmpl w:val="AD727C90"/>
@@ -8739,7 +11191,7 @@
       </w:pPr>
     </w:lvl>
   </w:abstractNum>
-  <w:abstractNum w:abstractNumId="43">
+  <w:abstractNum w:abstractNumId="45">
     <w:nsid w:val="72E1041C"/>
     <w:multiLevelType w:val="hybridMultilevel"/>
     <w:tmpl w:val="8E56102C"/>
@@ -8865,7 +11317,7 @@
     <w:abstractNumId w:val="7"/>
   </w:num>
   <w:num w:numId="5">
-    <w:abstractNumId w:val="36"/>
+    <w:abstractNumId w:val="37"/>
   </w:num>
   <w:num w:numId="6">
     <w:abstractNumId w:val="21"/>
@@ -8877,10 +11329,10 @@
     <w:abstractNumId w:val="5"/>
   </w:num>
   <w:num w:numId="9">
-    <w:abstractNumId w:val="35"/>
+    <w:abstractNumId w:val="36"/>
   </w:num>
   <w:num w:numId="10">
-    <w:abstractNumId w:val="39"/>
+    <w:abstractNumId w:val="41"/>
   </w:num>
   <w:num w:numId="11">
     <w:abstractNumId w:val="25"/>
@@ -8889,7 +11341,7 @@
     <w:abstractNumId w:val="4"/>
   </w:num>
   <w:num w:numId="13">
-    <w:abstractNumId w:val="34"/>
+    <w:abstractNumId w:val="35"/>
   </w:num>
   <w:num w:numId="14">
     <w:abstractNumId w:val="2"/>
@@ -8901,13 +11353,13 @@
     <w:abstractNumId w:val="1"/>
   </w:num>
   <w:num w:numId="17">
-    <w:abstractNumId w:val="32"/>
+    <w:abstractNumId w:val="33"/>
   </w:num>
   <w:num w:numId="18">
-    <w:abstractNumId w:val="38"/>
+    <w:abstractNumId w:val="40"/>
   </w:num>
   <w:num w:numId="19">
-    <w:abstractNumId w:val="30"/>
+    <w:abstractNumId w:val="31"/>
   </w:num>
   <w:num w:numId="20">
     <w:abstractNumId w:val="0"/>
@@ -8958,7 +11410,7 @@
     <w:abstractNumId w:val="13"/>
   </w:num>
   <w:num w:numId="27">
-    <w:abstractNumId w:val="31"/>
+    <w:abstractNumId w:val="32"/>
   </w:num>
   <w:num w:numId="28">
     <w:abstractNumId w:val="18"/>
@@ -8967,10 +11419,10 @@
     <w:abstractNumId w:val="12"/>
   </w:num>
   <w:num w:numId="30">
-    <w:abstractNumId w:val="37"/>
+    <w:abstractNumId w:val="38"/>
   </w:num>
   <w:num w:numId="31">
-    <w:abstractNumId w:val="43"/>
+    <w:abstractNumId w:val="45"/>
   </w:num>
   <w:num w:numId="32">
     <w:abstractNumId w:val="9"/>
@@ -8991,7 +11443,7 @@
     <w:abstractNumId w:val="14"/>
   </w:num>
   <w:num w:numId="38">
-    <w:abstractNumId w:val="42"/>
+    <w:abstractNumId w:val="44"/>
   </w:num>
   <w:num w:numId="39">
     <w:abstractNumId w:val="19"/>
@@ -9000,13 +11452,13 @@
     <w:abstractNumId w:val="20"/>
   </w:num>
   <w:num w:numId="41">
-    <w:abstractNumId w:val="33"/>
+    <w:abstractNumId w:val="34"/>
   </w:num>
   <w:num w:numId="42">
     <w:abstractNumId w:val="22"/>
   </w:num>
   <w:num w:numId="43">
-    <w:abstractNumId w:val="41"/>
+    <w:abstractNumId w:val="43"/>
   </w:num>
   <w:num w:numId="44">
     <w:abstractNumId w:val="28"/>
@@ -9015,13 +11467,19 @@
     <w:abstractNumId w:val="8"/>
   </w:num>
   <w:num w:numId="46">
-    <w:abstractNumId w:val="40"/>
+    <w:abstractNumId w:val="42"/>
+  </w:num>
+  <w:num w:numId="47">
+    <w:abstractNumId w:val="30"/>
+  </w:num>
+  <w:num w:numId="48">
+    <w:abstractNumId w:val="39"/>
   </w:num>
 </w:numbering>
 </file>
 
 <file path=word/styles.xml><?xml version="1.0" encoding="utf-8"?>
-<w:styles xmlns:mc="http://schemas.openxmlformats.org/markup-compatibility/2006" xmlns:r="http://schemas.openxmlformats.org/officeDocument/2006/relationships" xmlns:w="http://schemas.openxmlformats.org/wordprocessingml/2006/main" xmlns:w14="http://schemas.microsoft.com/office/word/2010/wordml" xmlns:w15="http://schemas.microsoft.com/office/word/2012/wordml" mc:Ignorable="w14 w15">
+<w:styles xmlns:mc="http://schemas.openxmlformats.org/markup-compatibility/2006" xmlns:r="http://schemas.openxmlformats.org/officeDocument/2006/relationships" xmlns:w="http://schemas.openxmlformats.org/wordprocessingml/2006/main" xmlns:w14="http://schemas.microsoft.com/office/word/2010/wordml" mc:Ignorable="w14">
   <w:docDefaults>
     <w:rPrDefault>
       <w:rPr>
@@ -9031,378 +11489,635 @@
     </w:rPrDefault>
     <w:pPrDefault/>
   </w:docDefaults>
-  <w:latentStyles w:defLockedState="0" w:defUIPriority="99" w:defSemiHidden="0" w:defUnhideWhenUsed="0" w:defQFormat="0" w:count="371">
-    <w:lsdException w:name="Normal" w:uiPriority="0" w:qFormat="1"/>
-    <w:lsdException w:name="heading 1" w:uiPriority="0" w:qFormat="1"/>
-    <w:lsdException w:name="heading 2" w:uiPriority="0" w:qFormat="1"/>
-    <w:lsdException w:name="heading 3" w:uiPriority="0" w:qFormat="1"/>
-    <w:lsdException w:name="heading 4" w:uiPriority="0" w:qFormat="1"/>
-    <w:lsdException w:name="heading 5" w:uiPriority="0" w:qFormat="1"/>
-    <w:lsdException w:name="heading 6" w:uiPriority="0" w:qFormat="1"/>
-    <w:lsdException w:name="heading 7" w:uiPriority="0" w:qFormat="1"/>
-    <w:lsdException w:name="heading 8" w:uiPriority="0" w:qFormat="1"/>
-    <w:lsdException w:name="heading 9" w:uiPriority="0" w:qFormat="1"/>
-    <w:lsdException w:name="index 1" w:semiHidden="1" w:unhideWhenUsed="1"/>
-    <w:lsdException w:name="index 2" w:semiHidden="1" w:unhideWhenUsed="1"/>
-    <w:lsdException w:name="index 3" w:semiHidden="1" w:unhideWhenUsed="1"/>
-    <w:lsdException w:name="index 4" w:semiHidden="1" w:unhideWhenUsed="1"/>
-    <w:lsdException w:name="index 5" w:semiHidden="1" w:unhideWhenUsed="1"/>
-    <w:lsdException w:name="index 6" w:semiHidden="1" w:unhideWhenUsed="1"/>
-    <w:lsdException w:name="index 7" w:semiHidden="1" w:unhideWhenUsed="1"/>
-    <w:lsdException w:name="index 8" w:semiHidden="1" w:unhideWhenUsed="1"/>
-    <w:lsdException w:name="index 9" w:semiHidden="1" w:unhideWhenUsed="1"/>
-    <w:lsdException w:name="toc 1" w:semiHidden="1" w:uiPriority="39" w:unhideWhenUsed="1"/>
-    <w:lsdException w:name="toc 2" w:semiHidden="1" w:uiPriority="39" w:unhideWhenUsed="1"/>
-    <w:lsdException w:name="toc 3" w:semiHidden="1" w:uiPriority="39" w:unhideWhenUsed="1"/>
-    <w:lsdException w:name="toc 4" w:semiHidden="1" w:uiPriority="39" w:unhideWhenUsed="1"/>
-    <w:lsdException w:name="toc 5" w:semiHidden="1" w:uiPriority="39" w:unhideWhenUsed="1"/>
-    <w:lsdException w:name="toc 6" w:semiHidden="1" w:uiPriority="39" w:unhideWhenUsed="1"/>
-    <w:lsdException w:name="toc 7" w:semiHidden="1" w:uiPriority="39" w:unhideWhenUsed="1"/>
-    <w:lsdException w:name="toc 8" w:semiHidden="1" w:uiPriority="39" w:unhideWhenUsed="1"/>
-    <w:lsdException w:name="toc 9" w:semiHidden="1" w:uiPriority="39" w:unhideWhenUsed="1"/>
-    <w:lsdException w:name="Normal Indent" w:semiHidden="1" w:unhideWhenUsed="1"/>
-    <w:lsdException w:name="footnote text" w:semiHidden="1" w:unhideWhenUsed="1"/>
-    <w:lsdException w:name="annotation text" w:semiHidden="1" w:unhideWhenUsed="1"/>
-    <w:lsdException w:name="header" w:semiHidden="1" w:unhideWhenUsed="1"/>
-    <w:lsdException w:name="footer" w:semiHidden="1" w:unhideWhenUsed="1"/>
-    <w:lsdException w:name="index heading" w:semiHidden="1" w:unhideWhenUsed="1"/>
-    <w:lsdException w:name="caption" w:semiHidden="1" w:uiPriority="35" w:unhideWhenUsed="1" w:qFormat="1"/>
-    <w:lsdException w:name="table of figures" w:semiHidden="1" w:unhideWhenUsed="1"/>
-    <w:lsdException w:name="envelope address" w:semiHidden="1" w:unhideWhenUsed="1"/>
-    <w:lsdException w:name="envelope return" w:semiHidden="1" w:unhideWhenUsed="1"/>
-    <w:lsdException w:name="footnote reference" w:semiHidden="1" w:unhideWhenUsed="1"/>
-    <w:lsdException w:name="annotation reference" w:semiHidden="1" w:unhideWhenUsed="1"/>
-    <w:lsdException w:name="line number" w:semiHidden="1" w:unhideWhenUsed="1"/>
-    <w:lsdException w:name="page number" w:semiHidden="1" w:unhideWhenUsed="1"/>
-    <w:lsdException w:name="endnote reference" w:semiHidden="1" w:unhideWhenUsed="1"/>
-    <w:lsdException w:name="endnote text" w:semiHidden="1" w:unhideWhenUsed="1"/>
-    <w:lsdException w:name="table of authorities" w:semiHidden="1" w:unhideWhenUsed="1"/>
-    <w:lsdException w:name="macro" w:semiHidden="1" w:unhideWhenUsed="1"/>
-    <w:lsdException w:name="toa heading" w:semiHidden="1" w:unhideWhenUsed="1"/>
-    <w:lsdException w:name="List" w:semiHidden="1" w:unhideWhenUsed="1"/>
-    <w:lsdException w:name="List Bullet" w:semiHidden="1" w:unhideWhenUsed="1"/>
-    <w:lsdException w:name="List Number" w:semiHidden="1" w:unhideWhenUsed="1"/>
-    <w:lsdException w:name="List 2" w:semiHidden="1" w:unhideWhenUsed="1"/>
-    <w:lsdException w:name="List 3" w:semiHidden="1" w:unhideWhenUsed="1"/>
-    <w:lsdException w:name="List 4" w:semiHidden="1" w:unhideWhenUsed="1"/>
-    <w:lsdException w:name="List 5" w:semiHidden="1" w:unhideWhenUsed="1"/>
-    <w:lsdException w:name="List Bullet 2" w:semiHidden="1" w:unhideWhenUsed="1"/>
-    <w:lsdException w:name="List Bullet 3" w:semiHidden="1" w:unhideWhenUsed="1"/>
-    <w:lsdException w:name="List Bullet 4" w:semiHidden="1" w:unhideWhenUsed="1"/>
-    <w:lsdException w:name="List Bullet 5" w:semiHidden="1" w:unhideWhenUsed="1"/>
-    <w:lsdException w:name="List Number 2" w:semiHidden="1" w:unhideWhenUsed="1"/>
-    <w:lsdException w:name="List Number 3" w:semiHidden="1" w:unhideWhenUsed="1"/>
-    <w:lsdException w:name="List Number 4" w:semiHidden="1" w:unhideWhenUsed="1"/>
-    <w:lsdException w:name="List Number 5" w:semiHidden="1" w:unhideWhenUsed="1"/>
-    <w:lsdException w:name="Title" w:uiPriority="10" w:qFormat="1"/>
-    <w:lsdException w:name="Closing" w:semiHidden="1" w:unhideWhenUsed="1"/>
-    <w:lsdException w:name="Signature" w:semiHidden="1" w:unhideWhenUsed="1"/>
-    <w:lsdException w:name="Default Paragraph Font" w:semiHidden="1" w:uiPriority="1" w:unhideWhenUsed="1"/>
-    <w:lsdException w:name="Body Text" w:semiHidden="1" w:uiPriority="0" w:unhideWhenUsed="1"/>
-    <w:lsdException w:name="Body Text Indent" w:semiHidden="1" w:unhideWhenUsed="1"/>
-    <w:lsdException w:name="List Continue" w:semiHidden="1" w:unhideWhenUsed="1"/>
-    <w:lsdException w:name="List Continue 2" w:semiHidden="1" w:unhideWhenUsed="1"/>
-    <w:lsdException w:name="List Continue 3" w:semiHidden="1" w:unhideWhenUsed="1"/>
-    <w:lsdException w:name="List Continue 4" w:semiHidden="1" w:unhideWhenUsed="1"/>
-    <w:lsdException w:name="List Continue 5" w:semiHidden="1" w:unhideWhenUsed="1"/>
-    <w:lsdException w:name="Message Header" w:semiHidden="1" w:unhideWhenUsed="1"/>
-    <w:lsdException w:name="Subtitle" w:uiPriority="11" w:qFormat="1"/>
-    <w:lsdException w:name="Salutation" w:semiHidden="1" w:unhideWhenUsed="1"/>
-    <w:lsdException w:name="Date" w:semiHidden="1" w:unhideWhenUsed="1"/>
-    <w:lsdException w:name="Body Text First Indent" w:semiHidden="1" w:unhideWhenUsed="1"/>
-    <w:lsdException w:name="Body Text First Indent 2" w:semiHidden="1" w:unhideWhenUsed="1"/>
-    <w:lsdException w:name="Note Heading" w:semiHidden="1" w:unhideWhenUsed="1"/>
-    <w:lsdException w:name="Body Text 2" w:semiHidden="1" w:unhideWhenUsed="1"/>
-    <w:lsdException w:name="Body Text 3" w:semiHidden="1" w:unhideWhenUsed="1"/>
-    <w:lsdException w:name="Body Text Indent 2" w:semiHidden="1" w:unhideWhenUsed="1"/>
-    <w:lsdException w:name="Body Text Indent 3" w:semiHidden="1" w:unhideWhenUsed="1"/>
-    <w:lsdException w:name="Block Text" w:semiHidden="1" w:unhideWhenUsed="1"/>
-    <w:lsdException w:name="Hyperlink" w:semiHidden="1" w:unhideWhenUsed="1"/>
-    <w:lsdException w:name="FollowedHyperlink" w:semiHidden="1" w:unhideWhenUsed="1"/>
-    <w:lsdException w:name="Strong" w:uiPriority="22" w:qFormat="1"/>
-    <w:lsdException w:name="Emphasis" w:uiPriority="20" w:qFormat="1"/>
-    <w:lsdException w:name="Document Map" w:semiHidden="1" w:unhideWhenUsed="1"/>
-    <w:lsdException w:name="Plain Text" w:semiHidden="1" w:unhideWhenUsed="1"/>
-    <w:lsdException w:name="E-mail Signature" w:semiHidden="1" w:unhideWhenUsed="1"/>
-    <w:lsdException w:name="HTML Top of Form" w:semiHidden="1" w:unhideWhenUsed="1"/>
-    <w:lsdException w:name="HTML Bottom of Form" w:semiHidden="1" w:unhideWhenUsed="1"/>
-    <w:lsdException w:name="Normal (Web)" w:semiHidden="1" w:unhideWhenUsed="1"/>
-    <w:lsdException w:name="HTML Acronym" w:semiHidden="1" w:unhideWhenUsed="1"/>
-    <w:lsdException w:name="HTML Address" w:semiHidden="1" w:unhideWhenUsed="1"/>
-    <w:lsdException w:name="HTML Cite" w:semiHidden="1" w:unhideWhenUsed="1"/>
-    <w:lsdException w:name="HTML Code" w:semiHidden="1" w:unhideWhenUsed="1"/>
-    <w:lsdException w:name="HTML Definition" w:semiHidden="1" w:unhideWhenUsed="1"/>
-    <w:lsdException w:name="HTML Keyboard" w:semiHidden="1" w:unhideWhenUsed="1"/>
-    <w:lsdException w:name="HTML Preformatted" w:semiHidden="1" w:unhideWhenUsed="1"/>
-    <w:lsdException w:name="HTML Sample" w:semiHidden="1" w:unhideWhenUsed="1"/>
-    <w:lsdException w:name="HTML Typewriter" w:semiHidden="1" w:unhideWhenUsed="1"/>
-    <w:lsdException w:name="HTML Variable" w:semiHidden="1" w:unhideWhenUsed="1"/>
-    <w:lsdException w:name="Normal Table" w:semiHidden="1" w:unhideWhenUsed="1"/>
-    <w:lsdException w:name="annotation subject" w:semiHidden="1" w:unhideWhenUsed="1"/>
-    <w:lsdException w:name="No List" w:semiHidden="1" w:unhideWhenUsed="1"/>
-    <w:lsdException w:name="Outline List 1" w:semiHidden="1" w:unhideWhenUsed="1"/>
-    <w:lsdException w:name="Outline List 2" w:semiHidden="1" w:unhideWhenUsed="1"/>
-    <w:lsdException w:name="Outline List 3" w:semiHidden="1" w:unhideWhenUsed="1"/>
-    <w:lsdException w:name="Table Simple 1" w:semiHidden="1" w:unhideWhenUsed="1"/>
-    <w:lsdException w:name="Table Simple 2" w:semiHidden="1" w:unhideWhenUsed="1"/>
-    <w:lsdException w:name="Table Simple 3" w:semiHidden="1" w:unhideWhenUsed="1"/>
-    <w:lsdException w:name="Table Classic 1" w:semiHidden="1" w:unhideWhenUsed="1"/>
-    <w:lsdException w:name="Table Classic 2" w:semiHidden="1" w:unhideWhenUsed="1"/>
-    <w:lsdException w:name="Table Classic 3" w:semiHidden="1" w:unhideWhenUsed="1"/>
-    <w:lsdException w:name="Table Classic 4" w:semiHidden="1" w:unhideWhenUsed="1"/>
-    <w:lsdException w:name="Table Colorful 1" w:semiHidden="1" w:unhideWhenUsed="1"/>
-    <w:lsdException w:name="Table Colorful 2" w:semiHidden="1" w:unhideWhenUsed="1"/>
-    <w:lsdException w:name="Table Colorful 3" w:semiHidden="1" w:unhideWhenUsed="1"/>
-    <w:lsdException w:name="Table Columns 1" w:semiHidden="1" w:unhideWhenUsed="1"/>
-    <w:lsdException w:name="Table Columns 2" w:semiHidden="1" w:unhideWhenUsed="1"/>
-    <w:lsdException w:name="Table Columns 3" w:semiHidden="1" w:unhideWhenUsed="1"/>
-    <w:lsdException w:name="Table Columns 4" w:semiHidden="1" w:unhideWhenUsed="1"/>
-    <w:lsdException w:name="Table Columns 5" w:semiHidden="1" w:unhideWhenUsed="1"/>
-    <w:lsdException w:name="Table Grid 1" w:semiHidden="1" w:unhideWhenUsed="1"/>
-    <w:lsdException w:name="Table Grid 2" w:semiHidden="1" w:unhideWhenUsed="1"/>
-    <w:lsdException w:name="Table Grid 3" w:semiHidden="1" w:unhideWhenUsed="1"/>
-    <w:lsdException w:name="Table Grid 4" w:semiHidden="1" w:unhideWhenUsed="1"/>
-    <w:lsdException w:name="Table Grid 5" w:semiHidden="1" w:unhideWhenUsed="1"/>
-    <w:lsdException w:name="Table Grid 6" w:semiHidden="1" w:unhideWhenUsed="1"/>
-    <w:lsdException w:name="Table Grid 7" w:semiHidden="1" w:unhideWhenUsed="1"/>
-    <w:lsdException w:name="Table Grid 8" w:semiHidden="1" w:unhideWhenUsed="1"/>
-    <w:lsdException w:name="Table List 1" w:semiHidden="1" w:unhideWhenUsed="1"/>
-    <w:lsdException w:name="Table List 2" w:semiHidden="1" w:unhideWhenUsed="1"/>
-    <w:lsdException w:name="Table List 3" w:semiHidden="1" w:unhideWhenUsed="1"/>
-    <w:lsdException w:name="Table List 4" w:semiHidden="1" w:unhideWhenUsed="1"/>
-    <w:lsdException w:name="Table List 5" w:semiHidden="1" w:unhideWhenUsed="1"/>
-    <w:lsdException w:name="Table List 6" w:semiHidden="1" w:unhideWhenUsed="1"/>
-    <w:lsdException w:name="Table List 7" w:semiHidden="1" w:unhideWhenUsed="1"/>
-    <w:lsdException w:name="Table List 8" w:semiHidden="1" w:unhideWhenUsed="1"/>
-    <w:lsdException w:name="Table 3D effects 1" w:semiHidden="1" w:unhideWhenUsed="1"/>
-    <w:lsdException w:name="Table 3D effects 2" w:semiHidden="1" w:unhideWhenUsed="1"/>
-    <w:lsdException w:name="Table 3D effects 3" w:semiHidden="1" w:unhideWhenUsed="1"/>
-    <w:lsdException w:name="Table Contemporary" w:semiHidden="1" w:unhideWhenUsed="1"/>
-    <w:lsdException w:name="Table Elegant" w:semiHidden="1" w:unhideWhenUsed="1"/>
-    <w:lsdException w:name="Table Professional" w:semiHidden="1" w:unhideWhenUsed="1"/>
-    <w:lsdException w:name="Table Subtle 1" w:semiHidden="1" w:unhideWhenUsed="1"/>
-    <w:lsdException w:name="Table Subtle 2" w:semiHidden="1" w:unhideWhenUsed="1"/>
-    <w:lsdException w:name="Table Web 1" w:semiHidden="1" w:unhideWhenUsed="1"/>
-    <w:lsdException w:name="Table Web 2" w:semiHidden="1" w:unhideWhenUsed="1"/>
-    <w:lsdException w:name="Table Web 3" w:semiHidden="1" w:unhideWhenUsed="1"/>
-    <w:lsdException w:name="Balloon Text" w:semiHidden="1" w:unhideWhenUsed="1"/>
-    <w:lsdException w:name="Table Grid" w:uiPriority="59"/>
-    <w:lsdException w:name="Table Theme" w:semiHidden="1" w:unhideWhenUsed="1"/>
-    <w:lsdException w:name="Placeholder Text" w:semiHidden="1"/>
-    <w:lsdException w:name="No Spacing" w:uiPriority="1" w:qFormat="1"/>
-    <w:lsdException w:name="Light Shading" w:uiPriority="60"/>
-    <w:lsdException w:name="Light List" w:uiPriority="61"/>
-    <w:lsdException w:name="Light Grid" w:uiPriority="62"/>
-    <w:lsdException w:name="Medium Shading 1" w:uiPriority="63"/>
-    <w:lsdException w:name="Medium Shading 2" w:uiPriority="64"/>
-    <w:lsdException w:name="Medium List 1" w:uiPriority="65"/>
-    <w:lsdException w:name="Medium List 2" w:uiPriority="66"/>
-    <w:lsdException w:name="Medium Grid 1" w:uiPriority="67"/>
-    <w:lsdException w:name="Medium Grid 2" w:uiPriority="68"/>
-    <w:lsdException w:name="Medium Grid 3" w:uiPriority="69"/>
-    <w:lsdException w:name="Dark List" w:uiPriority="70"/>
-    <w:lsdException w:name="Colorful Shading" w:uiPriority="71"/>
-    <w:lsdException w:name="Colorful List" w:uiPriority="72"/>
-    <w:lsdException w:name="Colorful Grid" w:uiPriority="73"/>
-    <w:lsdException w:name="Light Shading Accent 1" w:uiPriority="60"/>
-    <w:lsdException w:name="Light List Accent 1" w:uiPriority="61"/>
-    <w:lsdException w:name="Light Grid Accent 1" w:uiPriority="62"/>
-    <w:lsdException w:name="Medium Shading 1 Accent 1" w:uiPriority="63"/>
-    <w:lsdException w:name="Medium Shading 2 Accent 1" w:uiPriority="64"/>
-    <w:lsdException w:name="Medium List 1 Accent 1" w:uiPriority="65"/>
-    <w:lsdException w:name="Revision" w:semiHidden="1"/>
-    <w:lsdException w:name="List Paragraph" w:uiPriority="34" w:qFormat="1"/>
-    <w:lsdException w:name="Quote" w:uiPriority="29" w:qFormat="1"/>
-    <w:lsdException w:name="Intense Quote" w:uiPriority="30" w:qFormat="1"/>
-    <w:lsdException w:name="Medium List 2 Accent 1" w:uiPriority="66"/>
-    <w:lsdException w:name="Medium Grid 1 Accent 1" w:uiPriority="67"/>
-    <w:lsdException w:name="Medium Grid 2 Accent 1" w:uiPriority="68"/>
-    <w:lsdException w:name="Medium Grid 3 Accent 1" w:uiPriority="69"/>
-    <w:lsdException w:name="Dark List Accent 1" w:uiPriority="70"/>
-    <w:lsdException w:name="Colorful Shading Accent 1" w:uiPriority="71"/>
-    <w:lsdException w:name="Colorful List Accent 1" w:uiPriority="72"/>
-    <w:lsdException w:name="Colorful Grid Accent 1" w:uiPriority="73"/>
-    <w:lsdException w:name="Light Shading Accent 2" w:uiPriority="60"/>
-    <w:lsdException w:name="Light List Accent 2" w:uiPriority="61"/>
-    <w:lsdException w:name="Light Grid Accent 2" w:uiPriority="62"/>
-    <w:lsdException w:name="Medium Shading 1 Accent 2" w:uiPriority="63"/>
-    <w:lsdException w:name="Medium Shading 2 Accent 2" w:uiPriority="64"/>
-    <w:lsdException w:name="Medium List 1 Accent 2" w:uiPriority="65"/>
-    <w:lsdException w:name="Medium List 2 Accent 2" w:uiPriority="66"/>
-    <w:lsdException w:name="Medium Grid 1 Accent 2" w:uiPriority="67"/>
-    <w:lsdException w:name="Medium Grid 2 Accent 2" w:uiPriority="68"/>
-    <w:lsdException w:name="Medium Grid 3 Accent 2" w:uiPriority="69"/>
-    <w:lsdException w:name="Dark List Accent 2" w:uiPriority="70"/>
-    <w:lsdException w:name="Colorful Shading Accent 2" w:uiPriority="71"/>
-    <w:lsdException w:name="Colorful List Accent 2" w:uiPriority="72"/>
-    <w:lsdException w:name="Colorful Grid Accent 2" w:uiPriority="73"/>
-    <w:lsdException w:name="Light Shading Accent 3" w:uiPriority="60"/>
-    <w:lsdException w:name="Light List Accent 3" w:uiPriority="61"/>
-    <w:lsdException w:name="Light Grid Accent 3" w:uiPriority="62"/>
-    <w:lsdException w:name="Medium Shading 1 Accent 3" w:uiPriority="63"/>
-    <w:lsdException w:name="Medium Shading 2 Accent 3" w:uiPriority="64"/>
-    <w:lsdException w:name="Medium List 1 Accent 3" w:uiPriority="65"/>
-    <w:lsdException w:name="Medium List 2 Accent 3" w:uiPriority="66"/>
-    <w:lsdException w:name="Medium Grid 1 Accent 3" w:uiPriority="67"/>
-    <w:lsdException w:name="Medium Grid 2 Accent 3" w:uiPriority="68"/>
-    <w:lsdException w:name="Medium Grid 3 Accent 3" w:uiPriority="69"/>
-    <w:lsdException w:name="Dark List Accent 3" w:uiPriority="70"/>
-    <w:lsdException w:name="Colorful Shading Accent 3" w:uiPriority="71"/>
-    <w:lsdException w:name="Colorful List Accent 3" w:uiPriority="72"/>
-    <w:lsdException w:name="Colorful Grid Accent 3" w:uiPriority="73"/>
-    <w:lsdException w:name="Light Shading Accent 4" w:uiPriority="60"/>
-    <w:lsdException w:name="Light List Accent 4" w:uiPriority="61"/>
-    <w:lsdException w:name="Light Grid Accent 4" w:uiPriority="62"/>
-    <w:lsdException w:name="Medium Shading 1 Accent 4" w:uiPriority="63"/>
-    <w:lsdException w:name="Medium Shading 2 Accent 4" w:uiPriority="64"/>
-    <w:lsdException w:name="Medium List 1 Accent 4" w:uiPriority="65"/>
-    <w:lsdException w:name="Medium List 2 Accent 4" w:uiPriority="66"/>
-    <w:lsdException w:name="Medium Grid 1 Accent 4" w:uiPriority="67"/>
-    <w:lsdException w:name="Medium Grid 2 Accent 4" w:uiPriority="68"/>
-    <w:lsdException w:name="Medium Grid 3 Accent 4" w:uiPriority="69"/>
-    <w:lsdException w:name="Dark List Accent 4" w:uiPriority="70"/>
-    <w:lsdException w:name="Colorful Shading Accent 4" w:uiPriority="71"/>
-    <w:lsdException w:name="Colorful List Accent 4" w:uiPriority="72"/>
-    <w:lsdException w:name="Colorful Grid Accent 4" w:uiPriority="73"/>
-    <w:lsdException w:name="Light Shading Accent 5" w:uiPriority="60"/>
-    <w:lsdException w:name="Light List Accent 5" w:uiPriority="61"/>
-    <w:lsdException w:name="Light Grid Accent 5" w:uiPriority="62"/>
-    <w:lsdException w:name="Medium Shading 1 Accent 5" w:uiPriority="63"/>
-    <w:lsdException w:name="Medium Shading 2 Accent 5" w:uiPriority="64"/>
-    <w:lsdException w:name="Medium List 1 Accent 5" w:uiPriority="65"/>
-    <w:lsdException w:name="Medium List 2 Accent 5" w:uiPriority="66"/>
-    <w:lsdException w:name="Medium Grid 1 Accent 5" w:uiPriority="67"/>
-    <w:lsdException w:name="Medium Grid 2 Accent 5" w:uiPriority="68"/>
-    <w:lsdException w:name="Medium Grid 3 Accent 5" w:uiPriority="69"/>
-    <w:lsdException w:name="Dark List Accent 5" w:uiPriority="70"/>
-    <w:lsdException w:name="Colorful Shading Accent 5" w:uiPriority="71"/>
-    <w:lsdException w:name="Colorful List Accent 5" w:uiPriority="72"/>
-    <w:lsdException w:name="Colorful Grid Accent 5" w:uiPriority="73"/>
-    <w:lsdException w:name="Light Shading Accent 6" w:uiPriority="60"/>
-    <w:lsdException w:name="Light List Accent 6" w:uiPriority="61"/>
-    <w:lsdException w:name="Light Grid Accent 6" w:uiPriority="62"/>
-    <w:lsdException w:name="Medium Shading 1 Accent 6" w:uiPriority="63"/>
-    <w:lsdException w:name="Medium Shading 2 Accent 6" w:uiPriority="64"/>
-    <w:lsdException w:name="Medium List 1 Accent 6" w:uiPriority="65"/>
-    <w:lsdException w:name="Medium List 2 Accent 6" w:uiPriority="66"/>
-    <w:lsdException w:name="Medium Grid 1 Accent 6" w:uiPriority="67"/>
-    <w:lsdException w:name="Medium Grid 2 Accent 6" w:uiPriority="68"/>
-    <w:lsdException w:name="Medium Grid 3 Accent 6" w:uiPriority="69"/>
-    <w:lsdException w:name="Dark List Accent 6" w:uiPriority="70"/>
-    <w:lsdException w:name="Colorful Shading Accent 6" w:uiPriority="71"/>
-    <w:lsdException w:name="Colorful List Accent 6" w:uiPriority="72"/>
-    <w:lsdException w:name="Colorful Grid Accent 6" w:uiPriority="73"/>
-    <w:lsdException w:name="Subtle Emphasis" w:uiPriority="19" w:qFormat="1"/>
-    <w:lsdException w:name="Intense Emphasis" w:uiPriority="21" w:qFormat="1"/>
-    <w:lsdException w:name="Subtle Reference" w:uiPriority="31" w:qFormat="1"/>
-    <w:lsdException w:name="Intense Reference" w:uiPriority="32" w:qFormat="1"/>
-    <w:lsdException w:name="Book Title" w:uiPriority="33" w:qFormat="1"/>
-    <w:lsdException w:name="Bibliography" w:semiHidden="1" w:uiPriority="37" w:unhideWhenUsed="1"/>
-    <w:lsdException w:name="TOC Heading" w:semiHidden="1" w:uiPriority="39" w:unhideWhenUsed="1" w:qFormat="1"/>
-    <w:lsdException w:name="Plain Table 1" w:uiPriority="41"/>
-    <w:lsdException w:name="Plain Table 2" w:uiPriority="42"/>
-    <w:lsdException w:name="Plain Table 3" w:uiPriority="43"/>
-    <w:lsdException w:name="Plain Table 4" w:uiPriority="44"/>
-    <w:lsdException w:name="Plain Table 5" w:uiPriority="45"/>
-    <w:lsdException w:name="Grid Table Light" w:uiPriority="40"/>
-    <w:lsdException w:name="Grid Table 1 Light" w:uiPriority="46"/>
-    <w:lsdException w:name="Grid Table 2" w:uiPriority="47"/>
-    <w:lsdException w:name="Grid Table 3" w:uiPriority="48"/>
-    <w:lsdException w:name="Grid Table 4" w:uiPriority="49"/>
-    <w:lsdException w:name="Grid Table 5 Dark" w:uiPriority="50"/>
-    <w:lsdException w:name="Grid Table 6 Colorful" w:uiPriority="51"/>
-    <w:lsdException w:name="Grid Table 7 Colorful" w:uiPriority="52"/>
-    <w:lsdException w:name="Grid Table 1 Light Accent 1" w:uiPriority="46"/>
-    <w:lsdException w:name="Grid Table 2 Accent 1" w:uiPriority="47"/>
-    <w:lsdException w:name="Grid Table 3 Accent 1" w:uiPriority="48"/>
-    <w:lsdException w:name="Grid Table 4 Accent 1" w:uiPriority="49"/>
-    <w:lsdException w:name="Grid Table 5 Dark Accent 1" w:uiPriority="50"/>
-    <w:lsdException w:name="Grid Table 6 Colorful Accent 1" w:uiPriority="51"/>
-    <w:lsdException w:name="Grid Table 7 Colorful Accent 1" w:uiPriority="52"/>
-    <w:lsdException w:name="Grid Table 1 Light Accent 2" w:uiPriority="46"/>
-    <w:lsdException w:name="Grid Table 2 Accent 2" w:uiPriority="47"/>
-    <w:lsdException w:name="Grid Table 3 Accent 2" w:uiPriority="48"/>
-    <w:lsdException w:name="Grid Table 4 Accent 2" w:uiPriority="49"/>
-    <w:lsdException w:name="Grid Table 5 Dark Accent 2" w:uiPriority="50"/>
-    <w:lsdException w:name="Grid Table 6 Colorful Accent 2" w:uiPriority="51"/>
-    <w:lsdException w:name="Grid Table 7 Colorful Accent 2" w:uiPriority="52"/>
-    <w:lsdException w:name="Grid Table 1 Light Accent 3" w:uiPriority="46"/>
-    <w:lsdException w:name="Grid Table 2 Accent 3" w:uiPriority="47"/>
-    <w:lsdException w:name="Grid Table 3 Accent 3" w:uiPriority="48"/>
-    <w:lsdException w:name="Grid Table 4 Accent 3" w:uiPriority="49"/>
-    <w:lsdException w:name="Grid Table 5 Dark Accent 3" w:uiPriority="50"/>
-    <w:lsdException w:name="Grid Table 6 Colorful Accent 3" w:uiPriority="51"/>
-    <w:lsdException w:name="Grid Table 7 Colorful Accent 3" w:uiPriority="52"/>
-    <w:lsdException w:name="Grid Table 1 Light Accent 4" w:uiPriority="46"/>
-    <w:lsdException w:name="Grid Table 2 Accent 4" w:uiPriority="47"/>
-    <w:lsdException w:name="Grid Table 3 Accent 4" w:uiPriority="48"/>
-    <w:lsdException w:name="Grid Table 4 Accent 4" w:uiPriority="49"/>
-    <w:lsdException w:name="Grid Table 5 Dark Accent 4" w:uiPriority="50"/>
-    <w:lsdException w:name="Grid Table 6 Colorful Accent 4" w:uiPriority="51"/>
-    <w:lsdException w:name="Grid Table 7 Colorful Accent 4" w:uiPriority="52"/>
-    <w:lsdException w:name="Grid Table 1 Light Accent 5" w:uiPriority="46"/>
-    <w:lsdException w:name="Grid Table 2 Accent 5" w:uiPriority="47"/>
-    <w:lsdException w:name="Grid Table 3 Accent 5" w:uiPriority="48"/>
-    <w:lsdException w:name="Grid Table 4 Accent 5" w:uiPriority="49"/>
-    <w:lsdException w:name="Grid Table 5 Dark Accent 5" w:uiPriority="50"/>
-    <w:lsdException w:name="Grid Table 6 Colorful Accent 5" w:uiPriority="51"/>
-    <w:lsdException w:name="Grid Table 7 Colorful Accent 5" w:uiPriority="52"/>
-    <w:lsdException w:name="Grid Table 1 Light Accent 6" w:uiPriority="46"/>
-    <w:lsdException w:name="Grid Table 2 Accent 6" w:uiPriority="47"/>
-    <w:lsdException w:name="Grid Table 3 Accent 6" w:uiPriority="48"/>
-    <w:lsdException w:name="Grid Table 4 Accent 6" w:uiPriority="49"/>
-    <w:lsdException w:name="Grid Table 5 Dark Accent 6" w:uiPriority="50"/>
-    <w:lsdException w:name="Grid Table 6 Colorful Accent 6" w:uiPriority="51"/>
-    <w:lsdException w:name="Grid Table 7 Colorful Accent 6" w:uiPriority="52"/>
-    <w:lsdException w:name="List Table 1 Light" w:uiPriority="46"/>
-    <w:lsdException w:name="List Table 2" w:uiPriority="47"/>
-    <w:lsdException w:name="List Table 3" w:uiPriority="48"/>
-    <w:lsdException w:name="List Table 4" w:uiPriority="49"/>
-    <w:lsdException w:name="List Table 5 Dark" w:uiPriority="50"/>
-    <w:lsdException w:name="List Table 6 Colorful" w:uiPriority="51"/>
-    <w:lsdException w:name="List Table 7 Colorful" w:uiPriority="52"/>
-    <w:lsdException w:name="List Table 1 Light Accent 1" w:uiPriority="46"/>
-    <w:lsdException w:name="List Table 2 Accent 1" w:uiPriority="47"/>
-    <w:lsdException w:name="List Table 3 Accent 1" w:uiPriority="48"/>
-    <w:lsdException w:name="List Table 4 Accent 1" w:uiPriority="49"/>
-    <w:lsdException w:name="List Table 5 Dark Accent 1" w:uiPriority="50"/>
-    <w:lsdException w:name="List Table 6 Colorful Accent 1" w:uiPriority="51"/>
-    <w:lsdException w:name="List Table 7 Colorful Accent 1" w:uiPriority="52"/>
-    <w:lsdException w:name="List Table 1 Light Accent 2" w:uiPriority="46"/>
-    <w:lsdException w:name="List Table 2 Accent 2" w:uiPriority="47"/>
-    <w:lsdException w:name="List Table 3 Accent 2" w:uiPriority="48"/>
-    <w:lsdException w:name="List Table 4 Accent 2" w:uiPriority="49"/>
-    <w:lsdException w:name="List Table 5 Dark Accent 2" w:uiPriority="50"/>
-    <w:lsdException w:name="List Table 6 Colorful Accent 2" w:uiPriority="51"/>
-    <w:lsdException w:name="List Table 7 Colorful Accent 2" w:uiPriority="52"/>
-    <w:lsdException w:name="List Table 1 Light Accent 3" w:uiPriority="46"/>
-    <w:lsdException w:name="List Table 2 Accent 3" w:uiPriority="47"/>
-    <w:lsdException w:name="List Table 3 Accent 3" w:uiPriority="48"/>
-    <w:lsdException w:name="List Table 4 Accent 3" w:uiPriority="49"/>
-    <w:lsdException w:name="List Table 5 Dark Accent 3" w:uiPriority="50"/>
-    <w:lsdException w:name="List Table 6 Colorful Accent 3" w:uiPriority="51"/>
-    <w:lsdException w:name="List Table 7 Colorful Accent 3" w:uiPriority="52"/>
-    <w:lsdException w:name="List Table 1 Light Accent 4" w:uiPriority="46"/>
-    <w:lsdException w:name="List Table 2 Accent 4" w:uiPriority="47"/>
-    <w:lsdException w:name="List Table 3 Accent 4" w:uiPriority="48"/>
-    <w:lsdException w:name="List Table 4 Accent 4" w:uiPriority="49"/>
-    <w:lsdException w:name="List Table 5 Dark Accent 4" w:uiPriority="50"/>
-    <w:lsdException w:name="List Table 6 Colorful Accent 4" w:uiPriority="51"/>
-    <w:lsdException w:name="List Table 7 Colorful Accent 4" w:uiPriority="52"/>
-    <w:lsdException w:name="List Table 1 Light Accent 5" w:uiPriority="46"/>
-    <w:lsdException w:name="List Table 2 Accent 5" w:uiPriority="47"/>
-    <w:lsdException w:name="List Table 3 Accent 5" w:uiPriority="48"/>
-    <w:lsdException w:name="List Table 4 Accent 5" w:uiPriority="49"/>
-    <w:lsdException w:name="List Table 5 Dark Accent 5" w:uiPriority="50"/>
-    <w:lsdException w:name="List Table 6 Colorful Accent 5" w:uiPriority="51"/>
-    <w:lsdException w:name="List Table 7 Colorful Accent 5" w:uiPriority="52"/>
-    <w:lsdException w:name="List Table 1 Light Accent 6" w:uiPriority="46"/>
-    <w:lsdException w:name="List Table 2 Accent 6" w:uiPriority="47"/>
-    <w:lsdException w:name="List Table 3 Accent 6" w:uiPriority="48"/>
-    <w:lsdException w:name="List Table 4 Accent 6" w:uiPriority="49"/>
-    <w:lsdException w:name="List Table 5 Dark Accent 6" w:uiPriority="50"/>
-    <w:lsdException w:name="List Table 6 Colorful Accent 6" w:uiPriority="51"/>
-    <w:lsdException w:name="List Table 7 Colorful Accent 6" w:uiPriority="52"/>
+  <w:latentStyles w:defLockedState="0" w:defUIPriority="99" w:defSemiHidden="1" w:defUnhideWhenUsed="1" w:defQFormat="0" w:count="267">
+    <w:lsdException w:name="Normal" w:semiHidden="0" w:uiPriority="0" w:unhideWhenUsed="0" w:qFormat="1"/>
+    <w:lsdException w:name="heading 1" w:semiHidden="0" w:uiPriority="0" w:unhideWhenUsed="0" w:qFormat="1"/>
+    <w:lsdException w:name="heading 2" w:semiHidden="0" w:uiPriority="0" w:unhideWhenUsed="0" w:qFormat="1"/>
+    <w:lsdException w:name="heading 3" w:semiHidden="0" w:uiPriority="0" w:unhideWhenUsed="0" w:qFormat="1"/>
+    <w:lsdException w:name="heading 4" w:semiHidden="0" w:uiPriority="0" w:unhideWhenUsed="0" w:qFormat="1"/>
+    <w:lsdException w:name="heading 5" w:semiHidden="0" w:uiPriority="0" w:unhideWhenUsed="0" w:qFormat="1"/>
+    <w:lsdException w:name="heading 6" w:semiHidden="0" w:uiPriority="0" w:unhideWhenUsed="0" w:qFormat="1"/>
+    <w:lsdException w:name="heading 7" w:semiHidden="0" w:uiPriority="0" w:unhideWhenUsed="0" w:qFormat="1"/>
+    <w:lsdException w:name="heading 8" w:semiHidden="0" w:uiPriority="0" w:unhideWhenUsed="0" w:qFormat="1"/>
+    <w:lsdException w:name="heading 9" w:semiHidden="0" w:uiPriority="0" w:unhideWhenUsed="0" w:qFormat="1"/>
+    <w:lsdException w:name="toc 1" w:uiPriority="39"/>
+    <w:lsdException w:name="toc 2" w:uiPriority="39"/>
+    <w:lsdException w:name="toc 3" w:uiPriority="39"/>
+    <w:lsdException w:name="toc 4" w:uiPriority="39"/>
+    <w:lsdException w:name="toc 5" w:uiPriority="39"/>
+    <w:lsdException w:name="toc 6" w:uiPriority="39"/>
+    <w:lsdException w:name="toc 7" w:uiPriority="39"/>
+    <w:lsdException w:name="toc 8" w:uiPriority="39"/>
+    <w:lsdException w:name="toc 9" w:uiPriority="39"/>
+    <w:lsdException w:name="caption" w:uiPriority="35" w:qFormat="1"/>
+    <w:lsdException w:name="Title" w:semiHidden="0" w:uiPriority="10" w:unhideWhenUsed="0" w:qFormat="1"/>
+    <w:lsdException w:name="Default Paragraph Font" w:uiPriority="1"/>
+    <w:lsdException w:name="Body Text" w:uiPriority="0"/>
+    <w:lsdException w:name="Subtitle" w:semiHidden="0" w:uiPriority="11" w:unhideWhenUsed="0" w:qFormat="1"/>
+    <w:lsdException w:name="Strong" w:semiHidden="0" w:uiPriority="22" w:unhideWhenUsed="0" w:qFormat="1"/>
+    <w:lsdException w:name="Emphasis" w:semiHidden="0" w:uiPriority="20" w:unhideWhenUsed="0" w:qFormat="1"/>
+    <w:lsdException w:name="Table Grid" w:semiHidden="0" w:uiPriority="59" w:unhideWhenUsed="0"/>
+    <w:lsdException w:name="Placeholder Text" w:unhideWhenUsed="0"/>
+    <w:lsdException w:name="No Spacing" w:semiHidden="0" w:uiPriority="1" w:unhideWhenUsed="0" w:qFormat="1"/>
+    <w:lsdException w:name="Light Shading" w:semiHidden="0" w:uiPriority="60" w:unhideWhenUsed="0"/>
+    <w:lsdException w:name="Light List" w:semiHidden="0" w:uiPriority="61" w:unhideWhenUsed="0"/>
+    <w:lsdException w:name="Light Grid" w:semiHidden="0" w:uiPriority="62" w:unhideWhenUsed="0"/>
+    <w:lsdException w:name="Medium Shading 1" w:semiHidden="0" w:uiPriority="63" w:unhideWhenUsed="0"/>
+    <w:lsdException w:name="Medium Shading 2" w:semiHidden="0" w:uiPriority="64" w:unhideWhenUsed="0"/>
+    <w:lsdException w:name="Medium List 1" w:semiHidden="0" w:uiPriority="65" w:unhideWhenUsed="0"/>
+    <w:lsdException w:name="Medium List 2" w:semiHidden="0" w:uiPriority="66" w:unhideWhenUsed="0"/>
+    <w:lsdException w:name="Medium Grid 1" w:semiHidden="0" w:uiPriority="67" w:unhideWhenUsed="0"/>
+    <w:lsdException w:name="Medium Grid 2" w:semiHidden="0" w:uiPriority="68" w:unhideWhenUsed="0"/>
+    <w:lsdException w:name="Medium Grid 3" w:semiHidden="0" w:uiPriority="69" w:unhideWhenUsed="0"/>
+    <w:lsdException w:name="Dark List" w:semiHidden="0" w:uiPriority="70" w:unhideWhenUsed="0"/>
+    <w:lsdException w:name="Colorful Shading" w:semiHidden="0" w:uiPriority="71" w:unhideWhenUsed="0"/>
+    <w:lsdException w:name="Colorful List" w:semiHidden="0" w:uiPriority="72" w:unhideWhenUsed="0"/>
+    <w:lsdException w:name="Colorful Grid" w:semiHidden="0" w:uiPriority="73" w:unhideWhenUsed="0"/>
+    <w:lsdException w:name="Light Shading Accent 1" w:semiHidden="0" w:uiPriority="60" w:unhideWhenUsed="0"/>
+    <w:lsdException w:name="Light List Accent 1" w:semiHidden="0" w:uiPriority="61" w:unhideWhenUsed="0"/>
+    <w:lsdException w:name="Light Grid Accent 1" w:semiHidden="0" w:uiPriority="62" w:unhideWhenUsed="0"/>
+    <w:lsdException w:name="Medium Shading 1 Accent 1" w:semiHidden="0" w:uiPriority="63" w:unhideWhenUsed="0"/>
+    <w:lsdException w:name="Medium Shading 2 Accent 1" w:semiHidden="0" w:uiPriority="64" w:unhideWhenUsed="0"/>
+    <w:lsdException w:name="Medium List 1 Accent 1" w:semiHidden="0" w:uiPriority="65" w:unhideWhenUsed="0"/>
+    <w:lsdException w:name="Revision" w:unhideWhenUsed="0"/>
+    <w:lsdException w:name="List Paragraph" w:semiHidden="0" w:uiPriority="34" w:unhideWhenUsed="0" w:qFormat="1"/>
+    <w:lsdException w:name="Quote" w:semiHidden="0" w:uiPriority="29" w:unhideWhenUsed="0" w:qFormat="1"/>
+    <w:lsdException w:name="Intense Quote" w:semiHidden="0" w:uiPriority="30" w:unhideWhenUsed="0" w:qFormat="1"/>
+    <w:lsdException w:name="Medium List 2 Accent 1" w:semiHidden="0" w:uiPriority="66" w:unhideWhenUsed="0"/>
+    <w:lsdException w:name="Medium Grid 1 Accent 1" w:semiHidden="0" w:uiPriority="67" w:unhideWhenUsed="0"/>
+    <w:lsdException w:name="Medium Grid 2 Accent 1" w:semiHidden="0" w:uiPriority="68" w:unhideWhenUsed="0"/>
+    <w:lsdException w:name="Medium Grid 3 Accent 1" w:semiHidden="0" w:uiPriority="69" w:unhideWhenUsed="0"/>
+    <w:lsdException w:name="Dark List Accent 1" w:semiHidden="0" w:uiPriority="70" w:unhideWhenUsed="0"/>
+    <w:lsdException w:name="Colorful Shading Accent 1" w:semiHidden="0" w:uiPriority="71" w:unhideWhenUsed="0"/>
+    <w:lsdException w:name="Colorful List Accent 1" w:semiHidden="0" w:uiPriority="72" w:unhideWhenUsed="0"/>
+    <w:lsdException w:name="Colorful Grid Accent 1" w:semiHidden="0" w:uiPriority="73" w:unhideWhenUsed="0"/>
+    <w:lsdException w:name="Light Shading Accent 2" w:semiHidden="0" w:uiPriority="60" w:unhideWhenUsed="0"/>
+    <w:lsdException w:name="Light List Accent 2" w:semiHidden="0" w:uiPriority="61" w:unhideWhenUsed="0"/>
+    <w:lsdException w:name="Light Grid Accent 2" w:semiHidden="0" w:uiPriority="62" w:unhideWhenUsed="0"/>
+    <w:lsdException w:name="Medium Shading 1 Accent 2" w:semiHidden="0" w:uiPriority="63" w:unhideWhenUsed="0"/>
+    <w:lsdException w:name="Medium Shading 2 Accent 2" w:semiHidden="0" w:uiPriority="64" w:unhideWhenUsed="0"/>
+    <w:lsdException w:name="Medium List 1 Accent 2" w:semiHidden="0" w:uiPriority="65" w:unhideWhenUsed="0"/>
+    <w:lsdException w:name="Medium List 2 Accent 2" w:semiHidden="0" w:uiPriority="66" w:unhideWhenUsed="0"/>
+    <w:lsdException w:name="Medium Grid 1 Accent 2" w:semiHidden="0" w:uiPriority="67" w:unhideWhenUsed="0"/>
+    <w:lsdException w:name="Medium Grid 2 Accent 2" w:semiHidden="0" w:uiPriority="68" w:unhideWhenUsed="0"/>
+    <w:lsdException w:name="Medium Grid 3 Accent 2" w:semiHidden="0" w:uiPriority="69" w:unhideWhenUsed="0"/>
+    <w:lsdException w:name="Dark List Accent 2" w:semiHidden="0" w:uiPriority="70" w:unhideWhenUsed="0"/>
+    <w:lsdException w:name="Colorful Shading Accent 2" w:semiHidden="0" w:uiPriority="71" w:unhideWhenUsed="0"/>
+    <w:lsdException w:name="Colorful List Accent 2" w:semiHidden="0" w:uiPriority="72" w:unhideWhenUsed="0"/>
+    <w:lsdException w:name="Colorful Grid Accent 2" w:semiHidden="0" w:uiPriority="73" w:unhideWhenUsed="0"/>
+    <w:lsdException w:name="Light Shading Accent 3" w:semiHidden="0" w:uiPriority="60" w:unhideWhenUsed="0"/>
+    <w:lsdException w:name="Light List Accent 3" w:semiHidden="0" w:uiPriority="61" w:unhideWhenUsed="0"/>
+    <w:lsdException w:name="Light Grid Accent 3" w:semiHidden="0" w:uiPriority="62" w:unhideWhenUsed="0"/>
+    <w:lsdException w:name="Medium Shading 1 Accent 3" w:semiHidden="0" w:uiPriority="63" w:unhideWhenUsed="0"/>
+    <w:lsdException w:name="Medium Shading 2 Accent 3" w:semiHidden="0" w:uiPriority="64" w:unhideWhenUsed="0"/>
+    <w:lsdException w:name="Medium List 1 Accent 3" w:semiHidden="0" w:uiPriority="65" w:unhideWhenUsed="0"/>
+    <w:lsdException w:name="Medium List 2 Accent 3" w:semiHidden="0" w:uiPriority="66" w:unhideWhenUsed="0"/>
+    <w:lsdException w:name="Medium Grid 1 Accent 3" w:semiHidden="0" w:uiPriority="67" w:unhideWhenUsed="0"/>
+    <w:lsdException w:name="Medium Grid 2 Accent 3" w:semiHidden="0" w:uiPriority="68" w:unhideWhenUsed="0"/>
+    <w:lsdException w:name="Medium Grid 3 Accent 3" w:semiHidden="0" w:uiPriority="69" w:unhideWhenUsed="0"/>
+    <w:lsdException w:name="Dark List Accent 3" w:semiHidden="0" w:uiPriority="70" w:unhideWhenUsed="0"/>
+    <w:lsdException w:name="Colorful Shading Accent 3" w:semiHidden="0" w:uiPriority="71" w:unhideWhenUsed="0"/>
+    <w:lsdException w:name="Colorful List Accent 3" w:semiHidden="0" w:uiPriority="72" w:unhideWhenUsed="0"/>
+    <w:lsdException w:name="Colorful Grid Accent 3" w:semiHidden="0" w:uiPriority="73" w:unhideWhenUsed="0"/>
+    <w:lsdException w:name="Light Shading Accent 4" w:semiHidden="0" w:uiPriority="60" w:unhideWhenUsed="0"/>
+    <w:lsdException w:name="Light List Accent 4" w:semiHidden="0" w:uiPriority="61" w:unhideWhenUsed="0"/>
+    <w:lsdException w:name="Light Grid Accent 4" w:semiHidden="0" w:uiPriority="62" w:unhideWhenUsed="0"/>
+    <w:lsdException w:name="Medium Shading 1 Accent 4" w:semiHidden="0" w:uiPriority="63" w:unhideWhenUsed="0"/>
+    <w:lsdException w:name="Medium Shading 2 Accent 4" w:semiHidden="0" w:uiPriority="64" w:unhideWhenUsed="0"/>
+    <w:lsdException w:name="Medium List 1 Accent 4" w:semiHidden="0" w:uiPriority="65" w:unhideWhenUsed="0"/>
+    <w:lsdException w:name="Medium List 2 Accent 4" w:semiHidden="0" w:uiPriority="66" w:unhideWhenUsed="0"/>
+    <w:lsdException w:name="Medium Grid 1 Accent 4" w:semiHidden="0" w:uiPriority="67" w:unhideWhenUsed="0"/>
+    <w:lsdException w:name="Medium Grid 2 Accent 4" w:semiHidden="0" w:uiPriority="68" w:unhideWhenUsed="0"/>
+    <w:lsdException w:name="Medium Grid 3 Accent 4" w:semiHidden="0" w:uiPriority="69" w:unhideWhenUsed="0"/>
+    <w:lsdException w:name="Dark List Accent 4" w:semiHidden="0" w:uiPriority="70" w:unhideWhenUsed="0"/>
+    <w:lsdException w:name="Colorful Shading Accent 4" w:semiHidden="0" w:uiPriority="71" w:unhideWhenUsed="0"/>
+    <w:lsdException w:name="Colorful List Accent 4" w:semiHidden="0" w:uiPriority="72" w:unhideWhenUsed="0"/>
+    <w:lsdException w:name="Colorful Grid Accent 4" w:semiHidden="0" w:uiPriority="73" w:unhideWhenUsed="0"/>
+    <w:lsdException w:name="Light Shading Accent 5" w:semiHidden="0" w:uiPriority="60" w:unhideWhenUsed="0"/>
+    <w:lsdException w:name="Light List Accent 5" w:semiHidden="0" w:uiPriority="61" w:unhideWhenUsed="0"/>
+    <w:lsdException w:name="Light Grid Accent 5" w:semiHidden="0" w:uiPriority="62" w:unhideWhenUsed="0"/>
+    <w:lsdException w:name="Medium Shading 1 Accent 5" w:semiHidden="0" w:uiPriority="63" w:unhideWhenUsed="0"/>
+    <w:lsdException w:name="Medium Shading 2 Accent 5" w:semiHidden="0" w:uiPriority="64" w:unhideWhenUsed="0"/>
+    <w:lsdException w:name="Medium List 1 Accent 5" w:semiHidden="0" w:uiPriority="65" w:unhideWhenUsed="0"/>
+    <w:lsdException w:name="Medium List 2 Accent 5" w:semiHidden="0" w:uiPriority="66" w:unhideWhenUsed="0"/>
+    <w:lsdException w:name="Medium Grid 1 Accent 5" w:semiHidden="0" w:uiPriority="67" w:unhideWhenUsed="0"/>
+    <w:lsdException w:name="Medium Grid 2 Accent 5" w:semiHidden="0" w:uiPriority="68" w:unhideWhenUsed="0"/>
+    <w:lsdException w:name="Medium Grid 3 Accent 5" w:semiHidden="0" w:uiPriority="69" w:unhideWhenUsed="0"/>
+    <w:lsdException w:name="Dark List Accent 5" w:semiHidden="0" w:uiPriority="70" w:unhideWhenUsed="0"/>
+    <w:lsdException w:name="Colorful Shading Accent 5" w:semiHidden="0" w:uiPriority="71" w:unhideWhenUsed="0"/>
+    <w:lsdException w:name="Colorful List Accent 5" w:semiHidden="0" w:uiPriority="72" w:unhideWhenUsed="0"/>
+    <w:lsdException w:name="Colorful Grid Accent 5" w:semiHidden="0" w:uiPriority="73" w:unhideWhenUsed="0"/>
+    <w:lsdException w:name="Light Shading Accent 6" w:semiHidden="0" w:uiPriority="60" w:unhideWhenUsed="0"/>
+    <w:lsdException w:name="Light List Accent 6" w:semiHidden="0" w:uiPriority="61" w:unhideWhenUsed="0"/>
+    <w:lsdException w:name="Light Grid Accent 6" w:semiHidden="0" w:uiPriority="62" w:unhideWhenUsed="0"/>
+    <w:lsdException w:name="Medium Shading 1 Accent 6" w:semiHidden="0" w:uiPriority="63" w:unhideWhenUsed="0"/>
+    <w:lsdException w:name="Medium Shading 2 Accent 6" w:semiHidden="0" w:uiPriority="64" w:unhideWhenUsed="0"/>
+    <w:lsdException w:name="Medium List 1 Accent 6" w:semiHidden="0" w:uiPriority="65" w:unhideWhenUsed="0"/>
+    <w:lsdException w:name="Medium List 2 Accent 6" w:semiHidden="0" w:uiPriority="66" w:unhideWhenUsed="0"/>
+    <w:lsdException w:name="Medium Grid 1 Accent 6" w:semiHidden="0" w:uiPriority="67" w:unhideWhenUsed="0"/>
+    <w:lsdException w:name="Medium Grid 2 Accent 6" w:semiHidden="0" w:uiPriority="68" w:unhideWhenUsed="0"/>
+    <w:lsdException w:name="Medium Grid 3 Accent 6" w:semiHidden="0" w:uiPriority="69" w:unhideWhenUsed="0"/>
+    <w:lsdException w:name="Dark List Accent 6" w:semiHidden="0" w:uiPriority="70" w:unhideWhenUsed="0"/>
+    <w:lsdException w:name="Colorful Shading Accent 6" w:semiHidden="0" w:uiPriority="71" w:unhideWhenUsed="0"/>
+    <w:lsdException w:name="Colorful List Accent 6" w:semiHidden="0" w:uiPriority="72" w:unhideWhenUsed="0"/>
+    <w:lsdException w:name="Colorful Grid Accent 6" w:semiHidden="0" w:uiPriority="73" w:unhideWhenUsed="0"/>
+    <w:lsdException w:name="Subtle Emphasis" w:semiHidden="0" w:uiPriority="19" w:unhideWhenUsed="0" w:qFormat="1"/>
+    <w:lsdException w:name="Intense Emphasis" w:semiHidden="0" w:uiPriority="21" w:unhideWhenUsed="0" w:qFormat="1"/>
+    <w:lsdException w:name="Subtle Reference" w:semiHidden="0" w:uiPriority="31" w:unhideWhenUsed="0" w:qFormat="1"/>
+    <w:lsdException w:name="Intense Reference" w:semiHidden="0" w:uiPriority="32" w:unhideWhenUsed="0" w:qFormat="1"/>
+    <w:lsdException w:name="Book Title" w:semiHidden="0" w:uiPriority="33" w:unhideWhenUsed="0" w:qFormat="1"/>
+    <w:lsdException w:name="Bibliography" w:uiPriority="37"/>
+    <w:lsdException w:name="TOC Heading" w:uiPriority="39" w:qFormat="1"/>
+  </w:latentStyles>
+  <w:style w:type="paragraph" w:default="1" w:styleId="Normal">
+    <w:name w:val="Normal"/>
+    <w:qFormat/>
+    <w:rPr>
+      <w:sz w:val="24"/>
+      <w:szCs w:val="24"/>
+      <w:lang w:eastAsia="en-US"/>
+    </w:rPr>
+  </w:style>
+  <w:style w:type="paragraph" w:styleId="Ttulo1">
+    <w:name w:val="heading 1"/>
+    <w:basedOn w:val="Normal"/>
+    <w:next w:val="Normal"/>
+    <w:qFormat/>
+    <w:pPr>
+      <w:keepNext/>
+      <w:widowControl w:val="0"/>
+      <w:numPr>
+        <w:numId w:val="2"/>
+      </w:numPr>
+      <w:spacing w:before="120" w:after="60" w:line="240" w:lineRule="atLeast"/>
+      <w:outlineLvl w:val="0"/>
+    </w:pPr>
+    <w:rPr>
+      <w:rFonts w:ascii="Arial" w:hAnsi="Arial"/>
+      <w:b/>
+      <w:szCs w:val="20"/>
+    </w:rPr>
+  </w:style>
+  <w:style w:type="paragraph" w:styleId="Ttulo2">
+    <w:name w:val="heading 2"/>
+    <w:basedOn w:val="Ttulo1"/>
+    <w:next w:val="Normal"/>
+    <w:qFormat/>
+    <w:pPr>
+      <w:keepNext w:val="0"/>
+      <w:numPr>
+        <w:ilvl w:val="1"/>
+      </w:numPr>
+      <w:outlineLvl w:val="1"/>
+    </w:pPr>
+    <w:rPr>
+      <w:sz w:val="20"/>
+    </w:rPr>
+  </w:style>
+  <w:style w:type="paragraph" w:styleId="Ttulo3">
+    <w:name w:val="heading 3"/>
+    <w:basedOn w:val="Ttulo1"/>
+    <w:qFormat/>
+    <w:pPr>
+      <w:keepNext w:val="0"/>
+      <w:numPr>
+        <w:ilvl w:val="2"/>
+      </w:numPr>
+      <w:spacing w:before="0" w:after="0"/>
+      <w:outlineLvl w:val="2"/>
+    </w:pPr>
+    <w:rPr>
+      <w:b w:val="0"/>
+      <w:iCs/>
+      <w:sz w:val="20"/>
+    </w:rPr>
+  </w:style>
+  <w:style w:type="paragraph" w:styleId="Ttulo4">
+    <w:name w:val="heading 4"/>
+    <w:basedOn w:val="Normal"/>
+    <w:next w:val="Normal"/>
+    <w:qFormat/>
+    <w:pPr>
+      <w:keepNext/>
+      <w:numPr>
+        <w:ilvl w:val="3"/>
+        <w:numId w:val="2"/>
+      </w:numPr>
+      <w:spacing w:before="240" w:after="60"/>
+      <w:outlineLvl w:val="3"/>
+    </w:pPr>
+    <w:rPr>
+      <w:b/>
+      <w:bCs/>
+      <w:sz w:val="28"/>
+      <w:szCs w:val="28"/>
+    </w:rPr>
+  </w:style>
+  <w:style w:type="paragraph" w:styleId="Ttulo5">
+    <w:name w:val="heading 5"/>
+    <w:basedOn w:val="Normal"/>
+    <w:next w:val="Normal"/>
+    <w:qFormat/>
+    <w:pPr>
+      <w:numPr>
+        <w:ilvl w:val="4"/>
+        <w:numId w:val="2"/>
+      </w:numPr>
+      <w:spacing w:before="240" w:after="60"/>
+      <w:outlineLvl w:val="4"/>
+    </w:pPr>
+    <w:rPr>
+      <w:b/>
+      <w:bCs/>
+      <w:i/>
+      <w:iCs/>
+      <w:sz w:val="26"/>
+      <w:szCs w:val="26"/>
+    </w:rPr>
+  </w:style>
+  <w:style w:type="paragraph" w:styleId="Ttulo6">
+    <w:name w:val="heading 6"/>
+    <w:basedOn w:val="Normal"/>
+    <w:next w:val="Normal"/>
+    <w:qFormat/>
+    <w:pPr>
+      <w:numPr>
+        <w:ilvl w:val="5"/>
+        <w:numId w:val="2"/>
+      </w:numPr>
+      <w:spacing w:before="240" w:after="60"/>
+      <w:outlineLvl w:val="5"/>
+    </w:pPr>
+    <w:rPr>
+      <w:b/>
+      <w:bCs/>
+      <w:sz w:val="22"/>
+      <w:szCs w:val="22"/>
+    </w:rPr>
+  </w:style>
+  <w:style w:type="paragraph" w:styleId="Ttulo7">
+    <w:name w:val="heading 7"/>
+    <w:basedOn w:val="Normal"/>
+    <w:next w:val="Normal"/>
+    <w:qFormat/>
+    <w:pPr>
+      <w:numPr>
+        <w:ilvl w:val="6"/>
+        <w:numId w:val="2"/>
+      </w:numPr>
+      <w:spacing w:before="240" w:after="60"/>
+      <w:outlineLvl w:val="6"/>
+    </w:pPr>
+  </w:style>
+  <w:style w:type="paragraph" w:styleId="Ttulo8">
+    <w:name w:val="heading 8"/>
+    <w:basedOn w:val="Normal"/>
+    <w:next w:val="Normal"/>
+    <w:qFormat/>
+    <w:pPr>
+      <w:numPr>
+        <w:ilvl w:val="7"/>
+        <w:numId w:val="2"/>
+      </w:numPr>
+      <w:spacing w:before="240" w:after="60"/>
+      <w:outlineLvl w:val="7"/>
+    </w:pPr>
+    <w:rPr>
+      <w:i/>
+      <w:iCs/>
+    </w:rPr>
+  </w:style>
+  <w:style w:type="paragraph" w:styleId="Ttulo9">
+    <w:name w:val="heading 9"/>
+    <w:basedOn w:val="Normal"/>
+    <w:next w:val="Normal"/>
+    <w:qFormat/>
+    <w:pPr>
+      <w:numPr>
+        <w:ilvl w:val="8"/>
+        <w:numId w:val="2"/>
+      </w:numPr>
+      <w:spacing w:before="240" w:after="60"/>
+      <w:outlineLvl w:val="8"/>
+    </w:pPr>
+    <w:rPr>
+      <w:rFonts w:ascii="Arial" w:hAnsi="Arial" w:cs="Arial"/>
+      <w:sz w:val="22"/>
+      <w:szCs w:val="22"/>
+    </w:rPr>
+  </w:style>
+  <w:style w:type="character" w:default="1" w:styleId="Fontepargpadro">
+    <w:name w:val="Default Paragraph Font"/>
+    <w:uiPriority w:val="1"/>
+    <w:semiHidden/>
+    <w:unhideWhenUsed/>
+  </w:style>
+  <w:style w:type="table" w:default="1" w:styleId="Tabelanormal">
+    <w:name w:val="Normal Table"/>
+    <w:uiPriority w:val="99"/>
+    <w:semiHidden/>
+    <w:unhideWhenUsed/>
+    <w:tblPr>
+      <w:tblInd w:w="0" w:type="dxa"/>
+      <w:tblCellMar>
+        <w:top w:w="0" w:type="dxa"/>
+        <w:left w:w="108" w:type="dxa"/>
+        <w:bottom w:w="0" w:type="dxa"/>
+        <w:right w:w="108" w:type="dxa"/>
+      </w:tblCellMar>
+    </w:tblPr>
+  </w:style>
+  <w:style w:type="numbering" w:default="1" w:styleId="Semlista">
+    <w:name w:val="No List"/>
+    <w:uiPriority w:val="99"/>
+    <w:semiHidden/>
+    <w:unhideWhenUsed/>
+  </w:style>
+  <w:style w:type="paragraph" w:styleId="Cabealho">
+    <w:name w:val="header"/>
+    <w:basedOn w:val="Normal"/>
+    <w:semiHidden/>
+    <w:pPr>
+      <w:tabs>
+        <w:tab w:val="center" w:pos="4320"/>
+        <w:tab w:val="right" w:pos="8640"/>
+      </w:tabs>
+    </w:pPr>
+  </w:style>
+  <w:style w:type="paragraph" w:styleId="Rodap">
+    <w:name w:val="footer"/>
+    <w:basedOn w:val="Normal"/>
+    <w:semiHidden/>
+    <w:pPr>
+      <w:tabs>
+        <w:tab w:val="center" w:pos="4320"/>
+        <w:tab w:val="right" w:pos="8640"/>
+      </w:tabs>
+    </w:pPr>
+  </w:style>
+  <w:style w:type="character" w:styleId="Nmerodepgina">
+    <w:name w:val="page number"/>
+    <w:basedOn w:val="Fontepargpadro"/>
+    <w:semiHidden/>
+  </w:style>
+  <w:style w:type="paragraph" w:styleId="Corpodetexto">
+    <w:name w:val="Body Text"/>
+    <w:basedOn w:val="Normal"/>
+    <w:link w:val="CorpodetextoChar"/>
+    <w:semiHidden/>
+    <w:pPr>
+      <w:keepLines/>
+      <w:widowControl w:val="0"/>
+      <w:spacing w:after="120" w:line="240" w:lineRule="atLeast"/>
+      <w:ind w:left="720"/>
+    </w:pPr>
+    <w:rPr>
+      <w:sz w:val="20"/>
+      <w:szCs w:val="20"/>
+    </w:rPr>
+  </w:style>
+  <w:style w:type="paragraph" w:styleId="Ttulo">
+    <w:name w:val="Title"/>
+    <w:basedOn w:val="Normal"/>
+    <w:qFormat/>
+    <w:pPr>
+      <w:spacing w:before="240" w:after="60"/>
+      <w:jc w:val="center"/>
+      <w:outlineLvl w:val="0"/>
+    </w:pPr>
+    <w:rPr>
+      <w:rFonts w:ascii="Arial" w:hAnsi="Arial" w:cs="Arial"/>
+      <w:b/>
+      <w:bCs/>
+      <w:kern w:val="28"/>
+      <w:sz w:val="32"/>
+      <w:szCs w:val="32"/>
+    </w:rPr>
+  </w:style>
+  <w:style w:type="character" w:customStyle="1" w:styleId="BodyTextChar">
+    <w:name w:val="Body Text Char"/>
+    <w:rPr>
+      <w:lang w:val="en-US" w:eastAsia="en-US" w:bidi="ar-SA"/>
+    </w:rPr>
+  </w:style>
+  <w:style w:type="paragraph" w:customStyle="1" w:styleId="Textodebalo1">
+    <w:name w:val="Texto de balão1"/>
+    <w:basedOn w:val="Normal"/>
+    <w:semiHidden/>
+    <w:rPr>
+      <w:rFonts w:ascii="Tahoma" w:hAnsi="Tahoma" w:cs="Tahoma"/>
+      <w:sz w:val="16"/>
+      <w:szCs w:val="16"/>
+    </w:rPr>
+  </w:style>
+  <w:style w:type="paragraph" w:styleId="NormalWeb">
+    <w:name w:val="Normal (Web)"/>
+    <w:basedOn w:val="Normal"/>
+    <w:uiPriority w:val="99"/>
+    <w:unhideWhenUsed/>
+    <w:rsid w:val="00277D37"/>
+    <w:pPr>
+      <w:spacing w:before="100" w:beforeAutospacing="1" w:after="100" w:afterAutospacing="1"/>
+    </w:pPr>
+    <w:rPr>
+      <w:lang w:eastAsia="pt-BR"/>
+    </w:rPr>
+  </w:style>
+  <w:style w:type="character" w:customStyle="1" w:styleId="WW8Num9z0">
+    <w:name w:val="WW8Num9z0"/>
+    <w:rsid w:val="00E93F53"/>
+    <w:rPr>
+      <w:b/>
+      <w:sz w:val="24"/>
+      <w:szCs w:val="24"/>
+    </w:rPr>
+  </w:style>
+  <w:style w:type="paragraph" w:styleId="PargrafodaLista">
+    <w:name w:val="List Paragraph"/>
+    <w:basedOn w:val="Normal"/>
+    <w:uiPriority w:val="34"/>
+    <w:qFormat/>
+    <w:rsid w:val="00413F3E"/>
+    <w:pPr>
+      <w:ind w:left="720"/>
+      <w:contextualSpacing/>
+    </w:pPr>
+  </w:style>
+  <w:style w:type="character" w:customStyle="1" w:styleId="CorpodetextoChar">
+    <w:name w:val="Corpo de texto Char"/>
+    <w:basedOn w:val="Fontepargpadro"/>
+    <w:link w:val="Corpodetexto"/>
+    <w:semiHidden/>
+    <w:rsid w:val="0092630B"/>
+    <w:rPr>
+      <w:lang w:eastAsia="en-US"/>
+    </w:rPr>
+  </w:style>
+  <w:style w:type="paragraph" w:customStyle="1" w:styleId="bp">
+    <w:name w:val="bp"/>
+    <w:basedOn w:val="Normal"/>
+    <w:rsid w:val="00F97D8C"/>
+    <w:pPr>
+      <w:spacing w:before="80" w:after="80"/>
+    </w:pPr>
+    <w:rPr>
+      <w:sz w:val="22"/>
+      <w:szCs w:val="20"/>
+    </w:rPr>
+  </w:style>
+</w:styles>
+</file>
+
+<file path=word/stylesWithEffects.xml><?xml version="1.0" encoding="utf-8"?>
+<w:styles xmlns:wpc="http://schemas.microsoft.com/office/word/2010/wordprocessingCanvas" xmlns:mc="http://schemas.openxmlformats.org/markup-compatibility/2006" xmlns:o="urn:schemas-microsoft-com:office:office" xmlns:r="http://schemas.openxmlformats.org/officeDocument/2006/relationships" xmlns:m="http://schemas.openxmlformats.org/officeDocument/2006/math" xmlns:v="urn:schemas-microsoft-com:vml" xmlns:wp14="http://schemas.microsoft.com/office/word/2010/wordprocessingDrawing" xmlns:wp="http://schemas.openxmlformats.org/drawingml/2006/wordprocessingDrawing" xmlns:w10="urn:schemas-microsoft-com:office:word" xmlns:w="http://schemas.openxmlformats.org/wordprocessingml/2006/main" xmlns:w14="http://schemas.microsoft.com/office/word/2010/wordml" xmlns:wpg="http://schemas.microsoft.com/office/word/2010/wordprocessingGroup" xmlns:wpi="http://schemas.microsoft.com/office/word/2010/wordprocessingInk" xmlns:wne="http://schemas.microsoft.com/office/word/2006/wordml" xmlns:wps="http://schemas.microsoft.com/office/word/2010/wordprocessingShape" mc:Ignorable="w14 wp14">
+  <w:docDefaults>
+    <w:rPrDefault>
+      <w:rPr>
+        <w:rFonts w:ascii="Times New Roman" w:eastAsia="Times New Roman" w:hAnsi="Times New Roman" w:cs="Times New Roman"/>
+        <w:lang w:val="pt-BR" w:eastAsia="pt-BR" w:bidi="ar-SA"/>
+      </w:rPr>
+    </w:rPrDefault>
+    <w:pPrDefault/>
+  </w:docDefaults>
+  <w:latentStyles w:defLockedState="0" w:defUIPriority="99" w:defSemiHidden="1" w:defUnhideWhenUsed="1" w:defQFormat="0" w:count="267">
+    <w:lsdException w:name="Normal" w:semiHidden="0" w:uiPriority="0" w:unhideWhenUsed="0" w:qFormat="1"/>
+    <w:lsdException w:name="heading 1" w:semiHidden="0" w:uiPriority="0" w:unhideWhenUsed="0" w:qFormat="1"/>
+    <w:lsdException w:name="heading 2" w:semiHidden="0" w:uiPriority="0" w:unhideWhenUsed="0" w:qFormat="1"/>
+    <w:lsdException w:name="heading 3" w:semiHidden="0" w:uiPriority="0" w:unhideWhenUsed="0" w:qFormat="1"/>
+    <w:lsdException w:name="heading 4" w:semiHidden="0" w:uiPriority="0" w:unhideWhenUsed="0" w:qFormat="1"/>
+    <w:lsdException w:name="heading 5" w:semiHidden="0" w:uiPriority="0" w:unhideWhenUsed="0" w:qFormat="1"/>
+    <w:lsdException w:name="heading 6" w:semiHidden="0" w:uiPriority="0" w:unhideWhenUsed="0" w:qFormat="1"/>
+    <w:lsdException w:name="heading 7" w:semiHidden="0" w:uiPriority="0" w:unhideWhenUsed="0" w:qFormat="1"/>
+    <w:lsdException w:name="heading 8" w:semiHidden="0" w:uiPriority="0" w:unhideWhenUsed="0" w:qFormat="1"/>
+    <w:lsdException w:name="heading 9" w:semiHidden="0" w:uiPriority="0" w:unhideWhenUsed="0" w:qFormat="1"/>
+    <w:lsdException w:name="toc 1" w:uiPriority="39"/>
+    <w:lsdException w:name="toc 2" w:uiPriority="39"/>
+    <w:lsdException w:name="toc 3" w:uiPriority="39"/>
+    <w:lsdException w:name="toc 4" w:uiPriority="39"/>
+    <w:lsdException w:name="toc 5" w:uiPriority="39"/>
+    <w:lsdException w:name="toc 6" w:uiPriority="39"/>
+    <w:lsdException w:name="toc 7" w:uiPriority="39"/>
+    <w:lsdException w:name="toc 8" w:uiPriority="39"/>
+    <w:lsdException w:name="toc 9" w:uiPriority="39"/>
+    <w:lsdException w:name="caption" w:uiPriority="35" w:qFormat="1"/>
+    <w:lsdException w:name="Title" w:semiHidden="0" w:uiPriority="10" w:unhideWhenUsed="0" w:qFormat="1"/>
+    <w:lsdException w:name="Default Paragraph Font" w:uiPriority="1"/>
+    <w:lsdException w:name="Body Text" w:uiPriority="0"/>
+    <w:lsdException w:name="Subtitle" w:semiHidden="0" w:uiPriority="11" w:unhideWhenUsed="0" w:qFormat="1"/>
+    <w:lsdException w:name="Strong" w:semiHidden="0" w:uiPriority="22" w:unhideWhenUsed="0" w:qFormat="1"/>
+    <w:lsdException w:name="Emphasis" w:semiHidden="0" w:uiPriority="20" w:unhideWhenUsed="0" w:qFormat="1"/>
+    <w:lsdException w:name="Table Grid" w:semiHidden="0" w:uiPriority="59" w:unhideWhenUsed="0"/>
+    <w:lsdException w:name="Placeholder Text" w:unhideWhenUsed="0"/>
+    <w:lsdException w:name="No Spacing" w:semiHidden="0" w:uiPriority="1" w:unhideWhenUsed="0" w:qFormat="1"/>
+    <w:lsdException w:name="Light Shading" w:semiHidden="0" w:uiPriority="60" w:unhideWhenUsed="0"/>
+    <w:lsdException w:name="Light List" w:semiHidden="0" w:uiPriority="61" w:unhideWhenUsed="0"/>
+    <w:lsdException w:name="Light Grid" w:semiHidden="0" w:uiPriority="62" w:unhideWhenUsed="0"/>
+    <w:lsdException w:name="Medium Shading 1" w:semiHidden="0" w:uiPriority="63" w:unhideWhenUsed="0"/>
+    <w:lsdException w:name="Medium Shading 2" w:semiHidden="0" w:uiPriority="64" w:unhideWhenUsed="0"/>
+    <w:lsdException w:name="Medium List 1" w:semiHidden="0" w:uiPriority="65" w:unhideWhenUsed="0"/>
+    <w:lsdException w:name="Medium List 2" w:semiHidden="0" w:uiPriority="66" w:unhideWhenUsed="0"/>
+    <w:lsdException w:name="Medium Grid 1" w:semiHidden="0" w:uiPriority="67" w:unhideWhenUsed="0"/>
+    <w:lsdException w:name="Medium Grid 2" w:semiHidden="0" w:uiPriority="68" w:unhideWhenUsed="0"/>
+    <w:lsdException w:name="Medium Grid 3" w:semiHidden="0" w:uiPriority="69" w:unhideWhenUsed="0"/>
+    <w:lsdException w:name="Dark List" w:semiHidden="0" w:uiPriority="70" w:unhideWhenUsed="0"/>
+    <w:lsdException w:name="Colorful Shading" w:semiHidden="0" w:uiPriority="71" w:unhideWhenUsed="0"/>
+    <w:lsdException w:name="Colorful List" w:semiHidden="0" w:uiPriority="72" w:unhideWhenUsed="0"/>
+    <w:lsdException w:name="Colorful Grid" w:semiHidden="0" w:uiPriority="73" w:unhideWhenUsed="0"/>
+    <w:lsdException w:name="Light Shading Accent 1" w:semiHidden="0" w:uiPriority="60" w:unhideWhenUsed="0"/>
+    <w:lsdException w:name="Light List Accent 1" w:semiHidden="0" w:uiPriority="61" w:unhideWhenUsed="0"/>
+    <w:lsdException w:name="Light Grid Accent 1" w:semiHidden="0" w:uiPriority="62" w:unhideWhenUsed="0"/>
+    <w:lsdException w:name="Medium Shading 1 Accent 1" w:semiHidden="0" w:uiPriority="63" w:unhideWhenUsed="0"/>
+    <w:lsdException w:name="Medium Shading 2 Accent 1" w:semiHidden="0" w:uiPriority="64" w:unhideWhenUsed="0"/>
+    <w:lsdException w:name="Medium List 1 Accent 1" w:semiHidden="0" w:uiPriority="65" w:unhideWhenUsed="0"/>
+    <w:lsdException w:name="Revision" w:unhideWhenUsed="0"/>
+    <w:lsdException w:name="List Paragraph" w:semiHidden="0" w:uiPriority="34" w:unhideWhenUsed="0" w:qFormat="1"/>
+    <w:lsdException w:name="Quote" w:semiHidden="0" w:uiPriority="29" w:unhideWhenUsed="0" w:qFormat="1"/>
+    <w:lsdException w:name="Intense Quote" w:semiHidden="0" w:uiPriority="30" w:unhideWhenUsed="0" w:qFormat="1"/>
+    <w:lsdException w:name="Medium List 2 Accent 1" w:semiHidden="0" w:uiPriority="66" w:unhideWhenUsed="0"/>
+    <w:lsdException w:name="Medium Grid 1 Accent 1" w:semiHidden="0" w:uiPriority="67" w:unhideWhenUsed="0"/>
+    <w:lsdException w:name="Medium Grid 2 Accent 1" w:semiHidden="0" w:uiPriority="68" w:unhideWhenUsed="0"/>
+    <w:lsdException w:name="Medium Grid 3 Accent 1" w:semiHidden="0" w:uiPriority="69" w:unhideWhenUsed="0"/>
+    <w:lsdException w:name="Dark List Accent 1" w:semiHidden="0" w:uiPriority="70" w:unhideWhenUsed="0"/>
+    <w:lsdException w:name="Colorful Shading Accent 1" w:semiHidden="0" w:uiPriority="71" w:unhideWhenUsed="0"/>
+    <w:lsdException w:name="Colorful List Accent 1" w:semiHidden="0" w:uiPriority="72" w:unhideWhenUsed="0"/>
+    <w:lsdException w:name="Colorful Grid Accent 1" w:semiHidden="0" w:uiPriority="73" w:unhideWhenUsed="0"/>
+    <w:lsdException w:name="Light Shading Accent 2" w:semiHidden="0" w:uiPriority="60" w:unhideWhenUsed="0"/>
+    <w:lsdException w:name="Light List Accent 2" w:semiHidden="0" w:uiPriority="61" w:unhideWhenUsed="0"/>
+    <w:lsdException w:name="Light Grid Accent 2" w:semiHidden="0" w:uiPriority="62" w:unhideWhenUsed="0"/>
+    <w:lsdException w:name="Medium Shading 1 Accent 2" w:semiHidden="0" w:uiPriority="63" w:unhideWhenUsed="0"/>
+    <w:lsdException w:name="Medium Shading 2 Accent 2" w:semiHidden="0" w:uiPriority="64" w:unhideWhenUsed="0"/>
+    <w:lsdException w:name="Medium List 1 Accent 2" w:semiHidden="0" w:uiPriority="65" w:unhideWhenUsed="0"/>
+    <w:lsdException w:name="Medium List 2 Accent 2" w:semiHidden="0" w:uiPriority="66" w:unhideWhenUsed="0"/>
+    <w:lsdException w:name="Medium Grid 1 Accent 2" w:semiHidden="0" w:uiPriority="67" w:unhideWhenUsed="0"/>
+    <w:lsdException w:name="Medium Grid 2 Accent 2" w:semiHidden="0" w:uiPriority="68" w:unhideWhenUsed="0"/>
+    <w:lsdException w:name="Medium Grid 3 Accent 2" w:semiHidden="0" w:uiPriority="69" w:unhideWhenUsed="0"/>
+    <w:lsdException w:name="Dark List Accent 2" w:semiHidden="0" w:uiPriority="70" w:unhideWhenUsed="0"/>
+    <w:lsdException w:name="Colorful Shading Accent 2" w:semiHidden="0" w:uiPriority="71" w:unhideWhenUsed="0"/>
+    <w:lsdException w:name="Colorful List Accent 2" w:semiHidden="0" w:uiPriority="72" w:unhideWhenUsed="0"/>
+    <w:lsdException w:name="Colorful Grid Accent 2" w:semiHidden="0" w:uiPriority="73" w:unhideWhenUsed="0"/>
+    <w:lsdException w:name="Light Shading Accent 3" w:semiHidden="0" w:uiPriority="60" w:unhideWhenUsed="0"/>
+    <w:lsdException w:name="Light List Accent 3" w:semiHidden="0" w:uiPriority="61" w:unhideWhenUsed="0"/>
+    <w:lsdException w:name="Light Grid Accent 3" w:semiHidden="0" w:uiPriority="62" w:unhideWhenUsed="0"/>
+    <w:lsdException w:name="Medium Shading 1 Accent 3" w:semiHidden="0" w:uiPriority="63" w:unhideWhenUsed="0"/>
+    <w:lsdException w:name="Medium Shading 2 Accent 3" w:semiHidden="0" w:uiPriority="64" w:unhideWhenUsed="0"/>
+    <w:lsdException w:name="Medium List 1 Accent 3" w:semiHidden="0" w:uiPriority="65" w:unhideWhenUsed="0"/>
+    <w:lsdException w:name="Medium List 2 Accent 3" w:semiHidden="0" w:uiPriority="66" w:unhideWhenUsed="0"/>
+    <w:lsdException w:name="Medium Grid 1 Accent 3" w:semiHidden="0" w:uiPriority="67" w:unhideWhenUsed="0"/>
+    <w:lsdException w:name="Medium Grid 2 Accent 3" w:semiHidden="0" w:uiPriority="68" w:unhideWhenUsed="0"/>
+    <w:lsdException w:name="Medium Grid 3 Accent 3" w:semiHidden="0" w:uiPriority="69" w:unhideWhenUsed="0"/>
+    <w:lsdException w:name="Dark List Accent 3" w:semiHidden="0" w:uiPriority="70" w:unhideWhenUsed="0"/>
+    <w:lsdException w:name="Colorful Shading Accent 3" w:semiHidden="0" w:uiPriority="71" w:unhideWhenUsed="0"/>
+    <w:lsdException w:name="Colorful List Accent 3" w:semiHidden="0" w:uiPriority="72" w:unhideWhenUsed="0"/>
+    <w:lsdException w:name="Colorful Grid Accent 3" w:semiHidden="0" w:uiPriority="73" w:unhideWhenUsed="0"/>
+    <w:lsdException w:name="Light Shading Accent 4" w:semiHidden="0" w:uiPriority="60" w:unhideWhenUsed="0"/>
+    <w:lsdException w:name="Light List Accent 4" w:semiHidden="0" w:uiPriority="61" w:unhideWhenUsed="0"/>
+    <w:lsdException w:name="Light Grid Accent 4" w:semiHidden="0" w:uiPriority="62" w:unhideWhenUsed="0"/>
+    <w:lsdException w:name="Medium Shading 1 Accent 4" w:semiHidden="0" w:uiPriority="63" w:unhideWhenUsed="0"/>
+    <w:lsdException w:name="Medium Shading 2 Accent 4" w:semiHidden="0" w:uiPriority="64" w:unhideWhenUsed="0"/>
+    <w:lsdException w:name="Medium List 1 Accent 4" w:semiHidden="0" w:uiPriority="65" w:unhideWhenUsed="0"/>
+    <w:lsdException w:name="Medium List 2 Accent 4" w:semiHidden="0" w:uiPriority="66" w:unhideWhenUsed="0"/>
+    <w:lsdException w:name="Medium Grid 1 Accent 4" w:semiHidden="0" w:uiPriority="67" w:unhideWhenUsed="0"/>
+    <w:lsdException w:name="Medium Grid 2 Accent 4" w:semiHidden="0" w:uiPriority="68" w:unhideWhenUsed="0"/>
+    <w:lsdException w:name="Medium Grid 3 Accent 4" w:semiHidden="0" w:uiPriority="69" w:unhideWhenUsed="0"/>
+    <w:lsdException w:name="Dark List Accent 4" w:semiHidden="0" w:uiPriority="70" w:unhideWhenUsed="0"/>
+    <w:lsdException w:name="Colorful Shading Accent 4" w:semiHidden="0" w:uiPriority="71" w:unhideWhenUsed="0"/>
+    <w:lsdException w:name="Colorful List Accent 4" w:semiHidden="0" w:uiPriority="72" w:unhideWhenUsed="0"/>
+    <w:lsdException w:name="Colorful Grid Accent 4" w:semiHidden="0" w:uiPriority="73" w:unhideWhenUsed="0"/>
+    <w:lsdException w:name="Light Shading Accent 5" w:semiHidden="0" w:uiPriority="60" w:unhideWhenUsed="0"/>
+    <w:lsdException w:name="Light List Accent 5" w:semiHidden="0" w:uiPriority="61" w:unhideWhenUsed="0"/>
+    <w:lsdException w:name="Light Grid Accent 5" w:semiHidden="0" w:uiPriority="62" w:unhideWhenUsed="0"/>
+    <w:lsdException w:name="Medium Shading 1 Accent 5" w:semiHidden="0" w:uiPriority="63" w:unhideWhenUsed="0"/>
+    <w:lsdException w:name="Medium Shading 2 Accent 5" w:semiHidden="0" w:uiPriority="64" w:unhideWhenUsed="0"/>
+    <w:lsdException w:name="Medium List 1 Accent 5" w:semiHidden="0" w:uiPriority="65" w:unhideWhenUsed="0"/>
+    <w:lsdException w:name="Medium List 2 Accent 5" w:semiHidden="0" w:uiPriority="66" w:unhideWhenUsed="0"/>
+    <w:lsdException w:name="Medium Grid 1 Accent 5" w:semiHidden="0" w:uiPriority="67" w:unhideWhenUsed="0"/>
+    <w:lsdException w:name="Medium Grid 2 Accent 5" w:semiHidden="0" w:uiPriority="68" w:unhideWhenUsed="0"/>
+    <w:lsdException w:name="Medium Grid 3 Accent 5" w:semiHidden="0" w:uiPriority="69" w:unhideWhenUsed="0"/>
+    <w:lsdException w:name="Dark List Accent 5" w:semiHidden="0" w:uiPriority="70" w:unhideWhenUsed="0"/>
+    <w:lsdException w:name="Colorful Shading Accent 5" w:semiHidden="0" w:uiPriority="71" w:unhideWhenUsed="0"/>
+    <w:lsdException w:name="Colorful List Accent 5" w:semiHidden="0" w:uiPriority="72" w:unhideWhenUsed="0"/>
+    <w:lsdException w:name="Colorful Grid Accent 5" w:semiHidden="0" w:uiPriority="73" w:unhideWhenUsed="0"/>
+    <w:lsdException w:name="Light Shading Accent 6" w:semiHidden="0" w:uiPriority="60" w:unhideWhenUsed="0"/>
+    <w:lsdException w:name="Light List Accent 6" w:semiHidden="0" w:uiPriority="61" w:unhideWhenUsed="0"/>
+    <w:lsdException w:name="Light Grid Accent 6" w:semiHidden="0" w:uiPriority="62" w:unhideWhenUsed="0"/>
+    <w:lsdException w:name="Medium Shading 1 Accent 6" w:semiHidden="0" w:uiPriority="63" w:unhideWhenUsed="0"/>
+    <w:lsdException w:name="Medium Shading 2 Accent 6" w:semiHidden="0" w:uiPriority="64" w:unhideWhenUsed="0"/>
+    <w:lsdException w:name="Medium List 1 Accent 6" w:semiHidden="0" w:uiPriority="65" w:unhideWhenUsed="0"/>
+    <w:lsdException w:name="Medium List 2 Accent 6" w:semiHidden="0" w:uiPriority="66" w:unhideWhenUsed="0"/>
+    <w:lsdException w:name="Medium Grid 1 Accent 6" w:semiHidden="0" w:uiPriority="67" w:unhideWhenUsed="0"/>
+    <w:lsdException w:name="Medium Grid 2 Accent 6" w:semiHidden="0" w:uiPriority="68" w:unhideWhenUsed="0"/>
+    <w:lsdException w:name="Medium Grid 3 Accent 6" w:semiHidden="0" w:uiPriority="69" w:unhideWhenUsed="0"/>
+    <w:lsdException w:name="Dark List Accent 6" w:semiHidden="0" w:uiPriority="70" w:unhideWhenUsed="0"/>
+    <w:lsdException w:name="Colorful Shading Accent 6" w:semiHidden="0" w:uiPriority="71" w:unhideWhenUsed="0"/>
+    <w:lsdException w:name="Colorful List Accent 6" w:semiHidden="0" w:uiPriority="72" w:unhideWhenUsed="0"/>
+    <w:lsdException w:name="Colorful Grid Accent 6" w:semiHidden="0" w:uiPriority="73" w:unhideWhenUsed="0"/>
+    <w:lsdException w:name="Subtle Emphasis" w:semiHidden="0" w:uiPriority="19" w:unhideWhenUsed="0" w:qFormat="1"/>
+    <w:lsdException w:name="Intense Emphasis" w:semiHidden="0" w:uiPriority="21" w:unhideWhenUsed="0" w:qFormat="1"/>
+    <w:lsdException w:name="Subtle Reference" w:semiHidden="0" w:uiPriority="31" w:unhideWhenUsed="0" w:qFormat="1"/>
+    <w:lsdException w:name="Intense Reference" w:semiHidden="0" w:uiPriority="32" w:unhideWhenUsed="0" w:qFormat="1"/>
+    <w:lsdException w:name="Book Title" w:semiHidden="0" w:uiPriority="33" w:unhideWhenUsed="0" w:qFormat="1"/>
+    <w:lsdException w:name="Bibliography" w:uiPriority="37"/>
+    <w:lsdException w:name="TOC Heading" w:uiPriority="39" w:qFormat="1"/>
   </w:latentStyles>
   <w:style w:type="paragraph" w:default="1" w:styleId="Normal">
     <w:name w:val="Normal"/>
@@ -9998,7 +12713,7 @@
   <a:extraClrSchemeLst/>
   <a:extLst>
     <a:ext uri="{05A4C25C-085E-4340-85A3-A5531E510DB2}">
-      <thm15:themeFamily xmlns:thm15="http://schemas.microsoft.com/office/thememl/2012/main" name="Office Theme" id="{62F939B6-93AF-4DB8-9C6B-D6C7DFDC589F}" vid="{4A3C46E8-61CC-4603-A589-7422A47A8E4A}"/>
+      <thm15:themeFamily xmlns:thm15="http://schemas.microsoft.com/office/thememl/2012/main" xmlns="" name="Office Theme" id="{62F939B6-93AF-4DB8-9C6B-D6C7DFDC589F}" vid="{4A3C46E8-61CC-4603-A589-7422A47A8E4A}"/>
     </a:ext>
   </a:extLst>
 </a:theme>

</xml_diff>